<commit_message>
update test and report
</commit_message>
<xml_diff>
--- a/Report_ASM2.docx
+++ b/Report_ASM2.docx
@@ -1,11 +1,12 @@
 
 <file path=word/document.xml><?xml version="1.0" encoding="utf-8"?>
-<w:document xmlns:wpc="http://schemas.microsoft.com/office/word/2010/wordprocessingCanvas" xmlns:cx="http://schemas.microsoft.com/office/drawing/2014/chartex" xmlns:cx1="http://schemas.microsoft.com/office/drawing/2015/9/8/chartex" xmlns:cx2="http://schemas.microsoft.com/office/drawing/2015/10/21/chartex" xmlns:cx3="http://schemas.microsoft.com/office/drawing/2016/5/9/chartex" xmlns:cx4="http://schemas.microsoft.com/office/drawing/2016/5/10/chartex" xmlns:cx5="http://schemas.microsoft.com/office/drawing/2016/5/11/chartex" xmlns:cx6="http://schemas.microsoft.com/office/drawing/2016/5/12/chartex" xmlns:cx7="http://schemas.microsoft.com/office/drawing/2016/5/13/chartex" xmlns:cx8="http://schemas.microsoft.com/office/drawing/2016/5/14/chartex" xmlns:mc="http://schemas.openxmlformats.org/markup-compatibility/2006" xmlns:aink="http://schemas.microsoft.com/office/drawing/2016/ink" xmlns:am3d="http://schemas.microsoft.com/office/drawing/2017/model3d" xmlns:o="urn:schemas-microsoft-com:office:office" xmlns:oel="http://schemas.microsoft.com/office/2019/extlst" xmlns:r="http://schemas.openxmlformats.org/officeDocument/2006/relationships" xmlns:m="http://schemas.openxmlformats.org/officeDocument/2006/math" xmlns:v="urn:schemas-microsoft-com:vml" xmlns:wp14="http://schemas.microsoft.com/office/word/2010/wordprocessingDrawing" xmlns:wp="http://schemas.openxmlformats.org/drawingml/2006/wordprocessingDrawing" xmlns:w10="urn:schemas-microsoft-com:office:word" xmlns:w="http://schemas.openxmlformats.org/wordprocessingml/2006/main" xmlns:w14="http://schemas.microsoft.com/office/word/2010/wordml" xmlns:w15="http://schemas.microsoft.com/office/word/2012/wordml" xmlns:w16cex="http://schemas.microsoft.com/office/word/2018/wordml/cex" xmlns:w16cid="http://schemas.microsoft.com/office/word/2016/wordml/cid" xmlns:w16="http://schemas.microsoft.com/office/word/2018/wordml" xmlns:w16sdtdh="http://schemas.microsoft.com/office/word/2020/wordml/sdtdatahash" xmlns:w16se="http://schemas.microsoft.com/office/word/2015/wordml/symex" xmlns:wpg="http://schemas.microsoft.com/office/word/2010/wordprocessingGroup" xmlns:wpi="http://schemas.microsoft.com/office/word/2010/wordprocessingInk" xmlns:wne="http://schemas.microsoft.com/office/word/2006/wordml" xmlns:wps="http://schemas.microsoft.com/office/word/2010/wordprocessingShape" mc:Ignorable="w14 w15 w16se w16cid w16 w16cex w16sdtdh wp14">
+<w:document xmlns:wpc="http://schemas.microsoft.com/office/word/2010/wordprocessingCanvas" xmlns:cx="http://schemas.microsoft.com/office/drawing/2014/chartex" xmlns:mc="http://schemas.openxmlformats.org/markup-compatibility/2006" xmlns:o="urn:schemas-microsoft-com:office:office" xmlns:r="http://schemas.openxmlformats.org/officeDocument/2006/relationships" xmlns:m="http://schemas.openxmlformats.org/officeDocument/2006/math" xmlns:v="urn:schemas-microsoft-com:vml" xmlns:wp14="http://schemas.microsoft.com/office/word/2010/wordprocessingDrawing" xmlns:wp="http://schemas.openxmlformats.org/drawingml/2006/wordprocessingDrawing" xmlns:w10="urn:schemas-microsoft-com:office:word" xmlns:w="http://schemas.openxmlformats.org/wordprocessingml/2006/main" xmlns:w14="http://schemas.microsoft.com/office/word/2010/wordml" xmlns:w15="http://schemas.microsoft.com/office/word/2012/wordml" xmlns:w16se="http://schemas.microsoft.com/office/word/2015/wordml/symex" xmlns:wpg="http://schemas.microsoft.com/office/word/2010/wordprocessingGroup" xmlns:wpi="http://schemas.microsoft.com/office/word/2010/wordprocessingInk" xmlns:wne="http://schemas.microsoft.com/office/word/2006/wordml" xmlns:wps="http://schemas.microsoft.com/office/word/2010/wordprocessingShape" mc:Ignorable="w14 w15 w16se wp14">
   <w:body>
     <w:sdt>
       <w:sdtPr>
         <w:rPr>
-          <w:rFonts w:ascii="Times New Roman" w:hAnsi="Times New Roman" w:cs="Times New Roman"/>
+          <w:rFonts w:ascii="Times New Roman" w:eastAsiaTheme="minorEastAsia" w:hAnsi="Times New Roman" w:cs="Times New Roman"/>
+          <w:color w:val="auto"/>
           <w:sz w:val="21"/>
           <w:szCs w:val="21"/>
         </w:rPr>
@@ -17,11 +18,9 @@
       </w:sdtPr>
       <w:sdtEndPr>
         <w:rPr>
-          <w:rFonts w:eastAsiaTheme="minorEastAsia"/>
           <w:b/>
           <w:bCs/>
           <w:noProof/>
-          <w:color w:val="auto"/>
         </w:rPr>
       </w:sdtEndPr>
       <w:sdtContent>
@@ -190,7 +189,19 @@
                 <w:sz w:val="21"/>
                 <w:szCs w:val="21"/>
               </w:rPr>
-              <w:t>1.1 Background</w:t>
+              <w:t>1.1</w:t>
+            </w:r>
+            <w:r>
+              <w:rPr>
+                <w:rStyle w:val="Hyperlink"/>
+                <w:rFonts w:ascii="Times New Roman" w:hAnsi="Times New Roman"/>
+                <w:b/>
+                <w:bCs/>
+                <w:noProof/>
+                <w:sz w:val="21"/>
+                <w:szCs w:val="21"/>
+              </w:rPr>
+              <w:t xml:space="preserve"> Background</w:t>
             </w:r>
             <w:r>
               <w:rPr>
@@ -262,6 +273,15 @@
               <w:fldChar w:fldCharType="end"/>
             </w:r>
           </w:hyperlink>
+          <w:r>
+            <w:rPr>
+              <w:rFonts w:ascii="Times New Roman" w:hAnsi="Times New Roman"/>
+              <w:noProof/>
+              <w:sz w:val="21"/>
+              <w:szCs w:val="21"/>
+            </w:rPr>
+            <w:t xml:space="preserve"> </w:t>
+          </w:r>
         </w:p>
         <w:p>
           <w:pPr>
@@ -3997,17 +4017,154 @@
       <w:pPr>
         <w:rPr>
           <w:rFonts w:ascii="Times New Roman" w:hAnsi="Times New Roman" w:cs="Times New Roman"/>
-          <w:sz w:val="21"/>
-          <w:szCs w:val="21"/>
-        </w:rPr>
-      </w:pPr>
-      <w:r>
-        <w:rPr>
-          <w:rFonts w:ascii="Times New Roman" w:hAnsi="Times New Roman" w:cs="Times New Roman"/>
-          <w:sz w:val="21"/>
-          <w:szCs w:val="21"/>
-        </w:rPr>
-        <w:t>Example Horn-formatted input:</w:t>
+          <w:b/>
+          <w:sz w:val="21"/>
+          <w:szCs w:val="21"/>
+        </w:rPr>
+      </w:pPr>
+      <w:r>
+        <w:rPr>
+          <w:rFonts w:ascii="Times New Roman" w:hAnsi="Times New Roman" w:cs="Times New Roman"/>
+          <w:b/>
+          <w:sz w:val="21"/>
+          <w:szCs w:val="21"/>
+        </w:rPr>
+        <w:t>1.2 Instruction</w:t>
+      </w:r>
+    </w:p>
+    <w:p>
+      <w:pPr>
+        <w:rPr>
+          <w:rFonts w:ascii="Times New Roman" w:hAnsi="Times New Roman" w:cs="Times New Roman"/>
+          <w:sz w:val="21"/>
+          <w:szCs w:val="21"/>
+        </w:rPr>
+      </w:pPr>
+      <w:r>
+        <w:rPr>
+          <w:rFonts w:ascii="Times New Roman" w:hAnsi="Times New Roman" w:cs="Times New Roman"/>
+          <w:sz w:val="21"/>
+          <w:szCs w:val="21"/>
+        </w:rPr>
+        <w:t>T</w:t>
+      </w:r>
+      <w:r>
+        <w:rPr>
+          <w:rFonts w:ascii="Times New Roman" w:hAnsi="Times New Roman" w:cs="Times New Roman"/>
+          <w:sz w:val="21"/>
+          <w:szCs w:val="21"/>
+        </w:rPr>
+        <w:t>o run test file</w:t>
+      </w:r>
+      <w:r>
+        <w:rPr>
+          <w:rFonts w:ascii="Times New Roman" w:hAnsi="Times New Roman" w:cs="Times New Roman"/>
+          <w:sz w:val="21"/>
+          <w:szCs w:val="21"/>
+        </w:rPr>
+        <w:t>,</w:t>
+      </w:r>
+      <w:r>
+        <w:rPr>
+          <w:rFonts w:ascii="Times New Roman" w:hAnsi="Times New Roman" w:cs="Times New Roman"/>
+          <w:sz w:val="21"/>
+          <w:szCs w:val="21"/>
+        </w:rPr>
+        <w:t xml:space="preserve"> use the terminal and</w:t>
+      </w:r>
+      <w:r>
+        <w:rPr>
+          <w:rFonts w:ascii="Times New Roman" w:hAnsi="Times New Roman" w:cs="Times New Roman"/>
+          <w:sz w:val="21"/>
+          <w:szCs w:val="21"/>
+        </w:rPr>
+        <w:t xml:space="preserve"> </w:t>
+      </w:r>
+      <w:r>
+        <w:rPr>
+          <w:rFonts w:ascii="Times New Roman" w:hAnsi="Times New Roman" w:cs="Times New Roman"/>
+          <w:sz w:val="21"/>
+          <w:szCs w:val="21"/>
+        </w:rPr>
+        <w:t xml:space="preserve">follow this structure: python [code_filename] [test_filename] [method_name]  </w:t>
+      </w:r>
+    </w:p>
+    <w:p>
+      <w:pPr>
+        <w:rPr>
+          <w:rFonts w:ascii="Times New Roman" w:hAnsi="Times New Roman" w:cs="Times New Roman"/>
+          <w:sz w:val="21"/>
+          <w:szCs w:val="21"/>
+        </w:rPr>
+      </w:pPr>
+      <w:r>
+        <w:rPr>
+          <w:rFonts w:ascii="Times New Roman" w:hAnsi="Times New Roman" w:cs="Times New Roman"/>
+          <w:sz w:val="21"/>
+          <w:szCs w:val="21"/>
+        </w:rPr>
+        <w:t>Example: python iengine.py test_HornKB</w:t>
+      </w:r>
+      <w:r>
+        <w:rPr>
+          <w:rFonts w:ascii="Times New Roman" w:hAnsi="Times New Roman" w:cs="Times New Roman"/>
+          <w:sz w:val="21"/>
+          <w:szCs w:val="21"/>
+        </w:rPr>
+        <w:t>.txt bc</w:t>
+      </w:r>
+    </w:p>
+    <w:p>
+      <w:pPr>
+        <w:rPr>
+          <w:rFonts w:ascii="Times New Roman" w:hAnsi="Times New Roman" w:cs="Times New Roman"/>
+          <w:sz w:val="21"/>
+          <w:szCs w:val="21"/>
+        </w:rPr>
+      </w:pPr>
+      <w:r>
+        <w:rPr>
+          <w:rFonts w:ascii="Times New Roman" w:hAnsi="Times New Roman" w:cs="Times New Roman"/>
+          <w:sz w:val="21"/>
+          <w:szCs w:val="21"/>
+        </w:rPr>
+        <w:t xml:space="preserve">The iegine.py is the name of our code file, </w:t>
+      </w:r>
+      <w:proofErr w:type="spellStart"/>
+      <w:r>
+        <w:rPr>
+          <w:rFonts w:ascii="Times New Roman" w:hAnsi="Times New Roman" w:cs="Times New Roman"/>
+          <w:sz w:val="21"/>
+          <w:szCs w:val="21"/>
+        </w:rPr>
+        <w:t>test_HornKB</w:t>
+      </w:r>
+      <w:proofErr w:type="spellEnd"/>
+      <w:r>
+        <w:rPr>
+          <w:rFonts w:ascii="Times New Roman" w:hAnsi="Times New Roman" w:cs="Times New Roman"/>
+          <w:sz w:val="21"/>
+          <w:szCs w:val="21"/>
+        </w:rPr>
+        <w:t xml:space="preserve"> is the example test filename, there will be 20 others test files in our folder and bc stand for backward chaining, there are 3 remain methods that you can use to run test, Truth Table(</w:t>
+      </w:r>
+      <w:proofErr w:type="spellStart"/>
+      <w:r>
+        <w:rPr>
+          <w:rFonts w:ascii="Times New Roman" w:hAnsi="Times New Roman" w:cs="Times New Roman"/>
+          <w:sz w:val="21"/>
+          <w:szCs w:val="21"/>
+        </w:rPr>
+        <w:t>tt</w:t>
+      </w:r>
+      <w:proofErr w:type="spellEnd"/>
+      <w:r>
+        <w:rPr>
+          <w:rFonts w:ascii="Times New Roman" w:hAnsi="Times New Roman" w:cs="Times New Roman"/>
+          <w:sz w:val="21"/>
+          <w:szCs w:val="21"/>
+        </w:rPr>
+        <w:t xml:space="preserve">), Forward Chaining, DPLL. </w:t>
       </w:r>
     </w:p>
     <w:p>
@@ -4041,18 +4198,44 @@
           <w:sz w:val="21"/>
           <w:szCs w:val="21"/>
         </w:rPr>
-        <w:t xml:space="preserve">p2 =&gt; p3; p3 =&gt; p1; c =&gt; e; b&amp;e =&gt; f; f&amp;g =&gt; h; p2&amp;p1&amp;p3 =&gt; d; p1&amp;p3 =&gt; c; a; b; </w:t>
-      </w:r>
-      <w:proofErr w:type="gramStart"/>
-      <w:r>
-        <w:rPr>
-          <w:rFonts w:ascii="Times New Roman" w:hAnsi="Times New Roman" w:cs="Times New Roman"/>
-          <w:sz w:val="21"/>
-          <w:szCs w:val="21"/>
-        </w:rPr>
-        <w:t>p2;</w:t>
-      </w:r>
-      <w:proofErr w:type="gramEnd"/>
+        <w:t xml:space="preserve">p2 =&gt; p3; p3 =&gt; p1; c =&gt; e; </w:t>
+      </w:r>
+      <w:proofErr w:type="spellStart"/>
+      <w:r>
+        <w:rPr>
+          <w:rFonts w:ascii="Times New Roman" w:hAnsi="Times New Roman" w:cs="Times New Roman"/>
+          <w:sz w:val="21"/>
+          <w:szCs w:val="21"/>
+        </w:rPr>
+        <w:t>b&amp;e</w:t>
+      </w:r>
+      <w:proofErr w:type="spellEnd"/>
+      <w:r>
+        <w:rPr>
+          <w:rFonts w:ascii="Times New Roman" w:hAnsi="Times New Roman" w:cs="Times New Roman"/>
+          <w:sz w:val="21"/>
+          <w:szCs w:val="21"/>
+        </w:rPr>
+        <w:t xml:space="preserve"> =&gt; f; </w:t>
+      </w:r>
+      <w:proofErr w:type="spellStart"/>
+      <w:r>
+        <w:rPr>
+          <w:rFonts w:ascii="Times New Roman" w:hAnsi="Times New Roman" w:cs="Times New Roman"/>
+          <w:sz w:val="21"/>
+          <w:szCs w:val="21"/>
+        </w:rPr>
+        <w:t>f&amp;g</w:t>
+      </w:r>
+      <w:proofErr w:type="spellEnd"/>
+      <w:r>
+        <w:rPr>
+          <w:rFonts w:ascii="Times New Roman" w:hAnsi="Times New Roman" w:cs="Times New Roman"/>
+          <w:sz w:val="21"/>
+          <w:szCs w:val="21"/>
+        </w:rPr>
+        <w:t xml:space="preserve"> =&gt; h; p2&amp;p1&amp;p3 =&gt; d; p1&amp;p3 =&gt; c; a; b; p2;</w:t>
+      </w:r>
     </w:p>
     <w:p>
       <w:pPr>
@@ -4086,6 +4269,214 @@
           <w:szCs w:val="21"/>
         </w:rPr>
         <w:t>d</w:t>
+      </w:r>
+    </w:p>
+    <w:p>
+      <w:pPr>
+        <w:rPr>
+          <w:rFonts w:ascii="Times New Roman" w:hAnsi="Times New Roman" w:cs="Times New Roman"/>
+          <w:sz w:val="21"/>
+          <w:szCs w:val="21"/>
+        </w:rPr>
+      </w:pPr>
+      <w:r>
+        <w:rPr>
+          <w:rFonts w:ascii="Times New Roman" w:hAnsi="Times New Roman" w:cs="Times New Roman"/>
+          <w:sz w:val="21"/>
+          <w:szCs w:val="21"/>
+        </w:rPr>
+        <w:t>Example output:</w:t>
+      </w:r>
+    </w:p>
+    <w:p>
+      <w:pPr>
+        <w:rPr>
+          <w:rFonts w:ascii="Times New Roman" w:hAnsi="Times New Roman" w:cs="Times New Roman"/>
+          <w:sz w:val="21"/>
+          <w:szCs w:val="21"/>
+        </w:rPr>
+      </w:pPr>
+      <w:r>
+        <w:rPr>
+          <w:rFonts w:ascii="Times New Roman" w:hAnsi="Times New Roman" w:cs="Times New Roman"/>
+          <w:sz w:val="21"/>
+          <w:szCs w:val="21"/>
+        </w:rPr>
+        <w:lastRenderedPageBreak/>
+        <w:t xml:space="preserve"> </w:t>
+      </w:r>
+      <w:r>
+        <w:rPr>
+          <w:rFonts w:ascii="Times New Roman" w:hAnsi="Times New Roman" w:cs="Times New Roman"/>
+          <w:sz w:val="21"/>
+          <w:szCs w:val="21"/>
+        </w:rPr>
+        <w:drawing>
+          <wp:inline distT="0" distB="0" distL="0" distR="0" wp14:anchorId="1775BA0A" wp14:editId="403EB6C0">
+            <wp:extent cx="5943600" cy="443865"/>
+            <wp:effectExtent l="0" t="0" r="0" b="0"/>
+            <wp:docPr id="1" name="Picture 1"/>
+            <wp:cNvGraphicFramePr>
+              <a:graphicFrameLocks xmlns:a="http://schemas.openxmlformats.org/drawingml/2006/main" noChangeAspect="1"/>
+            </wp:cNvGraphicFramePr>
+            <a:graphic xmlns:a="http://schemas.openxmlformats.org/drawingml/2006/main">
+              <a:graphicData uri="http://schemas.openxmlformats.org/drawingml/2006/picture">
+                <pic:pic xmlns:pic="http://schemas.openxmlformats.org/drawingml/2006/picture">
+                  <pic:nvPicPr>
+                    <pic:cNvPr id="1" name=""/>
+                    <pic:cNvPicPr/>
+                  </pic:nvPicPr>
+                  <pic:blipFill>
+                    <a:blip r:embed="rId8"/>
+                    <a:stretch>
+                      <a:fillRect/>
+                    </a:stretch>
+                  </pic:blipFill>
+                  <pic:spPr>
+                    <a:xfrm>
+                      <a:off x="0" y="0"/>
+                      <a:ext cx="5943600" cy="443865"/>
+                    </a:xfrm>
+                    <a:prstGeom prst="rect">
+                      <a:avLst/>
+                    </a:prstGeom>
+                  </pic:spPr>
+                </pic:pic>
+              </a:graphicData>
+            </a:graphic>
+          </wp:inline>
+        </w:drawing>
+      </w:r>
+    </w:p>
+    <w:p>
+      <w:pPr>
+        <w:rPr>
+          <w:rFonts w:ascii="Times New Roman" w:hAnsi="Times New Roman" w:cs="Times New Roman"/>
+          <w:sz w:val="21"/>
+          <w:szCs w:val="21"/>
+        </w:rPr>
+      </w:pPr>
+      <w:r>
+        <w:rPr>
+          <w:rFonts w:ascii="Times New Roman" w:hAnsi="Times New Roman" w:cs="Times New Roman"/>
+          <w:sz w:val="21"/>
+          <w:szCs w:val="21"/>
+        </w:rPr>
+        <w:t>The output</w:t>
+      </w:r>
+      <w:r>
+        <w:rPr>
+          <w:rFonts w:ascii="Times New Roman" w:hAnsi="Times New Roman" w:cs="Times New Roman"/>
+          <w:sz w:val="21"/>
+          <w:szCs w:val="21"/>
+        </w:rPr>
+        <w:t>:</w:t>
+      </w:r>
+    </w:p>
+    <w:p>
+      <w:pPr>
+        <w:pStyle w:val="ListParagraph"/>
+        <w:numPr>
+          <w:ilvl w:val="0"/>
+          <w:numId w:val="7"/>
+        </w:numPr>
+        <w:rPr>
+          <w:rFonts w:ascii="Times New Roman" w:hAnsi="Times New Roman" w:cs="Times New Roman"/>
+          <w:sz w:val="21"/>
+          <w:szCs w:val="21"/>
+        </w:rPr>
+      </w:pPr>
+      <w:r>
+        <w:rPr>
+          <w:rFonts w:ascii="Times New Roman" w:hAnsi="Times New Roman" w:cs="Times New Roman"/>
+          <w:sz w:val="21"/>
+          <w:szCs w:val="21"/>
+        </w:rPr>
+        <w:t>YES, followed by a colon (:)</w:t>
+      </w:r>
+      <w:r>
+        <w:rPr>
+          <w:rFonts w:ascii="Times New Roman" w:hAnsi="Times New Roman" w:cs="Times New Roman"/>
+          <w:sz w:val="21"/>
+          <w:szCs w:val="21"/>
+        </w:rPr>
+        <w:t xml:space="preserve"> </w:t>
+      </w:r>
+      <w:r>
+        <w:rPr>
+          <w:rFonts w:ascii="Times New Roman" w:hAnsi="Times New Roman" w:cs="Times New Roman"/>
+          <w:sz w:val="21"/>
+          <w:szCs w:val="21"/>
+        </w:rPr>
+        <w:t>and the number of models of KB for TT method</w:t>
+      </w:r>
+      <w:r>
+        <w:rPr>
+          <w:rFonts w:ascii="Times New Roman" w:hAnsi="Times New Roman" w:cs="Times New Roman"/>
+          <w:sz w:val="21"/>
+          <w:szCs w:val="21"/>
+        </w:rPr>
+        <w:t xml:space="preserve"> if the test case is valid, </w:t>
+      </w:r>
+      <w:r>
+        <w:rPr>
+          <w:rFonts w:ascii="Times New Roman" w:hAnsi="Times New Roman" w:cs="Times New Roman"/>
+          <w:sz w:val="21"/>
+          <w:szCs w:val="21"/>
+        </w:rPr>
+        <w:t xml:space="preserve">the list of </w:t>
+      </w:r>
+      <w:r>
+        <w:rPr>
+          <w:rFonts w:ascii="Times New Roman" w:hAnsi="Times New Roman" w:cs="Times New Roman"/>
+          <w:sz w:val="21"/>
+          <w:szCs w:val="21"/>
+        </w:rPr>
+        <w:t>propositional symbols entailed if the method are FC or BC</w:t>
+      </w:r>
+    </w:p>
+    <w:p>
+      <w:pPr>
+        <w:pStyle w:val="ListParagraph"/>
+        <w:numPr>
+          <w:ilvl w:val="0"/>
+          <w:numId w:val="7"/>
+        </w:numPr>
+        <w:rPr>
+          <w:rFonts w:ascii="Times New Roman" w:hAnsi="Times New Roman" w:cs="Times New Roman"/>
+          <w:sz w:val="21"/>
+          <w:szCs w:val="21"/>
+        </w:rPr>
+      </w:pPr>
+      <w:r>
+        <w:rPr>
+          <w:rFonts w:ascii="Times New Roman" w:hAnsi="Times New Roman" w:cs="Times New Roman"/>
+          <w:sz w:val="21"/>
+          <w:szCs w:val="21"/>
+        </w:rPr>
+        <w:t xml:space="preserve">It will return the KB and query for DPLL if the query is entailed </w:t>
+      </w:r>
+    </w:p>
+    <w:p>
+      <w:pPr>
+        <w:pStyle w:val="ListParagraph"/>
+        <w:numPr>
+          <w:ilvl w:val="0"/>
+          <w:numId w:val="7"/>
+        </w:numPr>
+        <w:rPr>
+          <w:rFonts w:ascii="Times New Roman" w:hAnsi="Times New Roman" w:cs="Times New Roman"/>
+          <w:sz w:val="21"/>
+          <w:szCs w:val="21"/>
+        </w:rPr>
+      </w:pPr>
+      <w:r>
+        <w:rPr>
+          <w:rFonts w:ascii="Times New Roman" w:hAnsi="Times New Roman" w:cs="Times New Roman"/>
+          <w:sz w:val="21"/>
+          <w:szCs w:val="21"/>
+        </w:rPr>
+        <w:t>No for invalid input</w:t>
       </w:r>
     </w:p>
     <w:p>
@@ -4204,7 +4595,6 @@
           <w:sz w:val="21"/>
           <w:szCs w:val="21"/>
         </w:rPr>
-        <w:lastRenderedPageBreak/>
         <w:t>2. Inference Methods</w:t>
       </w:r>
       <w:bookmarkEnd w:id="2"/>
@@ -4351,8 +4741,27 @@
           <w:sz w:val="21"/>
           <w:szCs w:val="21"/>
         </w:rPr>
-        <w:t xml:space="preserve">The truth_table function generates all combinations of truth values for the variables in the knowledge base. It does this by iterating through all possibilities using Python’s </w:t>
-      </w:r>
+        <w:t xml:space="preserve">The </w:t>
+      </w:r>
+      <w:proofErr w:type="spellStart"/>
+      <w:r>
+        <w:rPr>
+          <w:rFonts w:ascii="Times New Roman" w:hAnsi="Times New Roman" w:cs="Times New Roman"/>
+          <w:sz w:val="21"/>
+          <w:szCs w:val="21"/>
+        </w:rPr>
+        <w:t>truth_table</w:t>
+      </w:r>
+      <w:proofErr w:type="spellEnd"/>
+      <w:r>
+        <w:rPr>
+          <w:rFonts w:ascii="Times New Roman" w:hAnsi="Times New Roman" w:cs="Times New Roman"/>
+          <w:sz w:val="21"/>
+          <w:szCs w:val="21"/>
+        </w:rPr>
+        <w:t xml:space="preserve"> function generates all combinations of truth values for the variables in the knowledge base. It does this by iterating through all possibilities using Python’s </w:t>
+      </w:r>
+      <w:proofErr w:type="spellStart"/>
       <w:proofErr w:type="gramStart"/>
       <w:r>
         <w:rPr>
@@ -4362,6 +4771,7 @@
         </w:rPr>
         <w:t>itertools.product</w:t>
       </w:r>
+      <w:proofErr w:type="spellEnd"/>
       <w:proofErr w:type="gramEnd"/>
       <w:r>
         <w:rPr>
@@ -4434,6 +4844,158 @@
     </w:p>
     <w:p>
       <w:pPr>
+        <w:spacing w:after="160" w:line="259" w:lineRule="auto"/>
+        <w:rPr>
+          <w:rFonts w:ascii="Times New Roman" w:hAnsi="Times New Roman" w:cs="Times New Roman"/>
+          <w:sz w:val="21"/>
+          <w:szCs w:val="21"/>
+        </w:rPr>
+      </w:pPr>
+      <w:r>
+        <w:rPr>
+          <w:rFonts w:ascii="Times New Roman" w:hAnsi="Times New Roman" w:cs="Times New Roman"/>
+          <w:sz w:val="21"/>
+          <w:szCs w:val="21"/>
+        </w:rPr>
+        <w:lastRenderedPageBreak/>
+        <w:t>2.1.3 Advantages:</w:t>
+      </w:r>
+    </w:p>
+    <w:p>
+      <w:pPr>
+        <w:pStyle w:val="ListParagraph"/>
+        <w:numPr>
+          <w:ilvl w:val="0"/>
+          <w:numId w:val="8"/>
+        </w:numPr>
+        <w:spacing w:after="160" w:line="259" w:lineRule="auto"/>
+        <w:rPr>
+          <w:rFonts w:ascii="Times New Roman" w:hAnsi="Times New Roman" w:cs="Times New Roman"/>
+          <w:sz w:val="21"/>
+          <w:szCs w:val="21"/>
+        </w:rPr>
+      </w:pPr>
+      <w:r>
+        <w:rPr>
+          <w:rFonts w:ascii="Times New Roman" w:hAnsi="Times New Roman" w:cs="Times New Roman"/>
+          <w:sz w:val="21"/>
+          <w:szCs w:val="21"/>
+        </w:rPr>
+        <w:t>The truth table provides clean representation which makes it easier to analyze.</w:t>
+      </w:r>
+    </w:p>
+    <w:p>
+      <w:pPr>
+        <w:pStyle w:val="ListParagraph"/>
+        <w:numPr>
+          <w:ilvl w:val="0"/>
+          <w:numId w:val="8"/>
+        </w:numPr>
+        <w:spacing w:after="160" w:line="259" w:lineRule="auto"/>
+        <w:rPr>
+          <w:rFonts w:ascii="Times New Roman" w:hAnsi="Times New Roman" w:cs="Times New Roman"/>
+          <w:sz w:val="21"/>
+          <w:szCs w:val="21"/>
+        </w:rPr>
+      </w:pPr>
+      <w:r>
+        <w:rPr>
+          <w:rFonts w:ascii="Times New Roman" w:hAnsi="Times New Roman" w:cs="Times New Roman"/>
+          <w:sz w:val="21"/>
+          <w:szCs w:val="21"/>
+        </w:rPr>
+        <w:t>It provides a systematic method for analyzing all possible combinations of truth values of a particular logical expression.</w:t>
+      </w:r>
+    </w:p>
+    <w:p>
+      <w:pPr>
+        <w:pStyle w:val="ListParagraph"/>
+        <w:numPr>
+          <w:ilvl w:val="0"/>
+          <w:numId w:val="8"/>
+        </w:numPr>
+        <w:spacing w:after="160" w:line="259" w:lineRule="auto"/>
+        <w:rPr>
+          <w:rFonts w:ascii="Times New Roman" w:hAnsi="Times New Roman" w:cs="Times New Roman"/>
+          <w:sz w:val="21"/>
+          <w:szCs w:val="21"/>
+        </w:rPr>
+      </w:pPr>
+      <w:r>
+        <w:rPr>
+          <w:rFonts w:ascii="Times New Roman" w:hAnsi="Times New Roman" w:cs="Times New Roman"/>
+          <w:sz w:val="21"/>
+          <w:szCs w:val="21"/>
+        </w:rPr>
+        <w:t>It is very easy to implement.</w:t>
+      </w:r>
+    </w:p>
+    <w:p>
+      <w:pPr>
+        <w:spacing w:after="160" w:line="259" w:lineRule="auto"/>
+        <w:rPr>
+          <w:rFonts w:ascii="Times New Roman" w:hAnsi="Times New Roman" w:cs="Times New Roman"/>
+          <w:sz w:val="21"/>
+          <w:szCs w:val="21"/>
+        </w:rPr>
+      </w:pPr>
+      <w:r>
+        <w:rPr>
+          <w:rFonts w:ascii="Times New Roman" w:hAnsi="Times New Roman" w:cs="Times New Roman"/>
+          <w:sz w:val="21"/>
+          <w:szCs w:val="21"/>
+        </w:rPr>
+        <w:t>2.1.4 Disadvantages:</w:t>
+      </w:r>
+    </w:p>
+    <w:p>
+      <w:pPr>
+        <w:pStyle w:val="ListParagraph"/>
+        <w:numPr>
+          <w:ilvl w:val="0"/>
+          <w:numId w:val="9"/>
+        </w:numPr>
+        <w:spacing w:after="160" w:line="259" w:lineRule="auto"/>
+        <w:rPr>
+          <w:rFonts w:ascii="Times New Roman" w:hAnsi="Times New Roman" w:cs="Times New Roman"/>
+          <w:sz w:val="21"/>
+          <w:szCs w:val="21"/>
+        </w:rPr>
+      </w:pPr>
+      <w:r>
+        <w:rPr>
+          <w:rFonts w:ascii="Times New Roman" w:hAnsi="Times New Roman" w:cs="Times New Roman"/>
+          <w:sz w:val="21"/>
+          <w:szCs w:val="21"/>
+        </w:rPr>
+        <w:t xml:space="preserve">The number of truth assignments grows exponentially with the number of symbols </w:t>
+      </w:r>
+    </w:p>
+    <w:p>
+      <w:pPr>
+        <w:pStyle w:val="ListParagraph"/>
+        <w:numPr>
+          <w:ilvl w:val="0"/>
+          <w:numId w:val="9"/>
+        </w:numPr>
+        <w:spacing w:after="160" w:line="259" w:lineRule="auto"/>
+        <w:rPr>
+          <w:rFonts w:ascii="Times New Roman" w:hAnsi="Times New Roman" w:cs="Times New Roman"/>
+          <w:sz w:val="21"/>
+          <w:szCs w:val="21"/>
+        </w:rPr>
+      </w:pPr>
+      <w:r>
+        <w:rPr>
+          <w:rFonts w:ascii="Times New Roman" w:hAnsi="Times New Roman" w:cs="Times New Roman"/>
+          <w:sz w:val="21"/>
+          <w:szCs w:val="21"/>
+        </w:rPr>
+        <w:t>For large KBs with many symbols, this makes the method computationally expensive and impractical.</w:t>
+      </w:r>
+    </w:p>
+    <w:p>
+      <w:pPr>
         <w:pStyle w:val="Heading2"/>
         <w:rPr>
           <w:rFonts w:ascii="Times New Roman" w:hAnsi="Times New Roman" w:cs="Times New Roman"/>
@@ -4634,6 +5196,150 @@
     </w:p>
     <w:p>
       <w:pPr>
+        <w:spacing w:after="160" w:line="259" w:lineRule="auto"/>
+        <w:rPr>
+          <w:rFonts w:ascii="Times New Roman" w:hAnsi="Times New Roman" w:cs="Times New Roman"/>
+          <w:sz w:val="21"/>
+          <w:szCs w:val="21"/>
+        </w:rPr>
+      </w:pPr>
+      <w:r>
+        <w:rPr>
+          <w:rFonts w:ascii="Times New Roman" w:hAnsi="Times New Roman" w:cs="Times New Roman"/>
+          <w:sz w:val="21"/>
+          <w:szCs w:val="21"/>
+        </w:rPr>
+        <w:t>2.2.3</w:t>
+      </w:r>
+      <w:r>
+        <w:rPr>
+          <w:rFonts w:ascii="Times New Roman" w:hAnsi="Times New Roman" w:cs="Times New Roman"/>
+          <w:sz w:val="21"/>
+          <w:szCs w:val="21"/>
+        </w:rPr>
+        <w:t>Advantages</w:t>
+      </w:r>
+    </w:p>
+    <w:p>
+      <w:pPr>
+        <w:pStyle w:val="ListParagraph"/>
+        <w:numPr>
+          <w:ilvl w:val="0"/>
+          <w:numId w:val="10"/>
+        </w:numPr>
+        <w:spacing w:after="160" w:line="259" w:lineRule="auto"/>
+        <w:rPr>
+          <w:rFonts w:ascii="Times New Roman" w:hAnsi="Times New Roman" w:cs="Times New Roman"/>
+          <w:sz w:val="21"/>
+          <w:szCs w:val="21"/>
+        </w:rPr>
+      </w:pPr>
+      <w:r>
+        <w:rPr>
+          <w:rFonts w:ascii="Times New Roman" w:hAnsi="Times New Roman" w:cs="Times New Roman"/>
+          <w:sz w:val="21"/>
+          <w:szCs w:val="21"/>
+        </w:rPr>
+        <w:t>Forward chaining is straightforward and easy to implement.</w:t>
+      </w:r>
+    </w:p>
+    <w:p>
+      <w:pPr>
+        <w:pStyle w:val="ListParagraph"/>
+        <w:numPr>
+          <w:ilvl w:val="0"/>
+          <w:numId w:val="10"/>
+        </w:numPr>
+        <w:spacing w:after="160" w:line="259" w:lineRule="auto"/>
+        <w:rPr>
+          <w:rFonts w:ascii="Times New Roman" w:hAnsi="Times New Roman" w:cs="Times New Roman"/>
+          <w:sz w:val="21"/>
+          <w:szCs w:val="21"/>
+        </w:rPr>
+      </w:pPr>
+      <w:r>
+        <w:rPr>
+          <w:rFonts w:ascii="Times New Roman" w:hAnsi="Times New Roman" w:cs="Times New Roman"/>
+          <w:sz w:val="21"/>
+          <w:szCs w:val="21"/>
+        </w:rPr>
+        <w:t>It processes data as it arrives, making it suitable for dynamic environments where new data continuously becomes available.</w:t>
+      </w:r>
+    </w:p>
+    <w:p>
+      <w:pPr>
+        <w:spacing w:after="160" w:line="259" w:lineRule="auto"/>
+        <w:rPr>
+          <w:rFonts w:ascii="Times New Roman" w:hAnsi="Times New Roman" w:cs="Times New Roman"/>
+          <w:sz w:val="21"/>
+          <w:szCs w:val="21"/>
+        </w:rPr>
+      </w:pPr>
+      <w:r>
+        <w:rPr>
+          <w:rFonts w:ascii="Times New Roman" w:hAnsi="Times New Roman" w:cs="Times New Roman"/>
+          <w:sz w:val="21"/>
+          <w:szCs w:val="21"/>
+        </w:rPr>
+        <w:t>2.2.4</w:t>
+      </w:r>
+      <w:r>
+        <w:rPr>
+          <w:rFonts w:ascii="Times New Roman" w:hAnsi="Times New Roman" w:cs="Times New Roman"/>
+          <w:sz w:val="21"/>
+          <w:szCs w:val="21"/>
+        </w:rPr>
+        <w:t>Disadvantages</w:t>
+      </w:r>
+    </w:p>
+    <w:p>
+      <w:pPr>
+        <w:pStyle w:val="ListParagraph"/>
+        <w:numPr>
+          <w:ilvl w:val="0"/>
+          <w:numId w:val="12"/>
+        </w:numPr>
+        <w:spacing w:after="160" w:line="259" w:lineRule="auto"/>
+        <w:rPr>
+          <w:rFonts w:ascii="Times New Roman" w:hAnsi="Times New Roman" w:cs="Times New Roman"/>
+          <w:sz w:val="21"/>
+          <w:szCs w:val="21"/>
+        </w:rPr>
+      </w:pPr>
+      <w:r>
+        <w:rPr>
+          <w:rFonts w:ascii="Times New Roman" w:hAnsi="Times New Roman" w:cs="Times New Roman"/>
+          <w:sz w:val="21"/>
+          <w:szCs w:val="21"/>
+        </w:rPr>
+        <w:t>Forward Chaining generates all possible facts from the KB, even if many of them are not relevant to the query</w:t>
+      </w:r>
+    </w:p>
+    <w:p>
+      <w:pPr>
+        <w:spacing w:after="160" w:line="259" w:lineRule="auto"/>
+        <w:ind w:left="720"/>
+        <w:rPr>
+          <w:rFonts w:ascii="Times New Roman" w:hAnsi="Times New Roman" w:cs="Times New Roman"/>
+          <w:sz w:val="21"/>
+          <w:szCs w:val="21"/>
+        </w:rPr>
+      </w:pPr>
+    </w:p>
+    <w:p>
+      <w:pPr>
+        <w:pStyle w:val="ListParagraph"/>
+        <w:spacing w:after="160" w:line="259" w:lineRule="auto"/>
+        <w:ind w:left="1080"/>
+        <w:rPr>
+          <w:rFonts w:ascii="Times New Roman" w:hAnsi="Times New Roman" w:cs="Times New Roman"/>
+          <w:sz w:val="21"/>
+          <w:szCs w:val="21"/>
+        </w:rPr>
+      </w:pPr>
+    </w:p>
+    <w:p>
+      <w:pPr>
         <w:pStyle w:val="Heading2"/>
         <w:rPr>
           <w:rFonts w:ascii="Times New Roman" w:hAnsi="Times New Roman" w:cs="Times New Roman"/>
@@ -4652,10 +5358,34 @@
           <w:sz w:val="21"/>
           <w:szCs w:val="21"/>
         </w:rPr>
+        <w:t>2.3 Backward Chaining</w:t>
+      </w:r>
+      <w:bookmarkEnd w:id="9"/>
+    </w:p>
+    <w:p>
+      <w:pPr>
+        <w:pStyle w:val="NormalWeb"/>
+        <w:rPr>
+          <w:sz w:val="21"/>
+          <w:szCs w:val="21"/>
+        </w:rPr>
+      </w:pPr>
+      <w:bookmarkStart w:id="10" w:name="_Toc182919702"/>
+      <w:r>
+        <w:rPr>
+          <w:sz w:val="21"/>
+          <w:szCs w:val="21"/>
+        </w:rPr>
+        <w:t xml:space="preserve">Backward Chaining operates in the opposite direction of Forward Chaining. It starts with the query (q) and works backward, attempting to find facts or rules in the KB that lead to the conclusion of the query. If a premise needed to prove the query is not already a known fact, it becomes a sub-goal. The backward chain </w:t>
+      </w:r>
+      <w:r>
+        <w:rPr>
+          <w:sz w:val="21"/>
+          <w:szCs w:val="21"/>
+        </w:rPr>
         <w:lastRenderedPageBreak/>
-        <w:t>2.3 Backward Chaining</w:t>
-      </w:r>
-      <w:bookmarkEnd w:id="9"/>
+        <w:t>then recursively searches for facts that could support this sub-goal until it either finds a valid logical path or fails to find a solution.</w:t>
+      </w:r>
     </w:p>
     <w:p>
       <w:pPr>
@@ -4665,45 +5395,12 @@
           <w:szCs w:val="21"/>
         </w:rPr>
       </w:pPr>
-      <w:bookmarkStart w:id="10" w:name="_Toc182919702"/>
-      <w:r>
-        <w:rPr>
-          <w:sz w:val="21"/>
-          <w:szCs w:val="21"/>
-        </w:rPr>
-        <w:t>Backward Chaining operates in the opposite direction of Forward Chaining. It starts with the query (q) and works backward, attempting to find facts or rules in the KB that lead to the conclusion of the query. If a premise needed to prove the query is not already a known fact, it becomes a sub-goal. The backward chain then recursively searches for facts that could support this sub-goal until it either finds a valid logical path or fails to find a solution.</w:t>
-      </w:r>
-    </w:p>
-    <w:p>
-      <w:pPr>
-        <w:pStyle w:val="NormalWeb"/>
-        <w:rPr>
-          <w:sz w:val="21"/>
-          <w:szCs w:val="21"/>
-        </w:rPr>
-      </w:pPr>
-      <w:r>
-        <w:rPr>
-          <w:sz w:val="21"/>
-          <w:szCs w:val="21"/>
-        </w:rPr>
-        <w:t xml:space="preserve">Backward Chaining is especially effective when the query is complex but does not require examining every possible rule or fact in the KB. It is well-suited for cases where the KB may have many facts, but only a subset of them </w:t>
-      </w:r>
-      <w:proofErr w:type="gramStart"/>
-      <w:r>
-        <w:rPr>
-          <w:sz w:val="21"/>
-          <w:szCs w:val="21"/>
-        </w:rPr>
-        <w:t>are</w:t>
-      </w:r>
-      <w:proofErr w:type="gramEnd"/>
-      <w:r>
-        <w:rPr>
-          <w:sz w:val="21"/>
-          <w:szCs w:val="21"/>
-        </w:rPr>
-        <w:t xml:space="preserve"> relevant to the query. However, like Forward Chaining, it is less effective in environments where generalized logic or interconnected rule sets need to be evaluated</w:t>
+      <w:r>
+        <w:rPr>
+          <w:sz w:val="21"/>
+          <w:szCs w:val="21"/>
+        </w:rPr>
+        <w:t>Backward Chaining is especially effective when the query is complex but does not require examining every possible rule or fact in the KB. It is well-suited for cases where the KB may have many facts, but only a subset of them are relevant to the query. However, like Forward Chaining, it is less effective in environments where generalized logic or interconnected rule sets need to be evaluated</w:t>
       </w:r>
       <w:r>
         <w:rPr>
@@ -4774,25 +5471,7 @@
           <w:sz w:val="21"/>
           <w:szCs w:val="21"/>
         </w:rPr>
-        <w:t xml:space="preserve">The BC class is responsible for backward chaining. It takes the query and checks whether it can be proven by finding rules in the KB that lead to the query. If the premises of a rule aren’t already known, it recursively tries to prove those premises, continuing this process until either the query is </w:t>
-      </w:r>
-      <w:proofErr w:type="gramStart"/>
-      <w:r>
-        <w:rPr>
-          <w:rFonts w:ascii="Times New Roman" w:hAnsi="Times New Roman" w:cs="Times New Roman"/>
-          <w:sz w:val="21"/>
-          <w:szCs w:val="21"/>
-        </w:rPr>
-        <w:t>proven</w:t>
-      </w:r>
-      <w:proofErr w:type="gramEnd"/>
-      <w:r>
-        <w:rPr>
-          <w:rFonts w:ascii="Times New Roman" w:hAnsi="Times New Roman" w:cs="Times New Roman"/>
-          <w:sz w:val="21"/>
-          <w:szCs w:val="21"/>
-        </w:rPr>
-        <w:t xml:space="preserve"> or no further progress can be made.</w:t>
+        <w:t>The BC class is responsible for backward chaining. It takes the query and checks whether it can be proven by finding rules in the KB that lead to the query. If the premises of a rule aren’t already known, it recursively tries to prove those premises, continuing this process until either the query is proven or no further progress can be made.</w:t>
       </w:r>
     </w:p>
     <w:p>
@@ -4830,6 +5509,8 @@
           <w:szCs w:val="21"/>
         </w:rPr>
       </w:pPr>
+      <w:bookmarkStart w:id="12" w:name="_GoBack"/>
+      <w:bookmarkEnd w:id="12"/>
     </w:p>
     <w:p>
       <w:pPr>
@@ -4847,6 +5528,148 @@
           <w:szCs w:val="21"/>
         </w:rPr>
         <w:t>Backward Chaining starts with the query C and attempts to prove it. First, it checks whether B =&gt; C can be satisfied. Since it doesn’t know whether B is true, it then tries to prove B from A using the rule A =&gt; B.</w:t>
+      </w:r>
+    </w:p>
+    <w:p>
+      <w:pPr>
+        <w:spacing w:after="160" w:line="259" w:lineRule="auto"/>
+        <w:rPr>
+          <w:rFonts w:ascii="Times New Roman" w:hAnsi="Times New Roman" w:cs="Times New Roman"/>
+          <w:sz w:val="21"/>
+          <w:szCs w:val="21"/>
+        </w:rPr>
+      </w:pPr>
+      <w:r>
+        <w:rPr>
+          <w:rFonts w:ascii="Times New Roman" w:hAnsi="Times New Roman" w:cs="Times New Roman"/>
+          <w:sz w:val="21"/>
+          <w:szCs w:val="21"/>
+        </w:rPr>
+        <w:t>2.3.3 Advantages</w:t>
+      </w:r>
+    </w:p>
+    <w:p>
+      <w:pPr>
+        <w:pStyle w:val="ListParagraph"/>
+        <w:numPr>
+          <w:ilvl w:val="0"/>
+          <w:numId w:val="15"/>
+        </w:numPr>
+        <w:spacing w:after="160" w:line="259" w:lineRule="auto"/>
+        <w:rPr>
+          <w:rFonts w:ascii="Times New Roman" w:hAnsi="Times New Roman" w:cs="Times New Roman"/>
+          <w:sz w:val="21"/>
+          <w:szCs w:val="21"/>
+        </w:rPr>
+      </w:pPr>
+      <w:r>
+        <w:rPr>
+          <w:rFonts w:ascii="Times New Roman" w:hAnsi="Times New Roman" w:cs="Times New Roman"/>
+          <w:sz w:val="21"/>
+          <w:szCs w:val="21"/>
+        </w:rPr>
+        <w:t>Backward Chaining works backward from the query, checking only the rules and facts necessary to determine whether the query is entailed</w:t>
+      </w:r>
+    </w:p>
+    <w:p>
+      <w:pPr>
+        <w:pStyle w:val="ListParagraph"/>
+        <w:numPr>
+          <w:ilvl w:val="0"/>
+          <w:numId w:val="15"/>
+        </w:numPr>
+        <w:spacing w:after="160" w:line="259" w:lineRule="auto"/>
+        <w:rPr>
+          <w:rFonts w:ascii="Times New Roman" w:hAnsi="Times New Roman" w:cs="Times New Roman"/>
+          <w:sz w:val="21"/>
+          <w:szCs w:val="21"/>
+        </w:rPr>
+      </w:pPr>
+      <w:r>
+        <w:rPr>
+          <w:rFonts w:ascii="Times New Roman" w:hAnsi="Times New Roman" w:cs="Times New Roman"/>
+          <w:sz w:val="21"/>
+          <w:szCs w:val="21"/>
+        </w:rPr>
+        <w:t>Backward Chaining does not derive all possible facts—it only explores paths relevant to the query.</w:t>
+      </w:r>
+    </w:p>
+    <w:p>
+      <w:pPr>
+        <w:spacing w:after="160" w:line="259" w:lineRule="auto"/>
+        <w:rPr>
+          <w:rFonts w:ascii="Times New Roman" w:hAnsi="Times New Roman" w:cs="Times New Roman"/>
+          <w:sz w:val="21"/>
+          <w:szCs w:val="21"/>
+        </w:rPr>
+      </w:pPr>
+      <w:r>
+        <w:rPr>
+          <w:rFonts w:ascii="Times New Roman" w:hAnsi="Times New Roman" w:cs="Times New Roman"/>
+          <w:sz w:val="21"/>
+          <w:szCs w:val="21"/>
+        </w:rPr>
+        <w:t>2.</w:t>
+      </w:r>
+      <w:r>
+        <w:rPr>
+          <w:rFonts w:ascii="Times New Roman" w:hAnsi="Times New Roman" w:cs="Times New Roman"/>
+          <w:sz w:val="21"/>
+          <w:szCs w:val="21"/>
+        </w:rPr>
+        <w:t xml:space="preserve">3.4 </w:t>
+      </w:r>
+      <w:r>
+        <w:rPr>
+          <w:rFonts w:ascii="Times New Roman" w:hAnsi="Times New Roman" w:cs="Times New Roman"/>
+          <w:sz w:val="21"/>
+          <w:szCs w:val="21"/>
+        </w:rPr>
+        <w:t>Disadvantages</w:t>
+      </w:r>
+    </w:p>
+    <w:p>
+      <w:pPr>
+        <w:pStyle w:val="ListParagraph"/>
+        <w:numPr>
+          <w:ilvl w:val="0"/>
+          <w:numId w:val="16"/>
+        </w:numPr>
+        <w:rPr>
+          <w:rFonts w:ascii="Times New Roman" w:hAnsi="Times New Roman" w:cs="Times New Roman"/>
+          <w:sz w:val="21"/>
+          <w:szCs w:val="21"/>
+        </w:rPr>
+      </w:pPr>
+      <w:r>
+        <w:rPr>
+          <w:rFonts w:ascii="Times New Roman" w:hAnsi="Times New Roman" w:cs="Times New Roman"/>
+          <w:sz w:val="21"/>
+          <w:szCs w:val="21"/>
+        </w:rPr>
+        <w:t>It requires predefined goals</w:t>
+      </w:r>
+    </w:p>
+    <w:p>
+      <w:pPr>
+        <w:pStyle w:val="ListParagraph"/>
+        <w:numPr>
+          <w:ilvl w:val="0"/>
+          <w:numId w:val="16"/>
+        </w:numPr>
+        <w:rPr>
+          <w:rFonts w:ascii="Times New Roman" w:hAnsi="Times New Roman" w:cs="Times New Roman"/>
+          <w:sz w:val="21"/>
+          <w:szCs w:val="21"/>
+        </w:rPr>
+      </w:pPr>
+      <w:r>
+        <w:rPr>
+          <w:rFonts w:ascii="Times New Roman" w:hAnsi="Times New Roman" w:cs="Times New Roman"/>
+          <w:sz w:val="21"/>
+          <w:szCs w:val="21"/>
+        </w:rPr>
+        <w:t>If multiple goals need to be achieved, backward chaining may need to be repeated for each goal</w:t>
       </w:r>
     </w:p>
     <w:p>
@@ -4860,7 +5683,7 @@
           <w:szCs w:val="21"/>
         </w:rPr>
       </w:pPr>
-      <w:bookmarkStart w:id="12" w:name="_Toc182919704"/>
+      <w:bookmarkStart w:id="13" w:name="_Toc182919704"/>
       <w:r>
         <w:rPr>
           <w:rFonts w:ascii="Times New Roman" w:hAnsi="Times New Roman" w:cs="Times New Roman"/>
@@ -4869,19 +5692,9 @@
           <w:sz w:val="21"/>
           <w:szCs w:val="21"/>
         </w:rPr>
-        <w:t>2.4 DPLL (Davis-Putnam-Logemann-Loveland)</w:t>
-      </w:r>
-      <w:bookmarkEnd w:id="12"/>
-    </w:p>
-    <w:p>
-      <w:pPr>
-        <w:spacing w:after="160" w:line="259" w:lineRule="auto"/>
-        <w:rPr>
-          <w:rFonts w:ascii="Times New Roman" w:hAnsi="Times New Roman" w:cs="Times New Roman"/>
-          <w:sz w:val="21"/>
-          <w:szCs w:val="21"/>
-        </w:rPr>
-      </w:pPr>
+        <w:t>2.4 DPLL (Davis-Putnam-</w:t>
+      </w:r>
+      <w:proofErr w:type="spellStart"/>
       <w:r>
         <w:rPr>
           <w:rFonts w:ascii="Times New Roman" w:hAnsi="Times New Roman" w:cs="Times New Roman"/>
@@ -4890,20 +5703,10 @@
           <w:sz w:val="21"/>
           <w:szCs w:val="21"/>
         </w:rPr>
-        <w:t>DPLL</w:t>
-      </w:r>
-      <w:r>
-        <w:rPr>
-          <w:rFonts w:ascii="Times New Roman" w:hAnsi="Times New Roman" w:cs="Times New Roman"/>
-          <w:sz w:val="21"/>
-          <w:szCs w:val="21"/>
-        </w:rPr>
-        <w:t xml:space="preserve"> is a more advanced method, typically used for solving the propositional satisfiability problem (SAT). It’s a backtracking algorithm that performs unit propagation (simplifying the formula by assigning truth values to certain literals) and pure literal elimination (removing literals that are always true or false). These optimizations help it handle larger and more complex problems.</w:t>
-      </w:r>
-    </w:p>
-    <w:p>
-      <w:pPr>
-        <w:pStyle w:val="Heading3"/>
+        <w:t>Logemann</w:t>
+      </w:r>
+      <w:proofErr w:type="spellEnd"/>
+      <w:r>
         <w:rPr>
           <w:rFonts w:ascii="Times New Roman" w:hAnsi="Times New Roman" w:cs="Times New Roman"/>
           <w:b/>
@@ -4911,8 +5714,19 @@
           <w:sz w:val="21"/>
           <w:szCs w:val="21"/>
         </w:rPr>
-      </w:pPr>
-      <w:bookmarkStart w:id="13" w:name="_Toc182919705"/>
+        <w:t>-Loveland)</w:t>
+      </w:r>
+      <w:bookmarkEnd w:id="13"/>
+    </w:p>
+    <w:p>
+      <w:pPr>
+        <w:spacing w:after="160" w:line="259" w:lineRule="auto"/>
+        <w:rPr>
+          <w:rFonts w:ascii="Times New Roman" w:hAnsi="Times New Roman" w:cs="Times New Roman"/>
+          <w:sz w:val="21"/>
+          <w:szCs w:val="21"/>
+        </w:rPr>
+      </w:pPr>
       <w:r>
         <w:rPr>
           <w:rFonts w:ascii="Times New Roman" w:hAnsi="Times New Roman" w:cs="Times New Roman"/>
@@ -4921,26 +5735,15 @@
           <w:sz w:val="21"/>
           <w:szCs w:val="21"/>
         </w:rPr>
-        <w:t>2.4.1 How It Works</w:t>
-      </w:r>
-      <w:bookmarkEnd w:id="13"/>
-    </w:p>
-    <w:p>
-      <w:pPr>
-        <w:spacing w:after="160" w:line="259" w:lineRule="auto"/>
-        <w:rPr>
-          <w:rFonts w:ascii="Times New Roman" w:hAnsi="Times New Roman" w:cs="Times New Roman"/>
-          <w:sz w:val="21"/>
-          <w:szCs w:val="21"/>
-        </w:rPr>
-      </w:pPr>
-      <w:r>
-        <w:rPr>
-          <w:rFonts w:ascii="Times New Roman" w:hAnsi="Times New Roman" w:cs="Times New Roman"/>
-          <w:sz w:val="21"/>
-          <w:szCs w:val="21"/>
-        </w:rPr>
-        <w:t>The DPLL class implements the DPLL algorithm. It starts by checking if the KB is satisfiable under the current assignment of truth values. If all clauses are satisfied, the formula is satisfiable. If any clause is falsified, the algorithm tries a different assignment. It recursively assigns truth values to literals and simplifies the formula until it finds a satisfying assignment or determines that no solution exists.</w:t>
+        <w:t>DPLL</w:t>
+      </w:r>
+      <w:r>
+        <w:rPr>
+          <w:rFonts w:ascii="Times New Roman" w:hAnsi="Times New Roman" w:cs="Times New Roman"/>
+          <w:sz w:val="21"/>
+          <w:szCs w:val="21"/>
+        </w:rPr>
+        <w:t xml:space="preserve"> is a more advanced method, typically used for solving the propositional satisfiability problem (SAT). It’s a backtracking algorithm that performs unit propagation (simplifying the formula by assigning truth values to certain literals) and pure literal elimination (removing literals that are always true or false). These optimizations help it handle larger and more complex problems.</w:t>
       </w:r>
     </w:p>
     <w:p>
@@ -4954,7 +5757,7 @@
           <w:szCs w:val="21"/>
         </w:rPr>
       </w:pPr>
-      <w:bookmarkStart w:id="14" w:name="_Toc182919706"/>
+      <w:bookmarkStart w:id="14" w:name="_Toc182919705"/>
       <w:r>
         <w:rPr>
           <w:rFonts w:ascii="Times New Roman" w:hAnsi="Times New Roman" w:cs="Times New Roman"/>
@@ -4963,7 +5766,7 @@
           <w:sz w:val="21"/>
           <w:szCs w:val="21"/>
         </w:rPr>
-        <w:t>2.4.2 Example</w:t>
+        <w:t>2.4.1 How It Works</w:t>
       </w:r>
       <w:bookmarkEnd w:id="14"/>
     </w:p>
@@ -4982,12 +5785,48 @@
           <w:sz w:val="21"/>
           <w:szCs w:val="21"/>
         </w:rPr>
-        <w:t>The DPLL algorithm would try different truth assignments and simplify the formula as it proceeds, ultimately finding a satisfying assignment or concluding that none exists.</w:t>
-      </w:r>
-    </w:p>
-    <w:p>
-      <w:pPr>
-        <w:pStyle w:val="Heading1"/>
+        <w:t xml:space="preserve">The DPLL class implements the DPLL algorithm. It starts by checking if the KB is </w:t>
+      </w:r>
+      <w:proofErr w:type="spellStart"/>
+      <w:r>
+        <w:rPr>
+          <w:rFonts w:ascii="Times New Roman" w:hAnsi="Times New Roman" w:cs="Times New Roman"/>
+          <w:sz w:val="21"/>
+          <w:szCs w:val="21"/>
+        </w:rPr>
+        <w:t>satisfiable</w:t>
+      </w:r>
+      <w:proofErr w:type="spellEnd"/>
+      <w:r>
+        <w:rPr>
+          <w:rFonts w:ascii="Times New Roman" w:hAnsi="Times New Roman" w:cs="Times New Roman"/>
+          <w:sz w:val="21"/>
+          <w:szCs w:val="21"/>
+        </w:rPr>
+        <w:t xml:space="preserve"> under the current assignment of truth values. If all clauses are satisfied, the formula is </w:t>
+      </w:r>
+      <w:proofErr w:type="spellStart"/>
+      <w:r>
+        <w:rPr>
+          <w:rFonts w:ascii="Times New Roman" w:hAnsi="Times New Roman" w:cs="Times New Roman"/>
+          <w:sz w:val="21"/>
+          <w:szCs w:val="21"/>
+        </w:rPr>
+        <w:t>satisfiable</w:t>
+      </w:r>
+      <w:proofErr w:type="spellEnd"/>
+      <w:r>
+        <w:rPr>
+          <w:rFonts w:ascii="Times New Roman" w:hAnsi="Times New Roman" w:cs="Times New Roman"/>
+          <w:sz w:val="21"/>
+          <w:szCs w:val="21"/>
+        </w:rPr>
+        <w:t>. If any clause is falsified, the algorithm tries a different assignment. It recursively assigns truth values to literals and simplifies the formula until it finds a satisfying assignment or determines that no solution exists.</w:t>
+      </w:r>
+    </w:p>
+    <w:p>
+      <w:pPr>
+        <w:pStyle w:val="Heading3"/>
         <w:rPr>
           <w:rFonts w:ascii="Times New Roman" w:hAnsi="Times New Roman" w:cs="Times New Roman"/>
           <w:b/>
@@ -4996,7 +5835,7 @@
           <w:szCs w:val="21"/>
         </w:rPr>
       </w:pPr>
-      <w:bookmarkStart w:id="15" w:name="_Toc182919707"/>
+      <w:bookmarkStart w:id="15" w:name="_Toc182919706"/>
       <w:r>
         <w:rPr>
           <w:rFonts w:ascii="Times New Roman" w:hAnsi="Times New Roman" w:cs="Times New Roman"/>
@@ -5005,13 +5844,31 @@
           <w:sz w:val="21"/>
           <w:szCs w:val="21"/>
         </w:rPr>
-        <w:t>3. Implementation</w:t>
+        <w:t>2.4.2 Example</w:t>
       </w:r>
       <w:bookmarkEnd w:id="15"/>
     </w:p>
     <w:p>
       <w:pPr>
-        <w:pStyle w:val="Heading2"/>
+        <w:spacing w:after="160" w:line="259" w:lineRule="auto"/>
+        <w:rPr>
+          <w:rFonts w:ascii="Times New Roman" w:hAnsi="Times New Roman" w:cs="Times New Roman"/>
+          <w:sz w:val="21"/>
+          <w:szCs w:val="21"/>
+        </w:rPr>
+      </w:pPr>
+      <w:r>
+        <w:rPr>
+          <w:rFonts w:ascii="Times New Roman" w:hAnsi="Times New Roman" w:cs="Times New Roman"/>
+          <w:sz w:val="21"/>
+          <w:szCs w:val="21"/>
+        </w:rPr>
+        <w:t>The DPLL algorithm would try different truth assignments and simplify the formula as it proceeds, ultimately finding a satisfying assignment or concluding that none exists.</w:t>
+      </w:r>
+    </w:p>
+    <w:p>
+      <w:pPr>
+        <w:pStyle w:val="Heading1"/>
         <w:rPr>
           <w:rFonts w:ascii="Times New Roman" w:hAnsi="Times New Roman" w:cs="Times New Roman"/>
           <w:b/>
@@ -5020,7 +5877,7 @@
           <w:szCs w:val="21"/>
         </w:rPr>
       </w:pPr>
-      <w:bookmarkStart w:id="16" w:name="_Toc182919708"/>
+      <w:bookmarkStart w:id="16" w:name="_Toc182919707"/>
       <w:r>
         <w:rPr>
           <w:rFonts w:ascii="Times New Roman" w:hAnsi="Times New Roman" w:cs="Times New Roman"/>
@@ -5029,9 +5886,13 @@
           <w:sz w:val="21"/>
           <w:szCs w:val="21"/>
         </w:rPr>
-        <w:t xml:space="preserve">3.1 </w:t>
-      </w:r>
-      <w:r>
+        <w:t>3. Implementation</w:t>
+      </w:r>
+      <w:bookmarkEnd w:id="16"/>
+    </w:p>
+    <w:p>
+      <w:pPr>
+        <w:pStyle w:val="Heading2"/>
         <w:rPr>
           <w:rFonts w:ascii="Times New Roman" w:hAnsi="Times New Roman" w:cs="Times New Roman"/>
           <w:b/>
@@ -5039,31 +5900,9 @@
           <w:sz w:val="21"/>
           <w:szCs w:val="21"/>
         </w:rPr>
-        <w:t>Parse_files analyzer</w:t>
-      </w:r>
-      <w:bookmarkEnd w:id="16"/>
-    </w:p>
-    <w:p>
-      <w:pPr>
-        <w:spacing w:after="160" w:line="259" w:lineRule="auto"/>
-        <w:rPr>
-          <w:rFonts w:ascii="Times New Roman" w:hAnsi="Times New Roman" w:cs="Times New Roman"/>
-          <w:sz w:val="21"/>
-          <w:szCs w:val="21"/>
-        </w:rPr>
-      </w:pPr>
-      <w:r>
-        <w:rPr>
-          <w:rFonts w:ascii="Times New Roman" w:hAnsi="Times New Roman" w:cs="Times New Roman"/>
-          <w:sz w:val="21"/>
-          <w:szCs w:val="21"/>
-        </w:rPr>
-        <w:t>The system expects the KB and the query to be read from a text file. This makes the system flexible, allowing users to easily test different KBs and queries without modifying the code.</w:t>
-      </w:r>
-    </w:p>
-    <w:p>
-      <w:pPr>
-        <w:pStyle w:val="Heading3"/>
+      </w:pPr>
+      <w:bookmarkStart w:id="17" w:name="_Toc182919708"/>
+      <w:r>
         <w:rPr>
           <w:rFonts w:ascii="Times New Roman" w:hAnsi="Times New Roman" w:cs="Times New Roman"/>
           <w:b/>
@@ -5071,8 +5910,9 @@
           <w:sz w:val="21"/>
           <w:szCs w:val="21"/>
         </w:rPr>
-      </w:pPr>
-      <w:bookmarkStart w:id="17" w:name="_Toc182919709"/>
+        <w:t xml:space="preserve">3.1 </w:t>
+      </w:r>
+      <w:proofErr w:type="spellStart"/>
       <w:r>
         <w:rPr>
           <w:rFonts w:ascii="Times New Roman" w:hAnsi="Times New Roman" w:cs="Times New Roman"/>
@@ -5081,31 +5921,10 @@
           <w:sz w:val="21"/>
           <w:szCs w:val="21"/>
         </w:rPr>
-        <w:t>3.1.1 File Format</w:t>
-      </w:r>
-      <w:bookmarkEnd w:id="17"/>
-    </w:p>
-    <w:p>
-      <w:pPr>
-        <w:spacing w:after="160" w:line="259" w:lineRule="auto"/>
-        <w:rPr>
-          <w:rFonts w:ascii="Times New Roman" w:hAnsi="Times New Roman" w:cs="Times New Roman"/>
-          <w:sz w:val="21"/>
-          <w:szCs w:val="21"/>
-        </w:rPr>
-      </w:pPr>
-      <w:r>
-        <w:rPr>
-          <w:rFonts w:ascii="Times New Roman" w:hAnsi="Times New Roman" w:cs="Times New Roman"/>
-          <w:sz w:val="21"/>
-          <w:szCs w:val="21"/>
-        </w:rPr>
-        <w:t>Each clause in the KB is written on a new line, and the query is a single logical statement under the ASK section.</w:t>
-      </w:r>
-    </w:p>
-    <w:p>
-      <w:pPr>
-        <w:pStyle w:val="Heading2"/>
+        <w:t>Parse_files</w:t>
+      </w:r>
+      <w:proofErr w:type="spellEnd"/>
+      <w:r>
         <w:rPr>
           <w:rFonts w:ascii="Times New Roman" w:hAnsi="Times New Roman" w:cs="Times New Roman"/>
           <w:b/>
@@ -5113,9 +5932,31 @@
           <w:sz w:val="21"/>
           <w:szCs w:val="21"/>
         </w:rPr>
-      </w:pPr>
-      <w:bookmarkStart w:id="18" w:name="_Toc182919710"/>
-      <w:r>
+        <w:t xml:space="preserve"> analyzer</w:t>
+      </w:r>
+      <w:bookmarkEnd w:id="17"/>
+    </w:p>
+    <w:p>
+      <w:pPr>
+        <w:spacing w:after="160" w:line="259" w:lineRule="auto"/>
+        <w:rPr>
+          <w:rFonts w:ascii="Times New Roman" w:hAnsi="Times New Roman" w:cs="Times New Roman"/>
+          <w:sz w:val="21"/>
+          <w:szCs w:val="21"/>
+        </w:rPr>
+      </w:pPr>
+      <w:r>
+        <w:rPr>
+          <w:rFonts w:ascii="Times New Roman" w:hAnsi="Times New Roman" w:cs="Times New Roman"/>
+          <w:sz w:val="21"/>
+          <w:szCs w:val="21"/>
+        </w:rPr>
+        <w:t>The system expects the KB and the query to be read from a text file. This makes the system flexible, allowing users to easily test different KBs and queries without modifying the code.</w:t>
+      </w:r>
+    </w:p>
+    <w:p>
+      <w:pPr>
+        <w:pStyle w:val="Heading3"/>
         <w:rPr>
           <w:rFonts w:ascii="Times New Roman" w:hAnsi="Times New Roman" w:cs="Times New Roman"/>
           <w:b/>
@@ -5123,14 +5964,9 @@
           <w:sz w:val="21"/>
           <w:szCs w:val="21"/>
         </w:rPr>
-        <w:lastRenderedPageBreak/>
-        <w:t>3.2 Inference Methods</w:t>
-      </w:r>
-      <w:bookmarkEnd w:id="18"/>
-    </w:p>
-    <w:p>
-      <w:pPr>
-        <w:pStyle w:val="Heading3"/>
+      </w:pPr>
+      <w:bookmarkStart w:id="18" w:name="_Toc182919709"/>
+      <w:r>
         <w:rPr>
           <w:rFonts w:ascii="Times New Roman" w:hAnsi="Times New Roman" w:cs="Times New Roman"/>
           <w:b/>
@@ -5138,9 +5974,32 @@
           <w:sz w:val="21"/>
           <w:szCs w:val="21"/>
         </w:rPr>
-      </w:pPr>
-      <w:bookmarkStart w:id="19" w:name="_Toc182919711"/>
-      <w:r>
+        <w:lastRenderedPageBreak/>
+        <w:t>3.1.1 File Format</w:t>
+      </w:r>
+      <w:bookmarkEnd w:id="18"/>
+    </w:p>
+    <w:p>
+      <w:pPr>
+        <w:spacing w:after="160" w:line="259" w:lineRule="auto"/>
+        <w:rPr>
+          <w:rFonts w:ascii="Times New Roman" w:hAnsi="Times New Roman" w:cs="Times New Roman"/>
+          <w:sz w:val="21"/>
+          <w:szCs w:val="21"/>
+        </w:rPr>
+      </w:pPr>
+      <w:r>
+        <w:rPr>
+          <w:rFonts w:ascii="Times New Roman" w:hAnsi="Times New Roman" w:cs="Times New Roman"/>
+          <w:sz w:val="21"/>
+          <w:szCs w:val="21"/>
+        </w:rPr>
+        <w:t>Each clause in the KB is written on a new line, and the query is a single logical statement under the ASK section.</w:t>
+      </w:r>
+    </w:p>
+    <w:p>
+      <w:pPr>
+        <w:pStyle w:val="Heading2"/>
         <w:rPr>
           <w:rFonts w:ascii="Times New Roman" w:hAnsi="Times New Roman" w:cs="Times New Roman"/>
           <w:b/>
@@ -5148,31 +6007,9 @@
           <w:sz w:val="21"/>
           <w:szCs w:val="21"/>
         </w:rPr>
-        <w:t>3.2.1 Truth Table Checker</w:t>
-      </w:r>
-      <w:bookmarkEnd w:id="19"/>
-    </w:p>
-    <w:p>
-      <w:pPr>
-        <w:spacing w:after="160" w:line="259" w:lineRule="auto"/>
-        <w:rPr>
-          <w:rFonts w:ascii="Times New Roman" w:hAnsi="Times New Roman" w:cs="Times New Roman"/>
-          <w:sz w:val="21"/>
-          <w:szCs w:val="21"/>
-        </w:rPr>
-      </w:pPr>
-      <w:r>
-        <w:rPr>
-          <w:rFonts w:ascii="Times New Roman" w:hAnsi="Times New Roman" w:cs="Times New Roman"/>
-          <w:sz w:val="21"/>
-          <w:szCs w:val="21"/>
-        </w:rPr>
-        <w:t>The truth_table function generates all possible truth assignments for the variables in the KB. It checks each assignment to see if the KB holds true and then checks if the query is true in that case. It guarantees completeness but is inefficient for large KBs.</w:t>
-      </w:r>
-    </w:p>
-    <w:p>
-      <w:pPr>
-        <w:pStyle w:val="Heading3"/>
+      </w:pPr>
+      <w:bookmarkStart w:id="19" w:name="_Toc182919710"/>
+      <w:r>
         <w:rPr>
           <w:rFonts w:ascii="Times New Roman" w:hAnsi="Times New Roman" w:cs="Times New Roman"/>
           <w:b/>
@@ -5180,9 +6017,13 @@
           <w:sz w:val="21"/>
           <w:szCs w:val="21"/>
         </w:rPr>
-      </w:pPr>
-      <w:bookmarkStart w:id="20" w:name="_Toc182919712"/>
-      <w:r>
+        <w:t>3.2 Inference Methods</w:t>
+      </w:r>
+      <w:bookmarkEnd w:id="19"/>
+    </w:p>
+    <w:p>
+      <w:pPr>
+        <w:pStyle w:val="Heading3"/>
         <w:rPr>
           <w:rFonts w:ascii="Times New Roman" w:hAnsi="Times New Roman" w:cs="Times New Roman"/>
           <w:b/>
@@ -5190,31 +6031,9 @@
           <w:sz w:val="21"/>
           <w:szCs w:val="21"/>
         </w:rPr>
-        <w:t>3.2.2 Chaining</w:t>
-      </w:r>
-      <w:bookmarkEnd w:id="20"/>
-    </w:p>
-    <w:p>
-      <w:pPr>
-        <w:spacing w:after="160" w:line="259" w:lineRule="auto"/>
-        <w:rPr>
-          <w:rFonts w:ascii="Times New Roman" w:hAnsi="Times New Roman" w:cs="Times New Roman"/>
-          <w:sz w:val="21"/>
-          <w:szCs w:val="21"/>
-        </w:rPr>
-      </w:pPr>
-      <w:r>
-        <w:rPr>
-          <w:rFonts w:ascii="Times New Roman" w:hAnsi="Times New Roman" w:cs="Times New Roman"/>
-          <w:sz w:val="21"/>
-          <w:szCs w:val="21"/>
-        </w:rPr>
-        <w:t>The Chaining class is used by both Forward and Backward Chaining. It processes the KB and prepares it for the respective algorithms, extracting the premises and conclusions of each rule.</w:t>
-      </w:r>
-    </w:p>
-    <w:p>
-      <w:pPr>
-        <w:pStyle w:val="Heading3"/>
+      </w:pPr>
+      <w:bookmarkStart w:id="20" w:name="_Toc182919711"/>
+      <w:r>
         <w:rPr>
           <w:rFonts w:ascii="Times New Roman" w:hAnsi="Times New Roman" w:cs="Times New Roman"/>
           <w:b/>
@@ -5222,9 +6041,49 @@
           <w:sz w:val="21"/>
           <w:szCs w:val="21"/>
         </w:rPr>
-      </w:pPr>
-      <w:bookmarkStart w:id="21" w:name="_Toc182919713"/>
-      <w:r>
+        <w:t>3.2.1 Truth Table Checker</w:t>
+      </w:r>
+      <w:bookmarkEnd w:id="20"/>
+    </w:p>
+    <w:p>
+      <w:pPr>
+        <w:spacing w:after="160" w:line="259" w:lineRule="auto"/>
+        <w:rPr>
+          <w:rFonts w:ascii="Times New Roman" w:hAnsi="Times New Roman" w:cs="Times New Roman"/>
+          <w:sz w:val="21"/>
+          <w:szCs w:val="21"/>
+        </w:rPr>
+      </w:pPr>
+      <w:r>
+        <w:rPr>
+          <w:rFonts w:ascii="Times New Roman" w:hAnsi="Times New Roman" w:cs="Times New Roman"/>
+          <w:sz w:val="21"/>
+          <w:szCs w:val="21"/>
+        </w:rPr>
+        <w:t xml:space="preserve">The </w:t>
+      </w:r>
+      <w:proofErr w:type="spellStart"/>
+      <w:r>
+        <w:rPr>
+          <w:rFonts w:ascii="Times New Roman" w:hAnsi="Times New Roman" w:cs="Times New Roman"/>
+          <w:sz w:val="21"/>
+          <w:szCs w:val="21"/>
+        </w:rPr>
+        <w:t>truth_table</w:t>
+      </w:r>
+      <w:proofErr w:type="spellEnd"/>
+      <w:r>
+        <w:rPr>
+          <w:rFonts w:ascii="Times New Roman" w:hAnsi="Times New Roman" w:cs="Times New Roman"/>
+          <w:sz w:val="21"/>
+          <w:szCs w:val="21"/>
+        </w:rPr>
+        <w:t xml:space="preserve"> function generates all possible truth assignments for the variables in the KB. It checks each assignment to see if the KB holds true and then checks if the query is true in that case. It guarantees completeness but is inefficient for large KBs.</w:t>
+      </w:r>
+    </w:p>
+    <w:p>
+      <w:pPr>
+        <w:pStyle w:val="Heading3"/>
         <w:rPr>
           <w:rFonts w:ascii="Times New Roman" w:hAnsi="Times New Roman" w:cs="Times New Roman"/>
           <w:b/>
@@ -5232,31 +6091,9 @@
           <w:sz w:val="21"/>
           <w:szCs w:val="21"/>
         </w:rPr>
-        <w:t>3.2.3 Forward Chaining (FC)</w:t>
-      </w:r>
-      <w:bookmarkEnd w:id="21"/>
-    </w:p>
-    <w:p>
-      <w:pPr>
-        <w:spacing w:after="160" w:line="259" w:lineRule="auto"/>
-        <w:rPr>
-          <w:rFonts w:ascii="Times New Roman" w:hAnsi="Times New Roman" w:cs="Times New Roman"/>
-          <w:sz w:val="21"/>
-          <w:szCs w:val="21"/>
-        </w:rPr>
-      </w:pPr>
-      <w:r>
-        <w:rPr>
-          <w:rFonts w:ascii="Times New Roman" w:hAnsi="Times New Roman" w:cs="Times New Roman"/>
-          <w:sz w:val="21"/>
-          <w:szCs w:val="21"/>
-        </w:rPr>
-        <w:t>The FC class starts with known facts and iteratively applies rules to deduce new facts. It continues until the query is inferred or no new facts can be generated. This approach works well when the KB is structured to allow rapid inference.</w:t>
-      </w:r>
-    </w:p>
-    <w:p>
-      <w:pPr>
-        <w:pStyle w:val="Heading3"/>
+      </w:pPr>
+      <w:bookmarkStart w:id="21" w:name="_Toc182919712"/>
+      <w:r>
         <w:rPr>
           <w:rFonts w:ascii="Times New Roman" w:hAnsi="Times New Roman" w:cs="Times New Roman"/>
           <w:b/>
@@ -5264,9 +6101,31 @@
           <w:sz w:val="21"/>
           <w:szCs w:val="21"/>
         </w:rPr>
-      </w:pPr>
-      <w:bookmarkStart w:id="22" w:name="_Toc182919714"/>
-      <w:r>
+        <w:t>3.2.2 Chaining</w:t>
+      </w:r>
+      <w:bookmarkEnd w:id="21"/>
+    </w:p>
+    <w:p>
+      <w:pPr>
+        <w:spacing w:after="160" w:line="259" w:lineRule="auto"/>
+        <w:rPr>
+          <w:rFonts w:ascii="Times New Roman" w:hAnsi="Times New Roman" w:cs="Times New Roman"/>
+          <w:sz w:val="21"/>
+          <w:szCs w:val="21"/>
+        </w:rPr>
+      </w:pPr>
+      <w:r>
+        <w:rPr>
+          <w:rFonts w:ascii="Times New Roman" w:hAnsi="Times New Roman" w:cs="Times New Roman"/>
+          <w:sz w:val="21"/>
+          <w:szCs w:val="21"/>
+        </w:rPr>
+        <w:t>The Chaining class is used by both Forward and Backward Chaining. It processes the KB and prepares it for the respective algorithms, extracting the premises and conclusions of each rule.</w:t>
+      </w:r>
+    </w:p>
+    <w:p>
+      <w:pPr>
+        <w:pStyle w:val="Heading3"/>
         <w:rPr>
           <w:rFonts w:ascii="Times New Roman" w:hAnsi="Times New Roman" w:cs="Times New Roman"/>
           <w:b/>
@@ -5274,31 +6133,9 @@
           <w:sz w:val="21"/>
           <w:szCs w:val="21"/>
         </w:rPr>
-        <w:t>3.2.4 Backward Chaining (BC)</w:t>
-      </w:r>
-      <w:bookmarkEnd w:id="22"/>
-    </w:p>
-    <w:p>
-      <w:pPr>
-        <w:spacing w:after="160" w:line="259" w:lineRule="auto"/>
-        <w:rPr>
-          <w:rFonts w:ascii="Times New Roman" w:hAnsi="Times New Roman" w:cs="Times New Roman"/>
-          <w:sz w:val="21"/>
-          <w:szCs w:val="21"/>
-        </w:rPr>
-      </w:pPr>
-      <w:r>
-        <w:rPr>
-          <w:rFonts w:ascii="Times New Roman" w:hAnsi="Times New Roman" w:cs="Times New Roman"/>
-          <w:sz w:val="21"/>
-          <w:szCs w:val="21"/>
-        </w:rPr>
-        <w:t>The BC class works backward from the query, trying to prove it by finding supporting facts in the KB. If necessary, it recursively checks the premises of rules, trying to prove each one.</w:t>
-      </w:r>
-    </w:p>
-    <w:p>
-      <w:pPr>
-        <w:pStyle w:val="Heading3"/>
+      </w:pPr>
+      <w:bookmarkStart w:id="22" w:name="_Toc182919713"/>
+      <w:r>
         <w:rPr>
           <w:rFonts w:ascii="Times New Roman" w:hAnsi="Times New Roman" w:cs="Times New Roman"/>
           <w:b/>
@@ -5306,9 +6143,31 @@
           <w:sz w:val="21"/>
           <w:szCs w:val="21"/>
         </w:rPr>
-      </w:pPr>
-      <w:bookmarkStart w:id="23" w:name="_Toc182919715"/>
-      <w:r>
+        <w:t>3.2.3 Forward Chaining (FC)</w:t>
+      </w:r>
+      <w:bookmarkEnd w:id="22"/>
+    </w:p>
+    <w:p>
+      <w:pPr>
+        <w:spacing w:after="160" w:line="259" w:lineRule="auto"/>
+        <w:rPr>
+          <w:rFonts w:ascii="Times New Roman" w:hAnsi="Times New Roman" w:cs="Times New Roman"/>
+          <w:sz w:val="21"/>
+          <w:szCs w:val="21"/>
+        </w:rPr>
+      </w:pPr>
+      <w:r>
+        <w:rPr>
+          <w:rFonts w:ascii="Times New Roman" w:hAnsi="Times New Roman" w:cs="Times New Roman"/>
+          <w:sz w:val="21"/>
+          <w:szCs w:val="21"/>
+        </w:rPr>
+        <w:t>The FC class starts with known facts and iteratively applies rules to deduce new facts. It continues until the query is inferred or no new facts can be generated. This approach works well when the KB is structured to allow rapid inference.</w:t>
+      </w:r>
+    </w:p>
+    <w:p>
+      <w:pPr>
+        <w:pStyle w:val="Heading3"/>
         <w:rPr>
           <w:rFonts w:ascii="Times New Roman" w:hAnsi="Times New Roman" w:cs="Times New Roman"/>
           <w:b/>
@@ -5316,31 +6175,9 @@
           <w:sz w:val="21"/>
           <w:szCs w:val="21"/>
         </w:rPr>
-        <w:t>3.2.5 DPLL (Davis-Putnam-Logemann-Loveland)</w:t>
-      </w:r>
-      <w:bookmarkEnd w:id="23"/>
-    </w:p>
-    <w:p>
-      <w:pPr>
-        <w:spacing w:after="160" w:line="259" w:lineRule="auto"/>
-        <w:rPr>
-          <w:rFonts w:ascii="Times New Roman" w:hAnsi="Times New Roman" w:cs="Times New Roman"/>
-          <w:sz w:val="21"/>
-          <w:szCs w:val="21"/>
-        </w:rPr>
-      </w:pPr>
-      <w:r>
-        <w:rPr>
-          <w:rFonts w:ascii="Times New Roman" w:hAnsi="Times New Roman" w:cs="Times New Roman"/>
-          <w:sz w:val="21"/>
-          <w:szCs w:val="21"/>
-        </w:rPr>
-        <w:t>The DPLL class implements the DPLL algorithm, which uses backtracking, unit propagation, and pure literal elimination to solve satisfiability problems. The algorithm is efficient and can handle large knowledge bases.</w:t>
-      </w:r>
-    </w:p>
-    <w:p>
-      <w:pPr>
-        <w:pStyle w:val="Heading1"/>
+      </w:pPr>
+      <w:bookmarkStart w:id="23" w:name="_Toc182919714"/>
+      <w:r>
         <w:rPr>
           <w:rFonts w:ascii="Times New Roman" w:hAnsi="Times New Roman" w:cs="Times New Roman"/>
           <w:b/>
@@ -5348,9 +6185,31 @@
           <w:sz w:val="21"/>
           <w:szCs w:val="21"/>
         </w:rPr>
-      </w:pPr>
-      <w:bookmarkStart w:id="24" w:name="_Toc182919716"/>
-      <w:r>
+        <w:t>3.2.4 Backward Chaining (BC)</w:t>
+      </w:r>
+      <w:bookmarkEnd w:id="23"/>
+    </w:p>
+    <w:p>
+      <w:pPr>
+        <w:spacing w:after="160" w:line="259" w:lineRule="auto"/>
+        <w:rPr>
+          <w:rFonts w:ascii="Times New Roman" w:hAnsi="Times New Roman" w:cs="Times New Roman"/>
+          <w:sz w:val="21"/>
+          <w:szCs w:val="21"/>
+        </w:rPr>
+      </w:pPr>
+      <w:r>
+        <w:rPr>
+          <w:rFonts w:ascii="Times New Roman" w:hAnsi="Times New Roman" w:cs="Times New Roman"/>
+          <w:sz w:val="21"/>
+          <w:szCs w:val="21"/>
+        </w:rPr>
+        <w:t>The BC class works backward from the query, trying to prove it by finding supporting facts in the KB. If necessary, it recursively checks the premises of rules, trying to prove each one.</w:t>
+      </w:r>
+    </w:p>
+    <w:p>
+      <w:pPr>
+        <w:pStyle w:val="Heading3"/>
         <w:rPr>
           <w:rFonts w:ascii="Times New Roman" w:hAnsi="Times New Roman" w:cs="Times New Roman"/>
           <w:b/>
@@ -5358,13 +6217,9 @@
           <w:sz w:val="21"/>
           <w:szCs w:val="21"/>
         </w:rPr>
-        <w:t>4. Testing</w:t>
-      </w:r>
-      <w:bookmarkEnd w:id="24"/>
-    </w:p>
-    <w:p>
-      <w:pPr>
-        <w:pStyle w:val="Heading2"/>
+      </w:pPr>
+      <w:bookmarkStart w:id="24" w:name="_Toc182919715"/>
+      <w:r>
         <w:rPr>
           <w:rFonts w:ascii="Times New Roman" w:hAnsi="Times New Roman" w:cs="Times New Roman"/>
           <w:b/>
@@ -5372,8 +6227,9 @@
           <w:sz w:val="21"/>
           <w:szCs w:val="21"/>
         </w:rPr>
-      </w:pPr>
-      <w:bookmarkStart w:id="25" w:name="_Toc182919717"/>
+        <w:t>3.2.5 DPLL (Davis-Putnam-</w:t>
+      </w:r>
+      <w:proofErr w:type="spellStart"/>
       <w:r>
         <w:rPr>
           <w:rFonts w:ascii="Times New Roman" w:hAnsi="Times New Roman" w:cs="Times New Roman"/>
@@ -5382,31 +6238,10 @@
           <w:sz w:val="21"/>
           <w:szCs w:val="21"/>
         </w:rPr>
-        <w:t>4.0.1 Horn Testing</w:t>
-      </w:r>
-      <w:bookmarkEnd w:id="25"/>
-    </w:p>
-    <w:p>
-      <w:pPr>
-        <w:spacing w:after="160" w:line="259" w:lineRule="auto"/>
-        <w:rPr>
-          <w:rFonts w:ascii="Times New Roman" w:hAnsi="Times New Roman" w:cs="Times New Roman"/>
-          <w:sz w:val="21"/>
-          <w:szCs w:val="21"/>
-        </w:rPr>
-      </w:pPr>
-      <w:r>
-        <w:rPr>
-          <w:rFonts w:ascii="Times New Roman" w:hAnsi="Times New Roman" w:cs="Times New Roman"/>
-          <w:sz w:val="21"/>
-          <w:szCs w:val="21"/>
-        </w:rPr>
-        <w:t>The system has been tested with Horn clauses, which are a special form of propositional logic often used in forward chaining. Horn clauses ensure that each rule has at most one positive literal, which simplifies the process of inference.</w:t>
-      </w:r>
-    </w:p>
-    <w:p>
-      <w:pPr>
-        <w:pStyle w:val="Heading2"/>
+        <w:t>Logemann</w:t>
+      </w:r>
+      <w:proofErr w:type="spellEnd"/>
+      <w:r>
         <w:rPr>
           <w:rFonts w:ascii="Times New Roman" w:hAnsi="Times New Roman" w:cs="Times New Roman"/>
           <w:b/>
@@ -5414,9 +6249,31 @@
           <w:sz w:val="21"/>
           <w:szCs w:val="21"/>
         </w:rPr>
-      </w:pPr>
-      <w:bookmarkStart w:id="26" w:name="_Toc182919718"/>
-      <w:r>
+        <w:t>-Loveland)</w:t>
+      </w:r>
+      <w:bookmarkEnd w:id="24"/>
+    </w:p>
+    <w:p>
+      <w:pPr>
+        <w:spacing w:after="160" w:line="259" w:lineRule="auto"/>
+        <w:rPr>
+          <w:rFonts w:ascii="Times New Roman" w:hAnsi="Times New Roman" w:cs="Times New Roman"/>
+          <w:sz w:val="21"/>
+          <w:szCs w:val="21"/>
+        </w:rPr>
+      </w:pPr>
+      <w:r>
+        <w:rPr>
+          <w:rFonts w:ascii="Times New Roman" w:hAnsi="Times New Roman" w:cs="Times New Roman"/>
+          <w:sz w:val="21"/>
+          <w:szCs w:val="21"/>
+        </w:rPr>
+        <w:t>The DPLL class implements the DPLL algorithm, which uses backtracking, unit propagation, and pure literal elimination to solve satisfiability problems. The algorithm is efficient and can handle large knowledge bases.</w:t>
+      </w:r>
+    </w:p>
+    <w:p>
+      <w:pPr>
+        <w:pStyle w:val="Heading1"/>
         <w:rPr>
           <w:rFonts w:ascii="Times New Roman" w:hAnsi="Times New Roman" w:cs="Times New Roman"/>
           <w:b/>
@@ -5424,31 +6281,9 @@
           <w:sz w:val="21"/>
           <w:szCs w:val="21"/>
         </w:rPr>
-        <w:t>4.0.2 General Logic Testing</w:t>
-      </w:r>
-      <w:bookmarkEnd w:id="26"/>
-    </w:p>
-    <w:p>
-      <w:pPr>
-        <w:spacing w:after="160" w:line="259" w:lineRule="auto"/>
-        <w:rPr>
-          <w:rFonts w:ascii="Times New Roman" w:hAnsi="Times New Roman" w:cs="Times New Roman"/>
-          <w:sz w:val="21"/>
-          <w:szCs w:val="21"/>
-        </w:rPr>
-      </w:pPr>
-      <w:r>
-        <w:rPr>
-          <w:rFonts w:ascii="Times New Roman" w:hAnsi="Times New Roman" w:cs="Times New Roman"/>
-          <w:sz w:val="21"/>
-          <w:szCs w:val="21"/>
-        </w:rPr>
-        <w:t>We also tested the system with general propositional logic, using both simple and complex KBs. The inference methods were validated to ensure they work correctly across a wide range of scenarios.</w:t>
-      </w:r>
-    </w:p>
-    <w:p>
-      <w:pPr>
-        <w:pStyle w:val="Heading1"/>
+      </w:pPr>
+      <w:bookmarkStart w:id="25" w:name="_Toc182919716"/>
+      <w:r>
         <w:rPr>
           <w:rFonts w:ascii="Times New Roman" w:hAnsi="Times New Roman" w:cs="Times New Roman"/>
           <w:b/>
@@ -5456,9 +6291,13 @@
           <w:sz w:val="21"/>
           <w:szCs w:val="21"/>
         </w:rPr>
-      </w:pPr>
-      <w:bookmarkStart w:id="27" w:name="_Toc182919719"/>
-      <w:r>
+        <w:t>4. Testing</w:t>
+      </w:r>
+      <w:bookmarkEnd w:id="25"/>
+    </w:p>
+    <w:p>
+      <w:pPr>
+        <w:pStyle w:val="Heading2"/>
         <w:rPr>
           <w:rFonts w:ascii="Times New Roman" w:hAnsi="Times New Roman" w:cs="Times New Roman"/>
           <w:b/>
@@ -5466,13 +6305,9 @@
           <w:sz w:val="21"/>
           <w:szCs w:val="21"/>
         </w:rPr>
-        <w:t>5. Features/Bugs</w:t>
-      </w:r>
-      <w:bookmarkEnd w:id="27"/>
-    </w:p>
-    <w:p>
-      <w:pPr>
-        <w:pStyle w:val="Heading2"/>
+      </w:pPr>
+      <w:bookmarkStart w:id="26" w:name="_Toc182919717"/>
+      <w:r>
         <w:rPr>
           <w:rFonts w:ascii="Times New Roman" w:hAnsi="Times New Roman" w:cs="Times New Roman"/>
           <w:b/>
@@ -5480,9 +6315,31 @@
           <w:sz w:val="21"/>
           <w:szCs w:val="21"/>
         </w:rPr>
-      </w:pPr>
-      <w:bookmarkStart w:id="28" w:name="_Toc182919720"/>
-      <w:r>
+        <w:t>4.0.1 Horn Testing</w:t>
+      </w:r>
+      <w:bookmarkEnd w:id="26"/>
+    </w:p>
+    <w:p>
+      <w:pPr>
+        <w:spacing w:after="160" w:line="259" w:lineRule="auto"/>
+        <w:rPr>
+          <w:rFonts w:ascii="Times New Roman" w:hAnsi="Times New Roman" w:cs="Times New Roman"/>
+          <w:sz w:val="21"/>
+          <w:szCs w:val="21"/>
+        </w:rPr>
+      </w:pPr>
+      <w:r>
+        <w:rPr>
+          <w:rFonts w:ascii="Times New Roman" w:hAnsi="Times New Roman" w:cs="Times New Roman"/>
+          <w:sz w:val="21"/>
+          <w:szCs w:val="21"/>
+        </w:rPr>
+        <w:t>The system has been tested with Horn clauses, which are a special form of propositional logic often used in forward chaining. Horn clauses ensure that each rule has at most one positive literal, which simplifies the process of inference.</w:t>
+      </w:r>
+    </w:p>
+    <w:p>
+      <w:pPr>
+        <w:pStyle w:val="Heading2"/>
         <w:rPr>
           <w:rFonts w:ascii="Times New Roman" w:hAnsi="Times New Roman" w:cs="Times New Roman"/>
           <w:b/>
@@ -5490,9 +6347,85 @@
           <w:sz w:val="21"/>
           <w:szCs w:val="21"/>
         </w:rPr>
+      </w:pPr>
+      <w:bookmarkStart w:id="27" w:name="_Toc182919718"/>
+      <w:r>
+        <w:rPr>
+          <w:rFonts w:ascii="Times New Roman" w:hAnsi="Times New Roman" w:cs="Times New Roman"/>
+          <w:b/>
+          <w:bCs/>
+          <w:sz w:val="21"/>
+          <w:szCs w:val="21"/>
+        </w:rPr>
+        <w:t>4.0.2 General Logic Testing</w:t>
+      </w:r>
+      <w:bookmarkEnd w:id="27"/>
+    </w:p>
+    <w:p>
+      <w:pPr>
+        <w:spacing w:after="160" w:line="259" w:lineRule="auto"/>
+        <w:rPr>
+          <w:rFonts w:ascii="Times New Roman" w:hAnsi="Times New Roman" w:cs="Times New Roman"/>
+          <w:sz w:val="21"/>
+          <w:szCs w:val="21"/>
+        </w:rPr>
+      </w:pPr>
+      <w:r>
+        <w:rPr>
+          <w:rFonts w:ascii="Times New Roman" w:hAnsi="Times New Roman" w:cs="Times New Roman"/>
+          <w:sz w:val="21"/>
+          <w:szCs w:val="21"/>
+        </w:rPr>
+        <w:t>We also tested the system with general propositional logic, using both simple and complex KBs. The inference methods were validated to ensure they work correctly across a wide range of scenarios.</w:t>
+      </w:r>
+    </w:p>
+    <w:p>
+      <w:pPr>
+        <w:pStyle w:val="Heading1"/>
+        <w:rPr>
+          <w:rFonts w:ascii="Times New Roman" w:hAnsi="Times New Roman" w:cs="Times New Roman"/>
+          <w:b/>
+          <w:bCs/>
+          <w:sz w:val="21"/>
+          <w:szCs w:val="21"/>
+        </w:rPr>
+      </w:pPr>
+      <w:bookmarkStart w:id="28" w:name="_Toc182919719"/>
+      <w:r>
+        <w:rPr>
+          <w:rFonts w:ascii="Times New Roman" w:hAnsi="Times New Roman" w:cs="Times New Roman"/>
+          <w:b/>
+          <w:bCs/>
+          <w:sz w:val="21"/>
+          <w:szCs w:val="21"/>
+        </w:rPr>
+        <w:t>5. Features/Bugs</w:t>
+      </w:r>
+      <w:bookmarkEnd w:id="28"/>
+    </w:p>
+    <w:p>
+      <w:pPr>
+        <w:pStyle w:val="Heading2"/>
+        <w:rPr>
+          <w:rFonts w:ascii="Times New Roman" w:hAnsi="Times New Roman" w:cs="Times New Roman"/>
+          <w:b/>
+          <w:bCs/>
+          <w:sz w:val="21"/>
+          <w:szCs w:val="21"/>
+        </w:rPr>
+      </w:pPr>
+      <w:bookmarkStart w:id="29" w:name="_Toc182919720"/>
+      <w:r>
+        <w:rPr>
+          <w:rFonts w:ascii="Times New Roman" w:hAnsi="Times New Roman" w:cs="Times New Roman"/>
+          <w:b/>
+          <w:bCs/>
+          <w:sz w:val="21"/>
+          <w:szCs w:val="21"/>
+        </w:rPr>
         <w:t>5.1 Features</w:t>
       </w:r>
-      <w:bookmarkEnd w:id="28"/>
+      <w:bookmarkEnd w:id="29"/>
     </w:p>
     <w:p>
       <w:pPr>
@@ -5601,7 +6534,7 @@
           <w:szCs w:val="21"/>
         </w:rPr>
       </w:pPr>
-      <w:bookmarkStart w:id="29" w:name="_Toc182919721"/>
+      <w:bookmarkStart w:id="30" w:name="_Toc182919721"/>
       <w:r>
         <w:rPr>
           <w:rFonts w:ascii="Times New Roman" w:hAnsi="Times New Roman" w:cs="Times New Roman"/>
@@ -5612,7 +6545,7 @@
         </w:rPr>
         <w:t>5.2 Bugs</w:t>
       </w:r>
-      <w:bookmarkEnd w:id="29"/>
+      <w:bookmarkEnd w:id="30"/>
     </w:p>
     <w:p>
       <w:pPr>
@@ -5689,7 +6622,7 @@
           <w:szCs w:val="21"/>
         </w:rPr>
       </w:pPr>
-      <w:bookmarkStart w:id="30" w:name="_Toc182919722"/>
+      <w:bookmarkStart w:id="31" w:name="_Toc182919722"/>
       <w:r>
         <w:rPr>
           <w:rFonts w:ascii="Times New Roman" w:hAnsi="Times New Roman" w:cs="Times New Roman"/>
@@ -5701,7 +6634,7 @@
         <w:lastRenderedPageBreak/>
         <w:t>6. Research</w:t>
       </w:r>
-      <w:bookmarkEnd w:id="30"/>
+      <w:bookmarkEnd w:id="31"/>
     </w:p>
     <w:p>
       <w:pPr>
@@ -5714,7 +6647,7 @@
           <w:szCs w:val="21"/>
         </w:rPr>
       </w:pPr>
-      <w:bookmarkStart w:id="31" w:name="_Toc182919723"/>
+      <w:bookmarkStart w:id="32" w:name="_Toc182919723"/>
       <w:r>
         <w:rPr>
           <w:rFonts w:ascii="Times New Roman" w:hAnsi="Times New Roman" w:cs="Times New Roman"/>
@@ -5725,7 +6658,7 @@
         </w:rPr>
         <w:t>6.1 Information about Research Component</w:t>
       </w:r>
-      <w:bookmarkEnd w:id="31"/>
+      <w:bookmarkEnd w:id="32"/>
     </w:p>
     <w:p>
       <w:pPr>
@@ -5756,7 +6689,7 @@
           <w:szCs w:val="21"/>
         </w:rPr>
       </w:pPr>
-      <w:bookmarkStart w:id="32" w:name="_Toc182919724"/>
+      <w:bookmarkStart w:id="33" w:name="_Toc182919724"/>
       <w:r>
         <w:rPr>
           <w:rFonts w:ascii="Times New Roman" w:hAnsi="Times New Roman" w:cs="Times New Roman"/>
@@ -5767,7 +6700,7 @@
         </w:rPr>
         <w:t>6.2 General Propositional Logic and DPLL</w:t>
       </w:r>
-      <w:bookmarkEnd w:id="32"/>
+      <w:bookmarkEnd w:id="33"/>
     </w:p>
     <w:p>
       <w:pPr>
@@ -5798,7 +6731,7 @@
           <w:szCs w:val="21"/>
         </w:rPr>
       </w:pPr>
-      <w:bookmarkStart w:id="33" w:name="_Toc182919725"/>
+      <w:bookmarkStart w:id="34" w:name="_Toc182919725"/>
       <w:r>
         <w:rPr>
           <w:rFonts w:ascii="Times New Roman" w:hAnsi="Times New Roman" w:cs="Times New Roman"/>
@@ -5809,7 +6742,7 @@
         </w:rPr>
         <w:t>6.3 DPLL Implementation</w:t>
       </w:r>
-      <w:bookmarkEnd w:id="33"/>
+      <w:bookmarkEnd w:id="34"/>
     </w:p>
     <w:p>
       <w:pPr>
@@ -5840,7 +6773,7 @@
           <w:szCs w:val="21"/>
         </w:rPr>
       </w:pPr>
-      <w:bookmarkStart w:id="34" w:name="_Toc182919726"/>
+      <w:bookmarkStart w:id="35" w:name="_Toc182919726"/>
       <w:r>
         <w:rPr>
           <w:rFonts w:ascii="Times New Roman" w:hAnsi="Times New Roman" w:cs="Times New Roman"/>
@@ -5851,7 +6784,7 @@
         </w:rPr>
         <w:t>7. Student Contributions</w:t>
       </w:r>
-      <w:bookmarkEnd w:id="34"/>
+      <w:bookmarkEnd w:id="35"/>
     </w:p>
     <w:p>
       <w:pPr>
@@ -5882,7 +6815,7 @@
           <w:szCs w:val="21"/>
         </w:rPr>
       </w:pPr>
-      <w:bookmarkStart w:id="35" w:name="_Toc182919727"/>
+      <w:bookmarkStart w:id="36" w:name="_Toc182919727"/>
       <w:r>
         <w:rPr>
           <w:rFonts w:ascii="Times New Roman" w:hAnsi="Times New Roman" w:cs="Times New Roman"/>
@@ -5893,7 +6826,7 @@
         </w:rPr>
         <w:t>8. Conclusion</w:t>
       </w:r>
-      <w:bookmarkEnd w:id="35"/>
+      <w:bookmarkEnd w:id="36"/>
     </w:p>
     <w:p>
       <w:pPr>
@@ -5924,7 +6857,7 @@
           <w:szCs w:val="21"/>
         </w:rPr>
       </w:pPr>
-      <w:bookmarkStart w:id="36" w:name="_Toc182919728"/>
+      <w:bookmarkStart w:id="37" w:name="_Toc182919728"/>
       <w:r>
         <w:rPr>
           <w:rFonts w:ascii="Times New Roman" w:hAnsi="Times New Roman" w:cs="Times New Roman"/>
@@ -5935,7 +6868,7 @@
         </w:rPr>
         <w:t>9. Acknowledgements/Resources</w:t>
       </w:r>
-      <w:bookmarkEnd w:id="36"/>
+      <w:bookmarkEnd w:id="37"/>
     </w:p>
     <w:p>
       <w:pPr>
@@ -5966,7 +6899,7 @@
           <w:szCs w:val="21"/>
         </w:rPr>
       </w:pPr>
-      <w:bookmarkStart w:id="37" w:name="_Toc182919729"/>
+      <w:bookmarkStart w:id="38" w:name="_Toc182919729"/>
       <w:r>
         <w:rPr>
           <w:rFonts w:ascii="Times New Roman" w:hAnsi="Times New Roman" w:cs="Times New Roman"/>
@@ -5977,7 +6910,7 @@
         </w:rPr>
         <w:t>10. References</w:t>
       </w:r>
-      <w:bookmarkEnd w:id="37"/>
+      <w:bookmarkEnd w:id="38"/>
     </w:p>
     <w:p>
       <w:pPr>
@@ -5998,7 +6931,25 @@
           <w:sz w:val="21"/>
           <w:szCs w:val="21"/>
         </w:rPr>
-        <w:t xml:space="preserve">Davis, M., Putnam, H., Logemann, G., &amp; Loveland, D. (1962). A machine program for theorem-proving. </w:t>
+        <w:t xml:space="preserve">Davis, M., Putnam, H., </w:t>
+      </w:r>
+      <w:proofErr w:type="spellStart"/>
+      <w:r>
+        <w:rPr>
+          <w:rFonts w:ascii="Times New Roman" w:hAnsi="Times New Roman" w:cs="Times New Roman"/>
+          <w:sz w:val="21"/>
+          <w:szCs w:val="21"/>
+        </w:rPr>
+        <w:t>Logemann</w:t>
+      </w:r>
+      <w:proofErr w:type="spellEnd"/>
+      <w:r>
+        <w:rPr>
+          <w:rFonts w:ascii="Times New Roman" w:hAnsi="Times New Roman" w:cs="Times New Roman"/>
+          <w:sz w:val="21"/>
+          <w:szCs w:val="21"/>
+        </w:rPr>
+        <w:t xml:space="preserve">, G., &amp; Loveland, D. (1962). A machine program for theorem-proving. </w:t>
       </w:r>
       <w:r>
         <w:rPr>
@@ -6038,7 +6989,25 @@
           <w:sz w:val="21"/>
           <w:szCs w:val="21"/>
         </w:rPr>
-        <w:t xml:space="preserve">Russell, S., &amp; Norvig, P. (2010). </w:t>
+        <w:t xml:space="preserve">Russell, S., &amp; </w:t>
+      </w:r>
+      <w:proofErr w:type="spellStart"/>
+      <w:r>
+        <w:rPr>
+          <w:rFonts w:ascii="Times New Roman" w:hAnsi="Times New Roman" w:cs="Times New Roman"/>
+          <w:sz w:val="21"/>
+          <w:szCs w:val="21"/>
+        </w:rPr>
+        <w:t>Norvig</w:t>
+      </w:r>
+      <w:proofErr w:type="spellEnd"/>
+      <w:r>
+        <w:rPr>
+          <w:rFonts w:ascii="Times New Roman" w:hAnsi="Times New Roman" w:cs="Times New Roman"/>
+          <w:sz w:val="21"/>
+          <w:szCs w:val="21"/>
+        </w:rPr>
+        <w:t xml:space="preserve">, P. (2010). </w:t>
       </w:r>
       <w:r>
         <w:rPr>
@@ -6069,7 +7038,7 @@
       </w:pPr>
     </w:p>
     <w:sectPr>
-      <w:footerReference w:type="default" r:id="rId8"/>
+      <w:footerReference w:type="default" r:id="rId9"/>
       <w:pgSz w:w="12240" w:h="15840"/>
       <w:pgMar w:top="1440" w:right="1440" w:bottom="1440" w:left="1440" w:header="720" w:footer="720" w:gutter="0"/>
       <w:cols w:space="720"/>
@@ -6080,7 +7049,7 @@
 </file>
 
 <file path=word/endnotes.xml><?xml version="1.0" encoding="utf-8"?>
-<w:endnotes xmlns:wpc="http://schemas.microsoft.com/office/word/2010/wordprocessingCanvas" xmlns:cx="http://schemas.microsoft.com/office/drawing/2014/chartex" xmlns:cx1="http://schemas.microsoft.com/office/drawing/2015/9/8/chartex" xmlns:cx2="http://schemas.microsoft.com/office/drawing/2015/10/21/chartex" xmlns:cx3="http://schemas.microsoft.com/office/drawing/2016/5/9/chartex" xmlns:cx4="http://schemas.microsoft.com/office/drawing/2016/5/10/chartex" xmlns:cx5="http://schemas.microsoft.com/office/drawing/2016/5/11/chartex" xmlns:cx6="http://schemas.microsoft.com/office/drawing/2016/5/12/chartex" xmlns:cx7="http://schemas.microsoft.com/office/drawing/2016/5/13/chartex" xmlns:cx8="http://schemas.microsoft.com/office/drawing/2016/5/14/chartex" xmlns:mc="http://schemas.openxmlformats.org/markup-compatibility/2006" xmlns:aink="http://schemas.microsoft.com/office/drawing/2016/ink" xmlns:am3d="http://schemas.microsoft.com/office/drawing/2017/model3d" xmlns:o="urn:schemas-microsoft-com:office:office" xmlns:oel="http://schemas.microsoft.com/office/2019/extlst" xmlns:r="http://schemas.openxmlformats.org/officeDocument/2006/relationships" xmlns:m="http://schemas.openxmlformats.org/officeDocument/2006/math" xmlns:v="urn:schemas-microsoft-com:vml" xmlns:wp14="http://schemas.microsoft.com/office/word/2010/wordprocessingDrawing" xmlns:wp="http://schemas.openxmlformats.org/drawingml/2006/wordprocessingDrawing" xmlns:w10="urn:schemas-microsoft-com:office:word" xmlns:w="http://schemas.openxmlformats.org/wordprocessingml/2006/main" xmlns:w14="http://schemas.microsoft.com/office/word/2010/wordml" xmlns:w15="http://schemas.microsoft.com/office/word/2012/wordml" xmlns:w16cex="http://schemas.microsoft.com/office/word/2018/wordml/cex" xmlns:w16cid="http://schemas.microsoft.com/office/word/2016/wordml/cid" xmlns:w16="http://schemas.microsoft.com/office/word/2018/wordml" xmlns:w16sdtdh="http://schemas.microsoft.com/office/word/2020/wordml/sdtdatahash" xmlns:w16se="http://schemas.microsoft.com/office/word/2015/wordml/symex" xmlns:wpg="http://schemas.microsoft.com/office/word/2010/wordprocessingGroup" xmlns:wpi="http://schemas.microsoft.com/office/word/2010/wordprocessingInk" xmlns:wne="http://schemas.microsoft.com/office/word/2006/wordml" xmlns:wps="http://schemas.microsoft.com/office/word/2010/wordprocessingShape" mc:Ignorable="w14 w15 w16se w16cid w16 w16cex w16sdtdh wp14">
+<w:endnotes xmlns:wpc="http://schemas.microsoft.com/office/word/2010/wordprocessingCanvas" xmlns:cx="http://schemas.microsoft.com/office/drawing/2014/chartex" xmlns:mc="http://schemas.openxmlformats.org/markup-compatibility/2006" xmlns:o="urn:schemas-microsoft-com:office:office" xmlns:r="http://schemas.openxmlformats.org/officeDocument/2006/relationships" xmlns:m="http://schemas.openxmlformats.org/officeDocument/2006/math" xmlns:v="urn:schemas-microsoft-com:vml" xmlns:wp14="http://schemas.microsoft.com/office/word/2010/wordprocessingDrawing" xmlns:wp="http://schemas.openxmlformats.org/drawingml/2006/wordprocessingDrawing" xmlns:w10="urn:schemas-microsoft-com:office:word" xmlns:w="http://schemas.openxmlformats.org/wordprocessingml/2006/main" xmlns:w14="http://schemas.microsoft.com/office/word/2010/wordml" xmlns:w15="http://schemas.microsoft.com/office/word/2012/wordml" xmlns:w16se="http://schemas.microsoft.com/office/word/2015/wordml/symex" xmlns:wpg="http://schemas.microsoft.com/office/word/2010/wordprocessingGroup" xmlns:wpi="http://schemas.microsoft.com/office/word/2010/wordprocessingInk" xmlns:wne="http://schemas.microsoft.com/office/word/2006/wordml" xmlns:wps="http://schemas.microsoft.com/office/word/2010/wordprocessingShape" mc:Ignorable="w14 w15 w16se wp14">
   <w:endnote w:type="separator" w:id="-1">
     <w:p>
       <w:pPr>
@@ -6105,7 +7074,7 @@
 </file>
 
 <file path=word/footer1.xml><?xml version="1.0" encoding="utf-8"?>
-<w:ftr xmlns:wpc="http://schemas.microsoft.com/office/word/2010/wordprocessingCanvas" xmlns:cx="http://schemas.microsoft.com/office/drawing/2014/chartex" xmlns:cx1="http://schemas.microsoft.com/office/drawing/2015/9/8/chartex" xmlns:cx2="http://schemas.microsoft.com/office/drawing/2015/10/21/chartex" xmlns:cx3="http://schemas.microsoft.com/office/drawing/2016/5/9/chartex" xmlns:cx4="http://schemas.microsoft.com/office/drawing/2016/5/10/chartex" xmlns:cx5="http://schemas.microsoft.com/office/drawing/2016/5/11/chartex" xmlns:cx6="http://schemas.microsoft.com/office/drawing/2016/5/12/chartex" xmlns:cx7="http://schemas.microsoft.com/office/drawing/2016/5/13/chartex" xmlns:cx8="http://schemas.microsoft.com/office/drawing/2016/5/14/chartex" xmlns:mc="http://schemas.openxmlformats.org/markup-compatibility/2006" xmlns:aink="http://schemas.microsoft.com/office/drawing/2016/ink" xmlns:am3d="http://schemas.microsoft.com/office/drawing/2017/model3d" xmlns:o="urn:schemas-microsoft-com:office:office" xmlns:oel="http://schemas.microsoft.com/office/2019/extlst" xmlns:r="http://schemas.openxmlformats.org/officeDocument/2006/relationships" xmlns:m="http://schemas.openxmlformats.org/officeDocument/2006/math" xmlns:v="urn:schemas-microsoft-com:vml" xmlns:wp14="http://schemas.microsoft.com/office/word/2010/wordprocessingDrawing" xmlns:wp="http://schemas.openxmlformats.org/drawingml/2006/wordprocessingDrawing" xmlns:w10="urn:schemas-microsoft-com:office:word" xmlns:w="http://schemas.openxmlformats.org/wordprocessingml/2006/main" xmlns:w14="http://schemas.microsoft.com/office/word/2010/wordml" xmlns:w15="http://schemas.microsoft.com/office/word/2012/wordml" xmlns:w16cex="http://schemas.microsoft.com/office/word/2018/wordml/cex" xmlns:w16cid="http://schemas.microsoft.com/office/word/2016/wordml/cid" xmlns:w16="http://schemas.microsoft.com/office/word/2018/wordml" xmlns:w16sdtdh="http://schemas.microsoft.com/office/word/2020/wordml/sdtdatahash" xmlns:w16se="http://schemas.microsoft.com/office/word/2015/wordml/symex" xmlns:wpg="http://schemas.microsoft.com/office/word/2010/wordprocessingGroup" xmlns:wpi="http://schemas.microsoft.com/office/word/2010/wordprocessingInk" xmlns:wne="http://schemas.microsoft.com/office/word/2006/wordml" xmlns:wps="http://schemas.microsoft.com/office/word/2010/wordprocessingShape" mc:Ignorable="w14 w15 w16se w16cid w16 w16cex w16sdtdh wp14">
+<w:ftr xmlns:wpc="http://schemas.microsoft.com/office/word/2010/wordprocessingCanvas" xmlns:cx="http://schemas.microsoft.com/office/drawing/2014/chartex" xmlns:mc="http://schemas.openxmlformats.org/markup-compatibility/2006" xmlns:o="urn:schemas-microsoft-com:office:office" xmlns:r="http://schemas.openxmlformats.org/officeDocument/2006/relationships" xmlns:m="http://schemas.openxmlformats.org/officeDocument/2006/math" xmlns:v="urn:schemas-microsoft-com:vml" xmlns:wp14="http://schemas.microsoft.com/office/word/2010/wordprocessingDrawing" xmlns:wp="http://schemas.openxmlformats.org/drawingml/2006/wordprocessingDrawing" xmlns:w10="urn:schemas-microsoft-com:office:word" xmlns:w="http://schemas.openxmlformats.org/wordprocessingml/2006/main" xmlns:w14="http://schemas.microsoft.com/office/word/2010/wordml" xmlns:w15="http://schemas.microsoft.com/office/word/2012/wordml" xmlns:w16se="http://schemas.microsoft.com/office/word/2015/wordml/symex" xmlns:wpg="http://schemas.microsoft.com/office/word/2010/wordprocessingGroup" xmlns:wpi="http://schemas.microsoft.com/office/word/2010/wordprocessingInk" xmlns:wne="http://schemas.microsoft.com/office/word/2006/wordml" xmlns:wps="http://schemas.microsoft.com/office/word/2010/wordprocessingShape" mc:Ignorable="w14 w15 w16se wp14">
   <w:sdt>
     <w:sdtPr>
       <w:id w:val="931860233"/>
@@ -6158,7 +7127,7 @@
 </file>
 
 <file path=word/footnotes.xml><?xml version="1.0" encoding="utf-8"?>
-<w:footnotes xmlns:wpc="http://schemas.microsoft.com/office/word/2010/wordprocessingCanvas" xmlns:cx="http://schemas.microsoft.com/office/drawing/2014/chartex" xmlns:cx1="http://schemas.microsoft.com/office/drawing/2015/9/8/chartex" xmlns:cx2="http://schemas.microsoft.com/office/drawing/2015/10/21/chartex" xmlns:cx3="http://schemas.microsoft.com/office/drawing/2016/5/9/chartex" xmlns:cx4="http://schemas.microsoft.com/office/drawing/2016/5/10/chartex" xmlns:cx5="http://schemas.microsoft.com/office/drawing/2016/5/11/chartex" xmlns:cx6="http://schemas.microsoft.com/office/drawing/2016/5/12/chartex" xmlns:cx7="http://schemas.microsoft.com/office/drawing/2016/5/13/chartex" xmlns:cx8="http://schemas.microsoft.com/office/drawing/2016/5/14/chartex" xmlns:mc="http://schemas.openxmlformats.org/markup-compatibility/2006" xmlns:aink="http://schemas.microsoft.com/office/drawing/2016/ink" xmlns:am3d="http://schemas.microsoft.com/office/drawing/2017/model3d" xmlns:o="urn:schemas-microsoft-com:office:office" xmlns:oel="http://schemas.microsoft.com/office/2019/extlst" xmlns:r="http://schemas.openxmlformats.org/officeDocument/2006/relationships" xmlns:m="http://schemas.openxmlformats.org/officeDocument/2006/math" xmlns:v="urn:schemas-microsoft-com:vml" xmlns:wp14="http://schemas.microsoft.com/office/word/2010/wordprocessingDrawing" xmlns:wp="http://schemas.openxmlformats.org/drawingml/2006/wordprocessingDrawing" xmlns:w10="urn:schemas-microsoft-com:office:word" xmlns:w="http://schemas.openxmlformats.org/wordprocessingml/2006/main" xmlns:w14="http://schemas.microsoft.com/office/word/2010/wordml" xmlns:w15="http://schemas.microsoft.com/office/word/2012/wordml" xmlns:w16cex="http://schemas.microsoft.com/office/word/2018/wordml/cex" xmlns:w16cid="http://schemas.microsoft.com/office/word/2016/wordml/cid" xmlns:w16="http://schemas.microsoft.com/office/word/2018/wordml" xmlns:w16sdtdh="http://schemas.microsoft.com/office/word/2020/wordml/sdtdatahash" xmlns:w16se="http://schemas.microsoft.com/office/word/2015/wordml/symex" xmlns:wpg="http://schemas.microsoft.com/office/word/2010/wordprocessingGroup" xmlns:wpi="http://schemas.microsoft.com/office/word/2010/wordprocessingInk" xmlns:wne="http://schemas.microsoft.com/office/word/2006/wordml" xmlns:wps="http://schemas.microsoft.com/office/word/2010/wordprocessingShape" mc:Ignorable="w14 w15 w16se w16cid w16 w16cex w16sdtdh wp14">
+<w:footnotes xmlns:wpc="http://schemas.microsoft.com/office/word/2010/wordprocessingCanvas" xmlns:cx="http://schemas.microsoft.com/office/drawing/2014/chartex" xmlns:mc="http://schemas.openxmlformats.org/markup-compatibility/2006" xmlns:o="urn:schemas-microsoft-com:office:office" xmlns:r="http://schemas.openxmlformats.org/officeDocument/2006/relationships" xmlns:m="http://schemas.openxmlformats.org/officeDocument/2006/math" xmlns:v="urn:schemas-microsoft-com:vml" xmlns:wp14="http://schemas.microsoft.com/office/word/2010/wordprocessingDrawing" xmlns:wp="http://schemas.openxmlformats.org/drawingml/2006/wordprocessingDrawing" xmlns:w10="urn:schemas-microsoft-com:office:word" xmlns:w="http://schemas.openxmlformats.org/wordprocessingml/2006/main" xmlns:w14="http://schemas.microsoft.com/office/word/2010/wordml" xmlns:w15="http://schemas.microsoft.com/office/word/2012/wordml" xmlns:w16se="http://schemas.microsoft.com/office/word/2015/wordml/symex" xmlns:wpg="http://schemas.microsoft.com/office/word/2010/wordprocessingGroup" xmlns:wpi="http://schemas.microsoft.com/office/word/2010/wordprocessingInk" xmlns:wne="http://schemas.microsoft.com/office/word/2006/wordml" xmlns:wps="http://schemas.microsoft.com/office/word/2010/wordprocessingShape" mc:Ignorable="w14 w15 w16se wp14">
   <w:footnote w:type="separator" w:id="-1">
     <w:p>
       <w:pPr>
@@ -6183,8 +7152,247 @@
 </file>
 
 <file path=word/numbering.xml><?xml version="1.0" encoding="utf-8"?>
-<w:numbering xmlns:wpc="http://schemas.microsoft.com/office/word/2010/wordprocessingCanvas" xmlns:cx="http://schemas.microsoft.com/office/drawing/2014/chartex" xmlns:cx1="http://schemas.microsoft.com/office/drawing/2015/9/8/chartex" xmlns:cx2="http://schemas.microsoft.com/office/drawing/2015/10/21/chartex" xmlns:cx3="http://schemas.microsoft.com/office/drawing/2016/5/9/chartex" xmlns:cx4="http://schemas.microsoft.com/office/drawing/2016/5/10/chartex" xmlns:cx5="http://schemas.microsoft.com/office/drawing/2016/5/11/chartex" xmlns:cx6="http://schemas.microsoft.com/office/drawing/2016/5/12/chartex" xmlns:cx7="http://schemas.microsoft.com/office/drawing/2016/5/13/chartex" xmlns:cx8="http://schemas.microsoft.com/office/drawing/2016/5/14/chartex" xmlns:mc="http://schemas.openxmlformats.org/markup-compatibility/2006" xmlns:aink="http://schemas.microsoft.com/office/drawing/2016/ink" xmlns:am3d="http://schemas.microsoft.com/office/drawing/2017/model3d" xmlns:o="urn:schemas-microsoft-com:office:office" xmlns:oel="http://schemas.microsoft.com/office/2019/extlst" xmlns:r="http://schemas.openxmlformats.org/officeDocument/2006/relationships" xmlns:m="http://schemas.openxmlformats.org/officeDocument/2006/math" xmlns:v="urn:schemas-microsoft-com:vml" xmlns:wp14="http://schemas.microsoft.com/office/word/2010/wordprocessingDrawing" xmlns:wp="http://schemas.openxmlformats.org/drawingml/2006/wordprocessingDrawing" xmlns:w10="urn:schemas-microsoft-com:office:word" xmlns:w="http://schemas.openxmlformats.org/wordprocessingml/2006/main" xmlns:w14="http://schemas.microsoft.com/office/word/2010/wordml" xmlns:w15="http://schemas.microsoft.com/office/word/2012/wordml" xmlns:w16cex="http://schemas.microsoft.com/office/word/2018/wordml/cex" xmlns:w16cid="http://schemas.microsoft.com/office/word/2016/wordml/cid" xmlns:w16="http://schemas.microsoft.com/office/word/2018/wordml" xmlns:w16sdtdh="http://schemas.microsoft.com/office/word/2020/wordml/sdtdatahash" xmlns:w16se="http://schemas.microsoft.com/office/word/2015/wordml/symex" xmlns:wpg="http://schemas.microsoft.com/office/word/2010/wordprocessingGroup" xmlns:wpi="http://schemas.microsoft.com/office/word/2010/wordprocessingInk" xmlns:wne="http://schemas.microsoft.com/office/word/2006/wordml" xmlns:wps="http://schemas.microsoft.com/office/word/2010/wordprocessingShape" mc:Ignorable="w14 w15 w16se w16cid w16 w16cex w16sdtdh wp14">
+<w:numbering xmlns:wpc="http://schemas.microsoft.com/office/word/2010/wordprocessingCanvas" xmlns:cx="http://schemas.microsoft.com/office/drawing/2014/chartex" xmlns:mc="http://schemas.openxmlformats.org/markup-compatibility/2006" xmlns:o="urn:schemas-microsoft-com:office:office" xmlns:r="http://schemas.openxmlformats.org/officeDocument/2006/relationships" xmlns:m="http://schemas.openxmlformats.org/officeDocument/2006/math" xmlns:v="urn:schemas-microsoft-com:vml" xmlns:wp14="http://schemas.microsoft.com/office/word/2010/wordprocessingDrawing" xmlns:wp="http://schemas.openxmlformats.org/drawingml/2006/wordprocessingDrawing" xmlns:w10="urn:schemas-microsoft-com:office:word" xmlns:w="http://schemas.openxmlformats.org/wordprocessingml/2006/main" xmlns:w14="http://schemas.microsoft.com/office/word/2010/wordml" xmlns:w15="http://schemas.microsoft.com/office/word/2012/wordml" xmlns:w16se="http://schemas.microsoft.com/office/word/2015/wordml/symex" xmlns:wpg="http://schemas.microsoft.com/office/word/2010/wordprocessingGroup" xmlns:wpi="http://schemas.microsoft.com/office/word/2010/wordprocessingInk" xmlns:wne="http://schemas.microsoft.com/office/word/2006/wordml" xmlns:wps="http://schemas.microsoft.com/office/word/2010/wordprocessingShape" mc:Ignorable="w14 w15 w16se wp14">
   <w:abstractNum w:abstractNumId="0" w15:restartNumberingAfterBreak="0">
+    <w:nsid w:val="0F3D4B11"/>
+    <w:multiLevelType w:val="multilevel"/>
+    <w:tmpl w:val="A6C8C5EC"/>
+    <w:lvl w:ilvl="0">
+      <w:start w:val="1"/>
+      <w:numFmt w:val="decimal"/>
+      <w:lvlText w:val="%1."/>
+      <w:lvlJc w:val="left"/>
+      <w:pPr>
+        <w:ind w:left="1080" w:hanging="360"/>
+      </w:pPr>
+      <w:rPr>
+        <w:rFonts w:hint="default"/>
+      </w:rPr>
+    </w:lvl>
+    <w:lvl w:ilvl="1">
+      <w:start w:val="2"/>
+      <w:numFmt w:val="decimal"/>
+      <w:isLgl/>
+      <w:lvlText w:val="%1.%2"/>
+      <w:lvlJc w:val="left"/>
+      <w:pPr>
+        <w:ind w:left="1193" w:hanging="473"/>
+      </w:pPr>
+      <w:rPr>
+        <w:rFonts w:hint="default"/>
+      </w:rPr>
+    </w:lvl>
+    <w:lvl w:ilvl="2">
+      <w:start w:val="4"/>
+      <w:numFmt w:val="decimal"/>
+      <w:isLgl/>
+      <w:lvlText w:val="%1.%2.%3"/>
+      <w:lvlJc w:val="left"/>
+      <w:pPr>
+        <w:ind w:left="1440" w:hanging="720"/>
+      </w:pPr>
+      <w:rPr>
+        <w:rFonts w:hint="default"/>
+      </w:rPr>
+    </w:lvl>
+    <w:lvl w:ilvl="3">
+      <w:start w:val="1"/>
+      <w:numFmt w:val="decimal"/>
+      <w:isLgl/>
+      <w:lvlText w:val="%1.%2.%3.%4"/>
+      <w:lvlJc w:val="left"/>
+      <w:pPr>
+        <w:ind w:left="1440" w:hanging="720"/>
+      </w:pPr>
+      <w:rPr>
+        <w:rFonts w:hint="default"/>
+      </w:rPr>
+    </w:lvl>
+    <w:lvl w:ilvl="4">
+      <w:start w:val="1"/>
+      <w:numFmt w:val="decimal"/>
+      <w:isLgl/>
+      <w:lvlText w:val="%1.%2.%3.%4.%5"/>
+      <w:lvlJc w:val="left"/>
+      <w:pPr>
+        <w:ind w:left="1800" w:hanging="1080"/>
+      </w:pPr>
+      <w:rPr>
+        <w:rFonts w:hint="default"/>
+      </w:rPr>
+    </w:lvl>
+    <w:lvl w:ilvl="5">
+      <w:start w:val="1"/>
+      <w:numFmt w:val="decimal"/>
+      <w:isLgl/>
+      <w:lvlText w:val="%1.%2.%3.%4.%5.%6"/>
+      <w:lvlJc w:val="left"/>
+      <w:pPr>
+        <w:ind w:left="1800" w:hanging="1080"/>
+      </w:pPr>
+      <w:rPr>
+        <w:rFonts w:hint="default"/>
+      </w:rPr>
+    </w:lvl>
+    <w:lvl w:ilvl="6">
+      <w:start w:val="1"/>
+      <w:numFmt w:val="decimal"/>
+      <w:isLgl/>
+      <w:lvlText w:val="%1.%2.%3.%4.%5.%6.%7"/>
+      <w:lvlJc w:val="left"/>
+      <w:pPr>
+        <w:ind w:left="1800" w:hanging="1080"/>
+      </w:pPr>
+      <w:rPr>
+        <w:rFonts w:hint="default"/>
+      </w:rPr>
+    </w:lvl>
+    <w:lvl w:ilvl="7">
+      <w:start w:val="1"/>
+      <w:numFmt w:val="decimal"/>
+      <w:isLgl/>
+      <w:lvlText w:val="%1.%2.%3.%4.%5.%6.%7.%8"/>
+      <w:lvlJc w:val="left"/>
+      <w:pPr>
+        <w:ind w:left="2160" w:hanging="1440"/>
+      </w:pPr>
+      <w:rPr>
+        <w:rFonts w:hint="default"/>
+      </w:rPr>
+    </w:lvl>
+    <w:lvl w:ilvl="8">
+      <w:start w:val="1"/>
+      <w:numFmt w:val="decimal"/>
+      <w:isLgl/>
+      <w:lvlText w:val="%1.%2.%3.%4.%5.%6.%7.%8.%9"/>
+      <w:lvlJc w:val="left"/>
+      <w:pPr>
+        <w:ind w:left="2160" w:hanging="1440"/>
+      </w:pPr>
+      <w:rPr>
+        <w:rFonts w:hint="default"/>
+      </w:rPr>
+    </w:lvl>
+  </w:abstractNum>
+  <w:abstractNum w:abstractNumId="1" w15:restartNumberingAfterBreak="0">
+    <w:nsid w:val="1F6C2211"/>
+    <w:multiLevelType w:val="multilevel"/>
+    <w:tmpl w:val="9C8E95FA"/>
+    <w:lvl w:ilvl="0">
+      <w:start w:val="1"/>
+      <w:numFmt w:val="decimal"/>
+      <w:lvlText w:val="%1."/>
+      <w:lvlJc w:val="left"/>
+      <w:pPr>
+        <w:ind w:left="720" w:hanging="360"/>
+      </w:pPr>
+    </w:lvl>
+    <w:lvl w:ilvl="1">
+      <w:start w:val="2"/>
+      <w:numFmt w:val="decimal"/>
+      <w:isLgl/>
+      <w:lvlText w:val="%1.%2"/>
+      <w:lvlJc w:val="left"/>
+      <w:pPr>
+        <w:ind w:left="833" w:hanging="473"/>
+      </w:pPr>
+      <w:rPr>
+        <w:rFonts w:hint="default"/>
+      </w:rPr>
+    </w:lvl>
+    <w:lvl w:ilvl="2">
+      <w:start w:val="3"/>
+      <w:numFmt w:val="decimal"/>
+      <w:isLgl/>
+      <w:lvlText w:val="%1.%2.%3"/>
+      <w:lvlJc w:val="left"/>
+      <w:pPr>
+        <w:ind w:left="1080" w:hanging="720"/>
+      </w:pPr>
+      <w:rPr>
+        <w:rFonts w:hint="default"/>
+      </w:rPr>
+    </w:lvl>
+    <w:lvl w:ilvl="3">
+      <w:start w:val="1"/>
+      <w:numFmt w:val="decimal"/>
+      <w:isLgl/>
+      <w:lvlText w:val="%1.%2.%3.%4"/>
+      <w:lvlJc w:val="left"/>
+      <w:pPr>
+        <w:ind w:left="1080" w:hanging="720"/>
+      </w:pPr>
+      <w:rPr>
+        <w:rFonts w:hint="default"/>
+      </w:rPr>
+    </w:lvl>
+    <w:lvl w:ilvl="4">
+      <w:start w:val="1"/>
+      <w:numFmt w:val="decimal"/>
+      <w:isLgl/>
+      <w:lvlText w:val="%1.%2.%3.%4.%5"/>
+      <w:lvlJc w:val="left"/>
+      <w:pPr>
+        <w:ind w:left="1440" w:hanging="1080"/>
+      </w:pPr>
+      <w:rPr>
+        <w:rFonts w:hint="default"/>
+      </w:rPr>
+    </w:lvl>
+    <w:lvl w:ilvl="5">
+      <w:start w:val="1"/>
+      <w:numFmt w:val="decimal"/>
+      <w:isLgl/>
+      <w:lvlText w:val="%1.%2.%3.%4.%5.%6"/>
+      <w:lvlJc w:val="left"/>
+      <w:pPr>
+        <w:ind w:left="1440" w:hanging="1080"/>
+      </w:pPr>
+      <w:rPr>
+        <w:rFonts w:hint="default"/>
+      </w:rPr>
+    </w:lvl>
+    <w:lvl w:ilvl="6">
+      <w:start w:val="1"/>
+      <w:numFmt w:val="decimal"/>
+      <w:isLgl/>
+      <w:lvlText w:val="%1.%2.%3.%4.%5.%6.%7"/>
+      <w:lvlJc w:val="left"/>
+      <w:pPr>
+        <w:ind w:left="1440" w:hanging="1080"/>
+      </w:pPr>
+      <w:rPr>
+        <w:rFonts w:hint="default"/>
+      </w:rPr>
+    </w:lvl>
+    <w:lvl w:ilvl="7">
+      <w:start w:val="1"/>
+      <w:numFmt w:val="decimal"/>
+      <w:isLgl/>
+      <w:lvlText w:val="%1.%2.%3.%4.%5.%6.%7.%8"/>
+      <w:lvlJc w:val="left"/>
+      <w:pPr>
+        <w:ind w:left="1800" w:hanging="1440"/>
+      </w:pPr>
+      <w:rPr>
+        <w:rFonts w:hint="default"/>
+      </w:rPr>
+    </w:lvl>
+    <w:lvl w:ilvl="8">
+      <w:start w:val="1"/>
+      <w:numFmt w:val="decimal"/>
+      <w:isLgl/>
+      <w:lvlText w:val="%1.%2.%3.%4.%5.%6.%7.%8.%9"/>
+      <w:lvlJc w:val="left"/>
+      <w:pPr>
+        <w:ind w:left="1800" w:hanging="1440"/>
+      </w:pPr>
+      <w:rPr>
+        <w:rFonts w:hint="default"/>
+      </w:rPr>
+    </w:lvl>
+  </w:abstractNum>
+  <w:abstractNum w:abstractNumId="2" w15:restartNumberingAfterBreak="0">
     <w:nsid w:val="1F6F2D35"/>
     <w:multiLevelType w:val="multilevel"/>
     <w:tmpl w:val="EFBA7AC8"/>
@@ -6333,7 +7541,120 @@
       </w:rPr>
     </w:lvl>
   </w:abstractNum>
-  <w:abstractNum w:abstractNumId="1" w15:restartNumberingAfterBreak="0">
+  <w:abstractNum w:abstractNumId="3" w15:restartNumberingAfterBreak="0">
+    <w:nsid w:val="237D3E0C"/>
+    <w:multiLevelType w:val="hybridMultilevel"/>
+    <w:tmpl w:val="8956482C"/>
+    <w:lvl w:ilvl="0" w:tplc="670CBA8E">
+      <w:start w:val="1"/>
+      <w:numFmt w:val="bullet"/>
+      <w:lvlText w:val="-"/>
+      <w:lvlJc w:val="left"/>
+      <w:pPr>
+        <w:ind w:left="720" w:hanging="360"/>
+      </w:pPr>
+      <w:rPr>
+        <w:rFonts w:ascii="Times New Roman" w:eastAsiaTheme="minorEastAsia" w:hAnsi="Times New Roman" w:cs="Times New Roman" w:hint="default"/>
+      </w:rPr>
+    </w:lvl>
+    <w:lvl w:ilvl="1" w:tplc="04090003" w:tentative="1">
+      <w:start w:val="1"/>
+      <w:numFmt w:val="bullet"/>
+      <w:lvlText w:val="o"/>
+      <w:lvlJc w:val="left"/>
+      <w:pPr>
+        <w:ind w:left="1440" w:hanging="360"/>
+      </w:pPr>
+      <w:rPr>
+        <w:rFonts w:ascii="Courier New" w:hAnsi="Courier New" w:cs="Courier New" w:hint="default"/>
+      </w:rPr>
+    </w:lvl>
+    <w:lvl w:ilvl="2" w:tplc="04090005" w:tentative="1">
+      <w:start w:val="1"/>
+      <w:numFmt w:val="bullet"/>
+      <w:lvlText w:val=""/>
+      <w:lvlJc w:val="left"/>
+      <w:pPr>
+        <w:ind w:left="2160" w:hanging="360"/>
+      </w:pPr>
+      <w:rPr>
+        <w:rFonts w:ascii="Wingdings" w:hAnsi="Wingdings" w:hint="default"/>
+      </w:rPr>
+    </w:lvl>
+    <w:lvl w:ilvl="3" w:tplc="04090001" w:tentative="1">
+      <w:start w:val="1"/>
+      <w:numFmt w:val="bullet"/>
+      <w:lvlText w:val=""/>
+      <w:lvlJc w:val="left"/>
+      <w:pPr>
+        <w:ind w:left="2880" w:hanging="360"/>
+      </w:pPr>
+      <w:rPr>
+        <w:rFonts w:ascii="Symbol" w:hAnsi="Symbol" w:hint="default"/>
+      </w:rPr>
+    </w:lvl>
+    <w:lvl w:ilvl="4" w:tplc="04090003" w:tentative="1">
+      <w:start w:val="1"/>
+      <w:numFmt w:val="bullet"/>
+      <w:lvlText w:val="o"/>
+      <w:lvlJc w:val="left"/>
+      <w:pPr>
+        <w:ind w:left="3600" w:hanging="360"/>
+      </w:pPr>
+      <w:rPr>
+        <w:rFonts w:ascii="Courier New" w:hAnsi="Courier New" w:cs="Courier New" w:hint="default"/>
+      </w:rPr>
+    </w:lvl>
+    <w:lvl w:ilvl="5" w:tplc="04090005" w:tentative="1">
+      <w:start w:val="1"/>
+      <w:numFmt w:val="bullet"/>
+      <w:lvlText w:val=""/>
+      <w:lvlJc w:val="left"/>
+      <w:pPr>
+        <w:ind w:left="4320" w:hanging="360"/>
+      </w:pPr>
+      <w:rPr>
+        <w:rFonts w:ascii="Wingdings" w:hAnsi="Wingdings" w:hint="default"/>
+      </w:rPr>
+    </w:lvl>
+    <w:lvl w:ilvl="6" w:tplc="04090001" w:tentative="1">
+      <w:start w:val="1"/>
+      <w:numFmt w:val="bullet"/>
+      <w:lvlText w:val=""/>
+      <w:lvlJc w:val="left"/>
+      <w:pPr>
+        <w:ind w:left="5040" w:hanging="360"/>
+      </w:pPr>
+      <w:rPr>
+        <w:rFonts w:ascii="Symbol" w:hAnsi="Symbol" w:hint="default"/>
+      </w:rPr>
+    </w:lvl>
+    <w:lvl w:ilvl="7" w:tplc="04090003" w:tentative="1">
+      <w:start w:val="1"/>
+      <w:numFmt w:val="bullet"/>
+      <w:lvlText w:val="o"/>
+      <w:lvlJc w:val="left"/>
+      <w:pPr>
+        <w:ind w:left="5760" w:hanging="360"/>
+      </w:pPr>
+      <w:rPr>
+        <w:rFonts w:ascii="Courier New" w:hAnsi="Courier New" w:cs="Courier New" w:hint="default"/>
+      </w:rPr>
+    </w:lvl>
+    <w:lvl w:ilvl="8" w:tplc="04090005" w:tentative="1">
+      <w:start w:val="1"/>
+      <w:numFmt w:val="bullet"/>
+      <w:lvlText w:val=""/>
+      <w:lvlJc w:val="left"/>
+      <w:pPr>
+        <w:ind w:left="6480" w:hanging="360"/>
+      </w:pPr>
+      <w:rPr>
+        <w:rFonts w:ascii="Wingdings" w:hAnsi="Wingdings" w:hint="default"/>
+      </w:rPr>
+    </w:lvl>
+  </w:abstractNum>
+  <w:abstractNum w:abstractNumId="4" w15:restartNumberingAfterBreak="0">
     <w:nsid w:val="27743C17"/>
     <w:multiLevelType w:val="multilevel"/>
     <w:tmpl w:val="FEBE466A"/>
@@ -6482,7 +7803,7 @@
       </w:rPr>
     </w:lvl>
   </w:abstractNum>
-  <w:abstractNum w:abstractNumId="2" w15:restartNumberingAfterBreak="0">
+  <w:abstractNum w:abstractNumId="5" w15:restartNumberingAfterBreak="0">
     <w:nsid w:val="31A126B9"/>
     <w:multiLevelType w:val="multilevel"/>
     <w:tmpl w:val="5F7A30A4"/>
@@ -6595,7 +7916,125 @@
       </w:pPr>
     </w:lvl>
   </w:abstractNum>
-  <w:abstractNum w:abstractNumId="3" w15:restartNumberingAfterBreak="0">
+  <w:abstractNum w:abstractNumId="6" w15:restartNumberingAfterBreak="0">
+    <w:nsid w:val="33DA6BAC"/>
+    <w:multiLevelType w:val="multilevel"/>
+    <w:tmpl w:val="9C8E95FA"/>
+    <w:lvl w:ilvl="0">
+      <w:start w:val="1"/>
+      <w:numFmt w:val="decimal"/>
+      <w:lvlText w:val="%1."/>
+      <w:lvlJc w:val="left"/>
+      <w:pPr>
+        <w:ind w:left="720" w:hanging="360"/>
+      </w:pPr>
+    </w:lvl>
+    <w:lvl w:ilvl="1">
+      <w:start w:val="2"/>
+      <w:numFmt w:val="decimal"/>
+      <w:isLgl/>
+      <w:lvlText w:val="%1.%2"/>
+      <w:lvlJc w:val="left"/>
+      <w:pPr>
+        <w:ind w:left="833" w:hanging="473"/>
+      </w:pPr>
+      <w:rPr>
+        <w:rFonts w:hint="default"/>
+      </w:rPr>
+    </w:lvl>
+    <w:lvl w:ilvl="2">
+      <w:start w:val="3"/>
+      <w:numFmt w:val="decimal"/>
+      <w:isLgl/>
+      <w:lvlText w:val="%1.%2.%3"/>
+      <w:lvlJc w:val="left"/>
+      <w:pPr>
+        <w:ind w:left="1080" w:hanging="720"/>
+      </w:pPr>
+      <w:rPr>
+        <w:rFonts w:hint="default"/>
+      </w:rPr>
+    </w:lvl>
+    <w:lvl w:ilvl="3">
+      <w:start w:val="1"/>
+      <w:numFmt w:val="decimal"/>
+      <w:isLgl/>
+      <w:lvlText w:val="%1.%2.%3.%4"/>
+      <w:lvlJc w:val="left"/>
+      <w:pPr>
+        <w:ind w:left="1080" w:hanging="720"/>
+      </w:pPr>
+      <w:rPr>
+        <w:rFonts w:hint="default"/>
+      </w:rPr>
+    </w:lvl>
+    <w:lvl w:ilvl="4">
+      <w:start w:val="1"/>
+      <w:numFmt w:val="decimal"/>
+      <w:isLgl/>
+      <w:lvlText w:val="%1.%2.%3.%4.%5"/>
+      <w:lvlJc w:val="left"/>
+      <w:pPr>
+        <w:ind w:left="1440" w:hanging="1080"/>
+      </w:pPr>
+      <w:rPr>
+        <w:rFonts w:hint="default"/>
+      </w:rPr>
+    </w:lvl>
+    <w:lvl w:ilvl="5">
+      <w:start w:val="1"/>
+      <w:numFmt w:val="decimal"/>
+      <w:isLgl/>
+      <w:lvlText w:val="%1.%2.%3.%4.%5.%6"/>
+      <w:lvlJc w:val="left"/>
+      <w:pPr>
+        <w:ind w:left="1440" w:hanging="1080"/>
+      </w:pPr>
+      <w:rPr>
+        <w:rFonts w:hint="default"/>
+      </w:rPr>
+    </w:lvl>
+    <w:lvl w:ilvl="6">
+      <w:start w:val="1"/>
+      <w:numFmt w:val="decimal"/>
+      <w:isLgl/>
+      <w:lvlText w:val="%1.%2.%3.%4.%5.%6.%7"/>
+      <w:lvlJc w:val="left"/>
+      <w:pPr>
+        <w:ind w:left="1440" w:hanging="1080"/>
+      </w:pPr>
+      <w:rPr>
+        <w:rFonts w:hint="default"/>
+      </w:rPr>
+    </w:lvl>
+    <w:lvl w:ilvl="7">
+      <w:start w:val="1"/>
+      <w:numFmt w:val="decimal"/>
+      <w:isLgl/>
+      <w:lvlText w:val="%1.%2.%3.%4.%5.%6.%7.%8"/>
+      <w:lvlJc w:val="left"/>
+      <w:pPr>
+        <w:ind w:left="1800" w:hanging="1440"/>
+      </w:pPr>
+      <w:rPr>
+        <w:rFonts w:hint="default"/>
+      </w:rPr>
+    </w:lvl>
+    <w:lvl w:ilvl="8">
+      <w:start w:val="1"/>
+      <w:numFmt w:val="decimal"/>
+      <w:isLgl/>
+      <w:lvlText w:val="%1.%2.%3.%4.%5.%6.%7.%8.%9"/>
+      <w:lvlJc w:val="left"/>
+      <w:pPr>
+        <w:ind w:left="1800" w:hanging="1440"/>
+      </w:pPr>
+      <w:rPr>
+        <w:rFonts w:hint="default"/>
+      </w:rPr>
+    </w:lvl>
+  </w:abstractNum>
+  <w:abstractNum w:abstractNumId="7" w15:restartNumberingAfterBreak="0">
     <w:nsid w:val="34073623"/>
     <w:multiLevelType w:val="multilevel"/>
     <w:tmpl w:val="5C720BBA"/>
@@ -6744,7 +8183,211 @@
       </w:rPr>
     </w:lvl>
   </w:abstractNum>
-  <w:abstractNum w:abstractNumId="4" w15:restartNumberingAfterBreak="0">
+  <w:abstractNum w:abstractNumId="8" w15:restartNumberingAfterBreak="0">
+    <w:nsid w:val="34E45C7F"/>
+    <w:multiLevelType w:val="hybridMultilevel"/>
+    <w:tmpl w:val="693A444E"/>
+    <w:lvl w:ilvl="0" w:tplc="04090011">
+      <w:start w:val="1"/>
+      <w:numFmt w:val="decimal"/>
+      <w:lvlText w:val="%1)"/>
+      <w:lvlJc w:val="left"/>
+      <w:pPr>
+        <w:ind w:left="1440" w:hanging="360"/>
+      </w:pPr>
+    </w:lvl>
+    <w:lvl w:ilvl="1" w:tplc="04090019" w:tentative="1">
+      <w:start w:val="1"/>
+      <w:numFmt w:val="lowerLetter"/>
+      <w:lvlText w:val="%2."/>
+      <w:lvlJc w:val="left"/>
+      <w:pPr>
+        <w:ind w:left="2160" w:hanging="360"/>
+      </w:pPr>
+    </w:lvl>
+    <w:lvl w:ilvl="2" w:tplc="0409001B" w:tentative="1">
+      <w:start w:val="1"/>
+      <w:numFmt w:val="lowerRoman"/>
+      <w:lvlText w:val="%3."/>
+      <w:lvlJc w:val="right"/>
+      <w:pPr>
+        <w:ind w:left="2880" w:hanging="180"/>
+      </w:pPr>
+    </w:lvl>
+    <w:lvl w:ilvl="3" w:tplc="0409000F" w:tentative="1">
+      <w:start w:val="1"/>
+      <w:numFmt w:val="decimal"/>
+      <w:lvlText w:val="%4."/>
+      <w:lvlJc w:val="left"/>
+      <w:pPr>
+        <w:ind w:left="3600" w:hanging="360"/>
+      </w:pPr>
+    </w:lvl>
+    <w:lvl w:ilvl="4" w:tplc="04090019" w:tentative="1">
+      <w:start w:val="1"/>
+      <w:numFmt w:val="lowerLetter"/>
+      <w:lvlText w:val="%5."/>
+      <w:lvlJc w:val="left"/>
+      <w:pPr>
+        <w:ind w:left="4320" w:hanging="360"/>
+      </w:pPr>
+    </w:lvl>
+    <w:lvl w:ilvl="5" w:tplc="0409001B" w:tentative="1">
+      <w:start w:val="1"/>
+      <w:numFmt w:val="lowerRoman"/>
+      <w:lvlText w:val="%6."/>
+      <w:lvlJc w:val="right"/>
+      <w:pPr>
+        <w:ind w:left="5040" w:hanging="180"/>
+      </w:pPr>
+    </w:lvl>
+    <w:lvl w:ilvl="6" w:tplc="0409000F" w:tentative="1">
+      <w:start w:val="1"/>
+      <w:numFmt w:val="decimal"/>
+      <w:lvlText w:val="%7."/>
+      <w:lvlJc w:val="left"/>
+      <w:pPr>
+        <w:ind w:left="5760" w:hanging="360"/>
+      </w:pPr>
+    </w:lvl>
+    <w:lvl w:ilvl="7" w:tplc="04090019" w:tentative="1">
+      <w:start w:val="1"/>
+      <w:numFmt w:val="lowerLetter"/>
+      <w:lvlText w:val="%8."/>
+      <w:lvlJc w:val="left"/>
+      <w:pPr>
+        <w:ind w:left="6480" w:hanging="360"/>
+      </w:pPr>
+    </w:lvl>
+    <w:lvl w:ilvl="8" w:tplc="0409001B" w:tentative="1">
+      <w:start w:val="1"/>
+      <w:numFmt w:val="lowerRoman"/>
+      <w:lvlText w:val="%9."/>
+      <w:lvlJc w:val="right"/>
+      <w:pPr>
+        <w:ind w:left="7200" w:hanging="180"/>
+      </w:pPr>
+    </w:lvl>
+  </w:abstractNum>
+  <w:abstractNum w:abstractNumId="9" w15:restartNumberingAfterBreak="0">
+    <w:nsid w:val="357D27D4"/>
+    <w:multiLevelType w:val="multilevel"/>
+    <w:tmpl w:val="7384EEEA"/>
+    <w:lvl w:ilvl="0">
+      <w:start w:val="1"/>
+      <w:numFmt w:val="decimal"/>
+      <w:lvlText w:val="%1."/>
+      <w:lvlJc w:val="left"/>
+      <w:pPr>
+        <w:ind w:left="720" w:hanging="360"/>
+      </w:pPr>
+    </w:lvl>
+    <w:lvl w:ilvl="1">
+      <w:start w:val="3"/>
+      <w:numFmt w:val="decimal"/>
+      <w:isLgl/>
+      <w:lvlText w:val="%1.%2"/>
+      <w:lvlJc w:val="left"/>
+      <w:pPr>
+        <w:ind w:left="833" w:hanging="473"/>
+      </w:pPr>
+      <w:rPr>
+        <w:rFonts w:hint="default"/>
+      </w:rPr>
+    </w:lvl>
+    <w:lvl w:ilvl="2">
+      <w:start w:val="4"/>
+      <w:numFmt w:val="decimal"/>
+      <w:isLgl/>
+      <w:lvlText w:val="%1.%2.%3"/>
+      <w:lvlJc w:val="left"/>
+      <w:pPr>
+        <w:ind w:left="1080" w:hanging="720"/>
+      </w:pPr>
+      <w:rPr>
+        <w:rFonts w:hint="default"/>
+      </w:rPr>
+    </w:lvl>
+    <w:lvl w:ilvl="3">
+      <w:start w:val="1"/>
+      <w:numFmt w:val="decimal"/>
+      <w:isLgl/>
+      <w:lvlText w:val="%1.%2.%3.%4"/>
+      <w:lvlJc w:val="left"/>
+      <w:pPr>
+        <w:ind w:left="1080" w:hanging="720"/>
+      </w:pPr>
+      <w:rPr>
+        <w:rFonts w:hint="default"/>
+      </w:rPr>
+    </w:lvl>
+    <w:lvl w:ilvl="4">
+      <w:start w:val="1"/>
+      <w:numFmt w:val="decimal"/>
+      <w:isLgl/>
+      <w:lvlText w:val="%1.%2.%3.%4.%5"/>
+      <w:lvlJc w:val="left"/>
+      <w:pPr>
+        <w:ind w:left="1440" w:hanging="1080"/>
+      </w:pPr>
+      <w:rPr>
+        <w:rFonts w:hint="default"/>
+      </w:rPr>
+    </w:lvl>
+    <w:lvl w:ilvl="5">
+      <w:start w:val="1"/>
+      <w:numFmt w:val="decimal"/>
+      <w:isLgl/>
+      <w:lvlText w:val="%1.%2.%3.%4.%5.%6"/>
+      <w:lvlJc w:val="left"/>
+      <w:pPr>
+        <w:ind w:left="1440" w:hanging="1080"/>
+      </w:pPr>
+      <w:rPr>
+        <w:rFonts w:hint="default"/>
+      </w:rPr>
+    </w:lvl>
+    <w:lvl w:ilvl="6">
+      <w:start w:val="1"/>
+      <w:numFmt w:val="decimal"/>
+      <w:isLgl/>
+      <w:lvlText w:val="%1.%2.%3.%4.%5.%6.%7"/>
+      <w:lvlJc w:val="left"/>
+      <w:pPr>
+        <w:ind w:left="1440" w:hanging="1080"/>
+      </w:pPr>
+      <w:rPr>
+        <w:rFonts w:hint="default"/>
+      </w:rPr>
+    </w:lvl>
+    <w:lvl w:ilvl="7">
+      <w:start w:val="1"/>
+      <w:numFmt w:val="decimal"/>
+      <w:isLgl/>
+      <w:lvlText w:val="%1.%2.%3.%4.%5.%6.%7.%8"/>
+      <w:lvlJc w:val="left"/>
+      <w:pPr>
+        <w:ind w:left="1800" w:hanging="1440"/>
+      </w:pPr>
+      <w:rPr>
+        <w:rFonts w:hint="default"/>
+      </w:rPr>
+    </w:lvl>
+    <w:lvl w:ilvl="8">
+      <w:start w:val="1"/>
+      <w:numFmt w:val="decimal"/>
+      <w:isLgl/>
+      <w:lvlText w:val="%1.%2.%3.%4.%5.%6.%7.%8.%9"/>
+      <w:lvlJc w:val="left"/>
+      <w:pPr>
+        <w:ind w:left="1800" w:hanging="1440"/>
+      </w:pPr>
+      <w:rPr>
+        <w:rFonts w:hint="default"/>
+      </w:rPr>
+    </w:lvl>
+  </w:abstractNum>
+  <w:abstractNum w:abstractNumId="10" w15:restartNumberingAfterBreak="0">
     <w:nsid w:val="518C36A1"/>
     <w:multiLevelType w:val="multilevel"/>
     <w:tmpl w:val="0550310A"/>
@@ -6893,7 +8536,179 @@
       </w:rPr>
     </w:lvl>
   </w:abstractNum>
-  <w:abstractNum w:abstractNumId="5" w15:restartNumberingAfterBreak="0">
+  <w:abstractNum w:abstractNumId="11" w15:restartNumberingAfterBreak="0">
+    <w:nsid w:val="52BF2E29"/>
+    <w:multiLevelType w:val="hybridMultilevel"/>
+    <w:tmpl w:val="084EE10C"/>
+    <w:lvl w:ilvl="0" w:tplc="04090011">
+      <w:start w:val="1"/>
+      <w:numFmt w:val="decimal"/>
+      <w:lvlText w:val="%1)"/>
+      <w:lvlJc w:val="left"/>
+      <w:pPr>
+        <w:ind w:left="720" w:hanging="360"/>
+      </w:pPr>
+    </w:lvl>
+    <w:lvl w:ilvl="1" w:tplc="04090019" w:tentative="1">
+      <w:start w:val="1"/>
+      <w:numFmt w:val="lowerLetter"/>
+      <w:lvlText w:val="%2."/>
+      <w:lvlJc w:val="left"/>
+      <w:pPr>
+        <w:ind w:left="1440" w:hanging="360"/>
+      </w:pPr>
+    </w:lvl>
+    <w:lvl w:ilvl="2" w:tplc="0409001B" w:tentative="1">
+      <w:start w:val="1"/>
+      <w:numFmt w:val="lowerRoman"/>
+      <w:lvlText w:val="%3."/>
+      <w:lvlJc w:val="right"/>
+      <w:pPr>
+        <w:ind w:left="2160" w:hanging="180"/>
+      </w:pPr>
+    </w:lvl>
+    <w:lvl w:ilvl="3" w:tplc="0409000F" w:tentative="1">
+      <w:start w:val="1"/>
+      <w:numFmt w:val="decimal"/>
+      <w:lvlText w:val="%4."/>
+      <w:lvlJc w:val="left"/>
+      <w:pPr>
+        <w:ind w:left="2880" w:hanging="360"/>
+      </w:pPr>
+    </w:lvl>
+    <w:lvl w:ilvl="4" w:tplc="04090019" w:tentative="1">
+      <w:start w:val="1"/>
+      <w:numFmt w:val="lowerLetter"/>
+      <w:lvlText w:val="%5."/>
+      <w:lvlJc w:val="left"/>
+      <w:pPr>
+        <w:ind w:left="3600" w:hanging="360"/>
+      </w:pPr>
+    </w:lvl>
+    <w:lvl w:ilvl="5" w:tplc="0409001B" w:tentative="1">
+      <w:start w:val="1"/>
+      <w:numFmt w:val="lowerRoman"/>
+      <w:lvlText w:val="%6."/>
+      <w:lvlJc w:val="right"/>
+      <w:pPr>
+        <w:ind w:left="4320" w:hanging="180"/>
+      </w:pPr>
+    </w:lvl>
+    <w:lvl w:ilvl="6" w:tplc="0409000F" w:tentative="1">
+      <w:start w:val="1"/>
+      <w:numFmt w:val="decimal"/>
+      <w:lvlText w:val="%7."/>
+      <w:lvlJc w:val="left"/>
+      <w:pPr>
+        <w:ind w:left="5040" w:hanging="360"/>
+      </w:pPr>
+    </w:lvl>
+    <w:lvl w:ilvl="7" w:tplc="04090019" w:tentative="1">
+      <w:start w:val="1"/>
+      <w:numFmt w:val="lowerLetter"/>
+      <w:lvlText w:val="%8."/>
+      <w:lvlJc w:val="left"/>
+      <w:pPr>
+        <w:ind w:left="5760" w:hanging="360"/>
+      </w:pPr>
+    </w:lvl>
+    <w:lvl w:ilvl="8" w:tplc="0409001B" w:tentative="1">
+      <w:start w:val="1"/>
+      <w:numFmt w:val="lowerRoman"/>
+      <w:lvlText w:val="%9."/>
+      <w:lvlJc w:val="right"/>
+      <w:pPr>
+        <w:ind w:left="6480" w:hanging="180"/>
+      </w:pPr>
+    </w:lvl>
+  </w:abstractNum>
+  <w:abstractNum w:abstractNumId="12" w15:restartNumberingAfterBreak="0">
+    <w:nsid w:val="5E3A16C0"/>
+    <w:multiLevelType w:val="hybridMultilevel"/>
+    <w:tmpl w:val="DDFA70C6"/>
+    <w:lvl w:ilvl="0" w:tplc="0409000F">
+      <w:start w:val="1"/>
+      <w:numFmt w:val="decimal"/>
+      <w:lvlText w:val="%1."/>
+      <w:lvlJc w:val="left"/>
+      <w:pPr>
+        <w:ind w:left="720" w:hanging="360"/>
+      </w:pPr>
+    </w:lvl>
+    <w:lvl w:ilvl="1" w:tplc="04090019" w:tentative="1">
+      <w:start w:val="1"/>
+      <w:numFmt w:val="lowerLetter"/>
+      <w:lvlText w:val="%2."/>
+      <w:lvlJc w:val="left"/>
+      <w:pPr>
+        <w:ind w:left="1440" w:hanging="360"/>
+      </w:pPr>
+    </w:lvl>
+    <w:lvl w:ilvl="2" w:tplc="0409001B" w:tentative="1">
+      <w:start w:val="1"/>
+      <w:numFmt w:val="lowerRoman"/>
+      <w:lvlText w:val="%3."/>
+      <w:lvlJc w:val="right"/>
+      <w:pPr>
+        <w:ind w:left="2160" w:hanging="180"/>
+      </w:pPr>
+    </w:lvl>
+    <w:lvl w:ilvl="3" w:tplc="0409000F" w:tentative="1">
+      <w:start w:val="1"/>
+      <w:numFmt w:val="decimal"/>
+      <w:lvlText w:val="%4."/>
+      <w:lvlJc w:val="left"/>
+      <w:pPr>
+        <w:ind w:left="2880" w:hanging="360"/>
+      </w:pPr>
+    </w:lvl>
+    <w:lvl w:ilvl="4" w:tplc="04090019" w:tentative="1">
+      <w:start w:val="1"/>
+      <w:numFmt w:val="lowerLetter"/>
+      <w:lvlText w:val="%5."/>
+      <w:lvlJc w:val="left"/>
+      <w:pPr>
+        <w:ind w:left="3600" w:hanging="360"/>
+      </w:pPr>
+    </w:lvl>
+    <w:lvl w:ilvl="5" w:tplc="0409001B" w:tentative="1">
+      <w:start w:val="1"/>
+      <w:numFmt w:val="lowerRoman"/>
+      <w:lvlText w:val="%6."/>
+      <w:lvlJc w:val="right"/>
+      <w:pPr>
+        <w:ind w:left="4320" w:hanging="180"/>
+      </w:pPr>
+    </w:lvl>
+    <w:lvl w:ilvl="6" w:tplc="0409000F" w:tentative="1">
+      <w:start w:val="1"/>
+      <w:numFmt w:val="decimal"/>
+      <w:lvlText w:val="%7."/>
+      <w:lvlJc w:val="left"/>
+      <w:pPr>
+        <w:ind w:left="5040" w:hanging="360"/>
+      </w:pPr>
+    </w:lvl>
+    <w:lvl w:ilvl="7" w:tplc="04090019" w:tentative="1">
+      <w:start w:val="1"/>
+      <w:numFmt w:val="lowerLetter"/>
+      <w:lvlText w:val="%8."/>
+      <w:lvlJc w:val="left"/>
+      <w:pPr>
+        <w:ind w:left="5760" w:hanging="360"/>
+      </w:pPr>
+    </w:lvl>
+    <w:lvl w:ilvl="8" w:tplc="0409001B" w:tentative="1">
+      <w:start w:val="1"/>
+      <w:numFmt w:val="lowerRoman"/>
+      <w:lvlText w:val="%9."/>
+      <w:lvlJc w:val="right"/>
+      <w:pPr>
+        <w:ind w:left="6480" w:hanging="180"/>
+      </w:pPr>
+    </w:lvl>
+  </w:abstractNum>
+  <w:abstractNum w:abstractNumId="13" w15:restartNumberingAfterBreak="0">
     <w:nsid w:val="661E6C27"/>
     <w:multiLevelType w:val="multilevel"/>
     <w:tmpl w:val="CBAC1D94"/>
@@ -7006,29 +8821,295 @@
       </w:pPr>
     </w:lvl>
   </w:abstractNum>
-  <w:num w:numId="1" w16cid:durableId="189075327">
+  <w:abstractNum w:abstractNumId="14" w15:restartNumberingAfterBreak="0">
+    <w:nsid w:val="75CC6214"/>
+    <w:multiLevelType w:val="multilevel"/>
+    <w:tmpl w:val="7384EEEA"/>
+    <w:lvl w:ilvl="0">
+      <w:start w:val="1"/>
+      <w:numFmt w:val="decimal"/>
+      <w:lvlText w:val="%1."/>
+      <w:lvlJc w:val="left"/>
+      <w:pPr>
+        <w:ind w:left="720" w:hanging="360"/>
+      </w:pPr>
+    </w:lvl>
+    <w:lvl w:ilvl="1">
+      <w:start w:val="3"/>
+      <w:numFmt w:val="decimal"/>
+      <w:isLgl/>
+      <w:lvlText w:val="%1.%2"/>
+      <w:lvlJc w:val="left"/>
+      <w:pPr>
+        <w:ind w:left="833" w:hanging="473"/>
+      </w:pPr>
+      <w:rPr>
+        <w:rFonts w:hint="default"/>
+      </w:rPr>
+    </w:lvl>
+    <w:lvl w:ilvl="2">
+      <w:start w:val="4"/>
+      <w:numFmt w:val="decimal"/>
+      <w:isLgl/>
+      <w:lvlText w:val="%1.%2.%3"/>
+      <w:lvlJc w:val="left"/>
+      <w:pPr>
+        <w:ind w:left="1080" w:hanging="720"/>
+      </w:pPr>
+      <w:rPr>
+        <w:rFonts w:hint="default"/>
+      </w:rPr>
+    </w:lvl>
+    <w:lvl w:ilvl="3">
+      <w:start w:val="1"/>
+      <w:numFmt w:val="decimal"/>
+      <w:isLgl/>
+      <w:lvlText w:val="%1.%2.%3.%4"/>
+      <w:lvlJc w:val="left"/>
+      <w:pPr>
+        <w:ind w:left="1080" w:hanging="720"/>
+      </w:pPr>
+      <w:rPr>
+        <w:rFonts w:hint="default"/>
+      </w:rPr>
+    </w:lvl>
+    <w:lvl w:ilvl="4">
+      <w:start w:val="1"/>
+      <w:numFmt w:val="decimal"/>
+      <w:isLgl/>
+      <w:lvlText w:val="%1.%2.%3.%4.%5"/>
+      <w:lvlJc w:val="left"/>
+      <w:pPr>
+        <w:ind w:left="1440" w:hanging="1080"/>
+      </w:pPr>
+      <w:rPr>
+        <w:rFonts w:hint="default"/>
+      </w:rPr>
+    </w:lvl>
+    <w:lvl w:ilvl="5">
+      <w:start w:val="1"/>
+      <w:numFmt w:val="decimal"/>
+      <w:isLgl/>
+      <w:lvlText w:val="%1.%2.%3.%4.%5.%6"/>
+      <w:lvlJc w:val="left"/>
+      <w:pPr>
+        <w:ind w:left="1440" w:hanging="1080"/>
+      </w:pPr>
+      <w:rPr>
+        <w:rFonts w:hint="default"/>
+      </w:rPr>
+    </w:lvl>
+    <w:lvl w:ilvl="6">
+      <w:start w:val="1"/>
+      <w:numFmt w:val="decimal"/>
+      <w:isLgl/>
+      <w:lvlText w:val="%1.%2.%3.%4.%5.%6.%7"/>
+      <w:lvlJc w:val="left"/>
+      <w:pPr>
+        <w:ind w:left="1440" w:hanging="1080"/>
+      </w:pPr>
+      <w:rPr>
+        <w:rFonts w:hint="default"/>
+      </w:rPr>
+    </w:lvl>
+    <w:lvl w:ilvl="7">
+      <w:start w:val="1"/>
+      <w:numFmt w:val="decimal"/>
+      <w:isLgl/>
+      <w:lvlText w:val="%1.%2.%3.%4.%5.%6.%7.%8"/>
+      <w:lvlJc w:val="left"/>
+      <w:pPr>
+        <w:ind w:left="1800" w:hanging="1440"/>
+      </w:pPr>
+      <w:rPr>
+        <w:rFonts w:hint="default"/>
+      </w:rPr>
+    </w:lvl>
+    <w:lvl w:ilvl="8">
+      <w:start w:val="1"/>
+      <w:numFmt w:val="decimal"/>
+      <w:isLgl/>
+      <w:lvlText w:val="%1.%2.%3.%4.%5.%6.%7.%8.%9"/>
+      <w:lvlJc w:val="left"/>
+      <w:pPr>
+        <w:ind w:left="1800" w:hanging="1440"/>
+      </w:pPr>
+      <w:rPr>
+        <w:rFonts w:hint="default"/>
+      </w:rPr>
+    </w:lvl>
+  </w:abstractNum>
+  <w:abstractNum w:abstractNumId="15" w15:restartNumberingAfterBreak="0">
+    <w:nsid w:val="773B6F0A"/>
+    <w:multiLevelType w:val="multilevel"/>
+    <w:tmpl w:val="9C8E95FA"/>
+    <w:lvl w:ilvl="0">
+      <w:start w:val="1"/>
+      <w:numFmt w:val="decimal"/>
+      <w:lvlText w:val="%1."/>
+      <w:lvlJc w:val="left"/>
+      <w:pPr>
+        <w:ind w:left="720" w:hanging="360"/>
+      </w:pPr>
+    </w:lvl>
+    <w:lvl w:ilvl="1">
+      <w:start w:val="2"/>
+      <w:numFmt w:val="decimal"/>
+      <w:isLgl/>
+      <w:lvlText w:val="%1.%2"/>
+      <w:lvlJc w:val="left"/>
+      <w:pPr>
+        <w:ind w:left="833" w:hanging="473"/>
+      </w:pPr>
+      <w:rPr>
+        <w:rFonts w:hint="default"/>
+      </w:rPr>
+    </w:lvl>
+    <w:lvl w:ilvl="2">
+      <w:start w:val="3"/>
+      <w:numFmt w:val="decimal"/>
+      <w:isLgl/>
+      <w:lvlText w:val="%1.%2.%3"/>
+      <w:lvlJc w:val="left"/>
+      <w:pPr>
+        <w:ind w:left="1080" w:hanging="720"/>
+      </w:pPr>
+      <w:rPr>
+        <w:rFonts w:hint="default"/>
+      </w:rPr>
+    </w:lvl>
+    <w:lvl w:ilvl="3">
+      <w:start w:val="1"/>
+      <w:numFmt w:val="decimal"/>
+      <w:isLgl/>
+      <w:lvlText w:val="%1.%2.%3.%4"/>
+      <w:lvlJc w:val="left"/>
+      <w:pPr>
+        <w:ind w:left="1080" w:hanging="720"/>
+      </w:pPr>
+      <w:rPr>
+        <w:rFonts w:hint="default"/>
+      </w:rPr>
+    </w:lvl>
+    <w:lvl w:ilvl="4">
+      <w:start w:val="1"/>
+      <w:numFmt w:val="decimal"/>
+      <w:isLgl/>
+      <w:lvlText w:val="%1.%2.%3.%4.%5"/>
+      <w:lvlJc w:val="left"/>
+      <w:pPr>
+        <w:ind w:left="1440" w:hanging="1080"/>
+      </w:pPr>
+      <w:rPr>
+        <w:rFonts w:hint="default"/>
+      </w:rPr>
+    </w:lvl>
+    <w:lvl w:ilvl="5">
+      <w:start w:val="1"/>
+      <w:numFmt w:val="decimal"/>
+      <w:isLgl/>
+      <w:lvlText w:val="%1.%2.%3.%4.%5.%6"/>
+      <w:lvlJc w:val="left"/>
+      <w:pPr>
+        <w:ind w:left="1440" w:hanging="1080"/>
+      </w:pPr>
+      <w:rPr>
+        <w:rFonts w:hint="default"/>
+      </w:rPr>
+    </w:lvl>
+    <w:lvl w:ilvl="6">
+      <w:start w:val="1"/>
+      <w:numFmt w:val="decimal"/>
+      <w:isLgl/>
+      <w:lvlText w:val="%1.%2.%3.%4.%5.%6.%7"/>
+      <w:lvlJc w:val="left"/>
+      <w:pPr>
+        <w:ind w:left="1440" w:hanging="1080"/>
+      </w:pPr>
+      <w:rPr>
+        <w:rFonts w:hint="default"/>
+      </w:rPr>
+    </w:lvl>
+    <w:lvl w:ilvl="7">
+      <w:start w:val="1"/>
+      <w:numFmt w:val="decimal"/>
+      <w:isLgl/>
+      <w:lvlText w:val="%1.%2.%3.%4.%5.%6.%7.%8"/>
+      <w:lvlJc w:val="left"/>
+      <w:pPr>
+        <w:ind w:left="1800" w:hanging="1440"/>
+      </w:pPr>
+      <w:rPr>
+        <w:rFonts w:hint="default"/>
+      </w:rPr>
+    </w:lvl>
+    <w:lvl w:ilvl="8">
+      <w:start w:val="1"/>
+      <w:numFmt w:val="decimal"/>
+      <w:isLgl/>
+      <w:lvlText w:val="%1.%2.%3.%4.%5.%6.%7.%8.%9"/>
+      <w:lvlJc w:val="left"/>
+      <w:pPr>
+        <w:ind w:left="1800" w:hanging="1440"/>
+      </w:pPr>
+      <w:rPr>
+        <w:rFonts w:hint="default"/>
+      </w:rPr>
+    </w:lvl>
+  </w:abstractNum>
+  <w:num w:numId="1">
+    <w:abstractNumId w:val="10"/>
+  </w:num>
+  <w:num w:numId="2">
+    <w:abstractNumId w:val="7"/>
+  </w:num>
+  <w:num w:numId="3">
+    <w:abstractNumId w:val="13"/>
+  </w:num>
+  <w:num w:numId="4">
     <w:abstractNumId w:val="4"/>
   </w:num>
-  <w:num w:numId="2" w16cid:durableId="744030845">
+  <w:num w:numId="5">
+    <w:abstractNumId w:val="2"/>
+  </w:num>
+  <w:num w:numId="6">
+    <w:abstractNumId w:val="5"/>
+  </w:num>
+  <w:num w:numId="7">
     <w:abstractNumId w:val="3"/>
   </w:num>
-  <w:num w:numId="3" w16cid:durableId="737478409">
-    <w:abstractNumId w:val="5"/>
+  <w:num w:numId="8">
+    <w:abstractNumId w:val="12"/>
   </w:num>
-  <w:num w:numId="4" w16cid:durableId="1146819639">
+  <w:num w:numId="9">
+    <w:abstractNumId w:val="6"/>
+  </w:num>
+  <w:num w:numId="10">
+    <w:abstractNumId w:val="0"/>
+  </w:num>
+  <w:num w:numId="11">
+    <w:abstractNumId w:val="15"/>
+  </w:num>
+  <w:num w:numId="12">
     <w:abstractNumId w:val="1"/>
   </w:num>
-  <w:num w:numId="5" w16cid:durableId="643968221">
-    <w:abstractNumId w:val="0"/>
+  <w:num w:numId="13">
+    <w:abstractNumId w:val="11"/>
   </w:num>
-  <w:num w:numId="6" w16cid:durableId="1728675594">
-    <w:abstractNumId w:val="2"/>
+  <w:num w:numId="14">
+    <w:abstractNumId w:val="8"/>
+  </w:num>
+  <w:num w:numId="15">
+    <w:abstractNumId w:val="14"/>
+  </w:num>
+  <w:num w:numId="16">
+    <w:abstractNumId w:val="9"/>
   </w:num>
 </w:numbering>
 </file>
 
 <file path=word/styles.xml><?xml version="1.0" encoding="utf-8"?>
-<w:styles xmlns:mc="http://schemas.openxmlformats.org/markup-compatibility/2006" xmlns:r="http://schemas.openxmlformats.org/officeDocument/2006/relationships" xmlns:w="http://schemas.openxmlformats.org/wordprocessingml/2006/main" xmlns:w14="http://schemas.microsoft.com/office/word/2010/wordml" xmlns:w15="http://schemas.microsoft.com/office/word/2012/wordml" xmlns:w16cex="http://schemas.microsoft.com/office/word/2018/wordml/cex" xmlns:w16cid="http://schemas.microsoft.com/office/word/2016/wordml/cid" xmlns:w16="http://schemas.microsoft.com/office/word/2018/wordml" xmlns:w16sdtdh="http://schemas.microsoft.com/office/word/2020/wordml/sdtdatahash" xmlns:w16se="http://schemas.microsoft.com/office/word/2015/wordml/symex" mc:Ignorable="w14 w15 w16se w16cid w16 w16cex w16sdtdh">
+<w:styles xmlns:mc="http://schemas.openxmlformats.org/markup-compatibility/2006" xmlns:r="http://schemas.openxmlformats.org/officeDocument/2006/relationships" xmlns:w="http://schemas.openxmlformats.org/wordprocessingml/2006/main" xmlns:w14="http://schemas.microsoft.com/office/word/2010/wordml" xmlns:w15="http://schemas.microsoft.com/office/word/2012/wordml" xmlns:w16se="http://schemas.microsoft.com/office/word/2015/wordml/symex" mc:Ignorable="w14 w15 w16se">
   <w:docDefaults>
     <w:rPrDefault>
       <w:rPr>
@@ -7042,7 +9123,7 @@
       </w:pPr>
     </w:pPrDefault>
   </w:docDefaults>
-  <w:latentStyles w:defLockedState="0" w:defUIPriority="99" w:defSemiHidden="0" w:defUnhideWhenUsed="0" w:defQFormat="0" w:count="376">
+  <w:latentStyles w:defLockedState="0" w:defUIPriority="99" w:defSemiHidden="0" w:defUnhideWhenUsed="0" w:defQFormat="0" w:count="371">
     <w:lsdException w:name="Normal" w:uiPriority="0" w:qFormat="1"/>
     <w:lsdException w:name="heading 1" w:uiPriority="9" w:qFormat="1"/>
     <w:lsdException w:name="heading 2" w:semiHidden="1" w:uiPriority="9" w:unhideWhenUsed="1" w:qFormat="1"/>
@@ -7414,11 +9495,6 @@
     <w:lsdException w:name="List Table 5 Dark Accent 6" w:uiPriority="50"/>
     <w:lsdException w:name="List Table 6 Colorful Accent 6" w:uiPriority="51"/>
     <w:lsdException w:name="List Table 7 Colorful Accent 6" w:uiPriority="52"/>
-    <w:lsdException w:name="Mention" w:semiHidden="1" w:unhideWhenUsed="1"/>
-    <w:lsdException w:name="Smart Hyperlink" w:semiHidden="1" w:unhideWhenUsed="1"/>
-    <w:lsdException w:name="Hashtag" w:semiHidden="1" w:unhideWhenUsed="1"/>
-    <w:lsdException w:name="Unresolved Mention" w:semiHidden="1" w:unhideWhenUsed="1"/>
-    <w:lsdException w:name="Smart Link" w:semiHidden="1" w:unhideWhenUsed="1"/>
   </w:latentStyles>
   <w:style w:type="paragraph" w:default="1" w:styleId="Normal">
     <w:name w:val="Normal"/>
@@ -8268,7 +10344,595 @@
       <w:u w:val="single"/>
     </w:rPr>
   </w:style>
+  <w:style w:type="paragraph" w:styleId="ListParagraph">
+    <w:name w:val="List Paragraph"/>
+    <w:basedOn w:val="Normal"/>
+    <w:uiPriority w:val="34"/>
+    <w:qFormat/>
+    <w:rsid w:val="007C5F53"/>
+    <w:pPr>
+      <w:ind w:left="720"/>
+      <w:contextualSpacing/>
+    </w:pPr>
+    <w:rPr>
+      <w:rFonts w:cs="Angsana New"/>
+      <w:szCs w:val="25"/>
+    </w:rPr>
+  </w:style>
 </w:styles>
+</file>
+
+<file path=word/glossary/document.xml><?xml version="1.0" encoding="utf-8"?>
+<w:glossaryDocument xmlns:wpc="http://schemas.microsoft.com/office/word/2010/wordprocessingCanvas" xmlns:cx="http://schemas.microsoft.com/office/drawing/2014/chartex" xmlns:mc="http://schemas.openxmlformats.org/markup-compatibility/2006" xmlns:o="urn:schemas-microsoft-com:office:office" xmlns:r="http://schemas.openxmlformats.org/officeDocument/2006/relationships" xmlns:m="http://schemas.openxmlformats.org/officeDocument/2006/math" xmlns:v="urn:schemas-microsoft-com:vml" xmlns:wp14="http://schemas.microsoft.com/office/word/2010/wordprocessingDrawing" xmlns:wp="http://schemas.openxmlformats.org/drawingml/2006/wordprocessingDrawing" xmlns:w10="urn:schemas-microsoft-com:office:word" xmlns:w="http://schemas.openxmlformats.org/wordprocessingml/2006/main" xmlns:w14="http://schemas.microsoft.com/office/word/2010/wordml" xmlns:w15="http://schemas.microsoft.com/office/word/2012/wordml" xmlns:w16se="http://schemas.microsoft.com/office/word/2015/wordml/symex" xmlns:wpg="http://schemas.microsoft.com/office/word/2010/wordprocessingGroup" xmlns:wpi="http://schemas.microsoft.com/office/word/2010/wordprocessingInk" xmlns:wne="http://schemas.microsoft.com/office/word/2006/wordml" xmlns:wps="http://schemas.microsoft.com/office/word/2010/wordprocessingShape" mc:Ignorable="w14 w15 w16se wp14"/>
+</file>
+
+<file path=word/glossary/fontTable.xml><?xml version="1.0" encoding="utf-8"?>
+<w:fonts xmlns:mc="http://schemas.openxmlformats.org/markup-compatibility/2006" xmlns:r="http://schemas.openxmlformats.org/officeDocument/2006/relationships" xmlns:w="http://schemas.openxmlformats.org/wordprocessingml/2006/main" xmlns:w14="http://schemas.microsoft.com/office/word/2010/wordml" xmlns:w15="http://schemas.microsoft.com/office/word/2012/wordml" xmlns:w16se="http://schemas.microsoft.com/office/word/2015/wordml/symex" mc:Ignorable="w14 w15 w16se">
+  <w:font w:name="Times New Roman">
+    <w:panose1 w:val="02020603050405020304"/>
+    <w:charset w:val="00"/>
+    <w:family w:val="roman"/>
+    <w:pitch w:val="variable"/>
+    <w:sig w:usb0="E0002EFF" w:usb1="C000785B" w:usb2="00000009" w:usb3="00000000" w:csb0="000001FF" w:csb1="00000000"/>
+  </w:font>
+  <w:font w:name="Symbol">
+    <w:panose1 w:val="05050102010706020507"/>
+    <w:charset w:val="02"/>
+    <w:family w:val="roman"/>
+    <w:pitch w:val="variable"/>
+    <w:sig w:usb0="00000000" w:usb1="10000000" w:usb2="00000000" w:usb3="00000000" w:csb0="80000000" w:csb1="00000000"/>
+  </w:font>
+  <w:font w:name="Courier New">
+    <w:panose1 w:val="02070309020205020404"/>
+    <w:charset w:val="00"/>
+    <w:family w:val="modern"/>
+    <w:pitch w:val="fixed"/>
+    <w:sig w:usb0="E0002AFF" w:usb1="C0007843" w:usb2="00000009" w:usb3="00000000" w:csb0="000001FF" w:csb1="00000000"/>
+  </w:font>
+  <w:font w:name="Wingdings">
+    <w:panose1 w:val="05000000000000000000"/>
+    <w:charset w:val="4D"/>
+    <w:family w:val="decorative"/>
+    <w:pitch w:val="variable"/>
+    <w:sig w:usb0="00000003" w:usb1="00000000" w:usb2="00000000" w:usb3="00000000" w:csb0="80000001" w:csb1="00000000"/>
+  </w:font>
+  <w:font w:name="Meiryo">
+    <w:charset w:val="80"/>
+    <w:family w:val="swiss"/>
+    <w:pitch w:val="variable"/>
+    <w:sig w:usb0="E00002FF" w:usb1="6AC7FFFF" w:usb2="08000012" w:usb3="00000000" w:csb0="0002009F" w:csb1="00000000"/>
+  </w:font>
+  <w:font w:name="Tw Cen MT">
+    <w:altName w:val="Lucida Sans Unicode"/>
+    <w:charset w:val="00"/>
+    <w:family w:val="swiss"/>
+    <w:pitch w:val="variable"/>
+    <w:sig w:usb0="00000001" w:usb1="00000000" w:usb2="00000000" w:usb3="00000000" w:csb0="00000003" w:csb1="00000000"/>
+  </w:font>
+  <w:font w:name="FreesiaUPC">
+    <w:altName w:val="Times New Roman"/>
+    <w:charset w:val="00"/>
+    <w:family w:val="roman"/>
+    <w:pitch w:val="default"/>
+  </w:font>
+  <w:font w:name="Tw Cen MT Condensed">
+    <w:altName w:val="Arial Narrow"/>
+    <w:charset w:val="00"/>
+    <w:family w:val="swiss"/>
+    <w:pitch w:val="variable"/>
+    <w:sig w:usb0="00000001" w:usb1="00000000" w:usb2="00000000" w:usb3="00000000" w:csb0="00000003" w:csb1="00000000"/>
+  </w:font>
+  <w:font w:name="Angsana New">
+    <w:panose1 w:val="02020603050405020304"/>
+    <w:charset w:val="DE"/>
+    <w:family w:val="roman"/>
+    <w:pitch w:val="variable"/>
+    <w:sig w:usb0="01000001" w:usb1="00000000" w:usb2="00000000" w:usb3="00000000" w:csb0="00010000" w:csb1="00000000"/>
+  </w:font>
+  <w:font w:name="MS Mincho">
+    <w:altName w:val="Yu Gothic UI"/>
+    <w:panose1 w:val="02020609040205080304"/>
+    <w:charset w:val="80"/>
+    <w:family w:val="modern"/>
+    <w:pitch w:val="fixed"/>
+    <w:sig w:usb0="E00002FF" w:usb1="6AC7FDFB" w:usb2="08000012" w:usb3="00000000" w:csb0="0002009F" w:csb1="00000000"/>
+  </w:font>
+  <w:font w:name="Calibri">
+    <w:panose1 w:val="020F0502020204030204"/>
+    <w:charset w:val="00"/>
+    <w:family w:val="swiss"/>
+    <w:pitch w:val="variable"/>
+    <w:sig w:usb0="E4002EFF" w:usb1="C200247B" w:usb2="00000009" w:usb3="00000000" w:csb0="000001FF" w:csb1="00000000"/>
+  </w:font>
+  <w:font w:name="Calibri Light">
+    <w:panose1 w:val="020F0302020204030204"/>
+    <w:charset w:val="00"/>
+    <w:family w:val="swiss"/>
+    <w:pitch w:val="variable"/>
+    <w:sig w:usb0="E4002EFF" w:usb1="C200247B" w:usb2="00000009" w:usb3="00000000" w:csb0="000001FF" w:csb1="00000000"/>
+  </w:font>
+</w:fonts>
+</file>
+
+<file path=word/glossary/settings.xml><?xml version="1.0" encoding="utf-8"?>
+<w:settings xmlns:mc="http://schemas.openxmlformats.org/markup-compatibility/2006" xmlns:o="urn:schemas-microsoft-com:office:office" xmlns:r="http://schemas.openxmlformats.org/officeDocument/2006/relationships" xmlns:m="http://schemas.openxmlformats.org/officeDocument/2006/math" xmlns:v="urn:schemas-microsoft-com:vml" xmlns:w10="urn:schemas-microsoft-com:office:word" xmlns:w="http://schemas.openxmlformats.org/wordprocessingml/2006/main" xmlns:w14="http://schemas.microsoft.com/office/word/2010/wordml" xmlns:w15="http://schemas.microsoft.com/office/word/2012/wordml" xmlns:w16se="http://schemas.microsoft.com/office/word/2015/wordml/symex" xmlns:sl="http://schemas.openxmlformats.org/schemaLibrary/2006/main" mc:Ignorable="w14 w15 w16se">
+  <w:view w:val="normal"/>
+  <w:defaultTabStop w:val="720"/>
+  <w:characterSpacingControl w:val="doNotCompress"/>
+  <w:compat>
+    <w:useFELayout/>
+    <w:compatSetting w:name="compatibilityMode" w:uri="http://schemas.microsoft.com/office/word" w:val="15"/>
+    <w:compatSetting w:name="overrideTableStyleFontSizeAndJustification" w:uri="http://schemas.microsoft.com/office/word" w:val="1"/>
+    <w:compatSetting w:name="enableOpenTypeFeatures" w:uri="http://schemas.microsoft.com/office/word" w:val="1"/>
+    <w:compatSetting w:name="doNotFlipMirrorIndents" w:uri="http://schemas.microsoft.com/office/word" w:val="1"/>
+    <w:compatSetting w:name="differentiateMultirowTableHeaders" w:uri="http://schemas.microsoft.com/office/word" w:val="1"/>
+  </w:compat>
+  <w:rsids>
+    <w:rsidRoot w:val="00CE5D13"/>
+    <w:rsid w:val="00CE5D13"/>
+  </w:rsids>
+  <m:mathPr>
+    <m:mathFont m:val="Cambria Math"/>
+    <m:brkBin m:val="before"/>
+    <m:brkBinSub m:val="--"/>
+    <m:smallFrac m:val="0"/>
+    <m:dispDef/>
+    <m:lMargin m:val="0"/>
+    <m:rMargin m:val="0"/>
+    <m:defJc m:val="centerGroup"/>
+    <m:wrapIndent m:val="1440"/>
+    <m:intLim m:val="subSup"/>
+    <m:naryLim m:val="undOvr"/>
+  </m:mathPr>
+  <w:themeFontLang w:val="en-US"/>
+  <w:clrSchemeMapping w:bg1="light1" w:t1="dark1" w:bg2="light2" w:t2="dark2" w:accent1="accent1" w:accent2="accent2" w:accent3="accent3" w:accent4="accent4" w:accent5="accent5" w:accent6="accent6" w:hyperlink="hyperlink" w:followedHyperlink="followedHyperlink"/>
+  <w:decimalSymbol w:val="."/>
+  <w:listSeparator w:val=","/>
+  <w15:chartTrackingRefBased/>
+</w:settings>
+</file>
+
+<file path=word/glossary/styles.xml><?xml version="1.0" encoding="utf-8"?>
+<w:styles xmlns:mc="http://schemas.openxmlformats.org/markup-compatibility/2006" xmlns:r="http://schemas.openxmlformats.org/officeDocument/2006/relationships" xmlns:w="http://schemas.openxmlformats.org/wordprocessingml/2006/main" xmlns:w14="http://schemas.microsoft.com/office/word/2010/wordml" xmlns:w15="http://schemas.microsoft.com/office/word/2012/wordml" xmlns:w16se="http://schemas.microsoft.com/office/word/2015/wordml/symex" mc:Ignorable="w14 w15 w16se">
+  <w:docDefaults>
+    <w:rPrDefault>
+      <w:rPr>
+        <w:rFonts w:asciiTheme="minorHAnsi" w:eastAsiaTheme="minorEastAsia" w:hAnsiTheme="minorHAnsi" w:cstheme="minorBidi"/>
+        <w:sz w:val="22"/>
+        <w:szCs w:val="22"/>
+        <w:lang w:val="en-US" w:eastAsia="en-US" w:bidi="ar-SA"/>
+      </w:rPr>
+    </w:rPrDefault>
+    <w:pPrDefault>
+      <w:pPr>
+        <w:spacing w:after="160" w:line="259" w:lineRule="auto"/>
+      </w:pPr>
+    </w:pPrDefault>
+  </w:docDefaults>
+  <w:latentStyles w:defLockedState="0" w:defUIPriority="99" w:defSemiHidden="0" w:defUnhideWhenUsed="0" w:defQFormat="0" w:count="371">
+    <w:lsdException w:name="Normal" w:uiPriority="0" w:qFormat="1"/>
+    <w:lsdException w:name="heading 1" w:uiPriority="9" w:qFormat="1"/>
+    <w:lsdException w:name="heading 2" w:semiHidden="1" w:uiPriority="9" w:unhideWhenUsed="1" w:qFormat="1"/>
+    <w:lsdException w:name="heading 3" w:semiHidden="1" w:uiPriority="9" w:unhideWhenUsed="1" w:qFormat="1"/>
+    <w:lsdException w:name="heading 4" w:semiHidden="1" w:uiPriority="9" w:unhideWhenUsed="1" w:qFormat="1"/>
+    <w:lsdException w:name="heading 5" w:semiHidden="1" w:uiPriority="9" w:unhideWhenUsed="1" w:qFormat="1"/>
+    <w:lsdException w:name="heading 6" w:semiHidden="1" w:uiPriority="9" w:unhideWhenUsed="1" w:qFormat="1"/>
+    <w:lsdException w:name="heading 7" w:semiHidden="1" w:uiPriority="9" w:unhideWhenUsed="1" w:qFormat="1"/>
+    <w:lsdException w:name="heading 8" w:semiHidden="1" w:uiPriority="9" w:unhideWhenUsed="1" w:qFormat="1"/>
+    <w:lsdException w:name="heading 9" w:semiHidden="1" w:uiPriority="9" w:unhideWhenUsed="1" w:qFormat="1"/>
+    <w:lsdException w:name="index 1" w:semiHidden="1" w:unhideWhenUsed="1"/>
+    <w:lsdException w:name="index 2" w:semiHidden="1" w:unhideWhenUsed="1"/>
+    <w:lsdException w:name="index 3" w:semiHidden="1" w:unhideWhenUsed="1"/>
+    <w:lsdException w:name="index 4" w:semiHidden="1" w:unhideWhenUsed="1"/>
+    <w:lsdException w:name="index 5" w:semiHidden="1" w:unhideWhenUsed="1"/>
+    <w:lsdException w:name="index 6" w:semiHidden="1" w:unhideWhenUsed="1"/>
+    <w:lsdException w:name="index 7" w:semiHidden="1" w:unhideWhenUsed="1"/>
+    <w:lsdException w:name="index 8" w:semiHidden="1" w:unhideWhenUsed="1"/>
+    <w:lsdException w:name="index 9" w:semiHidden="1" w:unhideWhenUsed="1"/>
+    <w:lsdException w:name="toc 1" w:semiHidden="1" w:uiPriority="39" w:unhideWhenUsed="1"/>
+    <w:lsdException w:name="toc 2" w:semiHidden="1" w:uiPriority="39" w:unhideWhenUsed="1"/>
+    <w:lsdException w:name="toc 3" w:semiHidden="1" w:uiPriority="39" w:unhideWhenUsed="1"/>
+    <w:lsdException w:name="toc 4" w:semiHidden="1" w:uiPriority="39" w:unhideWhenUsed="1"/>
+    <w:lsdException w:name="toc 5" w:semiHidden="1" w:uiPriority="39" w:unhideWhenUsed="1"/>
+    <w:lsdException w:name="toc 6" w:semiHidden="1" w:uiPriority="39" w:unhideWhenUsed="1"/>
+    <w:lsdException w:name="toc 7" w:semiHidden="1" w:uiPriority="39" w:unhideWhenUsed="1"/>
+    <w:lsdException w:name="toc 8" w:semiHidden="1" w:uiPriority="39" w:unhideWhenUsed="1"/>
+    <w:lsdException w:name="toc 9" w:semiHidden="1" w:uiPriority="39" w:unhideWhenUsed="1"/>
+    <w:lsdException w:name="Normal Indent" w:semiHidden="1" w:unhideWhenUsed="1"/>
+    <w:lsdException w:name="footnote text" w:semiHidden="1" w:unhideWhenUsed="1"/>
+    <w:lsdException w:name="annotation text" w:semiHidden="1" w:unhideWhenUsed="1"/>
+    <w:lsdException w:name="header" w:semiHidden="1" w:unhideWhenUsed="1"/>
+    <w:lsdException w:name="footer" w:semiHidden="1" w:unhideWhenUsed="1"/>
+    <w:lsdException w:name="index heading" w:semiHidden="1" w:unhideWhenUsed="1"/>
+    <w:lsdException w:name="caption" w:semiHidden="1" w:uiPriority="35" w:unhideWhenUsed="1" w:qFormat="1"/>
+    <w:lsdException w:name="table of figures" w:semiHidden="1" w:unhideWhenUsed="1"/>
+    <w:lsdException w:name="envelope address" w:semiHidden="1" w:unhideWhenUsed="1"/>
+    <w:lsdException w:name="envelope return" w:semiHidden="1" w:unhideWhenUsed="1"/>
+    <w:lsdException w:name="footnote reference" w:semiHidden="1" w:unhideWhenUsed="1"/>
+    <w:lsdException w:name="annotation reference" w:semiHidden="1" w:unhideWhenUsed="1"/>
+    <w:lsdException w:name="line number" w:semiHidden="1" w:unhideWhenUsed="1"/>
+    <w:lsdException w:name="page number" w:semiHidden="1" w:unhideWhenUsed="1"/>
+    <w:lsdException w:name="endnote reference" w:semiHidden="1" w:unhideWhenUsed="1"/>
+    <w:lsdException w:name="endnote text" w:semiHidden="1" w:unhideWhenUsed="1"/>
+    <w:lsdException w:name="table of authorities" w:semiHidden="1" w:unhideWhenUsed="1"/>
+    <w:lsdException w:name="macro" w:semiHidden="1" w:unhideWhenUsed="1"/>
+    <w:lsdException w:name="toa heading" w:semiHidden="1" w:unhideWhenUsed="1"/>
+    <w:lsdException w:name="List" w:semiHidden="1" w:unhideWhenUsed="1"/>
+    <w:lsdException w:name="List Bullet" w:semiHidden="1" w:unhideWhenUsed="1"/>
+    <w:lsdException w:name="List Number" w:semiHidden="1" w:unhideWhenUsed="1"/>
+    <w:lsdException w:name="List 2" w:semiHidden="1" w:unhideWhenUsed="1"/>
+    <w:lsdException w:name="List 3" w:semiHidden="1" w:unhideWhenUsed="1"/>
+    <w:lsdException w:name="List 4" w:semiHidden="1" w:unhideWhenUsed="1"/>
+    <w:lsdException w:name="List 5" w:semiHidden="1" w:unhideWhenUsed="1"/>
+    <w:lsdException w:name="List Bullet 2" w:semiHidden="1" w:unhideWhenUsed="1"/>
+    <w:lsdException w:name="List Bullet 3" w:semiHidden="1" w:unhideWhenUsed="1"/>
+    <w:lsdException w:name="List Bullet 4" w:semiHidden="1" w:unhideWhenUsed="1"/>
+    <w:lsdException w:name="List Bullet 5" w:semiHidden="1" w:unhideWhenUsed="1"/>
+    <w:lsdException w:name="List Number 2" w:semiHidden="1" w:unhideWhenUsed="1"/>
+    <w:lsdException w:name="List Number 3" w:semiHidden="1" w:unhideWhenUsed="1"/>
+    <w:lsdException w:name="List Number 4" w:semiHidden="1" w:unhideWhenUsed="1"/>
+    <w:lsdException w:name="List Number 5" w:semiHidden="1" w:unhideWhenUsed="1"/>
+    <w:lsdException w:name="Title" w:uiPriority="10" w:qFormat="1"/>
+    <w:lsdException w:name="Closing" w:semiHidden="1" w:unhideWhenUsed="1"/>
+    <w:lsdException w:name="Signature" w:semiHidden="1" w:unhideWhenUsed="1"/>
+    <w:lsdException w:name="Default Paragraph Font" w:semiHidden="1" w:uiPriority="1" w:unhideWhenUsed="1"/>
+    <w:lsdException w:name="Body Text" w:semiHidden="1" w:unhideWhenUsed="1"/>
+    <w:lsdException w:name="Body Text Indent" w:semiHidden="1" w:unhideWhenUsed="1"/>
+    <w:lsdException w:name="List Continue" w:semiHidden="1" w:unhideWhenUsed="1"/>
+    <w:lsdException w:name="List Continue 2" w:semiHidden="1" w:unhideWhenUsed="1"/>
+    <w:lsdException w:name="List Continue 3" w:semiHidden="1" w:unhideWhenUsed="1"/>
+    <w:lsdException w:name="List Continue 4" w:semiHidden="1" w:unhideWhenUsed="1"/>
+    <w:lsdException w:name="List Continue 5" w:semiHidden="1" w:unhideWhenUsed="1"/>
+    <w:lsdException w:name="Message Header" w:semiHidden="1" w:unhideWhenUsed="1"/>
+    <w:lsdException w:name="Subtitle" w:uiPriority="11" w:qFormat="1"/>
+    <w:lsdException w:name="Salutation" w:semiHidden="1" w:unhideWhenUsed="1"/>
+    <w:lsdException w:name="Date" w:semiHidden="1" w:unhideWhenUsed="1"/>
+    <w:lsdException w:name="Body Text First Indent" w:semiHidden="1" w:unhideWhenUsed="1"/>
+    <w:lsdException w:name="Body Text First Indent 2" w:semiHidden="1" w:unhideWhenUsed="1"/>
+    <w:lsdException w:name="Note Heading" w:semiHidden="1" w:unhideWhenUsed="1"/>
+    <w:lsdException w:name="Body Text 2" w:semiHidden="1" w:unhideWhenUsed="1"/>
+    <w:lsdException w:name="Body Text 3" w:semiHidden="1" w:unhideWhenUsed="1"/>
+    <w:lsdException w:name="Body Text Indent 2" w:semiHidden="1" w:unhideWhenUsed="1"/>
+    <w:lsdException w:name="Body Text Indent 3" w:semiHidden="1" w:unhideWhenUsed="1"/>
+    <w:lsdException w:name="Block Text" w:semiHidden="1" w:unhideWhenUsed="1"/>
+    <w:lsdException w:name="Hyperlink" w:semiHidden="1" w:unhideWhenUsed="1"/>
+    <w:lsdException w:name="FollowedHyperlink" w:semiHidden="1" w:unhideWhenUsed="1"/>
+    <w:lsdException w:name="Strong" w:uiPriority="22" w:qFormat="1"/>
+    <w:lsdException w:name="Emphasis" w:uiPriority="20" w:qFormat="1"/>
+    <w:lsdException w:name="Document Map" w:semiHidden="1" w:unhideWhenUsed="1"/>
+    <w:lsdException w:name="Plain Text" w:semiHidden="1" w:unhideWhenUsed="1"/>
+    <w:lsdException w:name="E-mail Signature" w:semiHidden="1" w:unhideWhenUsed="1"/>
+    <w:lsdException w:name="HTML Top of Form" w:semiHidden="1" w:unhideWhenUsed="1"/>
+    <w:lsdException w:name="HTML Bottom of Form" w:semiHidden="1" w:unhideWhenUsed="1"/>
+    <w:lsdException w:name="Normal (Web)" w:semiHidden="1" w:unhideWhenUsed="1"/>
+    <w:lsdException w:name="HTML Acronym" w:semiHidden="1" w:unhideWhenUsed="1"/>
+    <w:lsdException w:name="HTML Address" w:semiHidden="1" w:unhideWhenUsed="1"/>
+    <w:lsdException w:name="HTML Cite" w:semiHidden="1" w:unhideWhenUsed="1"/>
+    <w:lsdException w:name="HTML Code" w:semiHidden="1" w:unhideWhenUsed="1"/>
+    <w:lsdException w:name="HTML Definition" w:semiHidden="1" w:unhideWhenUsed="1"/>
+    <w:lsdException w:name="HTML Keyboard" w:semiHidden="1" w:unhideWhenUsed="1"/>
+    <w:lsdException w:name="HTML Preformatted" w:semiHidden="1" w:unhideWhenUsed="1"/>
+    <w:lsdException w:name="HTML Sample" w:semiHidden="1" w:unhideWhenUsed="1"/>
+    <w:lsdException w:name="HTML Typewriter" w:semiHidden="1" w:unhideWhenUsed="1"/>
+    <w:lsdException w:name="HTML Variable" w:semiHidden="1" w:unhideWhenUsed="1"/>
+    <w:lsdException w:name="Normal Table" w:semiHidden="1" w:unhideWhenUsed="1"/>
+    <w:lsdException w:name="annotation subject" w:semiHidden="1" w:unhideWhenUsed="1"/>
+    <w:lsdException w:name="No List" w:semiHidden="1" w:unhideWhenUsed="1"/>
+    <w:lsdException w:name="Outline List 1" w:semiHidden="1" w:unhideWhenUsed="1"/>
+    <w:lsdException w:name="Outline List 2" w:semiHidden="1" w:unhideWhenUsed="1"/>
+    <w:lsdException w:name="Outline List 3" w:semiHidden="1" w:unhideWhenUsed="1"/>
+    <w:lsdException w:name="Table Simple 1" w:semiHidden="1" w:unhideWhenUsed="1"/>
+    <w:lsdException w:name="Table Simple 2" w:semiHidden="1" w:unhideWhenUsed="1"/>
+    <w:lsdException w:name="Table Simple 3" w:semiHidden="1" w:unhideWhenUsed="1"/>
+    <w:lsdException w:name="Table Classic 1" w:semiHidden="1" w:unhideWhenUsed="1"/>
+    <w:lsdException w:name="Table Classic 2" w:semiHidden="1" w:unhideWhenUsed="1"/>
+    <w:lsdException w:name="Table Classic 3" w:semiHidden="1" w:unhideWhenUsed="1"/>
+    <w:lsdException w:name="Table Classic 4" w:semiHidden="1" w:unhideWhenUsed="1"/>
+    <w:lsdException w:name="Table Colorful 1" w:semiHidden="1" w:unhideWhenUsed="1"/>
+    <w:lsdException w:name="Table Colorful 2" w:semiHidden="1" w:unhideWhenUsed="1"/>
+    <w:lsdException w:name="Table Colorful 3" w:semiHidden="1" w:unhideWhenUsed="1"/>
+    <w:lsdException w:name="Table Columns 1" w:semiHidden="1" w:unhideWhenUsed="1"/>
+    <w:lsdException w:name="Table Columns 2" w:semiHidden="1" w:unhideWhenUsed="1"/>
+    <w:lsdException w:name="Table Columns 3" w:semiHidden="1" w:unhideWhenUsed="1"/>
+    <w:lsdException w:name="Table Columns 4" w:semiHidden="1" w:unhideWhenUsed="1"/>
+    <w:lsdException w:name="Table Columns 5" w:semiHidden="1" w:unhideWhenUsed="1"/>
+    <w:lsdException w:name="Table Grid 1" w:semiHidden="1" w:unhideWhenUsed="1"/>
+    <w:lsdException w:name="Table Grid 2" w:semiHidden="1" w:unhideWhenUsed="1"/>
+    <w:lsdException w:name="Table Grid 3" w:semiHidden="1" w:unhideWhenUsed="1"/>
+    <w:lsdException w:name="Table Grid 4" w:semiHidden="1" w:unhideWhenUsed="1"/>
+    <w:lsdException w:name="Table Grid 5" w:semiHidden="1" w:unhideWhenUsed="1"/>
+    <w:lsdException w:name="Table Grid 6" w:semiHidden="1" w:unhideWhenUsed="1"/>
+    <w:lsdException w:name="Table Grid 7" w:semiHidden="1" w:unhideWhenUsed="1"/>
+    <w:lsdException w:name="Table Grid 8" w:semiHidden="1" w:unhideWhenUsed="1"/>
+    <w:lsdException w:name="Table List 1" w:semiHidden="1" w:unhideWhenUsed="1"/>
+    <w:lsdException w:name="Table List 2" w:semiHidden="1" w:unhideWhenUsed="1"/>
+    <w:lsdException w:name="Table List 3" w:semiHidden="1" w:unhideWhenUsed="1"/>
+    <w:lsdException w:name="Table List 4" w:semiHidden="1" w:unhideWhenUsed="1"/>
+    <w:lsdException w:name="Table List 5" w:semiHidden="1" w:unhideWhenUsed="1"/>
+    <w:lsdException w:name="Table List 6" w:semiHidden="1" w:unhideWhenUsed="1"/>
+    <w:lsdException w:name="Table List 7" w:semiHidden="1" w:unhideWhenUsed="1"/>
+    <w:lsdException w:name="Table List 8" w:semiHidden="1" w:unhideWhenUsed="1"/>
+    <w:lsdException w:name="Table 3D effects 1" w:semiHidden="1" w:unhideWhenUsed="1"/>
+    <w:lsdException w:name="Table 3D effects 2" w:semiHidden="1" w:unhideWhenUsed="1"/>
+    <w:lsdException w:name="Table 3D effects 3" w:semiHidden="1" w:unhideWhenUsed="1"/>
+    <w:lsdException w:name="Table Contemporary" w:semiHidden="1" w:unhideWhenUsed="1"/>
+    <w:lsdException w:name="Table Elegant" w:semiHidden="1" w:unhideWhenUsed="1"/>
+    <w:lsdException w:name="Table Professional" w:semiHidden="1" w:unhideWhenUsed="1"/>
+    <w:lsdException w:name="Table Subtle 1" w:semiHidden="1" w:unhideWhenUsed="1"/>
+    <w:lsdException w:name="Table Subtle 2" w:semiHidden="1" w:unhideWhenUsed="1"/>
+    <w:lsdException w:name="Table Web 1" w:semiHidden="1" w:unhideWhenUsed="1"/>
+    <w:lsdException w:name="Table Web 2" w:semiHidden="1" w:unhideWhenUsed="1"/>
+    <w:lsdException w:name="Table Web 3" w:semiHidden="1" w:unhideWhenUsed="1"/>
+    <w:lsdException w:name="Balloon Text" w:semiHidden="1" w:unhideWhenUsed="1"/>
+    <w:lsdException w:name="Table Grid" w:uiPriority="39"/>
+    <w:lsdException w:name="Table Theme" w:semiHidden="1" w:unhideWhenUsed="1"/>
+    <w:lsdException w:name="Placeholder Text" w:semiHidden="1"/>
+    <w:lsdException w:name="No Spacing" w:uiPriority="1" w:qFormat="1"/>
+    <w:lsdException w:name="Light Shading" w:uiPriority="60"/>
+    <w:lsdException w:name="Light List" w:uiPriority="61"/>
+    <w:lsdException w:name="Light Grid" w:uiPriority="62"/>
+    <w:lsdException w:name="Medium Shading 1" w:uiPriority="63"/>
+    <w:lsdException w:name="Medium Shading 2" w:uiPriority="64"/>
+    <w:lsdException w:name="Medium List 1" w:uiPriority="65"/>
+    <w:lsdException w:name="Medium List 2" w:uiPriority="66"/>
+    <w:lsdException w:name="Medium Grid 1" w:uiPriority="67"/>
+    <w:lsdException w:name="Medium Grid 2" w:uiPriority="68"/>
+    <w:lsdException w:name="Medium Grid 3" w:uiPriority="69"/>
+    <w:lsdException w:name="Dark List" w:uiPriority="70"/>
+    <w:lsdException w:name="Colorful Shading" w:uiPriority="71"/>
+    <w:lsdException w:name="Colorful List" w:uiPriority="72"/>
+    <w:lsdException w:name="Colorful Grid" w:uiPriority="73"/>
+    <w:lsdException w:name="Light Shading Accent 1" w:uiPriority="60"/>
+    <w:lsdException w:name="Light List Accent 1" w:uiPriority="61"/>
+    <w:lsdException w:name="Light Grid Accent 1" w:uiPriority="62"/>
+    <w:lsdException w:name="Medium Shading 1 Accent 1" w:uiPriority="63"/>
+    <w:lsdException w:name="Medium Shading 2 Accent 1" w:uiPriority="64"/>
+    <w:lsdException w:name="Medium List 1 Accent 1" w:uiPriority="65"/>
+    <w:lsdException w:name="Revision" w:semiHidden="1"/>
+    <w:lsdException w:name="List Paragraph" w:uiPriority="34" w:qFormat="1"/>
+    <w:lsdException w:name="Quote" w:uiPriority="29" w:qFormat="1"/>
+    <w:lsdException w:name="Intense Quote" w:uiPriority="30" w:qFormat="1"/>
+    <w:lsdException w:name="Medium List 2 Accent 1" w:uiPriority="66"/>
+    <w:lsdException w:name="Medium Grid 1 Accent 1" w:uiPriority="67"/>
+    <w:lsdException w:name="Medium Grid 2 Accent 1" w:uiPriority="68"/>
+    <w:lsdException w:name="Medium Grid 3 Accent 1" w:uiPriority="69"/>
+    <w:lsdException w:name="Dark List Accent 1" w:uiPriority="70"/>
+    <w:lsdException w:name="Colorful Shading Accent 1" w:uiPriority="71"/>
+    <w:lsdException w:name="Colorful List Accent 1" w:uiPriority="72"/>
+    <w:lsdException w:name="Colorful Grid Accent 1" w:uiPriority="73"/>
+    <w:lsdException w:name="Light Shading Accent 2" w:uiPriority="60"/>
+    <w:lsdException w:name="Light List Accent 2" w:uiPriority="61"/>
+    <w:lsdException w:name="Light Grid Accent 2" w:uiPriority="62"/>
+    <w:lsdException w:name="Medium Shading 1 Accent 2" w:uiPriority="63"/>
+    <w:lsdException w:name="Medium Shading 2 Accent 2" w:uiPriority="64"/>
+    <w:lsdException w:name="Medium List 1 Accent 2" w:uiPriority="65"/>
+    <w:lsdException w:name="Medium List 2 Accent 2" w:uiPriority="66"/>
+    <w:lsdException w:name="Medium Grid 1 Accent 2" w:uiPriority="67"/>
+    <w:lsdException w:name="Medium Grid 2 Accent 2" w:uiPriority="68"/>
+    <w:lsdException w:name="Medium Grid 3 Accent 2" w:uiPriority="69"/>
+    <w:lsdException w:name="Dark List Accent 2" w:uiPriority="70"/>
+    <w:lsdException w:name="Colorful Shading Accent 2" w:uiPriority="71"/>
+    <w:lsdException w:name="Colorful List Accent 2" w:uiPriority="72"/>
+    <w:lsdException w:name="Colorful Grid Accent 2" w:uiPriority="73"/>
+    <w:lsdException w:name="Light Shading Accent 3" w:uiPriority="60"/>
+    <w:lsdException w:name="Light List Accent 3" w:uiPriority="61"/>
+    <w:lsdException w:name="Light Grid Accent 3" w:uiPriority="62"/>
+    <w:lsdException w:name="Medium Shading 1 Accent 3" w:uiPriority="63"/>
+    <w:lsdException w:name="Medium Shading 2 Accent 3" w:uiPriority="64"/>
+    <w:lsdException w:name="Medium List 1 Accent 3" w:uiPriority="65"/>
+    <w:lsdException w:name="Medium List 2 Accent 3" w:uiPriority="66"/>
+    <w:lsdException w:name="Medium Grid 1 Accent 3" w:uiPriority="67"/>
+    <w:lsdException w:name="Medium Grid 2 Accent 3" w:uiPriority="68"/>
+    <w:lsdException w:name="Medium Grid 3 Accent 3" w:uiPriority="69"/>
+    <w:lsdException w:name="Dark List Accent 3" w:uiPriority="70"/>
+    <w:lsdException w:name="Colorful Shading Accent 3" w:uiPriority="71"/>
+    <w:lsdException w:name="Colorful List Accent 3" w:uiPriority="72"/>
+    <w:lsdException w:name="Colorful Grid Accent 3" w:uiPriority="73"/>
+    <w:lsdException w:name="Light Shading Accent 4" w:uiPriority="60"/>
+    <w:lsdException w:name="Light List Accent 4" w:uiPriority="61"/>
+    <w:lsdException w:name="Light Grid Accent 4" w:uiPriority="62"/>
+    <w:lsdException w:name="Medium Shading 1 Accent 4" w:uiPriority="63"/>
+    <w:lsdException w:name="Medium Shading 2 Accent 4" w:uiPriority="64"/>
+    <w:lsdException w:name="Medium List 1 Accent 4" w:uiPriority="65"/>
+    <w:lsdException w:name="Medium List 2 Accent 4" w:uiPriority="66"/>
+    <w:lsdException w:name="Medium Grid 1 Accent 4" w:uiPriority="67"/>
+    <w:lsdException w:name="Medium Grid 2 Accent 4" w:uiPriority="68"/>
+    <w:lsdException w:name="Medium Grid 3 Accent 4" w:uiPriority="69"/>
+    <w:lsdException w:name="Dark List Accent 4" w:uiPriority="70"/>
+    <w:lsdException w:name="Colorful Shading Accent 4" w:uiPriority="71"/>
+    <w:lsdException w:name="Colorful List Accent 4" w:uiPriority="72"/>
+    <w:lsdException w:name="Colorful Grid Accent 4" w:uiPriority="73"/>
+    <w:lsdException w:name="Light Shading Accent 5" w:uiPriority="60"/>
+    <w:lsdException w:name="Light List Accent 5" w:uiPriority="61"/>
+    <w:lsdException w:name="Light Grid Accent 5" w:uiPriority="62"/>
+    <w:lsdException w:name="Medium Shading 1 Accent 5" w:uiPriority="63"/>
+    <w:lsdException w:name="Medium Shading 2 Accent 5" w:uiPriority="64"/>
+    <w:lsdException w:name="Medium List 1 Accent 5" w:uiPriority="65"/>
+    <w:lsdException w:name="Medium List 2 Accent 5" w:uiPriority="66"/>
+    <w:lsdException w:name="Medium Grid 1 Accent 5" w:uiPriority="67"/>
+    <w:lsdException w:name="Medium Grid 2 Accent 5" w:uiPriority="68"/>
+    <w:lsdException w:name="Medium Grid 3 Accent 5" w:uiPriority="69"/>
+    <w:lsdException w:name="Dark List Accent 5" w:uiPriority="70"/>
+    <w:lsdException w:name="Colorful Shading Accent 5" w:uiPriority="71"/>
+    <w:lsdException w:name="Colorful List Accent 5" w:uiPriority="72"/>
+    <w:lsdException w:name="Colorful Grid Accent 5" w:uiPriority="73"/>
+    <w:lsdException w:name="Light Shading Accent 6" w:uiPriority="60"/>
+    <w:lsdException w:name="Light List Accent 6" w:uiPriority="61"/>
+    <w:lsdException w:name="Light Grid Accent 6" w:uiPriority="62"/>
+    <w:lsdException w:name="Medium Shading 1 Accent 6" w:uiPriority="63"/>
+    <w:lsdException w:name="Medium Shading 2 Accent 6" w:uiPriority="64"/>
+    <w:lsdException w:name="Medium List 1 Accent 6" w:uiPriority="65"/>
+    <w:lsdException w:name="Medium List 2 Accent 6" w:uiPriority="66"/>
+    <w:lsdException w:name="Medium Grid 1 Accent 6" w:uiPriority="67"/>
+    <w:lsdException w:name="Medium Grid 2 Accent 6" w:uiPriority="68"/>
+    <w:lsdException w:name="Medium Grid 3 Accent 6" w:uiPriority="69"/>
+    <w:lsdException w:name="Dark List Accent 6" w:uiPriority="70"/>
+    <w:lsdException w:name="Colorful Shading Accent 6" w:uiPriority="71"/>
+    <w:lsdException w:name="Colorful List Accent 6" w:uiPriority="72"/>
+    <w:lsdException w:name="Colorful Grid Accent 6" w:uiPriority="73"/>
+    <w:lsdException w:name="Subtle Emphasis" w:uiPriority="19" w:qFormat="1"/>
+    <w:lsdException w:name="Intense Emphasis" w:uiPriority="21" w:qFormat="1"/>
+    <w:lsdException w:name="Subtle Reference" w:uiPriority="31" w:qFormat="1"/>
+    <w:lsdException w:name="Intense Reference" w:uiPriority="32" w:qFormat="1"/>
+    <w:lsdException w:name="Book Title" w:uiPriority="33" w:qFormat="1"/>
+    <w:lsdException w:name="Bibliography" w:semiHidden="1" w:uiPriority="37" w:unhideWhenUsed="1"/>
+    <w:lsdException w:name="TOC Heading" w:semiHidden="1" w:uiPriority="39" w:unhideWhenUsed="1" w:qFormat="1"/>
+    <w:lsdException w:name="Plain Table 1" w:uiPriority="41"/>
+    <w:lsdException w:name="Plain Table 2" w:uiPriority="42"/>
+    <w:lsdException w:name="Plain Table 3" w:uiPriority="43"/>
+    <w:lsdException w:name="Plain Table 4" w:uiPriority="44"/>
+    <w:lsdException w:name="Plain Table 5" w:uiPriority="45"/>
+    <w:lsdException w:name="Grid Table Light" w:uiPriority="40"/>
+    <w:lsdException w:name="Grid Table 1 Light" w:uiPriority="46"/>
+    <w:lsdException w:name="Grid Table 2" w:uiPriority="47"/>
+    <w:lsdException w:name="Grid Table 3" w:uiPriority="48"/>
+    <w:lsdException w:name="Grid Table 4" w:uiPriority="49"/>
+    <w:lsdException w:name="Grid Table 5 Dark" w:uiPriority="50"/>
+    <w:lsdException w:name="Grid Table 6 Colorful" w:uiPriority="51"/>
+    <w:lsdException w:name="Grid Table 7 Colorful" w:uiPriority="52"/>
+    <w:lsdException w:name="Grid Table 1 Light Accent 1" w:uiPriority="46"/>
+    <w:lsdException w:name="Grid Table 2 Accent 1" w:uiPriority="47"/>
+    <w:lsdException w:name="Grid Table 3 Accent 1" w:uiPriority="48"/>
+    <w:lsdException w:name="Grid Table 4 Accent 1" w:uiPriority="49"/>
+    <w:lsdException w:name="Grid Table 5 Dark Accent 1" w:uiPriority="50"/>
+    <w:lsdException w:name="Grid Table 6 Colorful Accent 1" w:uiPriority="51"/>
+    <w:lsdException w:name="Grid Table 7 Colorful Accent 1" w:uiPriority="52"/>
+    <w:lsdException w:name="Grid Table 1 Light Accent 2" w:uiPriority="46"/>
+    <w:lsdException w:name="Grid Table 2 Accent 2" w:uiPriority="47"/>
+    <w:lsdException w:name="Grid Table 3 Accent 2" w:uiPriority="48"/>
+    <w:lsdException w:name="Grid Table 4 Accent 2" w:uiPriority="49"/>
+    <w:lsdException w:name="Grid Table 5 Dark Accent 2" w:uiPriority="50"/>
+    <w:lsdException w:name="Grid Table 6 Colorful Accent 2" w:uiPriority="51"/>
+    <w:lsdException w:name="Grid Table 7 Colorful Accent 2" w:uiPriority="52"/>
+    <w:lsdException w:name="Grid Table 1 Light Accent 3" w:uiPriority="46"/>
+    <w:lsdException w:name="Grid Table 2 Accent 3" w:uiPriority="47"/>
+    <w:lsdException w:name="Grid Table 3 Accent 3" w:uiPriority="48"/>
+    <w:lsdException w:name="Grid Table 4 Accent 3" w:uiPriority="49"/>
+    <w:lsdException w:name="Grid Table 5 Dark Accent 3" w:uiPriority="50"/>
+    <w:lsdException w:name="Grid Table 6 Colorful Accent 3" w:uiPriority="51"/>
+    <w:lsdException w:name="Grid Table 7 Colorful Accent 3" w:uiPriority="52"/>
+    <w:lsdException w:name="Grid Table 1 Light Accent 4" w:uiPriority="46"/>
+    <w:lsdException w:name="Grid Table 2 Accent 4" w:uiPriority="47"/>
+    <w:lsdException w:name="Grid Table 3 Accent 4" w:uiPriority="48"/>
+    <w:lsdException w:name="Grid Table 4 Accent 4" w:uiPriority="49"/>
+    <w:lsdException w:name="Grid Table 5 Dark Accent 4" w:uiPriority="50"/>
+    <w:lsdException w:name="Grid Table 6 Colorful Accent 4" w:uiPriority="51"/>
+    <w:lsdException w:name="Grid Table 7 Colorful Accent 4" w:uiPriority="52"/>
+    <w:lsdException w:name="Grid Table 1 Light Accent 5" w:uiPriority="46"/>
+    <w:lsdException w:name="Grid Table 2 Accent 5" w:uiPriority="47"/>
+    <w:lsdException w:name="Grid Table 3 Accent 5" w:uiPriority="48"/>
+    <w:lsdException w:name="Grid Table 4 Accent 5" w:uiPriority="49"/>
+    <w:lsdException w:name="Grid Table 5 Dark Accent 5" w:uiPriority="50"/>
+    <w:lsdException w:name="Grid Table 6 Colorful Accent 5" w:uiPriority="51"/>
+    <w:lsdException w:name="Grid Table 7 Colorful Accent 5" w:uiPriority="52"/>
+    <w:lsdException w:name="Grid Table 1 Light Accent 6" w:uiPriority="46"/>
+    <w:lsdException w:name="Grid Table 2 Accent 6" w:uiPriority="47"/>
+    <w:lsdException w:name="Grid Table 3 Accent 6" w:uiPriority="48"/>
+    <w:lsdException w:name="Grid Table 4 Accent 6" w:uiPriority="49"/>
+    <w:lsdException w:name="Grid Table 5 Dark Accent 6" w:uiPriority="50"/>
+    <w:lsdException w:name="Grid Table 6 Colorful Accent 6" w:uiPriority="51"/>
+    <w:lsdException w:name="Grid Table 7 Colorful Accent 6" w:uiPriority="52"/>
+    <w:lsdException w:name="List Table 1 Light" w:uiPriority="46"/>
+    <w:lsdException w:name="List Table 2" w:uiPriority="47"/>
+    <w:lsdException w:name="List Table 3" w:uiPriority="48"/>
+    <w:lsdException w:name="List Table 4" w:uiPriority="49"/>
+    <w:lsdException w:name="List Table 5 Dark" w:uiPriority="50"/>
+    <w:lsdException w:name="List Table 6 Colorful" w:uiPriority="51"/>
+    <w:lsdException w:name="List Table 7 Colorful" w:uiPriority="52"/>
+    <w:lsdException w:name="List Table 1 Light Accent 1" w:uiPriority="46"/>
+    <w:lsdException w:name="List Table 2 Accent 1" w:uiPriority="47"/>
+    <w:lsdException w:name="List Table 3 Accent 1" w:uiPriority="48"/>
+    <w:lsdException w:name="List Table 4 Accent 1" w:uiPriority="49"/>
+    <w:lsdException w:name="List Table 5 Dark Accent 1" w:uiPriority="50"/>
+    <w:lsdException w:name="List Table 6 Colorful Accent 1" w:uiPriority="51"/>
+    <w:lsdException w:name="List Table 7 Colorful Accent 1" w:uiPriority="52"/>
+    <w:lsdException w:name="List Table 1 Light Accent 2" w:uiPriority="46"/>
+    <w:lsdException w:name="List Table 2 Accent 2" w:uiPriority="47"/>
+    <w:lsdException w:name="List Table 3 Accent 2" w:uiPriority="48"/>
+    <w:lsdException w:name="List Table 4 Accent 2" w:uiPriority="49"/>
+    <w:lsdException w:name="List Table 5 Dark Accent 2" w:uiPriority="50"/>
+    <w:lsdException w:name="List Table 6 Colorful Accent 2" w:uiPriority="51"/>
+    <w:lsdException w:name="List Table 7 Colorful Accent 2" w:uiPriority="52"/>
+    <w:lsdException w:name="List Table 1 Light Accent 3" w:uiPriority="46"/>
+    <w:lsdException w:name="List Table 2 Accent 3" w:uiPriority="47"/>
+    <w:lsdException w:name="List Table 3 Accent 3" w:uiPriority="48"/>
+    <w:lsdException w:name="List Table 4 Accent 3" w:uiPriority="49"/>
+    <w:lsdException w:name="List Table 5 Dark Accent 3" w:uiPriority="50"/>
+    <w:lsdException w:name="List Table 6 Colorful Accent 3" w:uiPriority="51"/>
+    <w:lsdException w:name="List Table 7 Colorful Accent 3" w:uiPriority="52"/>
+    <w:lsdException w:name="List Table 1 Light Accent 4" w:uiPriority="46"/>
+    <w:lsdException w:name="List Table 2 Accent 4" w:uiPriority="47"/>
+    <w:lsdException w:name="List Table 3 Accent 4" w:uiPriority="48"/>
+    <w:lsdException w:name="List Table 4 Accent 4" w:uiPriority="49"/>
+    <w:lsdException w:name="List Table 5 Dark Accent 4" w:uiPriority="50"/>
+    <w:lsdException w:name="List Table 6 Colorful Accent 4" w:uiPriority="51"/>
+    <w:lsdException w:name="List Table 7 Colorful Accent 4" w:uiPriority="52"/>
+    <w:lsdException w:name="List Table 1 Light Accent 5" w:uiPriority="46"/>
+    <w:lsdException w:name="List Table 2 Accent 5" w:uiPriority="47"/>
+    <w:lsdException w:name="List Table 3 Accent 5" w:uiPriority="48"/>
+    <w:lsdException w:name="List Table 4 Accent 5" w:uiPriority="49"/>
+    <w:lsdException w:name="List Table 5 Dark Accent 5" w:uiPriority="50"/>
+    <w:lsdException w:name="List Table 6 Colorful Accent 5" w:uiPriority="51"/>
+    <w:lsdException w:name="List Table 7 Colorful Accent 5" w:uiPriority="52"/>
+    <w:lsdException w:name="List Table 1 Light Accent 6" w:uiPriority="46"/>
+    <w:lsdException w:name="List Table 2 Accent 6" w:uiPriority="47"/>
+    <w:lsdException w:name="List Table 3 Accent 6" w:uiPriority="48"/>
+    <w:lsdException w:name="List Table 4 Accent 6" w:uiPriority="49"/>
+    <w:lsdException w:name="List Table 5 Dark Accent 6" w:uiPriority="50"/>
+    <w:lsdException w:name="List Table 6 Colorful Accent 6" w:uiPriority="51"/>
+    <w:lsdException w:name="List Table 7 Colorful Accent 6" w:uiPriority="52"/>
+  </w:latentStyles>
+  <w:style w:type="paragraph" w:default="1" w:styleId="Normal">
+    <w:name w:val="Normal"/>
+    <w:qFormat/>
+  </w:style>
+  <w:style w:type="character" w:default="1" w:styleId="DefaultParagraphFont">
+    <w:name w:val="Default Paragraph Font"/>
+    <w:uiPriority w:val="1"/>
+    <w:semiHidden/>
+    <w:unhideWhenUsed/>
+  </w:style>
+  <w:style w:type="table" w:default="1" w:styleId="TableNormal">
+    <w:name w:val="Normal Table"/>
+    <w:uiPriority w:val="99"/>
+    <w:semiHidden/>
+    <w:unhideWhenUsed/>
+    <w:tblPr>
+      <w:tblInd w:w="0" w:type="dxa"/>
+      <w:tblCellMar>
+        <w:top w:w="0" w:type="dxa"/>
+        <w:left w:w="108" w:type="dxa"/>
+        <w:bottom w:w="0" w:type="dxa"/>
+        <w:right w:w="108" w:type="dxa"/>
+      </w:tblCellMar>
+    </w:tblPr>
+  </w:style>
+  <w:style w:type="numbering" w:default="1" w:styleId="NoList">
+    <w:name w:val="No List"/>
+    <w:uiPriority w:val="99"/>
+    <w:semiHidden/>
+    <w:unhideWhenUsed/>
+  </w:style>
+  <w:style w:type="paragraph" w:customStyle="1" w:styleId="B585C33BD53249BDB4C9E73FFF8C4898">
+    <w:name w:val="B585C33BD53249BDB4C9E73FFF8C4898"/>
+    <w:rsid w:val="00CE5D13"/>
+  </w:style>
+  <w:style w:type="paragraph" w:customStyle="1" w:styleId="399CEDD648C245418CC0DD9F927E6AC3">
+    <w:name w:val="399CEDD648C245418CC0DD9F927E6AC3"/>
+    <w:rsid w:val="00CE5D13"/>
+  </w:style>
+  <w:style w:type="paragraph" w:customStyle="1" w:styleId="527C7CAA620F41E48CA9E6C60331FEC7">
+    <w:name w:val="527C7CAA620F41E48CA9E6C60331FEC7"/>
+    <w:rsid w:val="00CE5D13"/>
+  </w:style>
+</w:styles>
+</file>
+
+<file path=word/glossary/webSettings.xml><?xml version="1.0" encoding="utf-8"?>
+<w:webSettings xmlns:mc="http://schemas.openxmlformats.org/markup-compatibility/2006" xmlns:r="http://schemas.openxmlformats.org/officeDocument/2006/relationships" xmlns:w="http://schemas.openxmlformats.org/wordprocessingml/2006/main" xmlns:w14="http://schemas.microsoft.com/office/word/2010/wordml" xmlns:w15="http://schemas.microsoft.com/office/word/2012/wordml" xmlns:w16se="http://schemas.microsoft.com/office/word/2015/wordml/symex" mc:Ignorable="w14 w15 w16se">
+  <w:optimizeForBrowser/>
+  <w:allowPNG/>
+</w:webSettings>
 </file>
 
 <file path=word/theme/theme1.xml><?xml version="1.0" encoding="utf-8"?>
@@ -8544,7 +11208,7 @@
 </file>
 
 <file path=customXml/itemProps1.xml><?xml version="1.0" encoding="utf-8"?>
-<ds:datastoreItem xmlns:ds="http://schemas.openxmlformats.org/officeDocument/2006/customXml" ds:itemID="{716963A9-F229-4C68-89E7-B66A983EA061}">
+<ds:datastoreItem xmlns:ds="http://schemas.openxmlformats.org/officeDocument/2006/customXml" ds:itemID="{4052CCEF-1069-46E1-AC61-6BC476888561}">
   <ds:schemaRefs>
     <ds:schemaRef ds:uri="http://schemas.openxmlformats.org/officeDocument/2006/bibliography"/>
   </ds:schemaRefs>

</xml_diff>

<commit_message>
update testing into report
</commit_message>
<xml_diff>
--- a/Report_ASM2.docx
+++ b/Report_ASM2.docx
@@ -189,19 +189,7 @@
                 <w:sz w:val="21"/>
                 <w:szCs w:val="21"/>
               </w:rPr>
-              <w:t>1.1</w:t>
-            </w:r>
-            <w:r>
-              <w:rPr>
-                <w:rStyle w:val="Hyperlink"/>
-                <w:rFonts w:ascii="Times New Roman" w:hAnsi="Times New Roman"/>
-                <w:b/>
-                <w:bCs/>
-                <w:noProof/>
-                <w:sz w:val="21"/>
-                <w:szCs w:val="21"/>
-              </w:rPr>
-              <w:t xml:space="preserve"> Background</w:t>
+              <w:t>1.1 Background</w:t>
             </w:r>
             <w:r>
               <w:rPr>
@@ -4308,8 +4296,10 @@
       <w:r>
         <w:rPr>
           <w:rFonts w:ascii="Times New Roman" w:hAnsi="Times New Roman" w:cs="Times New Roman"/>
-          <w:sz w:val="21"/>
-          <w:szCs w:val="21"/>
+          <w:noProof/>
+          <w:sz w:val="21"/>
+          <w:szCs w:val="21"/>
+          <w:lang w:eastAsia="en-US" w:bidi="ar-SA"/>
         </w:rPr>
         <w:drawing>
           <wp:inline distT="0" distB="0" distL="0" distR="0" wp14:anchorId="1775BA0A" wp14:editId="403EB6C0">
@@ -5509,8 +5499,6 @@
           <w:szCs w:val="21"/>
         </w:rPr>
       </w:pPr>
-      <w:bookmarkStart w:id="12" w:name="_GoBack"/>
-      <w:bookmarkEnd w:id="12"/>
     </w:p>
     <w:p>
       <w:pPr>
@@ -5683,7 +5671,7 @@
           <w:szCs w:val="21"/>
         </w:rPr>
       </w:pPr>
-      <w:bookmarkStart w:id="13" w:name="_Toc182919704"/>
+      <w:bookmarkStart w:id="12" w:name="_Toc182919704"/>
       <w:r>
         <w:rPr>
           <w:rFonts w:ascii="Times New Roman" w:hAnsi="Times New Roman" w:cs="Times New Roman"/>
@@ -5716,7 +5704,7 @@
         </w:rPr>
         <w:t>-Loveland)</w:t>
       </w:r>
-      <w:bookmarkEnd w:id="13"/>
+      <w:bookmarkEnd w:id="12"/>
     </w:p>
     <w:p>
       <w:pPr>
@@ -5757,7 +5745,7 @@
           <w:szCs w:val="21"/>
         </w:rPr>
       </w:pPr>
-      <w:bookmarkStart w:id="14" w:name="_Toc182919705"/>
+      <w:bookmarkStart w:id="13" w:name="_Toc182919705"/>
       <w:r>
         <w:rPr>
           <w:rFonts w:ascii="Times New Roman" w:hAnsi="Times New Roman" w:cs="Times New Roman"/>
@@ -5768,7 +5756,7 @@
         </w:rPr>
         <w:t>2.4.1 How It Works</w:t>
       </w:r>
-      <w:bookmarkEnd w:id="14"/>
+      <w:bookmarkEnd w:id="13"/>
     </w:p>
     <w:p>
       <w:pPr>
@@ -5835,7 +5823,7 @@
           <w:szCs w:val="21"/>
         </w:rPr>
       </w:pPr>
-      <w:bookmarkStart w:id="15" w:name="_Toc182919706"/>
+      <w:bookmarkStart w:id="14" w:name="_Toc182919706"/>
       <w:r>
         <w:rPr>
           <w:rFonts w:ascii="Times New Roman" w:hAnsi="Times New Roman" w:cs="Times New Roman"/>
@@ -5846,7 +5834,7 @@
         </w:rPr>
         <w:t>2.4.2 Example</w:t>
       </w:r>
-      <w:bookmarkEnd w:id="15"/>
+      <w:bookmarkEnd w:id="14"/>
     </w:p>
     <w:p>
       <w:pPr>
@@ -5877,7 +5865,7 @@
           <w:szCs w:val="21"/>
         </w:rPr>
       </w:pPr>
-      <w:bookmarkStart w:id="16" w:name="_Toc182919707"/>
+      <w:bookmarkStart w:id="15" w:name="_Toc182919707"/>
       <w:r>
         <w:rPr>
           <w:rFonts w:ascii="Times New Roman" w:hAnsi="Times New Roman" w:cs="Times New Roman"/>
@@ -5888,7 +5876,7 @@
         </w:rPr>
         <w:t>3. Implementation</w:t>
       </w:r>
-      <w:bookmarkEnd w:id="16"/>
+      <w:bookmarkEnd w:id="15"/>
     </w:p>
     <w:p>
       <w:pPr>
@@ -5901,7 +5889,7 @@
           <w:szCs w:val="21"/>
         </w:rPr>
       </w:pPr>
-      <w:bookmarkStart w:id="17" w:name="_Toc182919708"/>
+      <w:bookmarkStart w:id="16" w:name="_Toc182919708"/>
       <w:r>
         <w:rPr>
           <w:rFonts w:ascii="Times New Roman" w:hAnsi="Times New Roman" w:cs="Times New Roman"/>
@@ -5934,7 +5922,7 @@
         </w:rPr>
         <w:t xml:space="preserve"> analyzer</w:t>
       </w:r>
-      <w:bookmarkEnd w:id="17"/>
+      <w:bookmarkEnd w:id="16"/>
     </w:p>
     <w:p>
       <w:pPr>
@@ -5965,7 +5953,7 @@
           <w:szCs w:val="21"/>
         </w:rPr>
       </w:pPr>
-      <w:bookmarkStart w:id="18" w:name="_Toc182919709"/>
+      <w:bookmarkStart w:id="17" w:name="_Toc182919709"/>
       <w:r>
         <w:rPr>
           <w:rFonts w:ascii="Times New Roman" w:hAnsi="Times New Roman" w:cs="Times New Roman"/>
@@ -5977,7 +5965,7 @@
         <w:lastRenderedPageBreak/>
         <w:t>3.1.1 File Format</w:t>
       </w:r>
-      <w:bookmarkEnd w:id="18"/>
+      <w:bookmarkEnd w:id="17"/>
     </w:p>
     <w:p>
       <w:pPr>
@@ -6008,7 +5996,7 @@
           <w:szCs w:val="21"/>
         </w:rPr>
       </w:pPr>
-      <w:bookmarkStart w:id="19" w:name="_Toc182919710"/>
+      <w:bookmarkStart w:id="18" w:name="_Toc182919710"/>
       <w:r>
         <w:rPr>
           <w:rFonts w:ascii="Times New Roman" w:hAnsi="Times New Roman" w:cs="Times New Roman"/>
@@ -6019,7 +6007,7 @@
         </w:rPr>
         <w:t>3.2 Inference Methods</w:t>
       </w:r>
-      <w:bookmarkEnd w:id="19"/>
+      <w:bookmarkEnd w:id="18"/>
     </w:p>
     <w:p>
       <w:pPr>
@@ -6032,7 +6020,7 @@
           <w:szCs w:val="21"/>
         </w:rPr>
       </w:pPr>
-      <w:bookmarkStart w:id="20" w:name="_Toc182919711"/>
+      <w:bookmarkStart w:id="19" w:name="_Toc182919711"/>
       <w:r>
         <w:rPr>
           <w:rFonts w:ascii="Times New Roman" w:hAnsi="Times New Roman" w:cs="Times New Roman"/>
@@ -6043,7 +6031,7 @@
         </w:rPr>
         <w:t>3.2.1 Truth Table Checker</w:t>
       </w:r>
-      <w:bookmarkEnd w:id="20"/>
+      <w:bookmarkEnd w:id="19"/>
     </w:p>
     <w:p>
       <w:pPr>
@@ -6092,7 +6080,7 @@
           <w:szCs w:val="21"/>
         </w:rPr>
       </w:pPr>
-      <w:bookmarkStart w:id="21" w:name="_Toc182919712"/>
+      <w:bookmarkStart w:id="20" w:name="_Toc182919712"/>
       <w:r>
         <w:rPr>
           <w:rFonts w:ascii="Times New Roman" w:hAnsi="Times New Roman" w:cs="Times New Roman"/>
@@ -6103,7 +6091,7 @@
         </w:rPr>
         <w:t>3.2.2 Chaining</w:t>
       </w:r>
-      <w:bookmarkEnd w:id="21"/>
+      <w:bookmarkEnd w:id="20"/>
     </w:p>
     <w:p>
       <w:pPr>
@@ -6134,7 +6122,7 @@
           <w:szCs w:val="21"/>
         </w:rPr>
       </w:pPr>
-      <w:bookmarkStart w:id="22" w:name="_Toc182919713"/>
+      <w:bookmarkStart w:id="21" w:name="_Toc182919713"/>
       <w:r>
         <w:rPr>
           <w:rFonts w:ascii="Times New Roman" w:hAnsi="Times New Roman" w:cs="Times New Roman"/>
@@ -6145,7 +6133,7 @@
         </w:rPr>
         <w:t>3.2.3 Forward Chaining (FC)</w:t>
       </w:r>
-      <w:bookmarkEnd w:id="22"/>
+      <w:bookmarkEnd w:id="21"/>
     </w:p>
     <w:p>
       <w:pPr>
@@ -6176,7 +6164,7 @@
           <w:szCs w:val="21"/>
         </w:rPr>
       </w:pPr>
-      <w:bookmarkStart w:id="23" w:name="_Toc182919714"/>
+      <w:bookmarkStart w:id="22" w:name="_Toc182919714"/>
       <w:r>
         <w:rPr>
           <w:rFonts w:ascii="Times New Roman" w:hAnsi="Times New Roman" w:cs="Times New Roman"/>
@@ -6187,7 +6175,7 @@
         </w:rPr>
         <w:t>3.2.4 Backward Chaining (BC)</w:t>
       </w:r>
-      <w:bookmarkEnd w:id="23"/>
+      <w:bookmarkEnd w:id="22"/>
     </w:p>
     <w:p>
       <w:pPr>
@@ -6218,7 +6206,7 @@
           <w:szCs w:val="21"/>
         </w:rPr>
       </w:pPr>
-      <w:bookmarkStart w:id="24" w:name="_Toc182919715"/>
+      <w:bookmarkStart w:id="23" w:name="_Toc182919715"/>
       <w:r>
         <w:rPr>
           <w:rFonts w:ascii="Times New Roman" w:hAnsi="Times New Roman" w:cs="Times New Roman"/>
@@ -6251,7 +6239,7 @@
         </w:rPr>
         <w:t>-Loveland)</w:t>
       </w:r>
-      <w:bookmarkEnd w:id="24"/>
+      <w:bookmarkEnd w:id="23"/>
     </w:p>
     <w:p>
       <w:pPr>
@@ -6282,7 +6270,7 @@
           <w:szCs w:val="21"/>
         </w:rPr>
       </w:pPr>
-      <w:bookmarkStart w:id="25" w:name="_Toc182919716"/>
+      <w:bookmarkStart w:id="24" w:name="_Toc182919716"/>
       <w:r>
         <w:rPr>
           <w:rFonts w:ascii="Times New Roman" w:hAnsi="Times New Roman" w:cs="Times New Roman"/>
@@ -6293,7 +6281,7 @@
         </w:rPr>
         <w:t>4. Testing</w:t>
       </w:r>
-      <w:bookmarkEnd w:id="25"/>
+      <w:bookmarkEnd w:id="24"/>
     </w:p>
     <w:p>
       <w:pPr>
@@ -6306,7 +6294,7 @@
           <w:szCs w:val="21"/>
         </w:rPr>
       </w:pPr>
-      <w:bookmarkStart w:id="26" w:name="_Toc182919717"/>
+      <w:bookmarkStart w:id="25" w:name="_Toc182919717"/>
       <w:r>
         <w:rPr>
           <w:rFonts w:ascii="Times New Roman" w:hAnsi="Times New Roman" w:cs="Times New Roman"/>
@@ -6317,25 +6305,472 @@
         </w:rPr>
         <w:t>4.0.1 Horn Testing</w:t>
       </w:r>
+      <w:bookmarkEnd w:id="25"/>
+    </w:p>
+    <w:p>
+      <w:pPr>
+        <w:spacing w:after="160" w:line="259" w:lineRule="auto"/>
+        <w:rPr>
+          <w:rFonts w:ascii="Times New Roman" w:hAnsi="Times New Roman" w:cs="Times New Roman"/>
+          <w:sz w:val="21"/>
+          <w:szCs w:val="21"/>
+        </w:rPr>
+      </w:pPr>
+      <w:r>
+        <w:rPr>
+          <w:rFonts w:ascii="Times New Roman" w:hAnsi="Times New Roman" w:cs="Times New Roman"/>
+          <w:sz w:val="21"/>
+          <w:szCs w:val="21"/>
+        </w:rPr>
+        <w:t>The system has been tested with Horn clauses, which are a special form of propositional logic often used in forward chaining. Horn clauses ensure that each rule has at most one positive literal, which simplifies the process of inference.</w:t>
+      </w:r>
+      <w:r>
+        <w:rPr>
+          <w:rFonts w:ascii="Times New Roman" w:hAnsi="Times New Roman" w:cs="Times New Roman"/>
+          <w:sz w:val="21"/>
+          <w:szCs w:val="21"/>
+        </w:rPr>
+        <w:t xml:space="preserve"> Below are 9 different test cases using Horn Knowledge Base. </w:t>
+      </w:r>
+    </w:p>
+    <w:p>
+      <w:pPr>
+        <w:spacing w:after="160" w:line="259" w:lineRule="auto"/>
+        <w:rPr>
+          <w:rFonts w:ascii="Times New Roman" w:hAnsi="Times New Roman" w:cs="Times New Roman"/>
+          <w:sz w:val="21"/>
+          <w:szCs w:val="21"/>
+        </w:rPr>
+      </w:pPr>
+      <w:r>
+        <w:rPr>
+          <w:rFonts w:ascii="Times New Roman" w:hAnsi="Times New Roman" w:cs="Times New Roman"/>
+          <w:sz w:val="21"/>
+          <w:szCs w:val="21"/>
+        </w:rPr>
+        <w:drawing>
+          <wp:inline distT="0" distB="0" distL="0" distR="0" wp14:anchorId="40A8759E" wp14:editId="4BFE184A">
+            <wp:extent cx="2661848" cy="1169677"/>
+            <wp:effectExtent l="0" t="0" r="5715" b="0"/>
+            <wp:docPr id="2" name="Picture 2"/>
+            <wp:cNvGraphicFramePr>
+              <a:graphicFrameLocks xmlns:a="http://schemas.openxmlformats.org/drawingml/2006/main" noChangeAspect="1"/>
+            </wp:cNvGraphicFramePr>
+            <a:graphic xmlns:a="http://schemas.openxmlformats.org/drawingml/2006/main">
+              <a:graphicData uri="http://schemas.openxmlformats.org/drawingml/2006/picture">
+                <pic:pic xmlns:pic="http://schemas.openxmlformats.org/drawingml/2006/picture">
+                  <pic:nvPicPr>
+                    <pic:cNvPr id="1" name=""/>
+                    <pic:cNvPicPr/>
+                  </pic:nvPicPr>
+                  <pic:blipFill>
+                    <a:blip r:embed="rId9"/>
+                    <a:stretch>
+                      <a:fillRect/>
+                    </a:stretch>
+                  </pic:blipFill>
+                  <pic:spPr>
+                    <a:xfrm>
+                      <a:off x="0" y="0"/>
+                      <a:ext cx="2672904" cy="1174535"/>
+                    </a:xfrm>
+                    <a:prstGeom prst="rect">
+                      <a:avLst/>
+                    </a:prstGeom>
+                  </pic:spPr>
+                </pic:pic>
+              </a:graphicData>
+            </a:graphic>
+          </wp:inline>
+        </w:drawing>
+      </w:r>
+      <w:r>
+        <w:rPr>
+          <w:rFonts w:ascii="Times New Roman" w:hAnsi="Times New Roman" w:cs="Times New Roman"/>
+          <w:sz w:val="21"/>
+          <w:szCs w:val="21"/>
+        </w:rPr>
+        <w:t xml:space="preserve"> </w:t>
+      </w:r>
+      <w:r>
+        <w:rPr>
+          <w:rFonts w:ascii="Times New Roman" w:hAnsi="Times New Roman" w:cs="Times New Roman"/>
+          <w:sz w:val="21"/>
+          <w:szCs w:val="21"/>
+        </w:rPr>
+        <w:drawing>
+          <wp:inline distT="0" distB="0" distL="0" distR="0" wp14:anchorId="6754C253" wp14:editId="55505D4F">
+            <wp:extent cx="2826179" cy="1157043"/>
+            <wp:effectExtent l="0" t="0" r="0" b="5080"/>
+            <wp:docPr id="3" name="Picture 3"/>
+            <wp:cNvGraphicFramePr>
+              <a:graphicFrameLocks xmlns:a="http://schemas.openxmlformats.org/drawingml/2006/main" noChangeAspect="1"/>
+            </wp:cNvGraphicFramePr>
+            <a:graphic xmlns:a="http://schemas.openxmlformats.org/drawingml/2006/main">
+              <a:graphicData uri="http://schemas.openxmlformats.org/drawingml/2006/picture">
+                <pic:pic xmlns:pic="http://schemas.openxmlformats.org/drawingml/2006/picture">
+                  <pic:nvPicPr>
+                    <pic:cNvPr id="1" name=""/>
+                    <pic:cNvPicPr/>
+                  </pic:nvPicPr>
+                  <pic:blipFill>
+                    <a:blip r:embed="rId10"/>
+                    <a:stretch>
+                      <a:fillRect/>
+                    </a:stretch>
+                  </pic:blipFill>
+                  <pic:spPr>
+                    <a:xfrm>
+                      <a:off x="0" y="0"/>
+                      <a:ext cx="2833678" cy="1160113"/>
+                    </a:xfrm>
+                    <a:prstGeom prst="rect">
+                      <a:avLst/>
+                    </a:prstGeom>
+                  </pic:spPr>
+                </pic:pic>
+              </a:graphicData>
+            </a:graphic>
+          </wp:inline>
+        </w:drawing>
+      </w:r>
+    </w:p>
+    <w:p>
+      <w:pPr>
+        <w:spacing w:after="160" w:line="259" w:lineRule="auto"/>
+        <w:rPr>
+          <w:rFonts w:ascii="Times New Roman" w:hAnsi="Times New Roman" w:cs="Times New Roman"/>
+          <w:sz w:val="21"/>
+          <w:szCs w:val="21"/>
+        </w:rPr>
+      </w:pPr>
+      <w:r>
+        <w:rPr>
+          <w:rFonts w:ascii="Times New Roman" w:hAnsi="Times New Roman" w:cs="Times New Roman"/>
+          <w:sz w:val="21"/>
+          <w:szCs w:val="21"/>
+        </w:rPr>
+        <w:drawing>
+          <wp:inline distT="0" distB="0" distL="0" distR="0" wp14:anchorId="4623F59F" wp14:editId="4DB0252A">
+            <wp:extent cx="2713913" cy="1374063"/>
+            <wp:effectExtent l="0" t="0" r="0" b="0"/>
+            <wp:docPr id="4" name="Picture 4"/>
+            <wp:cNvGraphicFramePr>
+              <a:graphicFrameLocks xmlns:a="http://schemas.openxmlformats.org/drawingml/2006/main" noChangeAspect="1"/>
+            </wp:cNvGraphicFramePr>
+            <a:graphic xmlns:a="http://schemas.openxmlformats.org/drawingml/2006/main">
+              <a:graphicData uri="http://schemas.openxmlformats.org/drawingml/2006/picture">
+                <pic:pic xmlns:pic="http://schemas.openxmlformats.org/drawingml/2006/picture">
+                  <pic:nvPicPr>
+                    <pic:cNvPr id="1" name=""/>
+                    <pic:cNvPicPr/>
+                  </pic:nvPicPr>
+                  <pic:blipFill>
+                    <a:blip r:embed="rId11"/>
+                    <a:stretch>
+                      <a:fillRect/>
+                    </a:stretch>
+                  </pic:blipFill>
+                  <pic:spPr>
+                    <a:xfrm>
+                      <a:off x="0" y="0"/>
+                      <a:ext cx="2735371" cy="1384927"/>
+                    </a:xfrm>
+                    <a:prstGeom prst="rect">
+                      <a:avLst/>
+                    </a:prstGeom>
+                  </pic:spPr>
+                </pic:pic>
+              </a:graphicData>
+            </a:graphic>
+          </wp:inline>
+        </w:drawing>
+      </w:r>
+      <w:r>
+        <w:rPr>
+          <w:rFonts w:ascii="Times New Roman" w:hAnsi="Times New Roman" w:cs="Times New Roman"/>
+          <w:sz w:val="21"/>
+          <w:szCs w:val="21"/>
+        </w:rPr>
+        <w:drawing>
+          <wp:inline distT="0" distB="0" distL="0" distR="0" wp14:anchorId="5C3480C2" wp14:editId="6F6692DF">
+            <wp:extent cx="2984003" cy="1354386"/>
+            <wp:effectExtent l="0" t="0" r="6985" b="0"/>
+            <wp:docPr id="5" name="Picture 5"/>
+            <wp:cNvGraphicFramePr>
+              <a:graphicFrameLocks xmlns:a="http://schemas.openxmlformats.org/drawingml/2006/main" noChangeAspect="1"/>
+            </wp:cNvGraphicFramePr>
+            <a:graphic xmlns:a="http://schemas.openxmlformats.org/drawingml/2006/main">
+              <a:graphicData uri="http://schemas.openxmlformats.org/drawingml/2006/picture">
+                <pic:pic xmlns:pic="http://schemas.openxmlformats.org/drawingml/2006/picture">
+                  <pic:nvPicPr>
+                    <pic:cNvPr id="1" name=""/>
+                    <pic:cNvPicPr/>
+                  </pic:nvPicPr>
+                  <pic:blipFill>
+                    <a:blip r:embed="rId12"/>
+                    <a:stretch>
+                      <a:fillRect/>
+                    </a:stretch>
+                  </pic:blipFill>
+                  <pic:spPr>
+                    <a:xfrm>
+                      <a:off x="0" y="0"/>
+                      <a:ext cx="3044912" cy="1382032"/>
+                    </a:xfrm>
+                    <a:prstGeom prst="rect">
+                      <a:avLst/>
+                    </a:prstGeom>
+                  </pic:spPr>
+                </pic:pic>
+              </a:graphicData>
+            </a:graphic>
+          </wp:inline>
+        </w:drawing>
+      </w:r>
+    </w:p>
+    <w:p>
+      <w:pPr>
+        <w:spacing w:after="160" w:line="259" w:lineRule="auto"/>
+        <w:rPr>
+          <w:rFonts w:ascii="Times New Roman" w:hAnsi="Times New Roman" w:cs="Times New Roman"/>
+          <w:sz w:val="21"/>
+          <w:szCs w:val="21"/>
+        </w:rPr>
+      </w:pPr>
+      <w:r>
+        <w:rPr>
+          <w:rFonts w:ascii="Times New Roman" w:hAnsi="Times New Roman" w:cs="Times New Roman"/>
+          <w:sz w:val="21"/>
+          <w:szCs w:val="21"/>
+        </w:rPr>
+        <w:lastRenderedPageBreak/>
+        <w:drawing>
+          <wp:inline distT="0" distB="0" distL="0" distR="0" wp14:anchorId="60DB8D55" wp14:editId="0B0ACB4B">
+            <wp:extent cx="2665102" cy="1127258"/>
+            <wp:effectExtent l="0" t="0" r="1905" b="0"/>
+            <wp:docPr id="6" name="Picture 6"/>
+            <wp:cNvGraphicFramePr>
+              <a:graphicFrameLocks xmlns:a="http://schemas.openxmlformats.org/drawingml/2006/main" noChangeAspect="1"/>
+            </wp:cNvGraphicFramePr>
+            <a:graphic xmlns:a="http://schemas.openxmlformats.org/drawingml/2006/main">
+              <a:graphicData uri="http://schemas.openxmlformats.org/drawingml/2006/picture">
+                <pic:pic xmlns:pic="http://schemas.openxmlformats.org/drawingml/2006/picture">
+                  <pic:nvPicPr>
+                    <pic:cNvPr id="1" name=""/>
+                    <pic:cNvPicPr/>
+                  </pic:nvPicPr>
+                  <pic:blipFill>
+                    <a:blip r:embed="rId13"/>
+                    <a:stretch>
+                      <a:fillRect/>
+                    </a:stretch>
+                  </pic:blipFill>
+                  <pic:spPr>
+                    <a:xfrm>
+                      <a:off x="0" y="0"/>
+                      <a:ext cx="2688343" cy="1137088"/>
+                    </a:xfrm>
+                    <a:prstGeom prst="rect">
+                      <a:avLst/>
+                    </a:prstGeom>
+                  </pic:spPr>
+                </pic:pic>
+              </a:graphicData>
+            </a:graphic>
+          </wp:inline>
+        </w:drawing>
+      </w:r>
+      <w:r>
+        <w:rPr>
+          <w:rFonts w:ascii="Times New Roman" w:hAnsi="Times New Roman" w:cs="Times New Roman"/>
+          <w:sz w:val="21"/>
+          <w:szCs w:val="21"/>
+        </w:rPr>
+        <w:drawing>
+          <wp:inline distT="0" distB="0" distL="0" distR="0" wp14:anchorId="78F2690E" wp14:editId="3C1D98F5">
+            <wp:extent cx="3151589" cy="1280501"/>
+            <wp:effectExtent l="0" t="0" r="0" b="0"/>
+            <wp:docPr id="7" name="Picture 7"/>
+            <wp:cNvGraphicFramePr>
+              <a:graphicFrameLocks xmlns:a="http://schemas.openxmlformats.org/drawingml/2006/main" noChangeAspect="1"/>
+            </wp:cNvGraphicFramePr>
+            <a:graphic xmlns:a="http://schemas.openxmlformats.org/drawingml/2006/main">
+              <a:graphicData uri="http://schemas.openxmlformats.org/drawingml/2006/picture">
+                <pic:pic xmlns:pic="http://schemas.openxmlformats.org/drawingml/2006/picture">
+                  <pic:nvPicPr>
+                    <pic:cNvPr id="1" name=""/>
+                    <pic:cNvPicPr/>
+                  </pic:nvPicPr>
+                  <pic:blipFill>
+                    <a:blip r:embed="rId14"/>
+                    <a:stretch>
+                      <a:fillRect/>
+                    </a:stretch>
+                  </pic:blipFill>
+                  <pic:spPr>
+                    <a:xfrm>
+                      <a:off x="0" y="0"/>
+                      <a:ext cx="3164361" cy="1285690"/>
+                    </a:xfrm>
+                    <a:prstGeom prst="rect">
+                      <a:avLst/>
+                    </a:prstGeom>
+                  </pic:spPr>
+                </pic:pic>
+              </a:graphicData>
+            </a:graphic>
+          </wp:inline>
+        </w:drawing>
+      </w:r>
+    </w:p>
+    <w:p>
+      <w:pPr>
+        <w:spacing w:after="160" w:line="259" w:lineRule="auto"/>
+        <w:rPr>
+          <w:rFonts w:ascii="Times New Roman" w:hAnsi="Times New Roman" w:cs="Times New Roman"/>
+          <w:sz w:val="21"/>
+          <w:szCs w:val="21"/>
+        </w:rPr>
+      </w:pPr>
+      <w:r>
+        <w:rPr>
+          <w:rFonts w:ascii="Times New Roman" w:hAnsi="Times New Roman" w:cs="Times New Roman"/>
+          <w:sz w:val="21"/>
+          <w:szCs w:val="21"/>
+        </w:rPr>
+        <w:drawing>
+          <wp:inline distT="0" distB="0" distL="0" distR="0" wp14:anchorId="5FD27F3B" wp14:editId="04EFE525">
+            <wp:extent cx="2675590" cy="1483866"/>
+            <wp:effectExtent l="0" t="0" r="0" b="2540"/>
+            <wp:docPr id="8" name="Picture 8"/>
+            <wp:cNvGraphicFramePr>
+              <a:graphicFrameLocks xmlns:a="http://schemas.openxmlformats.org/drawingml/2006/main" noChangeAspect="1"/>
+            </wp:cNvGraphicFramePr>
+            <a:graphic xmlns:a="http://schemas.openxmlformats.org/drawingml/2006/main">
+              <a:graphicData uri="http://schemas.openxmlformats.org/drawingml/2006/picture">
+                <pic:pic xmlns:pic="http://schemas.openxmlformats.org/drawingml/2006/picture">
+                  <pic:nvPicPr>
+                    <pic:cNvPr id="1" name=""/>
+                    <pic:cNvPicPr/>
+                  </pic:nvPicPr>
+                  <pic:blipFill>
+                    <a:blip r:embed="rId15"/>
+                    <a:stretch>
+                      <a:fillRect/>
+                    </a:stretch>
+                  </pic:blipFill>
+                  <pic:spPr>
+                    <a:xfrm>
+                      <a:off x="0" y="0"/>
+                      <a:ext cx="2686806" cy="1490086"/>
+                    </a:xfrm>
+                    <a:prstGeom prst="rect">
+                      <a:avLst/>
+                    </a:prstGeom>
+                  </pic:spPr>
+                </pic:pic>
+              </a:graphicData>
+            </a:graphic>
+          </wp:inline>
+        </w:drawing>
+      </w:r>
+      <w:r>
+        <w:rPr>
+          <w:rFonts w:ascii="Times New Roman" w:hAnsi="Times New Roman" w:cs="Times New Roman"/>
+          <w:sz w:val="21"/>
+          <w:szCs w:val="21"/>
+        </w:rPr>
+        <w:drawing>
+          <wp:inline distT="0" distB="0" distL="0" distR="0" wp14:anchorId="32FE04A6" wp14:editId="3B184B68">
+            <wp:extent cx="2979122" cy="1454868"/>
+            <wp:effectExtent l="0" t="0" r="0" b="0"/>
+            <wp:docPr id="9" name="Picture 9"/>
+            <wp:cNvGraphicFramePr>
+              <a:graphicFrameLocks xmlns:a="http://schemas.openxmlformats.org/drawingml/2006/main" noChangeAspect="1"/>
+            </wp:cNvGraphicFramePr>
+            <a:graphic xmlns:a="http://schemas.openxmlformats.org/drawingml/2006/main">
+              <a:graphicData uri="http://schemas.openxmlformats.org/drawingml/2006/picture">
+                <pic:pic xmlns:pic="http://schemas.openxmlformats.org/drawingml/2006/picture">
+                  <pic:nvPicPr>
+                    <pic:cNvPr id="1" name=""/>
+                    <pic:cNvPicPr/>
+                  </pic:nvPicPr>
+                  <pic:blipFill>
+                    <a:blip r:embed="rId16"/>
+                    <a:stretch>
+                      <a:fillRect/>
+                    </a:stretch>
+                  </pic:blipFill>
+                  <pic:spPr>
+                    <a:xfrm>
+                      <a:off x="0" y="0"/>
+                      <a:ext cx="2984228" cy="1457361"/>
+                    </a:xfrm>
+                    <a:prstGeom prst="rect">
+                      <a:avLst/>
+                    </a:prstGeom>
+                  </pic:spPr>
+                </pic:pic>
+              </a:graphicData>
+            </a:graphic>
+          </wp:inline>
+        </w:drawing>
+      </w:r>
+    </w:p>
+    <w:p>
+      <w:pPr>
+        <w:spacing w:after="160" w:line="259" w:lineRule="auto"/>
+        <w:rPr>
+          <w:rFonts w:ascii="Times New Roman" w:hAnsi="Times New Roman" w:cs="Times New Roman"/>
+          <w:sz w:val="21"/>
+          <w:szCs w:val="21"/>
+        </w:rPr>
+      </w:pPr>
+      <w:r>
+        <w:rPr>
+          <w:rFonts w:ascii="Times New Roman" w:hAnsi="Times New Roman" w:cs="Times New Roman"/>
+          <w:sz w:val="21"/>
+          <w:szCs w:val="21"/>
+        </w:rPr>
+        <w:drawing>
+          <wp:inline distT="0" distB="0" distL="0" distR="0" wp14:anchorId="60215D5B" wp14:editId="3B11A2AD">
+            <wp:extent cx="5584023" cy="1176463"/>
+            <wp:effectExtent l="0" t="0" r="0" b="5080"/>
+            <wp:docPr id="10" name="Picture 10"/>
+            <wp:cNvGraphicFramePr>
+              <a:graphicFrameLocks xmlns:a="http://schemas.openxmlformats.org/drawingml/2006/main" noChangeAspect="1"/>
+            </wp:cNvGraphicFramePr>
+            <a:graphic xmlns:a="http://schemas.openxmlformats.org/drawingml/2006/main">
+              <a:graphicData uri="http://schemas.openxmlformats.org/drawingml/2006/picture">
+                <pic:pic xmlns:pic="http://schemas.openxmlformats.org/drawingml/2006/picture">
+                  <pic:nvPicPr>
+                    <pic:cNvPr id="1" name=""/>
+                    <pic:cNvPicPr/>
+                  </pic:nvPicPr>
+                  <pic:blipFill>
+                    <a:blip r:embed="rId17"/>
+                    <a:stretch>
+                      <a:fillRect/>
+                    </a:stretch>
+                  </pic:blipFill>
+                  <pic:spPr>
+                    <a:xfrm>
+                      <a:off x="0" y="0"/>
+                      <a:ext cx="5595746" cy="1178933"/>
+                    </a:xfrm>
+                    <a:prstGeom prst="rect">
+                      <a:avLst/>
+                    </a:prstGeom>
+                  </pic:spPr>
+                </pic:pic>
+              </a:graphicData>
+            </a:graphic>
+          </wp:inline>
+        </w:drawing>
+      </w:r>
+      <w:bookmarkStart w:id="26" w:name="_GoBack"/>
       <w:bookmarkEnd w:id="26"/>
-    </w:p>
-    <w:p>
-      <w:pPr>
-        <w:spacing w:after="160" w:line="259" w:lineRule="auto"/>
-        <w:rPr>
-          <w:rFonts w:ascii="Times New Roman" w:hAnsi="Times New Roman" w:cs="Times New Roman"/>
-          <w:sz w:val="21"/>
-          <w:szCs w:val="21"/>
-        </w:rPr>
-      </w:pPr>
-      <w:r>
-        <w:rPr>
-          <w:rFonts w:ascii="Times New Roman" w:hAnsi="Times New Roman" w:cs="Times New Roman"/>
-          <w:sz w:val="21"/>
-          <w:szCs w:val="21"/>
-        </w:rPr>
-        <w:t>The system has been tested with Horn clauses, which are a special form of propositional logic often used in forward chaining. Horn clauses ensure that each rule has at most one positive literal, which simplifies the process of inference.</w:t>
-      </w:r>
     </w:p>
     <w:p>
       <w:pPr>
@@ -6631,7 +7066,6 @@
           <w:sz w:val="21"/>
           <w:szCs w:val="21"/>
         </w:rPr>
-        <w:lastRenderedPageBreak/>
         <w:t>6. Research</w:t>
       </w:r>
       <w:bookmarkEnd w:id="31"/>
@@ -6698,6 +7132,7 @@
           <w:sz w:val="21"/>
           <w:szCs w:val="21"/>
         </w:rPr>
+        <w:lastRenderedPageBreak/>
         <w:t>6.2 General Propositional Logic and DPLL</w:t>
       </w:r>
       <w:bookmarkEnd w:id="33"/>
@@ -7038,7 +7473,7 @@
       </w:pPr>
     </w:p>
     <w:sectPr>
-      <w:footerReference w:type="default" r:id="rId9"/>
+      <w:footerReference w:type="default" r:id="rId18"/>
       <w:pgSz w:w="12240" w:h="15840"/>
       <w:pgMar w:top="1440" w:right="1440" w:bottom="1440" w:left="1440" w:header="720" w:footer="720" w:gutter="0"/>
       <w:cols w:space="720"/>
@@ -7107,7 +7542,7 @@
           <w:rPr>
             <w:noProof/>
           </w:rPr>
-          <w:t>2</w:t>
+          <w:t>7</w:t>
         </w:r>
         <w:r>
           <w:rPr>
@@ -9711,6 +10146,7 @@
   <w:style w:type="character" w:default="1" w:styleId="DefaultParagraphFont">
     <w:name w:val="Default Paragraph Font"/>
     <w:uiPriority w:val="1"/>
+    <w:semiHidden/>
     <w:unhideWhenUsed/>
   </w:style>
   <w:style w:type="table" w:default="1" w:styleId="TableNormal">
@@ -10362,579 +10798,6 @@
 </w:styles>
 </file>
 
-<file path=word/glossary/document.xml><?xml version="1.0" encoding="utf-8"?>
-<w:glossaryDocument xmlns:wpc="http://schemas.microsoft.com/office/word/2010/wordprocessingCanvas" xmlns:cx="http://schemas.microsoft.com/office/drawing/2014/chartex" xmlns:mc="http://schemas.openxmlformats.org/markup-compatibility/2006" xmlns:o="urn:schemas-microsoft-com:office:office" xmlns:r="http://schemas.openxmlformats.org/officeDocument/2006/relationships" xmlns:m="http://schemas.openxmlformats.org/officeDocument/2006/math" xmlns:v="urn:schemas-microsoft-com:vml" xmlns:wp14="http://schemas.microsoft.com/office/word/2010/wordprocessingDrawing" xmlns:wp="http://schemas.openxmlformats.org/drawingml/2006/wordprocessingDrawing" xmlns:w10="urn:schemas-microsoft-com:office:word" xmlns:w="http://schemas.openxmlformats.org/wordprocessingml/2006/main" xmlns:w14="http://schemas.microsoft.com/office/word/2010/wordml" xmlns:w15="http://schemas.microsoft.com/office/word/2012/wordml" xmlns:w16se="http://schemas.microsoft.com/office/word/2015/wordml/symex" xmlns:wpg="http://schemas.microsoft.com/office/word/2010/wordprocessingGroup" xmlns:wpi="http://schemas.microsoft.com/office/word/2010/wordprocessingInk" xmlns:wne="http://schemas.microsoft.com/office/word/2006/wordml" xmlns:wps="http://schemas.microsoft.com/office/word/2010/wordprocessingShape" mc:Ignorable="w14 w15 w16se wp14"/>
-</file>
-
-<file path=word/glossary/fontTable.xml><?xml version="1.0" encoding="utf-8"?>
-<w:fonts xmlns:mc="http://schemas.openxmlformats.org/markup-compatibility/2006" xmlns:r="http://schemas.openxmlformats.org/officeDocument/2006/relationships" xmlns:w="http://schemas.openxmlformats.org/wordprocessingml/2006/main" xmlns:w14="http://schemas.microsoft.com/office/word/2010/wordml" xmlns:w15="http://schemas.microsoft.com/office/word/2012/wordml" xmlns:w16se="http://schemas.microsoft.com/office/word/2015/wordml/symex" mc:Ignorable="w14 w15 w16se">
-  <w:font w:name="Times New Roman">
-    <w:panose1 w:val="02020603050405020304"/>
-    <w:charset w:val="00"/>
-    <w:family w:val="roman"/>
-    <w:pitch w:val="variable"/>
-    <w:sig w:usb0="E0002EFF" w:usb1="C000785B" w:usb2="00000009" w:usb3="00000000" w:csb0="000001FF" w:csb1="00000000"/>
-  </w:font>
-  <w:font w:name="Symbol">
-    <w:panose1 w:val="05050102010706020507"/>
-    <w:charset w:val="02"/>
-    <w:family w:val="roman"/>
-    <w:pitch w:val="variable"/>
-    <w:sig w:usb0="00000000" w:usb1="10000000" w:usb2="00000000" w:usb3="00000000" w:csb0="80000000" w:csb1="00000000"/>
-  </w:font>
-  <w:font w:name="Courier New">
-    <w:panose1 w:val="02070309020205020404"/>
-    <w:charset w:val="00"/>
-    <w:family w:val="modern"/>
-    <w:pitch w:val="fixed"/>
-    <w:sig w:usb0="E0002AFF" w:usb1="C0007843" w:usb2="00000009" w:usb3="00000000" w:csb0="000001FF" w:csb1="00000000"/>
-  </w:font>
-  <w:font w:name="Wingdings">
-    <w:panose1 w:val="05000000000000000000"/>
-    <w:charset w:val="4D"/>
-    <w:family w:val="decorative"/>
-    <w:pitch w:val="variable"/>
-    <w:sig w:usb0="00000003" w:usb1="00000000" w:usb2="00000000" w:usb3="00000000" w:csb0="80000001" w:csb1="00000000"/>
-  </w:font>
-  <w:font w:name="Meiryo">
-    <w:charset w:val="80"/>
-    <w:family w:val="swiss"/>
-    <w:pitch w:val="variable"/>
-    <w:sig w:usb0="E00002FF" w:usb1="6AC7FFFF" w:usb2="08000012" w:usb3="00000000" w:csb0="0002009F" w:csb1="00000000"/>
-  </w:font>
-  <w:font w:name="Tw Cen MT">
-    <w:altName w:val="Lucida Sans Unicode"/>
-    <w:charset w:val="00"/>
-    <w:family w:val="swiss"/>
-    <w:pitch w:val="variable"/>
-    <w:sig w:usb0="00000001" w:usb1="00000000" w:usb2="00000000" w:usb3="00000000" w:csb0="00000003" w:csb1="00000000"/>
-  </w:font>
-  <w:font w:name="FreesiaUPC">
-    <w:altName w:val="Times New Roman"/>
-    <w:charset w:val="00"/>
-    <w:family w:val="roman"/>
-    <w:pitch w:val="default"/>
-  </w:font>
-  <w:font w:name="Tw Cen MT Condensed">
-    <w:altName w:val="Arial Narrow"/>
-    <w:charset w:val="00"/>
-    <w:family w:val="swiss"/>
-    <w:pitch w:val="variable"/>
-    <w:sig w:usb0="00000001" w:usb1="00000000" w:usb2="00000000" w:usb3="00000000" w:csb0="00000003" w:csb1="00000000"/>
-  </w:font>
-  <w:font w:name="Angsana New">
-    <w:panose1 w:val="02020603050405020304"/>
-    <w:charset w:val="DE"/>
-    <w:family w:val="roman"/>
-    <w:pitch w:val="variable"/>
-    <w:sig w:usb0="01000001" w:usb1="00000000" w:usb2="00000000" w:usb3="00000000" w:csb0="00010000" w:csb1="00000000"/>
-  </w:font>
-  <w:font w:name="MS Mincho">
-    <w:altName w:val="Yu Gothic UI"/>
-    <w:panose1 w:val="02020609040205080304"/>
-    <w:charset w:val="80"/>
-    <w:family w:val="modern"/>
-    <w:pitch w:val="fixed"/>
-    <w:sig w:usb0="E00002FF" w:usb1="6AC7FDFB" w:usb2="08000012" w:usb3="00000000" w:csb0="0002009F" w:csb1="00000000"/>
-  </w:font>
-  <w:font w:name="Calibri">
-    <w:panose1 w:val="020F0502020204030204"/>
-    <w:charset w:val="00"/>
-    <w:family w:val="swiss"/>
-    <w:pitch w:val="variable"/>
-    <w:sig w:usb0="E4002EFF" w:usb1="C200247B" w:usb2="00000009" w:usb3="00000000" w:csb0="000001FF" w:csb1="00000000"/>
-  </w:font>
-  <w:font w:name="Calibri Light">
-    <w:panose1 w:val="020F0302020204030204"/>
-    <w:charset w:val="00"/>
-    <w:family w:val="swiss"/>
-    <w:pitch w:val="variable"/>
-    <w:sig w:usb0="E4002EFF" w:usb1="C200247B" w:usb2="00000009" w:usb3="00000000" w:csb0="000001FF" w:csb1="00000000"/>
-  </w:font>
-</w:fonts>
-</file>
-
-<file path=word/glossary/settings.xml><?xml version="1.0" encoding="utf-8"?>
-<w:settings xmlns:mc="http://schemas.openxmlformats.org/markup-compatibility/2006" xmlns:o="urn:schemas-microsoft-com:office:office" xmlns:r="http://schemas.openxmlformats.org/officeDocument/2006/relationships" xmlns:m="http://schemas.openxmlformats.org/officeDocument/2006/math" xmlns:v="urn:schemas-microsoft-com:vml" xmlns:w10="urn:schemas-microsoft-com:office:word" xmlns:w="http://schemas.openxmlformats.org/wordprocessingml/2006/main" xmlns:w14="http://schemas.microsoft.com/office/word/2010/wordml" xmlns:w15="http://schemas.microsoft.com/office/word/2012/wordml" xmlns:w16se="http://schemas.microsoft.com/office/word/2015/wordml/symex" xmlns:sl="http://schemas.openxmlformats.org/schemaLibrary/2006/main" mc:Ignorable="w14 w15 w16se">
-  <w:view w:val="normal"/>
-  <w:defaultTabStop w:val="720"/>
-  <w:characterSpacingControl w:val="doNotCompress"/>
-  <w:compat>
-    <w:useFELayout/>
-    <w:compatSetting w:name="compatibilityMode" w:uri="http://schemas.microsoft.com/office/word" w:val="15"/>
-    <w:compatSetting w:name="overrideTableStyleFontSizeAndJustification" w:uri="http://schemas.microsoft.com/office/word" w:val="1"/>
-    <w:compatSetting w:name="enableOpenTypeFeatures" w:uri="http://schemas.microsoft.com/office/word" w:val="1"/>
-    <w:compatSetting w:name="doNotFlipMirrorIndents" w:uri="http://schemas.microsoft.com/office/word" w:val="1"/>
-    <w:compatSetting w:name="differentiateMultirowTableHeaders" w:uri="http://schemas.microsoft.com/office/word" w:val="1"/>
-  </w:compat>
-  <w:rsids>
-    <w:rsidRoot w:val="00CE5D13"/>
-    <w:rsid w:val="00CE5D13"/>
-  </w:rsids>
-  <m:mathPr>
-    <m:mathFont m:val="Cambria Math"/>
-    <m:brkBin m:val="before"/>
-    <m:brkBinSub m:val="--"/>
-    <m:smallFrac m:val="0"/>
-    <m:dispDef/>
-    <m:lMargin m:val="0"/>
-    <m:rMargin m:val="0"/>
-    <m:defJc m:val="centerGroup"/>
-    <m:wrapIndent m:val="1440"/>
-    <m:intLim m:val="subSup"/>
-    <m:naryLim m:val="undOvr"/>
-  </m:mathPr>
-  <w:themeFontLang w:val="en-US"/>
-  <w:clrSchemeMapping w:bg1="light1" w:t1="dark1" w:bg2="light2" w:t2="dark2" w:accent1="accent1" w:accent2="accent2" w:accent3="accent3" w:accent4="accent4" w:accent5="accent5" w:accent6="accent6" w:hyperlink="hyperlink" w:followedHyperlink="followedHyperlink"/>
-  <w:decimalSymbol w:val="."/>
-  <w:listSeparator w:val=","/>
-  <w15:chartTrackingRefBased/>
-</w:settings>
-</file>
-
-<file path=word/glossary/styles.xml><?xml version="1.0" encoding="utf-8"?>
-<w:styles xmlns:mc="http://schemas.openxmlformats.org/markup-compatibility/2006" xmlns:r="http://schemas.openxmlformats.org/officeDocument/2006/relationships" xmlns:w="http://schemas.openxmlformats.org/wordprocessingml/2006/main" xmlns:w14="http://schemas.microsoft.com/office/word/2010/wordml" xmlns:w15="http://schemas.microsoft.com/office/word/2012/wordml" xmlns:w16se="http://schemas.microsoft.com/office/word/2015/wordml/symex" mc:Ignorable="w14 w15 w16se">
-  <w:docDefaults>
-    <w:rPrDefault>
-      <w:rPr>
-        <w:rFonts w:asciiTheme="minorHAnsi" w:eastAsiaTheme="minorEastAsia" w:hAnsiTheme="minorHAnsi" w:cstheme="minorBidi"/>
-        <w:sz w:val="22"/>
-        <w:szCs w:val="22"/>
-        <w:lang w:val="en-US" w:eastAsia="en-US" w:bidi="ar-SA"/>
-      </w:rPr>
-    </w:rPrDefault>
-    <w:pPrDefault>
-      <w:pPr>
-        <w:spacing w:after="160" w:line="259" w:lineRule="auto"/>
-      </w:pPr>
-    </w:pPrDefault>
-  </w:docDefaults>
-  <w:latentStyles w:defLockedState="0" w:defUIPriority="99" w:defSemiHidden="0" w:defUnhideWhenUsed="0" w:defQFormat="0" w:count="371">
-    <w:lsdException w:name="Normal" w:uiPriority="0" w:qFormat="1"/>
-    <w:lsdException w:name="heading 1" w:uiPriority="9" w:qFormat="1"/>
-    <w:lsdException w:name="heading 2" w:semiHidden="1" w:uiPriority="9" w:unhideWhenUsed="1" w:qFormat="1"/>
-    <w:lsdException w:name="heading 3" w:semiHidden="1" w:uiPriority="9" w:unhideWhenUsed="1" w:qFormat="1"/>
-    <w:lsdException w:name="heading 4" w:semiHidden="1" w:uiPriority="9" w:unhideWhenUsed="1" w:qFormat="1"/>
-    <w:lsdException w:name="heading 5" w:semiHidden="1" w:uiPriority="9" w:unhideWhenUsed="1" w:qFormat="1"/>
-    <w:lsdException w:name="heading 6" w:semiHidden="1" w:uiPriority="9" w:unhideWhenUsed="1" w:qFormat="1"/>
-    <w:lsdException w:name="heading 7" w:semiHidden="1" w:uiPriority="9" w:unhideWhenUsed="1" w:qFormat="1"/>
-    <w:lsdException w:name="heading 8" w:semiHidden="1" w:uiPriority="9" w:unhideWhenUsed="1" w:qFormat="1"/>
-    <w:lsdException w:name="heading 9" w:semiHidden="1" w:uiPriority="9" w:unhideWhenUsed="1" w:qFormat="1"/>
-    <w:lsdException w:name="index 1" w:semiHidden="1" w:unhideWhenUsed="1"/>
-    <w:lsdException w:name="index 2" w:semiHidden="1" w:unhideWhenUsed="1"/>
-    <w:lsdException w:name="index 3" w:semiHidden="1" w:unhideWhenUsed="1"/>
-    <w:lsdException w:name="index 4" w:semiHidden="1" w:unhideWhenUsed="1"/>
-    <w:lsdException w:name="index 5" w:semiHidden="1" w:unhideWhenUsed="1"/>
-    <w:lsdException w:name="index 6" w:semiHidden="1" w:unhideWhenUsed="1"/>
-    <w:lsdException w:name="index 7" w:semiHidden="1" w:unhideWhenUsed="1"/>
-    <w:lsdException w:name="index 8" w:semiHidden="1" w:unhideWhenUsed="1"/>
-    <w:lsdException w:name="index 9" w:semiHidden="1" w:unhideWhenUsed="1"/>
-    <w:lsdException w:name="toc 1" w:semiHidden="1" w:uiPriority="39" w:unhideWhenUsed="1"/>
-    <w:lsdException w:name="toc 2" w:semiHidden="1" w:uiPriority="39" w:unhideWhenUsed="1"/>
-    <w:lsdException w:name="toc 3" w:semiHidden="1" w:uiPriority="39" w:unhideWhenUsed="1"/>
-    <w:lsdException w:name="toc 4" w:semiHidden="1" w:uiPriority="39" w:unhideWhenUsed="1"/>
-    <w:lsdException w:name="toc 5" w:semiHidden="1" w:uiPriority="39" w:unhideWhenUsed="1"/>
-    <w:lsdException w:name="toc 6" w:semiHidden="1" w:uiPriority="39" w:unhideWhenUsed="1"/>
-    <w:lsdException w:name="toc 7" w:semiHidden="1" w:uiPriority="39" w:unhideWhenUsed="1"/>
-    <w:lsdException w:name="toc 8" w:semiHidden="1" w:uiPriority="39" w:unhideWhenUsed="1"/>
-    <w:lsdException w:name="toc 9" w:semiHidden="1" w:uiPriority="39" w:unhideWhenUsed="1"/>
-    <w:lsdException w:name="Normal Indent" w:semiHidden="1" w:unhideWhenUsed="1"/>
-    <w:lsdException w:name="footnote text" w:semiHidden="1" w:unhideWhenUsed="1"/>
-    <w:lsdException w:name="annotation text" w:semiHidden="1" w:unhideWhenUsed="1"/>
-    <w:lsdException w:name="header" w:semiHidden="1" w:unhideWhenUsed="1"/>
-    <w:lsdException w:name="footer" w:semiHidden="1" w:unhideWhenUsed="1"/>
-    <w:lsdException w:name="index heading" w:semiHidden="1" w:unhideWhenUsed="1"/>
-    <w:lsdException w:name="caption" w:semiHidden="1" w:uiPriority="35" w:unhideWhenUsed="1" w:qFormat="1"/>
-    <w:lsdException w:name="table of figures" w:semiHidden="1" w:unhideWhenUsed="1"/>
-    <w:lsdException w:name="envelope address" w:semiHidden="1" w:unhideWhenUsed="1"/>
-    <w:lsdException w:name="envelope return" w:semiHidden="1" w:unhideWhenUsed="1"/>
-    <w:lsdException w:name="footnote reference" w:semiHidden="1" w:unhideWhenUsed="1"/>
-    <w:lsdException w:name="annotation reference" w:semiHidden="1" w:unhideWhenUsed="1"/>
-    <w:lsdException w:name="line number" w:semiHidden="1" w:unhideWhenUsed="1"/>
-    <w:lsdException w:name="page number" w:semiHidden="1" w:unhideWhenUsed="1"/>
-    <w:lsdException w:name="endnote reference" w:semiHidden="1" w:unhideWhenUsed="1"/>
-    <w:lsdException w:name="endnote text" w:semiHidden="1" w:unhideWhenUsed="1"/>
-    <w:lsdException w:name="table of authorities" w:semiHidden="1" w:unhideWhenUsed="1"/>
-    <w:lsdException w:name="macro" w:semiHidden="1" w:unhideWhenUsed="1"/>
-    <w:lsdException w:name="toa heading" w:semiHidden="1" w:unhideWhenUsed="1"/>
-    <w:lsdException w:name="List" w:semiHidden="1" w:unhideWhenUsed="1"/>
-    <w:lsdException w:name="List Bullet" w:semiHidden="1" w:unhideWhenUsed="1"/>
-    <w:lsdException w:name="List Number" w:semiHidden="1" w:unhideWhenUsed="1"/>
-    <w:lsdException w:name="List 2" w:semiHidden="1" w:unhideWhenUsed="1"/>
-    <w:lsdException w:name="List 3" w:semiHidden="1" w:unhideWhenUsed="1"/>
-    <w:lsdException w:name="List 4" w:semiHidden="1" w:unhideWhenUsed="1"/>
-    <w:lsdException w:name="List 5" w:semiHidden="1" w:unhideWhenUsed="1"/>
-    <w:lsdException w:name="List Bullet 2" w:semiHidden="1" w:unhideWhenUsed="1"/>
-    <w:lsdException w:name="List Bullet 3" w:semiHidden="1" w:unhideWhenUsed="1"/>
-    <w:lsdException w:name="List Bullet 4" w:semiHidden="1" w:unhideWhenUsed="1"/>
-    <w:lsdException w:name="List Bullet 5" w:semiHidden="1" w:unhideWhenUsed="1"/>
-    <w:lsdException w:name="List Number 2" w:semiHidden="1" w:unhideWhenUsed="1"/>
-    <w:lsdException w:name="List Number 3" w:semiHidden="1" w:unhideWhenUsed="1"/>
-    <w:lsdException w:name="List Number 4" w:semiHidden="1" w:unhideWhenUsed="1"/>
-    <w:lsdException w:name="List Number 5" w:semiHidden="1" w:unhideWhenUsed="1"/>
-    <w:lsdException w:name="Title" w:uiPriority="10" w:qFormat="1"/>
-    <w:lsdException w:name="Closing" w:semiHidden="1" w:unhideWhenUsed="1"/>
-    <w:lsdException w:name="Signature" w:semiHidden="1" w:unhideWhenUsed="1"/>
-    <w:lsdException w:name="Default Paragraph Font" w:semiHidden="1" w:uiPriority="1" w:unhideWhenUsed="1"/>
-    <w:lsdException w:name="Body Text" w:semiHidden="1" w:unhideWhenUsed="1"/>
-    <w:lsdException w:name="Body Text Indent" w:semiHidden="1" w:unhideWhenUsed="1"/>
-    <w:lsdException w:name="List Continue" w:semiHidden="1" w:unhideWhenUsed="1"/>
-    <w:lsdException w:name="List Continue 2" w:semiHidden="1" w:unhideWhenUsed="1"/>
-    <w:lsdException w:name="List Continue 3" w:semiHidden="1" w:unhideWhenUsed="1"/>
-    <w:lsdException w:name="List Continue 4" w:semiHidden="1" w:unhideWhenUsed="1"/>
-    <w:lsdException w:name="List Continue 5" w:semiHidden="1" w:unhideWhenUsed="1"/>
-    <w:lsdException w:name="Message Header" w:semiHidden="1" w:unhideWhenUsed="1"/>
-    <w:lsdException w:name="Subtitle" w:uiPriority="11" w:qFormat="1"/>
-    <w:lsdException w:name="Salutation" w:semiHidden="1" w:unhideWhenUsed="1"/>
-    <w:lsdException w:name="Date" w:semiHidden="1" w:unhideWhenUsed="1"/>
-    <w:lsdException w:name="Body Text First Indent" w:semiHidden="1" w:unhideWhenUsed="1"/>
-    <w:lsdException w:name="Body Text First Indent 2" w:semiHidden="1" w:unhideWhenUsed="1"/>
-    <w:lsdException w:name="Note Heading" w:semiHidden="1" w:unhideWhenUsed="1"/>
-    <w:lsdException w:name="Body Text 2" w:semiHidden="1" w:unhideWhenUsed="1"/>
-    <w:lsdException w:name="Body Text 3" w:semiHidden="1" w:unhideWhenUsed="1"/>
-    <w:lsdException w:name="Body Text Indent 2" w:semiHidden="1" w:unhideWhenUsed="1"/>
-    <w:lsdException w:name="Body Text Indent 3" w:semiHidden="1" w:unhideWhenUsed="1"/>
-    <w:lsdException w:name="Block Text" w:semiHidden="1" w:unhideWhenUsed="1"/>
-    <w:lsdException w:name="Hyperlink" w:semiHidden="1" w:unhideWhenUsed="1"/>
-    <w:lsdException w:name="FollowedHyperlink" w:semiHidden="1" w:unhideWhenUsed="1"/>
-    <w:lsdException w:name="Strong" w:uiPriority="22" w:qFormat="1"/>
-    <w:lsdException w:name="Emphasis" w:uiPriority="20" w:qFormat="1"/>
-    <w:lsdException w:name="Document Map" w:semiHidden="1" w:unhideWhenUsed="1"/>
-    <w:lsdException w:name="Plain Text" w:semiHidden="1" w:unhideWhenUsed="1"/>
-    <w:lsdException w:name="E-mail Signature" w:semiHidden="1" w:unhideWhenUsed="1"/>
-    <w:lsdException w:name="HTML Top of Form" w:semiHidden="1" w:unhideWhenUsed="1"/>
-    <w:lsdException w:name="HTML Bottom of Form" w:semiHidden="1" w:unhideWhenUsed="1"/>
-    <w:lsdException w:name="Normal (Web)" w:semiHidden="1" w:unhideWhenUsed="1"/>
-    <w:lsdException w:name="HTML Acronym" w:semiHidden="1" w:unhideWhenUsed="1"/>
-    <w:lsdException w:name="HTML Address" w:semiHidden="1" w:unhideWhenUsed="1"/>
-    <w:lsdException w:name="HTML Cite" w:semiHidden="1" w:unhideWhenUsed="1"/>
-    <w:lsdException w:name="HTML Code" w:semiHidden="1" w:unhideWhenUsed="1"/>
-    <w:lsdException w:name="HTML Definition" w:semiHidden="1" w:unhideWhenUsed="1"/>
-    <w:lsdException w:name="HTML Keyboard" w:semiHidden="1" w:unhideWhenUsed="1"/>
-    <w:lsdException w:name="HTML Preformatted" w:semiHidden="1" w:unhideWhenUsed="1"/>
-    <w:lsdException w:name="HTML Sample" w:semiHidden="1" w:unhideWhenUsed="1"/>
-    <w:lsdException w:name="HTML Typewriter" w:semiHidden="1" w:unhideWhenUsed="1"/>
-    <w:lsdException w:name="HTML Variable" w:semiHidden="1" w:unhideWhenUsed="1"/>
-    <w:lsdException w:name="Normal Table" w:semiHidden="1" w:unhideWhenUsed="1"/>
-    <w:lsdException w:name="annotation subject" w:semiHidden="1" w:unhideWhenUsed="1"/>
-    <w:lsdException w:name="No List" w:semiHidden="1" w:unhideWhenUsed="1"/>
-    <w:lsdException w:name="Outline List 1" w:semiHidden="1" w:unhideWhenUsed="1"/>
-    <w:lsdException w:name="Outline List 2" w:semiHidden="1" w:unhideWhenUsed="1"/>
-    <w:lsdException w:name="Outline List 3" w:semiHidden="1" w:unhideWhenUsed="1"/>
-    <w:lsdException w:name="Table Simple 1" w:semiHidden="1" w:unhideWhenUsed="1"/>
-    <w:lsdException w:name="Table Simple 2" w:semiHidden="1" w:unhideWhenUsed="1"/>
-    <w:lsdException w:name="Table Simple 3" w:semiHidden="1" w:unhideWhenUsed="1"/>
-    <w:lsdException w:name="Table Classic 1" w:semiHidden="1" w:unhideWhenUsed="1"/>
-    <w:lsdException w:name="Table Classic 2" w:semiHidden="1" w:unhideWhenUsed="1"/>
-    <w:lsdException w:name="Table Classic 3" w:semiHidden="1" w:unhideWhenUsed="1"/>
-    <w:lsdException w:name="Table Classic 4" w:semiHidden="1" w:unhideWhenUsed="1"/>
-    <w:lsdException w:name="Table Colorful 1" w:semiHidden="1" w:unhideWhenUsed="1"/>
-    <w:lsdException w:name="Table Colorful 2" w:semiHidden="1" w:unhideWhenUsed="1"/>
-    <w:lsdException w:name="Table Colorful 3" w:semiHidden="1" w:unhideWhenUsed="1"/>
-    <w:lsdException w:name="Table Columns 1" w:semiHidden="1" w:unhideWhenUsed="1"/>
-    <w:lsdException w:name="Table Columns 2" w:semiHidden="1" w:unhideWhenUsed="1"/>
-    <w:lsdException w:name="Table Columns 3" w:semiHidden="1" w:unhideWhenUsed="1"/>
-    <w:lsdException w:name="Table Columns 4" w:semiHidden="1" w:unhideWhenUsed="1"/>
-    <w:lsdException w:name="Table Columns 5" w:semiHidden="1" w:unhideWhenUsed="1"/>
-    <w:lsdException w:name="Table Grid 1" w:semiHidden="1" w:unhideWhenUsed="1"/>
-    <w:lsdException w:name="Table Grid 2" w:semiHidden="1" w:unhideWhenUsed="1"/>
-    <w:lsdException w:name="Table Grid 3" w:semiHidden="1" w:unhideWhenUsed="1"/>
-    <w:lsdException w:name="Table Grid 4" w:semiHidden="1" w:unhideWhenUsed="1"/>
-    <w:lsdException w:name="Table Grid 5" w:semiHidden="1" w:unhideWhenUsed="1"/>
-    <w:lsdException w:name="Table Grid 6" w:semiHidden="1" w:unhideWhenUsed="1"/>
-    <w:lsdException w:name="Table Grid 7" w:semiHidden="1" w:unhideWhenUsed="1"/>
-    <w:lsdException w:name="Table Grid 8" w:semiHidden="1" w:unhideWhenUsed="1"/>
-    <w:lsdException w:name="Table List 1" w:semiHidden="1" w:unhideWhenUsed="1"/>
-    <w:lsdException w:name="Table List 2" w:semiHidden="1" w:unhideWhenUsed="1"/>
-    <w:lsdException w:name="Table List 3" w:semiHidden="1" w:unhideWhenUsed="1"/>
-    <w:lsdException w:name="Table List 4" w:semiHidden="1" w:unhideWhenUsed="1"/>
-    <w:lsdException w:name="Table List 5" w:semiHidden="1" w:unhideWhenUsed="1"/>
-    <w:lsdException w:name="Table List 6" w:semiHidden="1" w:unhideWhenUsed="1"/>
-    <w:lsdException w:name="Table List 7" w:semiHidden="1" w:unhideWhenUsed="1"/>
-    <w:lsdException w:name="Table List 8" w:semiHidden="1" w:unhideWhenUsed="1"/>
-    <w:lsdException w:name="Table 3D effects 1" w:semiHidden="1" w:unhideWhenUsed="1"/>
-    <w:lsdException w:name="Table 3D effects 2" w:semiHidden="1" w:unhideWhenUsed="1"/>
-    <w:lsdException w:name="Table 3D effects 3" w:semiHidden="1" w:unhideWhenUsed="1"/>
-    <w:lsdException w:name="Table Contemporary" w:semiHidden="1" w:unhideWhenUsed="1"/>
-    <w:lsdException w:name="Table Elegant" w:semiHidden="1" w:unhideWhenUsed="1"/>
-    <w:lsdException w:name="Table Professional" w:semiHidden="1" w:unhideWhenUsed="1"/>
-    <w:lsdException w:name="Table Subtle 1" w:semiHidden="1" w:unhideWhenUsed="1"/>
-    <w:lsdException w:name="Table Subtle 2" w:semiHidden="1" w:unhideWhenUsed="1"/>
-    <w:lsdException w:name="Table Web 1" w:semiHidden="1" w:unhideWhenUsed="1"/>
-    <w:lsdException w:name="Table Web 2" w:semiHidden="1" w:unhideWhenUsed="1"/>
-    <w:lsdException w:name="Table Web 3" w:semiHidden="1" w:unhideWhenUsed="1"/>
-    <w:lsdException w:name="Balloon Text" w:semiHidden="1" w:unhideWhenUsed="1"/>
-    <w:lsdException w:name="Table Grid" w:uiPriority="39"/>
-    <w:lsdException w:name="Table Theme" w:semiHidden="1" w:unhideWhenUsed="1"/>
-    <w:lsdException w:name="Placeholder Text" w:semiHidden="1"/>
-    <w:lsdException w:name="No Spacing" w:uiPriority="1" w:qFormat="1"/>
-    <w:lsdException w:name="Light Shading" w:uiPriority="60"/>
-    <w:lsdException w:name="Light List" w:uiPriority="61"/>
-    <w:lsdException w:name="Light Grid" w:uiPriority="62"/>
-    <w:lsdException w:name="Medium Shading 1" w:uiPriority="63"/>
-    <w:lsdException w:name="Medium Shading 2" w:uiPriority="64"/>
-    <w:lsdException w:name="Medium List 1" w:uiPriority="65"/>
-    <w:lsdException w:name="Medium List 2" w:uiPriority="66"/>
-    <w:lsdException w:name="Medium Grid 1" w:uiPriority="67"/>
-    <w:lsdException w:name="Medium Grid 2" w:uiPriority="68"/>
-    <w:lsdException w:name="Medium Grid 3" w:uiPriority="69"/>
-    <w:lsdException w:name="Dark List" w:uiPriority="70"/>
-    <w:lsdException w:name="Colorful Shading" w:uiPriority="71"/>
-    <w:lsdException w:name="Colorful List" w:uiPriority="72"/>
-    <w:lsdException w:name="Colorful Grid" w:uiPriority="73"/>
-    <w:lsdException w:name="Light Shading Accent 1" w:uiPriority="60"/>
-    <w:lsdException w:name="Light List Accent 1" w:uiPriority="61"/>
-    <w:lsdException w:name="Light Grid Accent 1" w:uiPriority="62"/>
-    <w:lsdException w:name="Medium Shading 1 Accent 1" w:uiPriority="63"/>
-    <w:lsdException w:name="Medium Shading 2 Accent 1" w:uiPriority="64"/>
-    <w:lsdException w:name="Medium List 1 Accent 1" w:uiPriority="65"/>
-    <w:lsdException w:name="Revision" w:semiHidden="1"/>
-    <w:lsdException w:name="List Paragraph" w:uiPriority="34" w:qFormat="1"/>
-    <w:lsdException w:name="Quote" w:uiPriority="29" w:qFormat="1"/>
-    <w:lsdException w:name="Intense Quote" w:uiPriority="30" w:qFormat="1"/>
-    <w:lsdException w:name="Medium List 2 Accent 1" w:uiPriority="66"/>
-    <w:lsdException w:name="Medium Grid 1 Accent 1" w:uiPriority="67"/>
-    <w:lsdException w:name="Medium Grid 2 Accent 1" w:uiPriority="68"/>
-    <w:lsdException w:name="Medium Grid 3 Accent 1" w:uiPriority="69"/>
-    <w:lsdException w:name="Dark List Accent 1" w:uiPriority="70"/>
-    <w:lsdException w:name="Colorful Shading Accent 1" w:uiPriority="71"/>
-    <w:lsdException w:name="Colorful List Accent 1" w:uiPriority="72"/>
-    <w:lsdException w:name="Colorful Grid Accent 1" w:uiPriority="73"/>
-    <w:lsdException w:name="Light Shading Accent 2" w:uiPriority="60"/>
-    <w:lsdException w:name="Light List Accent 2" w:uiPriority="61"/>
-    <w:lsdException w:name="Light Grid Accent 2" w:uiPriority="62"/>
-    <w:lsdException w:name="Medium Shading 1 Accent 2" w:uiPriority="63"/>
-    <w:lsdException w:name="Medium Shading 2 Accent 2" w:uiPriority="64"/>
-    <w:lsdException w:name="Medium List 1 Accent 2" w:uiPriority="65"/>
-    <w:lsdException w:name="Medium List 2 Accent 2" w:uiPriority="66"/>
-    <w:lsdException w:name="Medium Grid 1 Accent 2" w:uiPriority="67"/>
-    <w:lsdException w:name="Medium Grid 2 Accent 2" w:uiPriority="68"/>
-    <w:lsdException w:name="Medium Grid 3 Accent 2" w:uiPriority="69"/>
-    <w:lsdException w:name="Dark List Accent 2" w:uiPriority="70"/>
-    <w:lsdException w:name="Colorful Shading Accent 2" w:uiPriority="71"/>
-    <w:lsdException w:name="Colorful List Accent 2" w:uiPriority="72"/>
-    <w:lsdException w:name="Colorful Grid Accent 2" w:uiPriority="73"/>
-    <w:lsdException w:name="Light Shading Accent 3" w:uiPriority="60"/>
-    <w:lsdException w:name="Light List Accent 3" w:uiPriority="61"/>
-    <w:lsdException w:name="Light Grid Accent 3" w:uiPriority="62"/>
-    <w:lsdException w:name="Medium Shading 1 Accent 3" w:uiPriority="63"/>
-    <w:lsdException w:name="Medium Shading 2 Accent 3" w:uiPriority="64"/>
-    <w:lsdException w:name="Medium List 1 Accent 3" w:uiPriority="65"/>
-    <w:lsdException w:name="Medium List 2 Accent 3" w:uiPriority="66"/>
-    <w:lsdException w:name="Medium Grid 1 Accent 3" w:uiPriority="67"/>
-    <w:lsdException w:name="Medium Grid 2 Accent 3" w:uiPriority="68"/>
-    <w:lsdException w:name="Medium Grid 3 Accent 3" w:uiPriority="69"/>
-    <w:lsdException w:name="Dark List Accent 3" w:uiPriority="70"/>
-    <w:lsdException w:name="Colorful Shading Accent 3" w:uiPriority="71"/>
-    <w:lsdException w:name="Colorful List Accent 3" w:uiPriority="72"/>
-    <w:lsdException w:name="Colorful Grid Accent 3" w:uiPriority="73"/>
-    <w:lsdException w:name="Light Shading Accent 4" w:uiPriority="60"/>
-    <w:lsdException w:name="Light List Accent 4" w:uiPriority="61"/>
-    <w:lsdException w:name="Light Grid Accent 4" w:uiPriority="62"/>
-    <w:lsdException w:name="Medium Shading 1 Accent 4" w:uiPriority="63"/>
-    <w:lsdException w:name="Medium Shading 2 Accent 4" w:uiPriority="64"/>
-    <w:lsdException w:name="Medium List 1 Accent 4" w:uiPriority="65"/>
-    <w:lsdException w:name="Medium List 2 Accent 4" w:uiPriority="66"/>
-    <w:lsdException w:name="Medium Grid 1 Accent 4" w:uiPriority="67"/>
-    <w:lsdException w:name="Medium Grid 2 Accent 4" w:uiPriority="68"/>
-    <w:lsdException w:name="Medium Grid 3 Accent 4" w:uiPriority="69"/>
-    <w:lsdException w:name="Dark List Accent 4" w:uiPriority="70"/>
-    <w:lsdException w:name="Colorful Shading Accent 4" w:uiPriority="71"/>
-    <w:lsdException w:name="Colorful List Accent 4" w:uiPriority="72"/>
-    <w:lsdException w:name="Colorful Grid Accent 4" w:uiPriority="73"/>
-    <w:lsdException w:name="Light Shading Accent 5" w:uiPriority="60"/>
-    <w:lsdException w:name="Light List Accent 5" w:uiPriority="61"/>
-    <w:lsdException w:name="Light Grid Accent 5" w:uiPriority="62"/>
-    <w:lsdException w:name="Medium Shading 1 Accent 5" w:uiPriority="63"/>
-    <w:lsdException w:name="Medium Shading 2 Accent 5" w:uiPriority="64"/>
-    <w:lsdException w:name="Medium List 1 Accent 5" w:uiPriority="65"/>
-    <w:lsdException w:name="Medium List 2 Accent 5" w:uiPriority="66"/>
-    <w:lsdException w:name="Medium Grid 1 Accent 5" w:uiPriority="67"/>
-    <w:lsdException w:name="Medium Grid 2 Accent 5" w:uiPriority="68"/>
-    <w:lsdException w:name="Medium Grid 3 Accent 5" w:uiPriority="69"/>
-    <w:lsdException w:name="Dark List Accent 5" w:uiPriority="70"/>
-    <w:lsdException w:name="Colorful Shading Accent 5" w:uiPriority="71"/>
-    <w:lsdException w:name="Colorful List Accent 5" w:uiPriority="72"/>
-    <w:lsdException w:name="Colorful Grid Accent 5" w:uiPriority="73"/>
-    <w:lsdException w:name="Light Shading Accent 6" w:uiPriority="60"/>
-    <w:lsdException w:name="Light List Accent 6" w:uiPriority="61"/>
-    <w:lsdException w:name="Light Grid Accent 6" w:uiPriority="62"/>
-    <w:lsdException w:name="Medium Shading 1 Accent 6" w:uiPriority="63"/>
-    <w:lsdException w:name="Medium Shading 2 Accent 6" w:uiPriority="64"/>
-    <w:lsdException w:name="Medium List 1 Accent 6" w:uiPriority="65"/>
-    <w:lsdException w:name="Medium List 2 Accent 6" w:uiPriority="66"/>
-    <w:lsdException w:name="Medium Grid 1 Accent 6" w:uiPriority="67"/>
-    <w:lsdException w:name="Medium Grid 2 Accent 6" w:uiPriority="68"/>
-    <w:lsdException w:name="Medium Grid 3 Accent 6" w:uiPriority="69"/>
-    <w:lsdException w:name="Dark List Accent 6" w:uiPriority="70"/>
-    <w:lsdException w:name="Colorful Shading Accent 6" w:uiPriority="71"/>
-    <w:lsdException w:name="Colorful List Accent 6" w:uiPriority="72"/>
-    <w:lsdException w:name="Colorful Grid Accent 6" w:uiPriority="73"/>
-    <w:lsdException w:name="Subtle Emphasis" w:uiPriority="19" w:qFormat="1"/>
-    <w:lsdException w:name="Intense Emphasis" w:uiPriority="21" w:qFormat="1"/>
-    <w:lsdException w:name="Subtle Reference" w:uiPriority="31" w:qFormat="1"/>
-    <w:lsdException w:name="Intense Reference" w:uiPriority="32" w:qFormat="1"/>
-    <w:lsdException w:name="Book Title" w:uiPriority="33" w:qFormat="1"/>
-    <w:lsdException w:name="Bibliography" w:semiHidden="1" w:uiPriority="37" w:unhideWhenUsed="1"/>
-    <w:lsdException w:name="TOC Heading" w:semiHidden="1" w:uiPriority="39" w:unhideWhenUsed="1" w:qFormat="1"/>
-    <w:lsdException w:name="Plain Table 1" w:uiPriority="41"/>
-    <w:lsdException w:name="Plain Table 2" w:uiPriority="42"/>
-    <w:lsdException w:name="Plain Table 3" w:uiPriority="43"/>
-    <w:lsdException w:name="Plain Table 4" w:uiPriority="44"/>
-    <w:lsdException w:name="Plain Table 5" w:uiPriority="45"/>
-    <w:lsdException w:name="Grid Table Light" w:uiPriority="40"/>
-    <w:lsdException w:name="Grid Table 1 Light" w:uiPriority="46"/>
-    <w:lsdException w:name="Grid Table 2" w:uiPriority="47"/>
-    <w:lsdException w:name="Grid Table 3" w:uiPriority="48"/>
-    <w:lsdException w:name="Grid Table 4" w:uiPriority="49"/>
-    <w:lsdException w:name="Grid Table 5 Dark" w:uiPriority="50"/>
-    <w:lsdException w:name="Grid Table 6 Colorful" w:uiPriority="51"/>
-    <w:lsdException w:name="Grid Table 7 Colorful" w:uiPriority="52"/>
-    <w:lsdException w:name="Grid Table 1 Light Accent 1" w:uiPriority="46"/>
-    <w:lsdException w:name="Grid Table 2 Accent 1" w:uiPriority="47"/>
-    <w:lsdException w:name="Grid Table 3 Accent 1" w:uiPriority="48"/>
-    <w:lsdException w:name="Grid Table 4 Accent 1" w:uiPriority="49"/>
-    <w:lsdException w:name="Grid Table 5 Dark Accent 1" w:uiPriority="50"/>
-    <w:lsdException w:name="Grid Table 6 Colorful Accent 1" w:uiPriority="51"/>
-    <w:lsdException w:name="Grid Table 7 Colorful Accent 1" w:uiPriority="52"/>
-    <w:lsdException w:name="Grid Table 1 Light Accent 2" w:uiPriority="46"/>
-    <w:lsdException w:name="Grid Table 2 Accent 2" w:uiPriority="47"/>
-    <w:lsdException w:name="Grid Table 3 Accent 2" w:uiPriority="48"/>
-    <w:lsdException w:name="Grid Table 4 Accent 2" w:uiPriority="49"/>
-    <w:lsdException w:name="Grid Table 5 Dark Accent 2" w:uiPriority="50"/>
-    <w:lsdException w:name="Grid Table 6 Colorful Accent 2" w:uiPriority="51"/>
-    <w:lsdException w:name="Grid Table 7 Colorful Accent 2" w:uiPriority="52"/>
-    <w:lsdException w:name="Grid Table 1 Light Accent 3" w:uiPriority="46"/>
-    <w:lsdException w:name="Grid Table 2 Accent 3" w:uiPriority="47"/>
-    <w:lsdException w:name="Grid Table 3 Accent 3" w:uiPriority="48"/>
-    <w:lsdException w:name="Grid Table 4 Accent 3" w:uiPriority="49"/>
-    <w:lsdException w:name="Grid Table 5 Dark Accent 3" w:uiPriority="50"/>
-    <w:lsdException w:name="Grid Table 6 Colorful Accent 3" w:uiPriority="51"/>
-    <w:lsdException w:name="Grid Table 7 Colorful Accent 3" w:uiPriority="52"/>
-    <w:lsdException w:name="Grid Table 1 Light Accent 4" w:uiPriority="46"/>
-    <w:lsdException w:name="Grid Table 2 Accent 4" w:uiPriority="47"/>
-    <w:lsdException w:name="Grid Table 3 Accent 4" w:uiPriority="48"/>
-    <w:lsdException w:name="Grid Table 4 Accent 4" w:uiPriority="49"/>
-    <w:lsdException w:name="Grid Table 5 Dark Accent 4" w:uiPriority="50"/>
-    <w:lsdException w:name="Grid Table 6 Colorful Accent 4" w:uiPriority="51"/>
-    <w:lsdException w:name="Grid Table 7 Colorful Accent 4" w:uiPriority="52"/>
-    <w:lsdException w:name="Grid Table 1 Light Accent 5" w:uiPriority="46"/>
-    <w:lsdException w:name="Grid Table 2 Accent 5" w:uiPriority="47"/>
-    <w:lsdException w:name="Grid Table 3 Accent 5" w:uiPriority="48"/>
-    <w:lsdException w:name="Grid Table 4 Accent 5" w:uiPriority="49"/>
-    <w:lsdException w:name="Grid Table 5 Dark Accent 5" w:uiPriority="50"/>
-    <w:lsdException w:name="Grid Table 6 Colorful Accent 5" w:uiPriority="51"/>
-    <w:lsdException w:name="Grid Table 7 Colorful Accent 5" w:uiPriority="52"/>
-    <w:lsdException w:name="Grid Table 1 Light Accent 6" w:uiPriority="46"/>
-    <w:lsdException w:name="Grid Table 2 Accent 6" w:uiPriority="47"/>
-    <w:lsdException w:name="Grid Table 3 Accent 6" w:uiPriority="48"/>
-    <w:lsdException w:name="Grid Table 4 Accent 6" w:uiPriority="49"/>
-    <w:lsdException w:name="Grid Table 5 Dark Accent 6" w:uiPriority="50"/>
-    <w:lsdException w:name="Grid Table 6 Colorful Accent 6" w:uiPriority="51"/>
-    <w:lsdException w:name="Grid Table 7 Colorful Accent 6" w:uiPriority="52"/>
-    <w:lsdException w:name="List Table 1 Light" w:uiPriority="46"/>
-    <w:lsdException w:name="List Table 2" w:uiPriority="47"/>
-    <w:lsdException w:name="List Table 3" w:uiPriority="48"/>
-    <w:lsdException w:name="List Table 4" w:uiPriority="49"/>
-    <w:lsdException w:name="List Table 5 Dark" w:uiPriority="50"/>
-    <w:lsdException w:name="List Table 6 Colorful" w:uiPriority="51"/>
-    <w:lsdException w:name="List Table 7 Colorful" w:uiPriority="52"/>
-    <w:lsdException w:name="List Table 1 Light Accent 1" w:uiPriority="46"/>
-    <w:lsdException w:name="List Table 2 Accent 1" w:uiPriority="47"/>
-    <w:lsdException w:name="List Table 3 Accent 1" w:uiPriority="48"/>
-    <w:lsdException w:name="List Table 4 Accent 1" w:uiPriority="49"/>
-    <w:lsdException w:name="List Table 5 Dark Accent 1" w:uiPriority="50"/>
-    <w:lsdException w:name="List Table 6 Colorful Accent 1" w:uiPriority="51"/>
-    <w:lsdException w:name="List Table 7 Colorful Accent 1" w:uiPriority="52"/>
-    <w:lsdException w:name="List Table 1 Light Accent 2" w:uiPriority="46"/>
-    <w:lsdException w:name="List Table 2 Accent 2" w:uiPriority="47"/>
-    <w:lsdException w:name="List Table 3 Accent 2" w:uiPriority="48"/>
-    <w:lsdException w:name="List Table 4 Accent 2" w:uiPriority="49"/>
-    <w:lsdException w:name="List Table 5 Dark Accent 2" w:uiPriority="50"/>
-    <w:lsdException w:name="List Table 6 Colorful Accent 2" w:uiPriority="51"/>
-    <w:lsdException w:name="List Table 7 Colorful Accent 2" w:uiPriority="52"/>
-    <w:lsdException w:name="List Table 1 Light Accent 3" w:uiPriority="46"/>
-    <w:lsdException w:name="List Table 2 Accent 3" w:uiPriority="47"/>
-    <w:lsdException w:name="List Table 3 Accent 3" w:uiPriority="48"/>
-    <w:lsdException w:name="List Table 4 Accent 3" w:uiPriority="49"/>
-    <w:lsdException w:name="List Table 5 Dark Accent 3" w:uiPriority="50"/>
-    <w:lsdException w:name="List Table 6 Colorful Accent 3" w:uiPriority="51"/>
-    <w:lsdException w:name="List Table 7 Colorful Accent 3" w:uiPriority="52"/>
-    <w:lsdException w:name="List Table 1 Light Accent 4" w:uiPriority="46"/>
-    <w:lsdException w:name="List Table 2 Accent 4" w:uiPriority="47"/>
-    <w:lsdException w:name="List Table 3 Accent 4" w:uiPriority="48"/>
-    <w:lsdException w:name="List Table 4 Accent 4" w:uiPriority="49"/>
-    <w:lsdException w:name="List Table 5 Dark Accent 4" w:uiPriority="50"/>
-    <w:lsdException w:name="List Table 6 Colorful Accent 4" w:uiPriority="51"/>
-    <w:lsdException w:name="List Table 7 Colorful Accent 4" w:uiPriority="52"/>
-    <w:lsdException w:name="List Table 1 Light Accent 5" w:uiPriority="46"/>
-    <w:lsdException w:name="List Table 2 Accent 5" w:uiPriority="47"/>
-    <w:lsdException w:name="List Table 3 Accent 5" w:uiPriority="48"/>
-    <w:lsdException w:name="List Table 4 Accent 5" w:uiPriority="49"/>
-    <w:lsdException w:name="List Table 5 Dark Accent 5" w:uiPriority="50"/>
-    <w:lsdException w:name="List Table 6 Colorful Accent 5" w:uiPriority="51"/>
-    <w:lsdException w:name="List Table 7 Colorful Accent 5" w:uiPriority="52"/>
-    <w:lsdException w:name="List Table 1 Light Accent 6" w:uiPriority="46"/>
-    <w:lsdException w:name="List Table 2 Accent 6" w:uiPriority="47"/>
-    <w:lsdException w:name="List Table 3 Accent 6" w:uiPriority="48"/>
-    <w:lsdException w:name="List Table 4 Accent 6" w:uiPriority="49"/>
-    <w:lsdException w:name="List Table 5 Dark Accent 6" w:uiPriority="50"/>
-    <w:lsdException w:name="List Table 6 Colorful Accent 6" w:uiPriority="51"/>
-    <w:lsdException w:name="List Table 7 Colorful Accent 6" w:uiPriority="52"/>
-  </w:latentStyles>
-  <w:style w:type="paragraph" w:default="1" w:styleId="Normal">
-    <w:name w:val="Normal"/>
-    <w:qFormat/>
-  </w:style>
-  <w:style w:type="character" w:default="1" w:styleId="DefaultParagraphFont">
-    <w:name w:val="Default Paragraph Font"/>
-    <w:uiPriority w:val="1"/>
-    <w:semiHidden/>
-    <w:unhideWhenUsed/>
-  </w:style>
-  <w:style w:type="table" w:default="1" w:styleId="TableNormal">
-    <w:name w:val="Normal Table"/>
-    <w:uiPriority w:val="99"/>
-    <w:semiHidden/>
-    <w:unhideWhenUsed/>
-    <w:tblPr>
-      <w:tblInd w:w="0" w:type="dxa"/>
-      <w:tblCellMar>
-        <w:top w:w="0" w:type="dxa"/>
-        <w:left w:w="108" w:type="dxa"/>
-        <w:bottom w:w="0" w:type="dxa"/>
-        <w:right w:w="108" w:type="dxa"/>
-      </w:tblCellMar>
-    </w:tblPr>
-  </w:style>
-  <w:style w:type="numbering" w:default="1" w:styleId="NoList">
-    <w:name w:val="No List"/>
-    <w:uiPriority w:val="99"/>
-    <w:semiHidden/>
-    <w:unhideWhenUsed/>
-  </w:style>
-  <w:style w:type="paragraph" w:customStyle="1" w:styleId="B585C33BD53249BDB4C9E73FFF8C4898">
-    <w:name w:val="B585C33BD53249BDB4C9E73FFF8C4898"/>
-    <w:rsid w:val="00CE5D13"/>
-  </w:style>
-  <w:style w:type="paragraph" w:customStyle="1" w:styleId="399CEDD648C245418CC0DD9F927E6AC3">
-    <w:name w:val="399CEDD648C245418CC0DD9F927E6AC3"/>
-    <w:rsid w:val="00CE5D13"/>
-  </w:style>
-  <w:style w:type="paragraph" w:customStyle="1" w:styleId="527C7CAA620F41E48CA9E6C60331FEC7">
-    <w:name w:val="527C7CAA620F41E48CA9E6C60331FEC7"/>
-    <w:rsid w:val="00CE5D13"/>
-  </w:style>
-</w:styles>
-</file>
-
-<file path=word/glossary/webSettings.xml><?xml version="1.0" encoding="utf-8"?>
-<w:webSettings xmlns:mc="http://schemas.openxmlformats.org/markup-compatibility/2006" xmlns:r="http://schemas.openxmlformats.org/officeDocument/2006/relationships" xmlns:w="http://schemas.openxmlformats.org/wordprocessingml/2006/main" xmlns:w14="http://schemas.microsoft.com/office/word/2010/wordml" xmlns:w15="http://schemas.microsoft.com/office/word/2012/wordml" xmlns:w16se="http://schemas.microsoft.com/office/word/2015/wordml/symex" mc:Ignorable="w14 w15 w16se">
-  <w:optimizeForBrowser/>
-  <w:allowPNG/>
-</w:webSettings>
-</file>
-
 <file path=word/theme/theme1.xml><?xml version="1.0" encoding="utf-8"?>
 <a:theme xmlns:a="http://schemas.openxmlformats.org/drawingml/2006/main" name="Integral">
   <a:themeElements>
@@ -11208,7 +11071,7 @@
 </file>
 
 <file path=customXml/itemProps1.xml><?xml version="1.0" encoding="utf-8"?>
-<ds:datastoreItem xmlns:ds="http://schemas.openxmlformats.org/officeDocument/2006/customXml" ds:itemID="{4052CCEF-1069-46E1-AC61-6BC476888561}">
+<ds:datastoreItem xmlns:ds="http://schemas.openxmlformats.org/officeDocument/2006/customXml" ds:itemID="{61E61419-616B-434D-9F5F-9396DE5B6D79}">
   <ds:schemaRefs>
     <ds:schemaRef ds:uri="http://schemas.openxmlformats.org/officeDocument/2006/bibliography"/>
   </ds:schemaRefs>

</xml_diff>

<commit_message>
update implementation in report for truth table
</commit_message>
<xml_diff>
--- a/Report_ASM2.docx
+++ b/Report_ASM2.docx
@@ -5900,6 +5900,7 @@
         </w:rPr>
         <w:t xml:space="preserve">3.1 </w:t>
       </w:r>
+      <w:bookmarkEnd w:id="16"/>
       <w:proofErr w:type="spellStart"/>
       <w:r>
         <w:rPr>
@@ -5909,7 +5910,7 @@
           <w:sz w:val="21"/>
           <w:szCs w:val="21"/>
         </w:rPr>
-        <w:t>Parse_files</w:t>
+        <w:t>parse_file</w:t>
       </w:r>
       <w:proofErr w:type="spellEnd"/>
       <w:r>
@@ -5920,31 +5921,346 @@
           <w:sz w:val="21"/>
           <w:szCs w:val="21"/>
         </w:rPr>
-        <w:t xml:space="preserve"> analyzer</w:t>
-      </w:r>
-      <w:bookmarkEnd w:id="16"/>
-    </w:p>
-    <w:p>
-      <w:pPr>
-        <w:spacing w:after="160" w:line="259" w:lineRule="auto"/>
-        <w:rPr>
-          <w:rFonts w:ascii="Times New Roman" w:hAnsi="Times New Roman" w:cs="Times New Roman"/>
-          <w:sz w:val="21"/>
-          <w:szCs w:val="21"/>
-        </w:rPr>
-      </w:pPr>
-      <w:r>
-        <w:rPr>
-          <w:rFonts w:ascii="Times New Roman" w:hAnsi="Times New Roman" w:cs="Times New Roman"/>
-          <w:sz w:val="21"/>
-          <w:szCs w:val="21"/>
-        </w:rPr>
-        <w:t>The system expects the KB and the query to be read from a text file. This makes the system flexible, allowing users to easily test different KBs and queries without modifying the code.</w:t>
-      </w:r>
-    </w:p>
-    <w:p>
-      <w:pPr>
-        <w:pStyle w:val="Heading3"/>
+        <w:t>(filename)</w:t>
+      </w:r>
+    </w:p>
+    <w:p>
+      <w:r>
+        <w:tab/>
+        <w:t>3.1.1 Purpose:</w:t>
+      </w:r>
+    </w:p>
+    <w:p>
+      <w:pPr>
+        <w:pStyle w:val="ListParagraph"/>
+        <w:numPr>
+          <w:ilvl w:val="0"/>
+          <w:numId w:val="17"/>
+        </w:numPr>
+      </w:pPr>
+      <w:r>
+        <w:lastRenderedPageBreak/>
+        <w:t>This function reads the Knowledge Base (KB) and query from a text file. It splits the content into TELL (defining the KB) and ASK (specifying the query).</w:t>
+      </w:r>
+    </w:p>
+    <w:p>
+      <w:pPr>
+        <w:ind w:left="720"/>
+      </w:pPr>
+      <w:r>
+        <w:t>3.1.2 Implementation details:</w:t>
+      </w:r>
+    </w:p>
+    <w:p>
+      <w:pPr>
+        <w:pStyle w:val="ListParagraph"/>
+        <w:numPr>
+          <w:ilvl w:val="0"/>
+          <w:numId w:val="17"/>
+        </w:numPr>
+      </w:pPr>
+      <w:r>
+        <w:t>The function read the file line by line</w:t>
+      </w:r>
+    </w:p>
+    <w:p>
+      <w:pPr>
+        <w:pStyle w:val="ListParagraph"/>
+        <w:numPr>
+          <w:ilvl w:val="0"/>
+          <w:numId w:val="17"/>
+        </w:numPr>
+      </w:pPr>
+      <w:r>
+        <w:t>Determine the mode (Read or ask)</w:t>
+      </w:r>
+    </w:p>
+    <w:p>
+      <w:pPr>
+        <w:pStyle w:val="ListParagraph"/>
+        <w:numPr>
+          <w:ilvl w:val="1"/>
+          <w:numId w:val="17"/>
+        </w:numPr>
+      </w:pPr>
+      <w:r>
+        <w:t>TELL: Processes the KB clauses, separated by semicolons (;).</w:t>
+      </w:r>
+    </w:p>
+    <w:p>
+      <w:pPr>
+        <w:pStyle w:val="ListParagraph"/>
+        <w:numPr>
+          <w:ilvl w:val="1"/>
+          <w:numId w:val="17"/>
+        </w:numPr>
+      </w:pPr>
+      <w:r>
+        <w:t>ASK: Reads the query.</w:t>
+      </w:r>
+    </w:p>
+    <w:p>
+      <w:pPr>
+        <w:pStyle w:val="ListParagraph"/>
+        <w:numPr>
+          <w:ilvl w:val="0"/>
+          <w:numId w:val="17"/>
+        </w:numPr>
+      </w:pPr>
+      <w:r>
+        <w:t>Appends the parsed KB clauses to a list and returns them along with the query.</w:t>
+      </w:r>
+    </w:p>
+    <w:p>
+      <w:r>
+        <w:t xml:space="preserve">3.2 </w:t>
+      </w:r>
+      <w:proofErr w:type="spellStart"/>
+      <w:r>
+        <w:t>parse_clause</w:t>
+      </w:r>
+      <w:proofErr w:type="spellEnd"/>
+      <w:r>
+        <w:t>(clause)</w:t>
+      </w:r>
+    </w:p>
+    <w:p>
+      <w:r>
+        <w:tab/>
+        <w:t>3.2.1 Purpose</w:t>
+      </w:r>
+    </w:p>
+    <w:p>
+      <w:pPr>
+        <w:pStyle w:val="ListParagraph"/>
+        <w:numPr>
+          <w:ilvl w:val="0"/>
+          <w:numId w:val="21"/>
+        </w:numPr>
+      </w:pPr>
+      <w:r>
+        <w:t>This function parses an individual clause into its antecedents (conditions) and consequent (result).</w:t>
+      </w:r>
+    </w:p>
+    <w:p>
+      <w:pPr>
+        <w:ind w:left="720"/>
+      </w:pPr>
+      <w:r>
+        <w:t>3.2.2 Implementation detail</w:t>
+      </w:r>
+    </w:p>
+    <w:p>
+      <w:pPr>
+        <w:pStyle w:val="ListParagraph"/>
+        <w:numPr>
+          <w:ilvl w:val="0"/>
+          <w:numId w:val="21"/>
+        </w:numPr>
+      </w:pPr>
+      <w:r>
+        <w:t>First the function checks for the operator (=&gt;)</w:t>
+      </w:r>
+    </w:p>
+    <w:p>
+      <w:pPr>
+        <w:pStyle w:val="ListParagraph"/>
+        <w:numPr>
+          <w:ilvl w:val="2"/>
+          <w:numId w:val="21"/>
+        </w:numPr>
+      </w:pPr>
+      <w:r>
+        <w:t>Then it splits the clause into antecedents and consequent.</w:t>
+      </w:r>
+    </w:p>
+    <w:p>
+      <w:pPr>
+        <w:pStyle w:val="ListParagraph"/>
+        <w:numPr>
+          <w:ilvl w:val="2"/>
+          <w:numId w:val="21"/>
+        </w:numPr>
+      </w:pPr>
+      <w:r>
+        <w:t>Splits the antecedents further using conjunction (&amp;) if applicable.</w:t>
+      </w:r>
+    </w:p>
+    <w:p>
+      <w:pPr>
+        <w:pStyle w:val="ListParagraph"/>
+        <w:numPr>
+          <w:ilvl w:val="0"/>
+          <w:numId w:val="21"/>
+        </w:numPr>
+      </w:pPr>
+      <w:r>
+        <w:t>If no implication is found, the clause is treated as a simple fact.</w:t>
+      </w:r>
+    </w:p>
+    <w:p>
+      <w:r>
+        <w:t>3.3 generate_truth_assignment(symbols)</w:t>
+      </w:r>
+    </w:p>
+    <w:p>
+      <w:r>
+        <w:tab/>
+        <w:t>3.3.1 Purpose</w:t>
+      </w:r>
+    </w:p>
+    <w:p>
+      <w:pPr>
+        <w:pStyle w:val="ListParagraph"/>
+        <w:numPr>
+          <w:ilvl w:val="0"/>
+          <w:numId w:val="22"/>
+        </w:numPr>
+      </w:pPr>
+      <w:r>
+        <w:t>Generates all possible truth assignments for the symbols in the KB and query. This is used in the truth table algorithm to evaluate entailment.</w:t>
+      </w:r>
+    </w:p>
+    <w:p>
+      <w:pPr>
+        <w:ind w:left="720"/>
+      </w:pPr>
+      <w:r>
+        <w:t>3.3.2 Implementation details</w:t>
+      </w:r>
+    </w:p>
+    <w:p>
+      <w:pPr>
+        <w:pStyle w:val="ListParagraph"/>
+        <w:numPr>
+          <w:ilvl w:val="0"/>
+          <w:numId w:val="22"/>
+        </w:numPr>
+      </w:pPr>
+      <w:r>
+        <w:t xml:space="preserve">Import products from itertools </w:t>
+      </w:r>
+      <w:r>
+        <w:t>to create all combinations of True and False for the given symbols.</w:t>
+      </w:r>
+    </w:p>
+    <w:p>
+      <w:pPr>
+        <w:pStyle w:val="ListParagraph"/>
+        <w:numPr>
+          <w:ilvl w:val="0"/>
+          <w:numId w:val="22"/>
+        </w:numPr>
+      </w:pPr>
+      <w:r>
+        <w:t>Returns a list of dictionaries, where each dictionary maps a symbol to a truth value.</w:t>
+      </w:r>
+    </w:p>
+    <w:p>
+      <w:r>
+        <w:t>3.4 evaluate_</w:t>
+      </w:r>
+      <w:proofErr w:type="gramStart"/>
+      <w:r>
+        <w:t>clause(</w:t>
+      </w:r>
+      <w:proofErr w:type="gramEnd"/>
+      <w:r>
+        <w:t>clause, assignment)</w:t>
+      </w:r>
+    </w:p>
+    <w:p>
+      <w:r>
+        <w:tab/>
+        <w:t>3.4.1 Purpose</w:t>
+      </w:r>
+    </w:p>
+    <w:p>
+      <w:pPr>
+        <w:pStyle w:val="ListParagraph"/>
+        <w:numPr>
+          <w:ilvl w:val="0"/>
+          <w:numId w:val="24"/>
+        </w:numPr>
+      </w:pPr>
+      <w:r>
+        <w:lastRenderedPageBreak/>
+        <w:t>Evaluates whether a clause is satisfied under a specific truth assignment.</w:t>
+      </w:r>
+    </w:p>
+    <w:p>
+      <w:pPr>
+        <w:ind w:left="720"/>
+      </w:pPr>
+      <w:r>
+        <w:t>3.4.2 Implementation detail</w:t>
+      </w:r>
+    </w:p>
+    <w:p>
+      <w:pPr>
+        <w:pStyle w:val="ListParagraph"/>
+        <w:numPr>
+          <w:ilvl w:val="0"/>
+          <w:numId w:val="24"/>
+        </w:numPr>
+      </w:pPr>
+      <w:r>
+        <w:t xml:space="preserve">Parses the clause into antecedents and consequent using </w:t>
+      </w:r>
+      <w:proofErr w:type="spellStart"/>
+      <w:r>
+        <w:t>parse_clause</w:t>
+      </w:r>
+      <w:proofErr w:type="spellEnd"/>
+      <w:r>
+        <w:t xml:space="preserve"> function</w:t>
+      </w:r>
+    </w:p>
+    <w:p>
+      <w:pPr>
+        <w:pStyle w:val="ListParagraph"/>
+        <w:numPr>
+          <w:ilvl w:val="0"/>
+          <w:numId w:val="24"/>
+        </w:numPr>
+      </w:pPr>
+      <w:r>
+        <w:t>Evaluates:</w:t>
+      </w:r>
+    </w:p>
+    <w:p>
+      <w:pPr>
+        <w:pStyle w:val="ListParagraph"/>
+        <w:numPr>
+          <w:ilvl w:val="1"/>
+          <w:numId w:val="24"/>
+        </w:numPr>
+      </w:pPr>
+      <w:r>
+        <w:t>If there are antecedents (rule): Checks if all antecedents are true, and if so, whether the consequent is true.</w:t>
+      </w:r>
+    </w:p>
+    <w:p>
+      <w:pPr>
+        <w:pStyle w:val="ListParagraph"/>
+        <w:numPr>
+          <w:ilvl w:val="1"/>
+          <w:numId w:val="24"/>
+        </w:numPr>
+      </w:pPr>
+      <w:r>
+        <w:t>If it's a fact: Checks the truth value of the fact in the assignment.</w:t>
+      </w:r>
+    </w:p>
+    <w:p>
+      <w:pPr>
+        <w:pStyle w:val="ListParagraph"/>
+        <w:ind w:left="1800"/>
+      </w:pPr>
+    </w:p>
+    <w:p>
+      <w:pPr>
+        <w:pStyle w:val="Heading2"/>
         <w:rPr>
           <w:rFonts w:ascii="Times New Roman" w:hAnsi="Times New Roman" w:cs="Times New Roman"/>
           <w:b/>
@@ -5953,7 +6269,7 @@
           <w:szCs w:val="21"/>
         </w:rPr>
       </w:pPr>
-      <w:bookmarkStart w:id="17" w:name="_Toc182919709"/>
+      <w:bookmarkStart w:id="17" w:name="_Toc182919710"/>
       <w:r>
         <w:rPr>
           <w:rFonts w:ascii="Times New Roman" w:hAnsi="Times New Roman" w:cs="Times New Roman"/>
@@ -5962,32 +6278,13 @@
           <w:sz w:val="21"/>
           <w:szCs w:val="21"/>
         </w:rPr>
-        <w:lastRenderedPageBreak/>
-        <w:t>3.1.1 File Format</w:t>
+        <w:t>3.2 Inference Methods</w:t>
       </w:r>
       <w:bookmarkEnd w:id="17"/>
     </w:p>
     <w:p>
       <w:pPr>
-        <w:spacing w:after="160" w:line="259" w:lineRule="auto"/>
-        <w:rPr>
-          <w:rFonts w:ascii="Times New Roman" w:hAnsi="Times New Roman" w:cs="Times New Roman"/>
-          <w:sz w:val="21"/>
-          <w:szCs w:val="21"/>
-        </w:rPr>
-      </w:pPr>
-      <w:r>
-        <w:rPr>
-          <w:rFonts w:ascii="Times New Roman" w:hAnsi="Times New Roman" w:cs="Times New Roman"/>
-          <w:sz w:val="21"/>
-          <w:szCs w:val="21"/>
-        </w:rPr>
-        <w:t>Each clause in the KB is written on a new line, and the query is a single logical statement under the ASK section.</w:t>
-      </w:r>
-    </w:p>
-    <w:p>
-      <w:pPr>
-        <w:pStyle w:val="Heading2"/>
+        <w:pStyle w:val="Heading3"/>
         <w:rPr>
           <w:rFonts w:ascii="Times New Roman" w:hAnsi="Times New Roman" w:cs="Times New Roman"/>
           <w:b/>
@@ -5996,7 +6293,7 @@
           <w:szCs w:val="21"/>
         </w:rPr>
       </w:pPr>
-      <w:bookmarkStart w:id="18" w:name="_Toc182919710"/>
+      <w:bookmarkStart w:id="18" w:name="_Toc182919711"/>
       <w:r>
         <w:rPr>
           <w:rFonts w:ascii="Times New Roman" w:hAnsi="Times New Roman" w:cs="Times New Roman"/>
@@ -6005,9 +6302,131 @@
           <w:sz w:val="21"/>
           <w:szCs w:val="21"/>
         </w:rPr>
-        <w:t>3.2 Inference Methods</w:t>
+        <w:t>3.2.1 Truth Table Checker</w:t>
       </w:r>
       <w:bookmarkEnd w:id="18"/>
+    </w:p>
+    <w:p>
+      <w:pPr>
+        <w:pStyle w:val="ListParagraph"/>
+        <w:numPr>
+          <w:ilvl w:val="0"/>
+          <w:numId w:val="25"/>
+        </w:numPr>
+      </w:pPr>
+      <w:r>
+        <w:t>Purpose:</w:t>
+      </w:r>
+    </w:p>
+    <w:p>
+      <w:pPr>
+        <w:pStyle w:val="ListParagraph"/>
+        <w:numPr>
+          <w:ilvl w:val="1"/>
+          <w:numId w:val="25"/>
+        </w:numPr>
+      </w:pPr>
+      <w:r>
+        <w:t>Implements the Truth Table Entailment method to determine if the KB entails the query.</w:t>
+      </w:r>
+    </w:p>
+    <w:p>
+      <w:pPr>
+        <w:pStyle w:val="ListParagraph"/>
+        <w:numPr>
+          <w:ilvl w:val="0"/>
+          <w:numId w:val="25"/>
+        </w:numPr>
+      </w:pPr>
+      <w:r>
+        <w:t>Implementation details</w:t>
+      </w:r>
+    </w:p>
+    <w:p>
+      <w:pPr>
+        <w:pStyle w:val="ListParagraph"/>
+        <w:numPr>
+          <w:ilvl w:val="1"/>
+          <w:numId w:val="25"/>
+        </w:numPr>
+      </w:pPr>
+      <w:r>
+        <w:t>Extracts all unique symbols from the KB and query.</w:t>
+      </w:r>
+    </w:p>
+    <w:p>
+      <w:pPr>
+        <w:pStyle w:val="ListParagraph"/>
+        <w:numPr>
+          <w:ilvl w:val="1"/>
+          <w:numId w:val="25"/>
+        </w:numPr>
+      </w:pPr>
+      <w:r>
+        <w:t>Generates all possible truth assignments for these symbols.</w:t>
+      </w:r>
+    </w:p>
+    <w:p>
+      <w:pPr>
+        <w:pStyle w:val="ListParagraph"/>
+        <w:numPr>
+          <w:ilvl w:val="1"/>
+          <w:numId w:val="25"/>
+        </w:numPr>
+      </w:pPr>
+      <w:r>
+        <w:t>For each assignment:</w:t>
+      </w:r>
+    </w:p>
+    <w:p>
+      <w:pPr>
+        <w:pStyle w:val="ListParagraph"/>
+        <w:numPr>
+          <w:ilvl w:val="1"/>
+          <w:numId w:val="25"/>
+        </w:numPr>
+      </w:pPr>
+      <w:r>
+        <w:t>Evaluates whether the KB is true under the assignment.</w:t>
+      </w:r>
+    </w:p>
+    <w:p>
+      <w:pPr>
+        <w:pStyle w:val="ListParagraph"/>
+        <w:numPr>
+          <w:ilvl w:val="1"/>
+          <w:numId w:val="25"/>
+        </w:numPr>
+      </w:pPr>
+      <w:r>
+        <w:t>If true, checks if the query is also true under the same assignment.</w:t>
+      </w:r>
+    </w:p>
+    <w:p>
+      <w:pPr>
+        <w:pStyle w:val="ListParagraph"/>
+        <w:numPr>
+          <w:ilvl w:val="1"/>
+          <w:numId w:val="25"/>
+        </w:numPr>
+      </w:pPr>
+      <w:r>
+        <w:t>If any assignment makes the KB true but the query false, it returns "NO".</w:t>
+      </w:r>
+    </w:p>
+    <w:p>
+      <w:pPr>
+        <w:pStyle w:val="ListParagraph"/>
+        <w:numPr>
+          <w:ilvl w:val="1"/>
+          <w:numId w:val="25"/>
+        </w:numPr>
+      </w:pPr>
+      <w:bookmarkStart w:id="19" w:name="_GoBack"/>
+      <w:bookmarkEnd w:id="19"/>
+      <w:r>
+        <w:t>If all assignments satisfying the KB also satisfy the query, it returns "YES: &lt;count&gt;".</w:t>
+      </w:r>
     </w:p>
     <w:p>
       <w:pPr>
@@ -6020,7 +6439,7 @@
           <w:szCs w:val="21"/>
         </w:rPr>
       </w:pPr>
-      <w:bookmarkStart w:id="19" w:name="_Toc182919711"/>
+      <w:bookmarkStart w:id="20" w:name="_Toc182919712"/>
       <w:r>
         <w:rPr>
           <w:rFonts w:ascii="Times New Roman" w:hAnsi="Times New Roman" w:cs="Times New Roman"/>
@@ -6029,9 +6448,9 @@
           <w:sz w:val="21"/>
           <w:szCs w:val="21"/>
         </w:rPr>
-        <w:t>3.2.1 Truth Table Checker</w:t>
-      </w:r>
-      <w:bookmarkEnd w:id="19"/>
+        <w:t>3.2.2 Chaining</w:t>
+      </w:r>
+      <w:bookmarkEnd w:id="20"/>
     </w:p>
     <w:p>
       <w:pPr>
@@ -6048,25 +6467,7 @@
           <w:sz w:val="21"/>
           <w:szCs w:val="21"/>
         </w:rPr>
-        <w:t xml:space="preserve">The </w:t>
-      </w:r>
-      <w:proofErr w:type="spellStart"/>
-      <w:r>
-        <w:rPr>
-          <w:rFonts w:ascii="Times New Roman" w:hAnsi="Times New Roman" w:cs="Times New Roman"/>
-          <w:sz w:val="21"/>
-          <w:szCs w:val="21"/>
-        </w:rPr>
-        <w:t>truth_table</w:t>
-      </w:r>
-      <w:proofErr w:type="spellEnd"/>
-      <w:r>
-        <w:rPr>
-          <w:rFonts w:ascii="Times New Roman" w:hAnsi="Times New Roman" w:cs="Times New Roman"/>
-          <w:sz w:val="21"/>
-          <w:szCs w:val="21"/>
-        </w:rPr>
-        <w:t xml:space="preserve"> function generates all possible truth assignments for the variables in the KB. It checks each assignment to see if the KB holds true and then checks if the query is true in that case. It guarantees completeness but is inefficient for large KBs.</w:t>
+        <w:t>The Chaining class is used by both Forward and Backward Chaining. It processes the KB and prepares it for the respective algorithms, extracting the premises and conclusions of each rule.</w:t>
       </w:r>
     </w:p>
     <w:p>
@@ -6080,7 +6481,7 @@
           <w:szCs w:val="21"/>
         </w:rPr>
       </w:pPr>
-      <w:bookmarkStart w:id="20" w:name="_Toc182919712"/>
+      <w:bookmarkStart w:id="21" w:name="_Toc182919713"/>
       <w:r>
         <w:rPr>
           <w:rFonts w:ascii="Times New Roman" w:hAnsi="Times New Roman" w:cs="Times New Roman"/>
@@ -6089,9 +6490,9 @@
           <w:sz w:val="21"/>
           <w:szCs w:val="21"/>
         </w:rPr>
-        <w:t>3.2.2 Chaining</w:t>
-      </w:r>
-      <w:bookmarkEnd w:id="20"/>
+        <w:t>3.2.3 Forward Chaining (FC)</w:t>
+      </w:r>
+      <w:bookmarkEnd w:id="21"/>
     </w:p>
     <w:p>
       <w:pPr>
@@ -6108,7 +6509,7 @@
           <w:sz w:val="21"/>
           <w:szCs w:val="21"/>
         </w:rPr>
-        <w:t>The Chaining class is used by both Forward and Backward Chaining. It processes the KB and prepares it for the respective algorithms, extracting the premises and conclusions of each rule.</w:t>
+        <w:t>The FC class starts with known facts and iteratively applies rules to deduce new facts. It continues until the query is inferred or no new facts can be generated. This approach works well when the KB is structured to allow rapid inference.</w:t>
       </w:r>
     </w:p>
     <w:p>
@@ -6122,7 +6523,7 @@
           <w:szCs w:val="21"/>
         </w:rPr>
       </w:pPr>
-      <w:bookmarkStart w:id="21" w:name="_Toc182919713"/>
+      <w:bookmarkStart w:id="22" w:name="_Toc182919714"/>
       <w:r>
         <w:rPr>
           <w:rFonts w:ascii="Times New Roman" w:hAnsi="Times New Roman" w:cs="Times New Roman"/>
@@ -6131,9 +6532,9 @@
           <w:sz w:val="21"/>
           <w:szCs w:val="21"/>
         </w:rPr>
-        <w:t>3.2.3 Forward Chaining (FC)</w:t>
-      </w:r>
-      <w:bookmarkEnd w:id="21"/>
+        <w:t>3.2.4 Backward Chaining (BC)</w:t>
+      </w:r>
+      <w:bookmarkEnd w:id="22"/>
     </w:p>
     <w:p>
       <w:pPr>
@@ -6150,7 +6551,7 @@
           <w:sz w:val="21"/>
           <w:szCs w:val="21"/>
         </w:rPr>
-        <w:t>The FC class starts with known facts and iteratively applies rules to deduce new facts. It continues until the query is inferred or no new facts can be generated. This approach works well when the KB is structured to allow rapid inference.</w:t>
+        <w:t>The BC class works backward from the query, trying to prove it by finding supporting facts in the KB. If necessary, it recursively checks the premises of rules, trying to prove each one.</w:t>
       </w:r>
     </w:p>
     <w:p>
@@ -6164,7 +6565,7 @@
           <w:szCs w:val="21"/>
         </w:rPr>
       </w:pPr>
-      <w:bookmarkStart w:id="22" w:name="_Toc182919714"/>
+      <w:bookmarkStart w:id="23" w:name="_Toc182919715"/>
       <w:r>
         <w:rPr>
           <w:rFonts w:ascii="Times New Roman" w:hAnsi="Times New Roman" w:cs="Times New Roman"/>
@@ -6173,31 +6574,10 @@
           <w:sz w:val="21"/>
           <w:szCs w:val="21"/>
         </w:rPr>
-        <w:t>3.2.4 Backward Chaining (BC)</w:t>
-      </w:r>
-      <w:bookmarkEnd w:id="22"/>
-    </w:p>
-    <w:p>
-      <w:pPr>
-        <w:spacing w:after="160" w:line="259" w:lineRule="auto"/>
-        <w:rPr>
-          <w:rFonts w:ascii="Times New Roman" w:hAnsi="Times New Roman" w:cs="Times New Roman"/>
-          <w:sz w:val="21"/>
-          <w:szCs w:val="21"/>
-        </w:rPr>
-      </w:pPr>
-      <w:r>
-        <w:rPr>
-          <w:rFonts w:ascii="Times New Roman" w:hAnsi="Times New Roman" w:cs="Times New Roman"/>
-          <w:sz w:val="21"/>
-          <w:szCs w:val="21"/>
-        </w:rPr>
-        <w:t>The BC class works backward from the query, trying to prove it by finding supporting facts in the KB. If necessary, it recursively checks the premises of rules, trying to prove each one.</w:t>
-      </w:r>
-    </w:p>
-    <w:p>
-      <w:pPr>
-        <w:pStyle w:val="Heading3"/>
+        <w:t>3.2.5 DPLL (Davis-Putnam-</w:t>
+      </w:r>
+      <w:proofErr w:type="spellStart"/>
+      <w:r>
         <w:rPr>
           <w:rFonts w:ascii="Times New Roman" w:hAnsi="Times New Roman" w:cs="Times New Roman"/>
           <w:b/>
@@ -6205,8 +6585,9 @@
           <w:sz w:val="21"/>
           <w:szCs w:val="21"/>
         </w:rPr>
-      </w:pPr>
-      <w:bookmarkStart w:id="23" w:name="_Toc182919715"/>
+        <w:t>Logemann</w:t>
+      </w:r>
+      <w:proofErr w:type="spellEnd"/>
       <w:r>
         <w:rPr>
           <w:rFonts w:ascii="Times New Roman" w:hAnsi="Times New Roman" w:cs="Times New Roman"/>
@@ -6215,10 +6596,31 @@
           <w:sz w:val="21"/>
           <w:szCs w:val="21"/>
         </w:rPr>
-        <w:t>3.2.5 DPLL (Davis-Putnam-</w:t>
-      </w:r>
-      <w:proofErr w:type="spellStart"/>
-      <w:r>
+        <w:t>-Loveland)</w:t>
+      </w:r>
+      <w:bookmarkEnd w:id="23"/>
+    </w:p>
+    <w:p>
+      <w:pPr>
+        <w:spacing w:after="160" w:line="259" w:lineRule="auto"/>
+        <w:rPr>
+          <w:rFonts w:ascii="Times New Roman" w:hAnsi="Times New Roman" w:cs="Times New Roman"/>
+          <w:sz w:val="21"/>
+          <w:szCs w:val="21"/>
+        </w:rPr>
+      </w:pPr>
+      <w:r>
+        <w:rPr>
+          <w:rFonts w:ascii="Times New Roman" w:hAnsi="Times New Roman" w:cs="Times New Roman"/>
+          <w:sz w:val="21"/>
+          <w:szCs w:val="21"/>
+        </w:rPr>
+        <w:t>The DPLL class implements the DPLL algorithm, which uses backtracking, unit propagation, and pure literal elimination to solve satisfiability problems. The algorithm is efficient and can handle large knowledge bases.</w:t>
+      </w:r>
+    </w:p>
+    <w:p>
+      <w:pPr>
+        <w:pStyle w:val="Heading1"/>
         <w:rPr>
           <w:rFonts w:ascii="Times New Roman" w:hAnsi="Times New Roman" w:cs="Times New Roman"/>
           <w:b/>
@@ -6226,9 +6628,8 @@
           <w:sz w:val="21"/>
           <w:szCs w:val="21"/>
         </w:rPr>
-        <w:t>Logemann</w:t>
-      </w:r>
-      <w:proofErr w:type="spellEnd"/>
+      </w:pPr>
+      <w:bookmarkStart w:id="24" w:name="_Toc182919716"/>
       <w:r>
         <w:rPr>
           <w:rFonts w:ascii="Times New Roman" w:hAnsi="Times New Roman" w:cs="Times New Roman"/>
@@ -6237,31 +6638,14 @@
           <w:sz w:val="21"/>
           <w:szCs w:val="21"/>
         </w:rPr>
-        <w:t>-Loveland)</w:t>
-      </w:r>
-      <w:bookmarkEnd w:id="23"/>
-    </w:p>
-    <w:p>
-      <w:pPr>
-        <w:spacing w:after="160" w:line="259" w:lineRule="auto"/>
-        <w:rPr>
-          <w:rFonts w:ascii="Times New Roman" w:hAnsi="Times New Roman" w:cs="Times New Roman"/>
-          <w:sz w:val="21"/>
-          <w:szCs w:val="21"/>
-        </w:rPr>
-      </w:pPr>
-      <w:r>
-        <w:rPr>
-          <w:rFonts w:ascii="Times New Roman" w:hAnsi="Times New Roman" w:cs="Times New Roman"/>
-          <w:sz w:val="21"/>
-          <w:szCs w:val="21"/>
-        </w:rPr>
-        <w:t>The DPLL class implements the DPLL algorithm, which uses backtracking, unit propagation, and pure literal elimination to solve satisfiability problems. The algorithm is efficient and can handle large knowledge bases.</w:t>
-      </w:r>
-    </w:p>
-    <w:p>
-      <w:pPr>
-        <w:pStyle w:val="Heading1"/>
+        <w:lastRenderedPageBreak/>
+        <w:t>4. Testing</w:t>
+      </w:r>
+      <w:bookmarkEnd w:id="24"/>
+    </w:p>
+    <w:p>
+      <w:pPr>
+        <w:pStyle w:val="Heading2"/>
         <w:rPr>
           <w:rFonts w:ascii="Times New Roman" w:hAnsi="Times New Roman" w:cs="Times New Roman"/>
           <w:b/>
@@ -6270,7 +6654,7 @@
           <w:szCs w:val="21"/>
         </w:rPr>
       </w:pPr>
-      <w:bookmarkStart w:id="24" w:name="_Toc182919716"/>
+      <w:bookmarkStart w:id="25" w:name="_Toc182919717"/>
       <w:r>
         <w:rPr>
           <w:rFonts w:ascii="Times New Roman" w:hAnsi="Times New Roman" w:cs="Times New Roman"/>
@@ -6279,30 +6663,6 @@
           <w:sz w:val="21"/>
           <w:szCs w:val="21"/>
         </w:rPr>
-        <w:t>4. Testing</w:t>
-      </w:r>
-      <w:bookmarkEnd w:id="24"/>
-    </w:p>
-    <w:p>
-      <w:pPr>
-        <w:pStyle w:val="Heading2"/>
-        <w:rPr>
-          <w:rFonts w:ascii="Times New Roman" w:hAnsi="Times New Roman" w:cs="Times New Roman"/>
-          <w:b/>
-          <w:bCs/>
-          <w:sz w:val="21"/>
-          <w:szCs w:val="21"/>
-        </w:rPr>
-      </w:pPr>
-      <w:bookmarkStart w:id="25" w:name="_Toc182919717"/>
-      <w:r>
-        <w:rPr>
-          <w:rFonts w:ascii="Times New Roman" w:hAnsi="Times New Roman" w:cs="Times New Roman"/>
-          <w:b/>
-          <w:bCs/>
-          <w:sz w:val="21"/>
-          <w:szCs w:val="21"/>
-        </w:rPr>
         <w:t>4.0.1 Horn Testing</w:t>
       </w:r>
       <w:bookmarkEnd w:id="25"/>
@@ -6345,8 +6705,10 @@
       <w:r>
         <w:rPr>
           <w:rFonts w:ascii="Times New Roman" w:hAnsi="Times New Roman" w:cs="Times New Roman"/>
-          <w:sz w:val="21"/>
-          <w:szCs w:val="21"/>
+          <w:noProof/>
+          <w:sz w:val="21"/>
+          <w:szCs w:val="21"/>
+          <w:lang w:eastAsia="en-US" w:bidi="ar-SA"/>
         </w:rPr>
         <w:drawing>
           <wp:inline distT="0" distB="0" distL="0" distR="0" wp14:anchorId="40A8759E" wp14:editId="4BFE184A">
@@ -6395,8 +6757,10 @@
       <w:r>
         <w:rPr>
           <w:rFonts w:ascii="Times New Roman" w:hAnsi="Times New Roman" w:cs="Times New Roman"/>
-          <w:sz w:val="21"/>
-          <w:szCs w:val="21"/>
+          <w:noProof/>
+          <w:sz w:val="21"/>
+          <w:szCs w:val="21"/>
+          <w:lang w:eastAsia="en-US" w:bidi="ar-SA"/>
         </w:rPr>
         <w:drawing>
           <wp:inline distT="0" distB="0" distL="0" distR="0" wp14:anchorId="6754C253" wp14:editId="55505D4F">
@@ -6447,8 +6811,10 @@
       <w:r>
         <w:rPr>
           <w:rFonts w:ascii="Times New Roman" w:hAnsi="Times New Roman" w:cs="Times New Roman"/>
-          <w:sz w:val="21"/>
-          <w:szCs w:val="21"/>
+          <w:noProof/>
+          <w:sz w:val="21"/>
+          <w:szCs w:val="21"/>
+          <w:lang w:eastAsia="en-US" w:bidi="ar-SA"/>
         </w:rPr>
         <w:drawing>
           <wp:inline distT="0" distB="0" distL="0" distR="0" wp14:anchorId="4623F59F" wp14:editId="4DB0252A">
@@ -6489,8 +6855,10 @@
       <w:r>
         <w:rPr>
           <w:rFonts w:ascii="Times New Roman" w:hAnsi="Times New Roman" w:cs="Times New Roman"/>
-          <w:sz w:val="21"/>
-          <w:szCs w:val="21"/>
+          <w:noProof/>
+          <w:sz w:val="21"/>
+          <w:szCs w:val="21"/>
+          <w:lang w:eastAsia="en-US" w:bidi="ar-SA"/>
         </w:rPr>
         <w:drawing>
           <wp:inline distT="0" distB="0" distL="0" distR="0" wp14:anchorId="5C3480C2" wp14:editId="6F6692DF">
@@ -6541,10 +6909,11 @@
       <w:r>
         <w:rPr>
           <w:rFonts w:ascii="Times New Roman" w:hAnsi="Times New Roman" w:cs="Times New Roman"/>
-          <w:sz w:val="21"/>
-          <w:szCs w:val="21"/>
-        </w:rPr>
-        <w:lastRenderedPageBreak/>
+          <w:noProof/>
+          <w:sz w:val="21"/>
+          <w:szCs w:val="21"/>
+          <w:lang w:eastAsia="en-US" w:bidi="ar-SA"/>
+        </w:rPr>
         <w:drawing>
           <wp:inline distT="0" distB="0" distL="0" distR="0" wp14:anchorId="60DB8D55" wp14:editId="0B0ACB4B">
             <wp:extent cx="2665102" cy="1127258"/>
@@ -6584,8 +6953,10 @@
       <w:r>
         <w:rPr>
           <w:rFonts w:ascii="Times New Roman" w:hAnsi="Times New Roman" w:cs="Times New Roman"/>
-          <w:sz w:val="21"/>
-          <w:szCs w:val="21"/>
+          <w:noProof/>
+          <w:sz w:val="21"/>
+          <w:szCs w:val="21"/>
+          <w:lang w:eastAsia="en-US" w:bidi="ar-SA"/>
         </w:rPr>
         <w:drawing>
           <wp:inline distT="0" distB="0" distL="0" distR="0" wp14:anchorId="78F2690E" wp14:editId="3C1D98F5">
@@ -6636,8 +7007,10 @@
       <w:r>
         <w:rPr>
           <w:rFonts w:ascii="Times New Roman" w:hAnsi="Times New Roman" w:cs="Times New Roman"/>
-          <w:sz w:val="21"/>
-          <w:szCs w:val="21"/>
+          <w:noProof/>
+          <w:sz w:val="21"/>
+          <w:szCs w:val="21"/>
+          <w:lang w:eastAsia="en-US" w:bidi="ar-SA"/>
         </w:rPr>
         <w:drawing>
           <wp:inline distT="0" distB="0" distL="0" distR="0" wp14:anchorId="5FD27F3B" wp14:editId="04EFE525">
@@ -6678,8 +7051,10 @@
       <w:r>
         <w:rPr>
           <w:rFonts w:ascii="Times New Roman" w:hAnsi="Times New Roman" w:cs="Times New Roman"/>
-          <w:sz w:val="21"/>
-          <w:szCs w:val="21"/>
+          <w:noProof/>
+          <w:sz w:val="21"/>
+          <w:szCs w:val="21"/>
+          <w:lang w:eastAsia="en-US" w:bidi="ar-SA"/>
         </w:rPr>
         <w:drawing>
           <wp:inline distT="0" distB="0" distL="0" distR="0" wp14:anchorId="32FE04A6" wp14:editId="3B184B68">
@@ -6730,8 +7105,10 @@
       <w:r>
         <w:rPr>
           <w:rFonts w:ascii="Times New Roman" w:hAnsi="Times New Roman" w:cs="Times New Roman"/>
-          <w:sz w:val="21"/>
-          <w:szCs w:val="21"/>
+          <w:noProof/>
+          <w:sz w:val="21"/>
+          <w:szCs w:val="21"/>
+          <w:lang w:eastAsia="en-US" w:bidi="ar-SA"/>
         </w:rPr>
         <w:drawing>
           <wp:inline distT="0" distB="0" distL="0" distR="0" wp14:anchorId="60215D5B" wp14:editId="3B11A2AD">
@@ -6769,8 +7146,6 @@
           </wp:inline>
         </w:drawing>
       </w:r>
-      <w:bookmarkStart w:id="26" w:name="_GoBack"/>
-      <w:bookmarkEnd w:id="26"/>
     </w:p>
     <w:p>
       <w:pPr>
@@ -6783,7 +7158,7 @@
           <w:szCs w:val="21"/>
         </w:rPr>
       </w:pPr>
-      <w:bookmarkStart w:id="27" w:name="_Toc182919718"/>
+      <w:bookmarkStart w:id="26" w:name="_Toc182919718"/>
       <w:r>
         <w:rPr>
           <w:rFonts w:ascii="Times New Roman" w:hAnsi="Times New Roman" w:cs="Times New Roman"/>
@@ -6792,9 +7167,10 @@
           <w:sz w:val="21"/>
           <w:szCs w:val="21"/>
         </w:rPr>
+        <w:lastRenderedPageBreak/>
         <w:t>4.0.2 General Logic Testing</w:t>
       </w:r>
-      <w:bookmarkEnd w:id="27"/>
+      <w:bookmarkEnd w:id="26"/>
     </w:p>
     <w:p>
       <w:pPr>
@@ -6825,7 +7201,7 @@
           <w:szCs w:val="21"/>
         </w:rPr>
       </w:pPr>
-      <w:bookmarkStart w:id="28" w:name="_Toc182919719"/>
+      <w:bookmarkStart w:id="27" w:name="_Toc182919719"/>
       <w:r>
         <w:rPr>
           <w:rFonts w:ascii="Times New Roman" w:hAnsi="Times New Roman" w:cs="Times New Roman"/>
@@ -6836,7 +7212,7 @@
         </w:rPr>
         <w:t>5. Features/Bugs</w:t>
       </w:r>
-      <w:bookmarkEnd w:id="28"/>
+      <w:bookmarkEnd w:id="27"/>
     </w:p>
     <w:p>
       <w:pPr>
@@ -6849,7 +7225,7 @@
           <w:szCs w:val="21"/>
         </w:rPr>
       </w:pPr>
-      <w:bookmarkStart w:id="29" w:name="_Toc182919720"/>
+      <w:bookmarkStart w:id="28" w:name="_Toc182919720"/>
       <w:r>
         <w:rPr>
           <w:rFonts w:ascii="Times New Roman" w:hAnsi="Times New Roman" w:cs="Times New Roman"/>
@@ -6860,7 +7236,7 @@
         </w:rPr>
         <w:t>5.1 Features</w:t>
       </w:r>
-      <w:bookmarkEnd w:id="29"/>
+      <w:bookmarkEnd w:id="28"/>
     </w:p>
     <w:p>
       <w:pPr>
@@ -6969,7 +7345,7 @@
           <w:szCs w:val="21"/>
         </w:rPr>
       </w:pPr>
-      <w:bookmarkStart w:id="30" w:name="_Toc182919721"/>
+      <w:bookmarkStart w:id="29" w:name="_Toc182919721"/>
       <w:r>
         <w:rPr>
           <w:rFonts w:ascii="Times New Roman" w:hAnsi="Times New Roman" w:cs="Times New Roman"/>
@@ -6980,7 +7356,7 @@
         </w:rPr>
         <w:t>5.2 Bugs</w:t>
       </w:r>
-      <w:bookmarkEnd w:id="30"/>
+      <w:bookmarkEnd w:id="29"/>
     </w:p>
     <w:p>
       <w:pPr>
@@ -7057,7 +7433,7 @@
           <w:szCs w:val="21"/>
         </w:rPr>
       </w:pPr>
-      <w:bookmarkStart w:id="31" w:name="_Toc182919722"/>
+      <w:bookmarkStart w:id="30" w:name="_Toc182919722"/>
       <w:r>
         <w:rPr>
           <w:rFonts w:ascii="Times New Roman" w:hAnsi="Times New Roman" w:cs="Times New Roman"/>
@@ -7068,7 +7444,7 @@
         </w:rPr>
         <w:t>6. Research</w:t>
       </w:r>
-      <w:bookmarkEnd w:id="31"/>
+      <w:bookmarkEnd w:id="30"/>
     </w:p>
     <w:p>
       <w:pPr>
@@ -7081,7 +7457,7 @@
           <w:szCs w:val="21"/>
         </w:rPr>
       </w:pPr>
-      <w:bookmarkStart w:id="32" w:name="_Toc182919723"/>
+      <w:bookmarkStart w:id="31" w:name="_Toc182919723"/>
       <w:r>
         <w:rPr>
           <w:rFonts w:ascii="Times New Roman" w:hAnsi="Times New Roman" w:cs="Times New Roman"/>
@@ -7092,7 +7468,7 @@
         </w:rPr>
         <w:t>6.1 Information about Research Component</w:t>
       </w:r>
-      <w:bookmarkEnd w:id="32"/>
+      <w:bookmarkEnd w:id="31"/>
     </w:p>
     <w:p>
       <w:pPr>
@@ -7123,7 +7499,7 @@
           <w:szCs w:val="21"/>
         </w:rPr>
       </w:pPr>
-      <w:bookmarkStart w:id="33" w:name="_Toc182919724"/>
+      <w:bookmarkStart w:id="32" w:name="_Toc182919724"/>
       <w:r>
         <w:rPr>
           <w:rFonts w:ascii="Times New Roman" w:hAnsi="Times New Roman" w:cs="Times New Roman"/>
@@ -7132,10 +7508,9 @@
           <w:sz w:val="21"/>
           <w:szCs w:val="21"/>
         </w:rPr>
-        <w:lastRenderedPageBreak/>
         <w:t>6.2 General Propositional Logic and DPLL</w:t>
       </w:r>
-      <w:bookmarkEnd w:id="33"/>
+      <w:bookmarkEnd w:id="32"/>
     </w:p>
     <w:p>
       <w:pPr>
@@ -7166,7 +7541,7 @@
           <w:szCs w:val="21"/>
         </w:rPr>
       </w:pPr>
-      <w:bookmarkStart w:id="34" w:name="_Toc182919725"/>
+      <w:bookmarkStart w:id="33" w:name="_Toc182919725"/>
       <w:r>
         <w:rPr>
           <w:rFonts w:ascii="Times New Roman" w:hAnsi="Times New Roman" w:cs="Times New Roman"/>
@@ -7177,7 +7552,7 @@
         </w:rPr>
         <w:t>6.3 DPLL Implementation</w:t>
       </w:r>
-      <w:bookmarkEnd w:id="34"/>
+      <w:bookmarkEnd w:id="33"/>
     </w:p>
     <w:p>
       <w:pPr>
@@ -7208,7 +7583,7 @@
           <w:szCs w:val="21"/>
         </w:rPr>
       </w:pPr>
-      <w:bookmarkStart w:id="35" w:name="_Toc182919726"/>
+      <w:bookmarkStart w:id="34" w:name="_Toc182919726"/>
       <w:r>
         <w:rPr>
           <w:rFonts w:ascii="Times New Roman" w:hAnsi="Times New Roman" w:cs="Times New Roman"/>
@@ -7219,7 +7594,7 @@
         </w:rPr>
         <w:t>7. Student Contributions</w:t>
       </w:r>
-      <w:bookmarkEnd w:id="35"/>
+      <w:bookmarkEnd w:id="34"/>
     </w:p>
     <w:p>
       <w:pPr>
@@ -7250,7 +7625,7 @@
           <w:szCs w:val="21"/>
         </w:rPr>
       </w:pPr>
-      <w:bookmarkStart w:id="36" w:name="_Toc182919727"/>
+      <w:bookmarkStart w:id="35" w:name="_Toc182919727"/>
       <w:r>
         <w:rPr>
           <w:rFonts w:ascii="Times New Roman" w:hAnsi="Times New Roman" w:cs="Times New Roman"/>
@@ -7261,7 +7636,7 @@
         </w:rPr>
         <w:t>8. Conclusion</w:t>
       </w:r>
-      <w:bookmarkEnd w:id="36"/>
+      <w:bookmarkEnd w:id="35"/>
     </w:p>
     <w:p>
       <w:pPr>
@@ -7292,7 +7667,7 @@
           <w:szCs w:val="21"/>
         </w:rPr>
       </w:pPr>
-      <w:bookmarkStart w:id="37" w:name="_Toc182919728"/>
+      <w:bookmarkStart w:id="36" w:name="_Toc182919728"/>
       <w:r>
         <w:rPr>
           <w:rFonts w:ascii="Times New Roman" w:hAnsi="Times New Roman" w:cs="Times New Roman"/>
@@ -7303,7 +7678,7 @@
         </w:rPr>
         <w:t>9. Acknowledgements/Resources</w:t>
       </w:r>
-      <w:bookmarkEnd w:id="37"/>
+      <w:bookmarkEnd w:id="36"/>
     </w:p>
     <w:p>
       <w:pPr>
@@ -7334,7 +7709,7 @@
           <w:szCs w:val="21"/>
         </w:rPr>
       </w:pPr>
-      <w:bookmarkStart w:id="38" w:name="_Toc182919729"/>
+      <w:bookmarkStart w:id="37" w:name="_Toc182919729"/>
       <w:r>
         <w:rPr>
           <w:rFonts w:ascii="Times New Roman" w:hAnsi="Times New Roman" w:cs="Times New Roman"/>
@@ -7343,9 +7718,10 @@
           <w:sz w:val="21"/>
           <w:szCs w:val="21"/>
         </w:rPr>
+        <w:lastRenderedPageBreak/>
         <w:t>10. References</w:t>
       </w:r>
-      <w:bookmarkEnd w:id="38"/>
+      <w:bookmarkEnd w:id="37"/>
     </w:p>
     <w:p>
       <w:pPr>
@@ -7542,7 +7918,7 @@
           <w:rPr>
             <w:noProof/>
           </w:rPr>
-          <w:t>7</w:t>
+          <w:t>8</w:t>
         </w:r>
         <w:r>
           <w:rPr>
@@ -7589,6 +7965,92 @@
 <file path=word/numbering.xml><?xml version="1.0" encoding="utf-8"?>
 <w:numbering xmlns:wpc="http://schemas.microsoft.com/office/word/2010/wordprocessingCanvas" xmlns:cx="http://schemas.microsoft.com/office/drawing/2014/chartex" xmlns:mc="http://schemas.openxmlformats.org/markup-compatibility/2006" xmlns:o="urn:schemas-microsoft-com:office:office" xmlns:r="http://schemas.openxmlformats.org/officeDocument/2006/relationships" xmlns:m="http://schemas.openxmlformats.org/officeDocument/2006/math" xmlns:v="urn:schemas-microsoft-com:vml" xmlns:wp14="http://schemas.microsoft.com/office/word/2010/wordprocessingDrawing" xmlns:wp="http://schemas.openxmlformats.org/drawingml/2006/wordprocessingDrawing" xmlns:w10="urn:schemas-microsoft-com:office:word" xmlns:w="http://schemas.openxmlformats.org/wordprocessingml/2006/main" xmlns:w14="http://schemas.microsoft.com/office/word/2010/wordml" xmlns:w15="http://schemas.microsoft.com/office/word/2012/wordml" xmlns:w16se="http://schemas.microsoft.com/office/word/2015/wordml/symex" xmlns:wpg="http://schemas.microsoft.com/office/word/2010/wordprocessingGroup" xmlns:wpi="http://schemas.microsoft.com/office/word/2010/wordprocessingInk" xmlns:wne="http://schemas.microsoft.com/office/word/2006/wordml" xmlns:wps="http://schemas.microsoft.com/office/word/2010/wordprocessingShape" mc:Ignorable="w14 w15 w16se wp14">
   <w:abstractNum w:abstractNumId="0" w15:restartNumberingAfterBreak="0">
+    <w:nsid w:val="0C30337D"/>
+    <w:multiLevelType w:val="hybridMultilevel"/>
+    <w:tmpl w:val="F078F1F2"/>
+    <w:lvl w:ilvl="0" w:tplc="0409000F">
+      <w:start w:val="1"/>
+      <w:numFmt w:val="decimal"/>
+      <w:lvlText w:val="%1."/>
+      <w:lvlJc w:val="left"/>
+      <w:pPr>
+        <w:ind w:left="720" w:hanging="360"/>
+      </w:pPr>
+    </w:lvl>
+    <w:lvl w:ilvl="1" w:tplc="04090019" w:tentative="1">
+      <w:start w:val="1"/>
+      <w:numFmt w:val="lowerLetter"/>
+      <w:lvlText w:val="%2."/>
+      <w:lvlJc w:val="left"/>
+      <w:pPr>
+        <w:ind w:left="1440" w:hanging="360"/>
+      </w:pPr>
+    </w:lvl>
+    <w:lvl w:ilvl="2" w:tplc="0409001B" w:tentative="1">
+      <w:start w:val="1"/>
+      <w:numFmt w:val="lowerRoman"/>
+      <w:lvlText w:val="%3."/>
+      <w:lvlJc w:val="right"/>
+      <w:pPr>
+        <w:ind w:left="2160" w:hanging="180"/>
+      </w:pPr>
+    </w:lvl>
+    <w:lvl w:ilvl="3" w:tplc="0409000F" w:tentative="1">
+      <w:start w:val="1"/>
+      <w:numFmt w:val="decimal"/>
+      <w:lvlText w:val="%4."/>
+      <w:lvlJc w:val="left"/>
+      <w:pPr>
+        <w:ind w:left="2880" w:hanging="360"/>
+      </w:pPr>
+    </w:lvl>
+    <w:lvl w:ilvl="4" w:tplc="04090019" w:tentative="1">
+      <w:start w:val="1"/>
+      <w:numFmt w:val="lowerLetter"/>
+      <w:lvlText w:val="%5."/>
+      <w:lvlJc w:val="left"/>
+      <w:pPr>
+        <w:ind w:left="3600" w:hanging="360"/>
+      </w:pPr>
+    </w:lvl>
+    <w:lvl w:ilvl="5" w:tplc="0409001B" w:tentative="1">
+      <w:start w:val="1"/>
+      <w:numFmt w:val="lowerRoman"/>
+      <w:lvlText w:val="%6."/>
+      <w:lvlJc w:val="right"/>
+      <w:pPr>
+        <w:ind w:left="4320" w:hanging="180"/>
+      </w:pPr>
+    </w:lvl>
+    <w:lvl w:ilvl="6" w:tplc="0409000F" w:tentative="1">
+      <w:start w:val="1"/>
+      <w:numFmt w:val="decimal"/>
+      <w:lvlText w:val="%7."/>
+      <w:lvlJc w:val="left"/>
+      <w:pPr>
+        <w:ind w:left="5040" w:hanging="360"/>
+      </w:pPr>
+    </w:lvl>
+    <w:lvl w:ilvl="7" w:tplc="04090019" w:tentative="1">
+      <w:start w:val="1"/>
+      <w:numFmt w:val="lowerLetter"/>
+      <w:lvlText w:val="%8."/>
+      <w:lvlJc w:val="left"/>
+      <w:pPr>
+        <w:ind w:left="5760" w:hanging="360"/>
+      </w:pPr>
+    </w:lvl>
+    <w:lvl w:ilvl="8" w:tplc="0409001B" w:tentative="1">
+      <w:start w:val="1"/>
+      <w:numFmt w:val="lowerRoman"/>
+      <w:lvlText w:val="%9."/>
+      <w:lvlJc w:val="right"/>
+      <w:pPr>
+        <w:ind w:left="6480" w:hanging="180"/>
+      </w:pPr>
+    </w:lvl>
+  </w:abstractNum>
+  <w:abstractNum w:abstractNumId="1" w15:restartNumberingAfterBreak="0">
     <w:nsid w:val="0F3D4B11"/>
     <w:multiLevelType w:val="multilevel"/>
     <w:tmpl w:val="A6C8C5EC"/>
@@ -7709,7 +8171,233 @@
       </w:rPr>
     </w:lvl>
   </w:abstractNum>
-  <w:abstractNum w:abstractNumId="1" w15:restartNumberingAfterBreak="0">
+  <w:abstractNum w:abstractNumId="2" w15:restartNumberingAfterBreak="0">
+    <w:nsid w:val="1E740FD4"/>
+    <w:multiLevelType w:val="hybridMultilevel"/>
+    <w:tmpl w:val="26143BD0"/>
+    <w:lvl w:ilvl="0" w:tplc="04090001">
+      <w:start w:val="1"/>
+      <w:numFmt w:val="bullet"/>
+      <w:lvlText w:val=""/>
+      <w:lvlJc w:val="left"/>
+      <w:pPr>
+        <w:ind w:left="1443" w:hanging="360"/>
+      </w:pPr>
+      <w:rPr>
+        <w:rFonts w:ascii="Symbol" w:hAnsi="Symbol" w:hint="default"/>
+      </w:rPr>
+    </w:lvl>
+    <w:lvl w:ilvl="1" w:tplc="04090003">
+      <w:start w:val="1"/>
+      <w:numFmt w:val="bullet"/>
+      <w:lvlText w:val="o"/>
+      <w:lvlJc w:val="left"/>
+      <w:pPr>
+        <w:ind w:left="2163" w:hanging="360"/>
+      </w:pPr>
+      <w:rPr>
+        <w:rFonts w:ascii="Courier New" w:hAnsi="Courier New" w:cs="Courier New" w:hint="default"/>
+      </w:rPr>
+    </w:lvl>
+    <w:lvl w:ilvl="2" w:tplc="04090005" w:tentative="1">
+      <w:start w:val="1"/>
+      <w:numFmt w:val="bullet"/>
+      <w:lvlText w:val=""/>
+      <w:lvlJc w:val="left"/>
+      <w:pPr>
+        <w:ind w:left="2883" w:hanging="360"/>
+      </w:pPr>
+      <w:rPr>
+        <w:rFonts w:ascii="Wingdings" w:hAnsi="Wingdings" w:hint="default"/>
+      </w:rPr>
+    </w:lvl>
+    <w:lvl w:ilvl="3" w:tplc="04090001" w:tentative="1">
+      <w:start w:val="1"/>
+      <w:numFmt w:val="bullet"/>
+      <w:lvlText w:val=""/>
+      <w:lvlJc w:val="left"/>
+      <w:pPr>
+        <w:ind w:left="3603" w:hanging="360"/>
+      </w:pPr>
+      <w:rPr>
+        <w:rFonts w:ascii="Symbol" w:hAnsi="Symbol" w:hint="default"/>
+      </w:rPr>
+    </w:lvl>
+    <w:lvl w:ilvl="4" w:tplc="04090003" w:tentative="1">
+      <w:start w:val="1"/>
+      <w:numFmt w:val="bullet"/>
+      <w:lvlText w:val="o"/>
+      <w:lvlJc w:val="left"/>
+      <w:pPr>
+        <w:ind w:left="4323" w:hanging="360"/>
+      </w:pPr>
+      <w:rPr>
+        <w:rFonts w:ascii="Courier New" w:hAnsi="Courier New" w:cs="Courier New" w:hint="default"/>
+      </w:rPr>
+    </w:lvl>
+    <w:lvl w:ilvl="5" w:tplc="04090005" w:tentative="1">
+      <w:start w:val="1"/>
+      <w:numFmt w:val="bullet"/>
+      <w:lvlText w:val=""/>
+      <w:lvlJc w:val="left"/>
+      <w:pPr>
+        <w:ind w:left="5043" w:hanging="360"/>
+      </w:pPr>
+      <w:rPr>
+        <w:rFonts w:ascii="Wingdings" w:hAnsi="Wingdings" w:hint="default"/>
+      </w:rPr>
+    </w:lvl>
+    <w:lvl w:ilvl="6" w:tplc="04090001" w:tentative="1">
+      <w:start w:val="1"/>
+      <w:numFmt w:val="bullet"/>
+      <w:lvlText w:val=""/>
+      <w:lvlJc w:val="left"/>
+      <w:pPr>
+        <w:ind w:left="5763" w:hanging="360"/>
+      </w:pPr>
+      <w:rPr>
+        <w:rFonts w:ascii="Symbol" w:hAnsi="Symbol" w:hint="default"/>
+      </w:rPr>
+    </w:lvl>
+    <w:lvl w:ilvl="7" w:tplc="04090003" w:tentative="1">
+      <w:start w:val="1"/>
+      <w:numFmt w:val="bullet"/>
+      <w:lvlText w:val="o"/>
+      <w:lvlJc w:val="left"/>
+      <w:pPr>
+        <w:ind w:left="6483" w:hanging="360"/>
+      </w:pPr>
+      <w:rPr>
+        <w:rFonts w:ascii="Courier New" w:hAnsi="Courier New" w:cs="Courier New" w:hint="default"/>
+      </w:rPr>
+    </w:lvl>
+    <w:lvl w:ilvl="8" w:tplc="04090005" w:tentative="1">
+      <w:start w:val="1"/>
+      <w:numFmt w:val="bullet"/>
+      <w:lvlText w:val=""/>
+      <w:lvlJc w:val="left"/>
+      <w:pPr>
+        <w:ind w:left="7203" w:hanging="360"/>
+      </w:pPr>
+      <w:rPr>
+        <w:rFonts w:ascii="Wingdings" w:hAnsi="Wingdings" w:hint="default"/>
+      </w:rPr>
+    </w:lvl>
+  </w:abstractNum>
+  <w:abstractNum w:abstractNumId="3" w15:restartNumberingAfterBreak="0">
+    <w:nsid w:val="1E8226C6"/>
+    <w:multiLevelType w:val="hybridMultilevel"/>
+    <w:tmpl w:val="71B6F448"/>
+    <w:lvl w:ilvl="0" w:tplc="04090001">
+      <w:start w:val="1"/>
+      <w:numFmt w:val="bullet"/>
+      <w:lvlText w:val=""/>
+      <w:lvlJc w:val="left"/>
+      <w:pPr>
+        <w:ind w:left="1443" w:hanging="360"/>
+      </w:pPr>
+      <w:rPr>
+        <w:rFonts w:ascii="Symbol" w:hAnsi="Symbol" w:hint="default"/>
+      </w:rPr>
+    </w:lvl>
+    <w:lvl w:ilvl="1" w:tplc="04090003" w:tentative="1">
+      <w:start w:val="1"/>
+      <w:numFmt w:val="bullet"/>
+      <w:lvlText w:val="o"/>
+      <w:lvlJc w:val="left"/>
+      <w:pPr>
+        <w:ind w:left="1440" w:hanging="360"/>
+      </w:pPr>
+      <w:rPr>
+        <w:rFonts w:ascii="Courier New" w:hAnsi="Courier New" w:cs="Courier New" w:hint="default"/>
+      </w:rPr>
+    </w:lvl>
+    <w:lvl w:ilvl="2" w:tplc="04090005" w:tentative="1">
+      <w:start w:val="1"/>
+      <w:numFmt w:val="bullet"/>
+      <w:lvlText w:val=""/>
+      <w:lvlJc w:val="left"/>
+      <w:pPr>
+        <w:ind w:left="2160" w:hanging="360"/>
+      </w:pPr>
+      <w:rPr>
+        <w:rFonts w:ascii="Wingdings" w:hAnsi="Wingdings" w:hint="default"/>
+      </w:rPr>
+    </w:lvl>
+    <w:lvl w:ilvl="3" w:tplc="04090001" w:tentative="1">
+      <w:start w:val="1"/>
+      <w:numFmt w:val="bullet"/>
+      <w:lvlText w:val=""/>
+      <w:lvlJc w:val="left"/>
+      <w:pPr>
+        <w:ind w:left="2880" w:hanging="360"/>
+      </w:pPr>
+      <w:rPr>
+        <w:rFonts w:ascii="Symbol" w:hAnsi="Symbol" w:hint="default"/>
+      </w:rPr>
+    </w:lvl>
+    <w:lvl w:ilvl="4" w:tplc="04090003" w:tentative="1">
+      <w:start w:val="1"/>
+      <w:numFmt w:val="bullet"/>
+      <w:lvlText w:val="o"/>
+      <w:lvlJc w:val="left"/>
+      <w:pPr>
+        <w:ind w:left="3600" w:hanging="360"/>
+      </w:pPr>
+      <w:rPr>
+        <w:rFonts w:ascii="Courier New" w:hAnsi="Courier New" w:cs="Courier New" w:hint="default"/>
+      </w:rPr>
+    </w:lvl>
+    <w:lvl w:ilvl="5" w:tplc="04090005" w:tentative="1">
+      <w:start w:val="1"/>
+      <w:numFmt w:val="bullet"/>
+      <w:lvlText w:val=""/>
+      <w:lvlJc w:val="left"/>
+      <w:pPr>
+        <w:ind w:left="4320" w:hanging="360"/>
+      </w:pPr>
+      <w:rPr>
+        <w:rFonts w:ascii="Wingdings" w:hAnsi="Wingdings" w:hint="default"/>
+      </w:rPr>
+    </w:lvl>
+    <w:lvl w:ilvl="6" w:tplc="04090001" w:tentative="1">
+      <w:start w:val="1"/>
+      <w:numFmt w:val="bullet"/>
+      <w:lvlText w:val=""/>
+      <w:lvlJc w:val="left"/>
+      <w:pPr>
+        <w:ind w:left="5040" w:hanging="360"/>
+      </w:pPr>
+      <w:rPr>
+        <w:rFonts w:ascii="Symbol" w:hAnsi="Symbol" w:hint="default"/>
+      </w:rPr>
+    </w:lvl>
+    <w:lvl w:ilvl="7" w:tplc="04090003" w:tentative="1">
+      <w:start w:val="1"/>
+      <w:numFmt w:val="bullet"/>
+      <w:lvlText w:val="o"/>
+      <w:lvlJc w:val="left"/>
+      <w:pPr>
+        <w:ind w:left="5760" w:hanging="360"/>
+      </w:pPr>
+      <w:rPr>
+        <w:rFonts w:ascii="Courier New" w:hAnsi="Courier New" w:cs="Courier New" w:hint="default"/>
+      </w:rPr>
+    </w:lvl>
+    <w:lvl w:ilvl="8" w:tplc="04090005" w:tentative="1">
+      <w:start w:val="1"/>
+      <w:numFmt w:val="bullet"/>
+      <w:lvlText w:val=""/>
+      <w:lvlJc w:val="left"/>
+      <w:pPr>
+        <w:ind w:left="6480" w:hanging="360"/>
+      </w:pPr>
+      <w:rPr>
+        <w:rFonts w:ascii="Wingdings" w:hAnsi="Wingdings" w:hint="default"/>
+      </w:rPr>
+    </w:lvl>
+  </w:abstractNum>
+  <w:abstractNum w:abstractNumId="4" w15:restartNumberingAfterBreak="0">
     <w:nsid w:val="1F6C2211"/>
     <w:multiLevelType w:val="multilevel"/>
     <w:tmpl w:val="9C8E95FA"/>
@@ -7827,7 +8515,7 @@
       </w:rPr>
     </w:lvl>
   </w:abstractNum>
-  <w:abstractNum w:abstractNumId="2" w15:restartNumberingAfterBreak="0">
+  <w:abstractNum w:abstractNumId="5" w15:restartNumberingAfterBreak="0">
     <w:nsid w:val="1F6F2D35"/>
     <w:multiLevelType w:val="multilevel"/>
     <w:tmpl w:val="EFBA7AC8"/>
@@ -7976,7 +8664,120 @@
       </w:rPr>
     </w:lvl>
   </w:abstractNum>
-  <w:abstractNum w:abstractNumId="3" w15:restartNumberingAfterBreak="0">
+  <w:abstractNum w:abstractNumId="6" w15:restartNumberingAfterBreak="0">
+    <w:nsid w:val="225A1A40"/>
+    <w:multiLevelType w:val="hybridMultilevel"/>
+    <w:tmpl w:val="80E2D2F0"/>
+    <w:lvl w:ilvl="0" w:tplc="670CBA8E">
+      <w:start w:val="1"/>
+      <w:numFmt w:val="bullet"/>
+      <w:lvlText w:val="-"/>
+      <w:lvlJc w:val="left"/>
+      <w:pPr>
+        <w:ind w:left="1443" w:hanging="360"/>
+      </w:pPr>
+      <w:rPr>
+        <w:rFonts w:ascii="Times New Roman" w:eastAsiaTheme="minorEastAsia" w:hAnsi="Times New Roman" w:cs="Times New Roman" w:hint="default"/>
+      </w:rPr>
+    </w:lvl>
+    <w:lvl w:ilvl="1" w:tplc="04090003">
+      <w:start w:val="1"/>
+      <w:numFmt w:val="bullet"/>
+      <w:lvlText w:val="o"/>
+      <w:lvlJc w:val="left"/>
+      <w:pPr>
+        <w:ind w:left="2163" w:hanging="360"/>
+      </w:pPr>
+      <w:rPr>
+        <w:rFonts w:ascii="Courier New" w:hAnsi="Courier New" w:cs="Courier New" w:hint="default"/>
+      </w:rPr>
+    </w:lvl>
+    <w:lvl w:ilvl="2" w:tplc="04090005" w:tentative="1">
+      <w:start w:val="1"/>
+      <w:numFmt w:val="bullet"/>
+      <w:lvlText w:val=""/>
+      <w:lvlJc w:val="left"/>
+      <w:pPr>
+        <w:ind w:left="2883" w:hanging="360"/>
+      </w:pPr>
+      <w:rPr>
+        <w:rFonts w:ascii="Wingdings" w:hAnsi="Wingdings" w:hint="default"/>
+      </w:rPr>
+    </w:lvl>
+    <w:lvl w:ilvl="3" w:tplc="04090001" w:tentative="1">
+      <w:start w:val="1"/>
+      <w:numFmt w:val="bullet"/>
+      <w:lvlText w:val=""/>
+      <w:lvlJc w:val="left"/>
+      <w:pPr>
+        <w:ind w:left="3603" w:hanging="360"/>
+      </w:pPr>
+      <w:rPr>
+        <w:rFonts w:ascii="Symbol" w:hAnsi="Symbol" w:hint="default"/>
+      </w:rPr>
+    </w:lvl>
+    <w:lvl w:ilvl="4" w:tplc="04090003" w:tentative="1">
+      <w:start w:val="1"/>
+      <w:numFmt w:val="bullet"/>
+      <w:lvlText w:val="o"/>
+      <w:lvlJc w:val="left"/>
+      <w:pPr>
+        <w:ind w:left="4323" w:hanging="360"/>
+      </w:pPr>
+      <w:rPr>
+        <w:rFonts w:ascii="Courier New" w:hAnsi="Courier New" w:cs="Courier New" w:hint="default"/>
+      </w:rPr>
+    </w:lvl>
+    <w:lvl w:ilvl="5" w:tplc="04090005" w:tentative="1">
+      <w:start w:val="1"/>
+      <w:numFmt w:val="bullet"/>
+      <w:lvlText w:val=""/>
+      <w:lvlJc w:val="left"/>
+      <w:pPr>
+        <w:ind w:left="5043" w:hanging="360"/>
+      </w:pPr>
+      <w:rPr>
+        <w:rFonts w:ascii="Wingdings" w:hAnsi="Wingdings" w:hint="default"/>
+      </w:rPr>
+    </w:lvl>
+    <w:lvl w:ilvl="6" w:tplc="04090001" w:tentative="1">
+      <w:start w:val="1"/>
+      <w:numFmt w:val="bullet"/>
+      <w:lvlText w:val=""/>
+      <w:lvlJc w:val="left"/>
+      <w:pPr>
+        <w:ind w:left="5763" w:hanging="360"/>
+      </w:pPr>
+      <w:rPr>
+        <w:rFonts w:ascii="Symbol" w:hAnsi="Symbol" w:hint="default"/>
+      </w:rPr>
+    </w:lvl>
+    <w:lvl w:ilvl="7" w:tplc="04090003" w:tentative="1">
+      <w:start w:val="1"/>
+      <w:numFmt w:val="bullet"/>
+      <w:lvlText w:val="o"/>
+      <w:lvlJc w:val="left"/>
+      <w:pPr>
+        <w:ind w:left="6483" w:hanging="360"/>
+      </w:pPr>
+      <w:rPr>
+        <w:rFonts w:ascii="Courier New" w:hAnsi="Courier New" w:cs="Courier New" w:hint="default"/>
+      </w:rPr>
+    </w:lvl>
+    <w:lvl w:ilvl="8" w:tplc="04090005" w:tentative="1">
+      <w:start w:val="1"/>
+      <w:numFmt w:val="bullet"/>
+      <w:lvlText w:val=""/>
+      <w:lvlJc w:val="left"/>
+      <w:pPr>
+        <w:ind w:left="7203" w:hanging="360"/>
+      </w:pPr>
+      <w:rPr>
+        <w:rFonts w:ascii="Wingdings" w:hAnsi="Wingdings" w:hint="default"/>
+      </w:rPr>
+    </w:lvl>
+  </w:abstractNum>
+  <w:abstractNum w:abstractNumId="7" w15:restartNumberingAfterBreak="0">
     <w:nsid w:val="237D3E0C"/>
     <w:multiLevelType w:val="hybridMultilevel"/>
     <w:tmpl w:val="8956482C"/>
@@ -8089,7 +8890,7 @@
       </w:rPr>
     </w:lvl>
   </w:abstractNum>
-  <w:abstractNum w:abstractNumId="4" w15:restartNumberingAfterBreak="0">
+  <w:abstractNum w:abstractNumId="8" w15:restartNumberingAfterBreak="0">
     <w:nsid w:val="27743C17"/>
     <w:multiLevelType w:val="multilevel"/>
     <w:tmpl w:val="FEBE466A"/>
@@ -8238,7 +9039,93 @@
       </w:rPr>
     </w:lvl>
   </w:abstractNum>
-  <w:abstractNum w:abstractNumId="5" w15:restartNumberingAfterBreak="0">
+  <w:abstractNum w:abstractNumId="9" w15:restartNumberingAfterBreak="0">
+    <w:nsid w:val="28711F28"/>
+    <w:multiLevelType w:val="hybridMultilevel"/>
+    <w:tmpl w:val="DA14F4FA"/>
+    <w:lvl w:ilvl="0" w:tplc="0409000F">
+      <w:start w:val="1"/>
+      <w:numFmt w:val="decimal"/>
+      <w:lvlText w:val="%1."/>
+      <w:lvlJc w:val="left"/>
+      <w:pPr>
+        <w:ind w:left="1443" w:hanging="360"/>
+      </w:pPr>
+    </w:lvl>
+    <w:lvl w:ilvl="1" w:tplc="04090019" w:tentative="1">
+      <w:start w:val="1"/>
+      <w:numFmt w:val="lowerLetter"/>
+      <w:lvlText w:val="%2."/>
+      <w:lvlJc w:val="left"/>
+      <w:pPr>
+        <w:ind w:left="2163" w:hanging="360"/>
+      </w:pPr>
+    </w:lvl>
+    <w:lvl w:ilvl="2" w:tplc="0409001B" w:tentative="1">
+      <w:start w:val="1"/>
+      <w:numFmt w:val="lowerRoman"/>
+      <w:lvlText w:val="%3."/>
+      <w:lvlJc w:val="right"/>
+      <w:pPr>
+        <w:ind w:left="2883" w:hanging="180"/>
+      </w:pPr>
+    </w:lvl>
+    <w:lvl w:ilvl="3" w:tplc="0409000F" w:tentative="1">
+      <w:start w:val="1"/>
+      <w:numFmt w:val="decimal"/>
+      <w:lvlText w:val="%4."/>
+      <w:lvlJc w:val="left"/>
+      <w:pPr>
+        <w:ind w:left="3603" w:hanging="360"/>
+      </w:pPr>
+    </w:lvl>
+    <w:lvl w:ilvl="4" w:tplc="04090019" w:tentative="1">
+      <w:start w:val="1"/>
+      <w:numFmt w:val="lowerLetter"/>
+      <w:lvlText w:val="%5."/>
+      <w:lvlJc w:val="left"/>
+      <w:pPr>
+        <w:ind w:left="4323" w:hanging="360"/>
+      </w:pPr>
+    </w:lvl>
+    <w:lvl w:ilvl="5" w:tplc="0409001B" w:tentative="1">
+      <w:start w:val="1"/>
+      <w:numFmt w:val="lowerRoman"/>
+      <w:lvlText w:val="%6."/>
+      <w:lvlJc w:val="right"/>
+      <w:pPr>
+        <w:ind w:left="5043" w:hanging="180"/>
+      </w:pPr>
+    </w:lvl>
+    <w:lvl w:ilvl="6" w:tplc="0409000F" w:tentative="1">
+      <w:start w:val="1"/>
+      <w:numFmt w:val="decimal"/>
+      <w:lvlText w:val="%7."/>
+      <w:lvlJc w:val="left"/>
+      <w:pPr>
+        <w:ind w:left="5763" w:hanging="360"/>
+      </w:pPr>
+    </w:lvl>
+    <w:lvl w:ilvl="7" w:tplc="04090019" w:tentative="1">
+      <w:start w:val="1"/>
+      <w:numFmt w:val="lowerLetter"/>
+      <w:lvlText w:val="%8."/>
+      <w:lvlJc w:val="left"/>
+      <w:pPr>
+        <w:ind w:left="6483" w:hanging="360"/>
+      </w:pPr>
+    </w:lvl>
+    <w:lvl w:ilvl="8" w:tplc="0409001B" w:tentative="1">
+      <w:start w:val="1"/>
+      <w:numFmt w:val="lowerRoman"/>
+      <w:lvlText w:val="%9."/>
+      <w:lvlJc w:val="right"/>
+      <w:pPr>
+        <w:ind w:left="7203" w:hanging="180"/>
+      </w:pPr>
+    </w:lvl>
+  </w:abstractNum>
+  <w:abstractNum w:abstractNumId="10" w15:restartNumberingAfterBreak="0">
     <w:nsid w:val="31A126B9"/>
     <w:multiLevelType w:val="multilevel"/>
     <w:tmpl w:val="5F7A30A4"/>
@@ -8351,7 +9238,7 @@
       </w:pPr>
     </w:lvl>
   </w:abstractNum>
-  <w:abstractNum w:abstractNumId="6" w15:restartNumberingAfterBreak="0">
+  <w:abstractNum w:abstractNumId="11" w15:restartNumberingAfterBreak="0">
     <w:nsid w:val="33DA6BAC"/>
     <w:multiLevelType w:val="multilevel"/>
     <w:tmpl w:val="9C8E95FA"/>
@@ -8469,7 +9356,7 @@
       </w:rPr>
     </w:lvl>
   </w:abstractNum>
-  <w:abstractNum w:abstractNumId="7" w15:restartNumberingAfterBreak="0">
+  <w:abstractNum w:abstractNumId="12" w15:restartNumberingAfterBreak="0">
     <w:nsid w:val="34073623"/>
     <w:multiLevelType w:val="multilevel"/>
     <w:tmpl w:val="5C720BBA"/>
@@ -8618,7 +9505,7 @@
       </w:rPr>
     </w:lvl>
   </w:abstractNum>
-  <w:abstractNum w:abstractNumId="8" w15:restartNumberingAfterBreak="0">
+  <w:abstractNum w:abstractNumId="13" w15:restartNumberingAfterBreak="0">
     <w:nsid w:val="34E45C7F"/>
     <w:multiLevelType w:val="hybridMultilevel"/>
     <w:tmpl w:val="693A444E"/>
@@ -8704,7 +9591,7 @@
       </w:pPr>
     </w:lvl>
   </w:abstractNum>
-  <w:abstractNum w:abstractNumId="9" w15:restartNumberingAfterBreak="0">
+  <w:abstractNum w:abstractNumId="14" w15:restartNumberingAfterBreak="0">
     <w:nsid w:val="357D27D4"/>
     <w:multiLevelType w:val="multilevel"/>
     <w:tmpl w:val="7384EEEA"/>
@@ -8822,7 +9709,120 @@
       </w:rPr>
     </w:lvl>
   </w:abstractNum>
-  <w:abstractNum w:abstractNumId="10" w15:restartNumberingAfterBreak="0">
+  <w:abstractNum w:abstractNumId="15" w15:restartNumberingAfterBreak="0">
+    <w:nsid w:val="37947301"/>
+    <w:multiLevelType w:val="hybridMultilevel"/>
+    <w:tmpl w:val="F3CEDC38"/>
+    <w:lvl w:ilvl="0" w:tplc="04090001">
+      <w:start w:val="1"/>
+      <w:numFmt w:val="bullet"/>
+      <w:lvlText w:val=""/>
+      <w:lvlJc w:val="left"/>
+      <w:pPr>
+        <w:ind w:left="1443" w:hanging="360"/>
+      </w:pPr>
+      <w:rPr>
+        <w:rFonts w:ascii="Symbol" w:hAnsi="Symbol" w:hint="default"/>
+      </w:rPr>
+    </w:lvl>
+    <w:lvl w:ilvl="1" w:tplc="04090003">
+      <w:start w:val="1"/>
+      <w:numFmt w:val="bullet"/>
+      <w:lvlText w:val="o"/>
+      <w:lvlJc w:val="left"/>
+      <w:pPr>
+        <w:ind w:left="1440" w:hanging="360"/>
+      </w:pPr>
+      <w:rPr>
+        <w:rFonts w:ascii="Courier New" w:hAnsi="Courier New" w:cs="Courier New" w:hint="default"/>
+      </w:rPr>
+    </w:lvl>
+    <w:lvl w:ilvl="2" w:tplc="04090003">
+      <w:start w:val="1"/>
+      <w:numFmt w:val="bullet"/>
+      <w:lvlText w:val="o"/>
+      <w:lvlJc w:val="left"/>
+      <w:pPr>
+        <w:ind w:left="2160" w:hanging="360"/>
+      </w:pPr>
+      <w:rPr>
+        <w:rFonts w:ascii="Courier New" w:hAnsi="Courier New" w:cs="Courier New" w:hint="default"/>
+      </w:rPr>
+    </w:lvl>
+    <w:lvl w:ilvl="3" w:tplc="04090001" w:tentative="1">
+      <w:start w:val="1"/>
+      <w:numFmt w:val="bullet"/>
+      <w:lvlText w:val=""/>
+      <w:lvlJc w:val="left"/>
+      <w:pPr>
+        <w:ind w:left="2880" w:hanging="360"/>
+      </w:pPr>
+      <w:rPr>
+        <w:rFonts w:ascii="Symbol" w:hAnsi="Symbol" w:hint="default"/>
+      </w:rPr>
+    </w:lvl>
+    <w:lvl w:ilvl="4" w:tplc="04090003" w:tentative="1">
+      <w:start w:val="1"/>
+      <w:numFmt w:val="bullet"/>
+      <w:lvlText w:val="o"/>
+      <w:lvlJc w:val="left"/>
+      <w:pPr>
+        <w:ind w:left="3600" w:hanging="360"/>
+      </w:pPr>
+      <w:rPr>
+        <w:rFonts w:ascii="Courier New" w:hAnsi="Courier New" w:cs="Courier New" w:hint="default"/>
+      </w:rPr>
+    </w:lvl>
+    <w:lvl w:ilvl="5" w:tplc="04090005" w:tentative="1">
+      <w:start w:val="1"/>
+      <w:numFmt w:val="bullet"/>
+      <w:lvlText w:val=""/>
+      <w:lvlJc w:val="left"/>
+      <w:pPr>
+        <w:ind w:left="4320" w:hanging="360"/>
+      </w:pPr>
+      <w:rPr>
+        <w:rFonts w:ascii="Wingdings" w:hAnsi="Wingdings" w:hint="default"/>
+      </w:rPr>
+    </w:lvl>
+    <w:lvl w:ilvl="6" w:tplc="04090001" w:tentative="1">
+      <w:start w:val="1"/>
+      <w:numFmt w:val="bullet"/>
+      <w:lvlText w:val=""/>
+      <w:lvlJc w:val="left"/>
+      <w:pPr>
+        <w:ind w:left="5040" w:hanging="360"/>
+      </w:pPr>
+      <w:rPr>
+        <w:rFonts w:ascii="Symbol" w:hAnsi="Symbol" w:hint="default"/>
+      </w:rPr>
+    </w:lvl>
+    <w:lvl w:ilvl="7" w:tplc="04090003" w:tentative="1">
+      <w:start w:val="1"/>
+      <w:numFmt w:val="bullet"/>
+      <w:lvlText w:val="o"/>
+      <w:lvlJc w:val="left"/>
+      <w:pPr>
+        <w:ind w:left="5760" w:hanging="360"/>
+      </w:pPr>
+      <w:rPr>
+        <w:rFonts w:ascii="Courier New" w:hAnsi="Courier New" w:cs="Courier New" w:hint="default"/>
+      </w:rPr>
+    </w:lvl>
+    <w:lvl w:ilvl="8" w:tplc="04090005" w:tentative="1">
+      <w:start w:val="1"/>
+      <w:numFmt w:val="bullet"/>
+      <w:lvlText w:val=""/>
+      <w:lvlJc w:val="left"/>
+      <w:pPr>
+        <w:ind w:left="6480" w:hanging="360"/>
+      </w:pPr>
+      <w:rPr>
+        <w:rFonts w:ascii="Wingdings" w:hAnsi="Wingdings" w:hint="default"/>
+      </w:rPr>
+    </w:lvl>
+  </w:abstractNum>
+  <w:abstractNum w:abstractNumId="16" w15:restartNumberingAfterBreak="0">
     <w:nsid w:val="518C36A1"/>
     <w:multiLevelType w:val="multilevel"/>
     <w:tmpl w:val="0550310A"/>
@@ -8971,7 +9971,7 @@
       </w:rPr>
     </w:lvl>
   </w:abstractNum>
-  <w:abstractNum w:abstractNumId="11" w15:restartNumberingAfterBreak="0">
+  <w:abstractNum w:abstractNumId="17" w15:restartNumberingAfterBreak="0">
     <w:nsid w:val="52BF2E29"/>
     <w:multiLevelType w:val="hybridMultilevel"/>
     <w:tmpl w:val="084EE10C"/>
@@ -9057,7 +10057,7 @@
       </w:pPr>
     </w:lvl>
   </w:abstractNum>
-  <w:abstractNum w:abstractNumId="12" w15:restartNumberingAfterBreak="0">
+  <w:abstractNum w:abstractNumId="18" w15:restartNumberingAfterBreak="0">
     <w:nsid w:val="5E3A16C0"/>
     <w:multiLevelType w:val="hybridMultilevel"/>
     <w:tmpl w:val="DDFA70C6"/>
@@ -9143,7 +10143,7 @@
       </w:pPr>
     </w:lvl>
   </w:abstractNum>
-  <w:abstractNum w:abstractNumId="13" w15:restartNumberingAfterBreak="0">
+  <w:abstractNum w:abstractNumId="19" w15:restartNumberingAfterBreak="0">
     <w:nsid w:val="661E6C27"/>
     <w:multiLevelType w:val="multilevel"/>
     <w:tmpl w:val="CBAC1D94"/>
@@ -9256,7 +10256,120 @@
       </w:pPr>
     </w:lvl>
   </w:abstractNum>
-  <w:abstractNum w:abstractNumId="14" w15:restartNumberingAfterBreak="0">
+  <w:abstractNum w:abstractNumId="20" w15:restartNumberingAfterBreak="0">
+    <w:nsid w:val="73664F86"/>
+    <w:multiLevelType w:val="hybridMultilevel"/>
+    <w:tmpl w:val="A3F80CBA"/>
+    <w:lvl w:ilvl="0" w:tplc="04090001">
+      <w:start w:val="1"/>
+      <w:numFmt w:val="bullet"/>
+      <w:lvlText w:val=""/>
+      <w:lvlJc w:val="left"/>
+      <w:pPr>
+        <w:ind w:left="1800" w:hanging="360"/>
+      </w:pPr>
+      <w:rPr>
+        <w:rFonts w:ascii="Symbol" w:hAnsi="Symbol" w:hint="default"/>
+      </w:rPr>
+    </w:lvl>
+    <w:lvl w:ilvl="1" w:tplc="04090003">
+      <w:start w:val="1"/>
+      <w:numFmt w:val="bullet"/>
+      <w:lvlText w:val="o"/>
+      <w:lvlJc w:val="left"/>
+      <w:pPr>
+        <w:ind w:left="2520" w:hanging="360"/>
+      </w:pPr>
+      <w:rPr>
+        <w:rFonts w:ascii="Courier New" w:hAnsi="Courier New" w:cs="Courier New" w:hint="default"/>
+      </w:rPr>
+    </w:lvl>
+    <w:lvl w:ilvl="2" w:tplc="04090005" w:tentative="1">
+      <w:start w:val="1"/>
+      <w:numFmt w:val="bullet"/>
+      <w:lvlText w:val=""/>
+      <w:lvlJc w:val="left"/>
+      <w:pPr>
+        <w:ind w:left="3240" w:hanging="360"/>
+      </w:pPr>
+      <w:rPr>
+        <w:rFonts w:ascii="Wingdings" w:hAnsi="Wingdings" w:hint="default"/>
+      </w:rPr>
+    </w:lvl>
+    <w:lvl w:ilvl="3" w:tplc="04090001" w:tentative="1">
+      <w:start w:val="1"/>
+      <w:numFmt w:val="bullet"/>
+      <w:lvlText w:val=""/>
+      <w:lvlJc w:val="left"/>
+      <w:pPr>
+        <w:ind w:left="3960" w:hanging="360"/>
+      </w:pPr>
+      <w:rPr>
+        <w:rFonts w:ascii="Symbol" w:hAnsi="Symbol" w:hint="default"/>
+      </w:rPr>
+    </w:lvl>
+    <w:lvl w:ilvl="4" w:tplc="04090003" w:tentative="1">
+      <w:start w:val="1"/>
+      <w:numFmt w:val="bullet"/>
+      <w:lvlText w:val="o"/>
+      <w:lvlJc w:val="left"/>
+      <w:pPr>
+        <w:ind w:left="4680" w:hanging="360"/>
+      </w:pPr>
+      <w:rPr>
+        <w:rFonts w:ascii="Courier New" w:hAnsi="Courier New" w:cs="Courier New" w:hint="default"/>
+      </w:rPr>
+    </w:lvl>
+    <w:lvl w:ilvl="5" w:tplc="04090005" w:tentative="1">
+      <w:start w:val="1"/>
+      <w:numFmt w:val="bullet"/>
+      <w:lvlText w:val=""/>
+      <w:lvlJc w:val="left"/>
+      <w:pPr>
+        <w:ind w:left="5400" w:hanging="360"/>
+      </w:pPr>
+      <w:rPr>
+        <w:rFonts w:ascii="Wingdings" w:hAnsi="Wingdings" w:hint="default"/>
+      </w:rPr>
+    </w:lvl>
+    <w:lvl w:ilvl="6" w:tplc="04090001" w:tentative="1">
+      <w:start w:val="1"/>
+      <w:numFmt w:val="bullet"/>
+      <w:lvlText w:val=""/>
+      <w:lvlJc w:val="left"/>
+      <w:pPr>
+        <w:ind w:left="6120" w:hanging="360"/>
+      </w:pPr>
+      <w:rPr>
+        <w:rFonts w:ascii="Symbol" w:hAnsi="Symbol" w:hint="default"/>
+      </w:rPr>
+    </w:lvl>
+    <w:lvl w:ilvl="7" w:tplc="04090003" w:tentative="1">
+      <w:start w:val="1"/>
+      <w:numFmt w:val="bullet"/>
+      <w:lvlText w:val="o"/>
+      <w:lvlJc w:val="left"/>
+      <w:pPr>
+        <w:ind w:left="6840" w:hanging="360"/>
+      </w:pPr>
+      <w:rPr>
+        <w:rFonts w:ascii="Courier New" w:hAnsi="Courier New" w:cs="Courier New" w:hint="default"/>
+      </w:rPr>
+    </w:lvl>
+    <w:lvl w:ilvl="8" w:tplc="04090005" w:tentative="1">
+      <w:start w:val="1"/>
+      <w:numFmt w:val="bullet"/>
+      <w:lvlText w:val=""/>
+      <w:lvlJc w:val="left"/>
+      <w:pPr>
+        <w:ind w:left="7560" w:hanging="360"/>
+      </w:pPr>
+      <w:rPr>
+        <w:rFonts w:ascii="Wingdings" w:hAnsi="Wingdings" w:hint="default"/>
+      </w:rPr>
+    </w:lvl>
+  </w:abstractNum>
+  <w:abstractNum w:abstractNumId="21" w15:restartNumberingAfterBreak="0">
     <w:nsid w:val="75CC6214"/>
     <w:multiLevelType w:val="multilevel"/>
     <w:tmpl w:val="7384EEEA"/>
@@ -9374,7 +10487,7 @@
       </w:rPr>
     </w:lvl>
   </w:abstractNum>
-  <w:abstractNum w:abstractNumId="15" w15:restartNumberingAfterBreak="0">
+  <w:abstractNum w:abstractNumId="22" w15:restartNumberingAfterBreak="0">
     <w:nsid w:val="773B6F0A"/>
     <w:multiLevelType w:val="multilevel"/>
     <w:tmpl w:val="9C8E95FA"/>
@@ -9492,53 +10605,306 @@
       </w:rPr>
     </w:lvl>
   </w:abstractNum>
+  <w:abstractNum w:abstractNumId="23" w15:restartNumberingAfterBreak="0">
+    <w:nsid w:val="78743973"/>
+    <w:multiLevelType w:val="hybridMultilevel"/>
+    <w:tmpl w:val="6E065D98"/>
+    <w:lvl w:ilvl="0" w:tplc="04090001">
+      <w:start w:val="1"/>
+      <w:numFmt w:val="bullet"/>
+      <w:lvlText w:val=""/>
+      <w:lvlJc w:val="left"/>
+      <w:pPr>
+        <w:ind w:left="2163" w:hanging="360"/>
+      </w:pPr>
+      <w:rPr>
+        <w:rFonts w:ascii="Symbol" w:hAnsi="Symbol" w:hint="default"/>
+      </w:rPr>
+    </w:lvl>
+    <w:lvl w:ilvl="1" w:tplc="04090003">
+      <w:start w:val="1"/>
+      <w:numFmt w:val="bullet"/>
+      <w:lvlText w:val="o"/>
+      <w:lvlJc w:val="left"/>
+      <w:pPr>
+        <w:ind w:left="2160" w:hanging="360"/>
+      </w:pPr>
+      <w:rPr>
+        <w:rFonts w:ascii="Courier New" w:hAnsi="Courier New" w:cs="Courier New" w:hint="default"/>
+      </w:rPr>
+    </w:lvl>
+    <w:lvl w:ilvl="2" w:tplc="04090005" w:tentative="1">
+      <w:start w:val="1"/>
+      <w:numFmt w:val="bullet"/>
+      <w:lvlText w:val=""/>
+      <w:lvlJc w:val="left"/>
+      <w:pPr>
+        <w:ind w:left="2880" w:hanging="360"/>
+      </w:pPr>
+      <w:rPr>
+        <w:rFonts w:ascii="Wingdings" w:hAnsi="Wingdings" w:hint="default"/>
+      </w:rPr>
+    </w:lvl>
+    <w:lvl w:ilvl="3" w:tplc="04090001" w:tentative="1">
+      <w:start w:val="1"/>
+      <w:numFmt w:val="bullet"/>
+      <w:lvlText w:val=""/>
+      <w:lvlJc w:val="left"/>
+      <w:pPr>
+        <w:ind w:left="3600" w:hanging="360"/>
+      </w:pPr>
+      <w:rPr>
+        <w:rFonts w:ascii="Symbol" w:hAnsi="Symbol" w:hint="default"/>
+      </w:rPr>
+    </w:lvl>
+    <w:lvl w:ilvl="4" w:tplc="04090003" w:tentative="1">
+      <w:start w:val="1"/>
+      <w:numFmt w:val="bullet"/>
+      <w:lvlText w:val="o"/>
+      <w:lvlJc w:val="left"/>
+      <w:pPr>
+        <w:ind w:left="4320" w:hanging="360"/>
+      </w:pPr>
+      <w:rPr>
+        <w:rFonts w:ascii="Courier New" w:hAnsi="Courier New" w:cs="Courier New" w:hint="default"/>
+      </w:rPr>
+    </w:lvl>
+    <w:lvl w:ilvl="5" w:tplc="04090005" w:tentative="1">
+      <w:start w:val="1"/>
+      <w:numFmt w:val="bullet"/>
+      <w:lvlText w:val=""/>
+      <w:lvlJc w:val="left"/>
+      <w:pPr>
+        <w:ind w:left="5040" w:hanging="360"/>
+      </w:pPr>
+      <w:rPr>
+        <w:rFonts w:ascii="Wingdings" w:hAnsi="Wingdings" w:hint="default"/>
+      </w:rPr>
+    </w:lvl>
+    <w:lvl w:ilvl="6" w:tplc="04090001" w:tentative="1">
+      <w:start w:val="1"/>
+      <w:numFmt w:val="bullet"/>
+      <w:lvlText w:val=""/>
+      <w:lvlJc w:val="left"/>
+      <w:pPr>
+        <w:ind w:left="5760" w:hanging="360"/>
+      </w:pPr>
+      <w:rPr>
+        <w:rFonts w:ascii="Symbol" w:hAnsi="Symbol" w:hint="default"/>
+      </w:rPr>
+    </w:lvl>
+    <w:lvl w:ilvl="7" w:tplc="04090003" w:tentative="1">
+      <w:start w:val="1"/>
+      <w:numFmt w:val="bullet"/>
+      <w:lvlText w:val="o"/>
+      <w:lvlJc w:val="left"/>
+      <w:pPr>
+        <w:ind w:left="6480" w:hanging="360"/>
+      </w:pPr>
+      <w:rPr>
+        <w:rFonts w:ascii="Courier New" w:hAnsi="Courier New" w:cs="Courier New" w:hint="default"/>
+      </w:rPr>
+    </w:lvl>
+    <w:lvl w:ilvl="8" w:tplc="04090005" w:tentative="1">
+      <w:start w:val="1"/>
+      <w:numFmt w:val="bullet"/>
+      <w:lvlText w:val=""/>
+      <w:lvlJc w:val="left"/>
+      <w:pPr>
+        <w:ind w:left="7200" w:hanging="360"/>
+      </w:pPr>
+      <w:rPr>
+        <w:rFonts w:ascii="Wingdings" w:hAnsi="Wingdings" w:hint="default"/>
+      </w:rPr>
+    </w:lvl>
+  </w:abstractNum>
+  <w:abstractNum w:abstractNumId="24" w15:restartNumberingAfterBreak="0">
+    <w:nsid w:val="7AC933AB"/>
+    <w:multiLevelType w:val="hybridMultilevel"/>
+    <w:tmpl w:val="9AAC5C16"/>
+    <w:lvl w:ilvl="0" w:tplc="04090001">
+      <w:start w:val="1"/>
+      <w:numFmt w:val="bullet"/>
+      <w:lvlText w:val=""/>
+      <w:lvlJc w:val="left"/>
+      <w:pPr>
+        <w:ind w:left="1800" w:hanging="360"/>
+      </w:pPr>
+      <w:rPr>
+        <w:rFonts w:ascii="Symbol" w:hAnsi="Symbol" w:hint="default"/>
+      </w:rPr>
+    </w:lvl>
+    <w:lvl w:ilvl="1" w:tplc="04090003">
+      <w:start w:val="1"/>
+      <w:numFmt w:val="bullet"/>
+      <w:lvlText w:val="o"/>
+      <w:lvlJc w:val="left"/>
+      <w:pPr>
+        <w:ind w:left="2520" w:hanging="360"/>
+      </w:pPr>
+      <w:rPr>
+        <w:rFonts w:ascii="Courier New" w:hAnsi="Courier New" w:cs="Courier New" w:hint="default"/>
+      </w:rPr>
+    </w:lvl>
+    <w:lvl w:ilvl="2" w:tplc="04090005" w:tentative="1">
+      <w:start w:val="1"/>
+      <w:numFmt w:val="bullet"/>
+      <w:lvlText w:val=""/>
+      <w:lvlJc w:val="left"/>
+      <w:pPr>
+        <w:ind w:left="3240" w:hanging="360"/>
+      </w:pPr>
+      <w:rPr>
+        <w:rFonts w:ascii="Wingdings" w:hAnsi="Wingdings" w:hint="default"/>
+      </w:rPr>
+    </w:lvl>
+    <w:lvl w:ilvl="3" w:tplc="04090001" w:tentative="1">
+      <w:start w:val="1"/>
+      <w:numFmt w:val="bullet"/>
+      <w:lvlText w:val=""/>
+      <w:lvlJc w:val="left"/>
+      <w:pPr>
+        <w:ind w:left="3960" w:hanging="360"/>
+      </w:pPr>
+      <w:rPr>
+        <w:rFonts w:ascii="Symbol" w:hAnsi="Symbol" w:hint="default"/>
+      </w:rPr>
+    </w:lvl>
+    <w:lvl w:ilvl="4" w:tplc="04090003" w:tentative="1">
+      <w:start w:val="1"/>
+      <w:numFmt w:val="bullet"/>
+      <w:lvlText w:val="o"/>
+      <w:lvlJc w:val="left"/>
+      <w:pPr>
+        <w:ind w:left="4680" w:hanging="360"/>
+      </w:pPr>
+      <w:rPr>
+        <w:rFonts w:ascii="Courier New" w:hAnsi="Courier New" w:cs="Courier New" w:hint="default"/>
+      </w:rPr>
+    </w:lvl>
+    <w:lvl w:ilvl="5" w:tplc="04090005" w:tentative="1">
+      <w:start w:val="1"/>
+      <w:numFmt w:val="bullet"/>
+      <w:lvlText w:val=""/>
+      <w:lvlJc w:val="left"/>
+      <w:pPr>
+        <w:ind w:left="5400" w:hanging="360"/>
+      </w:pPr>
+      <w:rPr>
+        <w:rFonts w:ascii="Wingdings" w:hAnsi="Wingdings" w:hint="default"/>
+      </w:rPr>
+    </w:lvl>
+    <w:lvl w:ilvl="6" w:tplc="04090001" w:tentative="1">
+      <w:start w:val="1"/>
+      <w:numFmt w:val="bullet"/>
+      <w:lvlText w:val=""/>
+      <w:lvlJc w:val="left"/>
+      <w:pPr>
+        <w:ind w:left="6120" w:hanging="360"/>
+      </w:pPr>
+      <w:rPr>
+        <w:rFonts w:ascii="Symbol" w:hAnsi="Symbol" w:hint="default"/>
+      </w:rPr>
+    </w:lvl>
+    <w:lvl w:ilvl="7" w:tplc="04090003" w:tentative="1">
+      <w:start w:val="1"/>
+      <w:numFmt w:val="bullet"/>
+      <w:lvlText w:val="o"/>
+      <w:lvlJc w:val="left"/>
+      <w:pPr>
+        <w:ind w:left="6840" w:hanging="360"/>
+      </w:pPr>
+      <w:rPr>
+        <w:rFonts w:ascii="Courier New" w:hAnsi="Courier New" w:cs="Courier New" w:hint="default"/>
+      </w:rPr>
+    </w:lvl>
+    <w:lvl w:ilvl="8" w:tplc="04090005" w:tentative="1">
+      <w:start w:val="1"/>
+      <w:numFmt w:val="bullet"/>
+      <w:lvlText w:val=""/>
+      <w:lvlJc w:val="left"/>
+      <w:pPr>
+        <w:ind w:left="7560" w:hanging="360"/>
+      </w:pPr>
+      <w:rPr>
+        <w:rFonts w:ascii="Wingdings" w:hAnsi="Wingdings" w:hint="default"/>
+      </w:rPr>
+    </w:lvl>
+  </w:abstractNum>
   <w:num w:numId="1">
+    <w:abstractNumId w:val="16"/>
+  </w:num>
+  <w:num w:numId="2">
+    <w:abstractNumId w:val="12"/>
+  </w:num>
+  <w:num w:numId="3">
+    <w:abstractNumId w:val="19"/>
+  </w:num>
+  <w:num w:numId="4">
+    <w:abstractNumId w:val="8"/>
+  </w:num>
+  <w:num w:numId="5">
+    <w:abstractNumId w:val="5"/>
+  </w:num>
+  <w:num w:numId="6">
     <w:abstractNumId w:val="10"/>
   </w:num>
-  <w:num w:numId="2">
+  <w:num w:numId="7">
     <w:abstractNumId w:val="7"/>
   </w:num>
-  <w:num w:numId="3">
+  <w:num w:numId="8">
+    <w:abstractNumId w:val="18"/>
+  </w:num>
+  <w:num w:numId="9">
+    <w:abstractNumId w:val="11"/>
+  </w:num>
+  <w:num w:numId="10">
+    <w:abstractNumId w:val="1"/>
+  </w:num>
+  <w:num w:numId="11">
+    <w:abstractNumId w:val="22"/>
+  </w:num>
+  <w:num w:numId="12">
+    <w:abstractNumId w:val="4"/>
+  </w:num>
+  <w:num w:numId="13">
+    <w:abstractNumId w:val="17"/>
+  </w:num>
+  <w:num w:numId="14">
     <w:abstractNumId w:val="13"/>
   </w:num>
-  <w:num w:numId="4">
-    <w:abstractNumId w:val="4"/>
+  <w:num w:numId="15">
+    <w:abstractNumId w:val="21"/>
   </w:num>
-  <w:num w:numId="5">
+  <w:num w:numId="16">
+    <w:abstractNumId w:val="14"/>
+  </w:num>
+  <w:num w:numId="17">
     <w:abstractNumId w:val="2"/>
   </w:num>
-  <w:num w:numId="6">
-    <w:abstractNumId w:val="5"/>
-  </w:num>
-  <w:num w:numId="7">
+  <w:num w:numId="18">
     <w:abstractNumId w:val="3"/>
   </w:num>
-  <w:num w:numId="8">
-    <w:abstractNumId w:val="12"/>
-  </w:num>
-  <w:num w:numId="9">
-    <w:abstractNumId w:val="6"/>
-  </w:num>
-  <w:num w:numId="10">
+  <w:num w:numId="19">
     <w:abstractNumId w:val="0"/>
   </w:num>
-  <w:num w:numId="11">
+  <w:num w:numId="20">
+    <w:abstractNumId w:val="23"/>
+  </w:num>
+  <w:num w:numId="21">
     <w:abstractNumId w:val="15"/>
   </w:num>
-  <w:num w:numId="12">
-    <w:abstractNumId w:val="1"/>
+  <w:num w:numId="22">
+    <w:abstractNumId w:val="20"/>
   </w:num>
-  <w:num w:numId="13">
-    <w:abstractNumId w:val="11"/>
+  <w:num w:numId="23">
+    <w:abstractNumId w:val="9"/>
   </w:num>
-  <w:num w:numId="14">
-    <w:abstractNumId w:val="8"/>
+  <w:num w:numId="24">
+    <w:abstractNumId w:val="24"/>
   </w:num>
-  <w:num w:numId="15">
-    <w:abstractNumId w:val="14"/>
-  </w:num>
-  <w:num w:numId="16">
-    <w:abstractNumId w:val="9"/>
+  <w:num w:numId="25">
+    <w:abstractNumId w:val="6"/>
   </w:num>
 </w:numbering>
 </file>
@@ -11071,7 +12437,7 @@
 </file>
 
 <file path=customXml/itemProps1.xml><?xml version="1.0" encoding="utf-8"?>
-<ds:datastoreItem xmlns:ds="http://schemas.openxmlformats.org/officeDocument/2006/customXml" ds:itemID="{61E61419-616B-434D-9F5F-9396DE5B6D79}">
+<ds:datastoreItem xmlns:ds="http://schemas.openxmlformats.org/officeDocument/2006/customXml" ds:itemID="{8D3F402D-FB7B-401D-BA1B-2EF6C7F7F601}">
   <ds:schemaRefs>
     <ds:schemaRef ds:uri="http://schemas.openxmlformats.org/officeDocument/2006/bibliography"/>
   </ds:schemaRefs>

</xml_diff>